<commit_message>
Malinovskaya Darina. Paragraph one.
</commit_message>
<xml_diff>
--- a/Poyasnitelnaya_zapiska_k_kursachu.docx
+++ b/Poyasnitelnaya_zapiska_k_kursachu.docx
@@ -1,6 +1,6 @@
 
 <file path=word/document.xml><?xml version="1.0" encoding="utf-8"?>
-<w:document xmlns:wpc="http://schemas.microsoft.com/office/word/2010/wordprocessingCanvas" xmlns:mc="http://schemas.openxmlformats.org/markup-compatibility/2006" xmlns:o="urn:schemas-microsoft-com:office:office" xmlns:r="http://schemas.openxmlformats.org/officeDocument/2006/relationships" xmlns:m="http://schemas.openxmlformats.org/officeDocument/2006/math" xmlns:v="urn:schemas-microsoft-com:vml" xmlns:wp14="http://schemas.microsoft.com/office/word/2010/wordprocessingDrawing" xmlns:wp="http://schemas.openxmlformats.org/drawingml/2006/wordprocessingDrawing" xmlns:w10="urn:schemas-microsoft-com:office:word" xmlns:w="http://schemas.openxmlformats.org/wordprocessingml/2006/main" xmlns:w14="http://schemas.microsoft.com/office/word/2010/wordml" xmlns:wpg="http://schemas.microsoft.com/office/word/2010/wordprocessingGroup" xmlns:wpi="http://schemas.microsoft.com/office/word/2010/wordprocessingInk" xmlns:wne="http://schemas.microsoft.com/office/word/2006/wordml" xmlns:wps="http://schemas.microsoft.com/office/word/2010/wordprocessingShape" mc:Ignorable="w14 wp14">
+<w:document xmlns:wpc="http://schemas.microsoft.com/office/word/2010/wordprocessingCanvas" xmlns:mc="http://schemas.openxmlformats.org/markup-compatibility/2006" xmlns:o="urn:schemas-microsoft-com:office:office" xmlns:r="http://schemas.openxmlformats.org/officeDocument/2006/relationships" xmlns:m="http://schemas.openxmlformats.org/officeDocument/2006/math" xmlns:v="urn:schemas-microsoft-com:vml" xmlns:wp14="http://schemas.microsoft.com/office/word/2010/wordprocessingDrawing" xmlns:wp="http://schemas.openxmlformats.org/drawingml/2006/wordprocessingDrawing" xmlns:w10="urn:schemas-microsoft-com:office:word" xmlns:w="http://schemas.openxmlformats.org/wordprocessingml/2006/main" xmlns:w14="http://schemas.microsoft.com/office/word/2010/wordml" xmlns:w15="http://schemas.microsoft.com/office/word/2012/wordml" xmlns:wpg="http://schemas.microsoft.com/office/word/2010/wordprocessingGroup" xmlns:wpi="http://schemas.microsoft.com/office/word/2010/wordprocessingInk" xmlns:wne="http://schemas.microsoft.com/office/word/2006/wordml" xmlns:wps="http://schemas.microsoft.com/office/word/2010/wordprocessingShape" mc:Ignorable="w14 w15 wp14">
   <w:body>
     <w:p>
       <w:pPr>
@@ -361,7 +361,25 @@
           <w:sz w:val="28"/>
           <w:szCs w:val="28"/>
         </w:rPr>
-        <w:t>РЕСТОРАН</w:t>
+        <w:t>Б</w:t>
+      </w:r>
+      <w:r>
+        <w:rPr>
+          <w:rFonts w:ascii="Times New Roman" w:hAnsi="Times New Roman"/>
+          <w:b/>
+          <w:sz w:val="28"/>
+          <w:szCs w:val="28"/>
+        </w:rPr>
+        <w:t>АН</w:t>
+      </w:r>
+      <w:r>
+        <w:rPr>
+          <w:rFonts w:ascii="Times New Roman" w:hAnsi="Times New Roman"/>
+          <w:b/>
+          <w:sz w:val="28"/>
+          <w:szCs w:val="28"/>
+        </w:rPr>
+        <w:t>КОВСКИЙ УЧЁТ</w:t>
       </w:r>
     </w:p>
     <w:p>
@@ -577,7 +595,15 @@
                 <w:sz w:val="28"/>
                 <w:szCs w:val="28"/>
               </w:rPr>
-              <w:t>Зубрицкая А. Д.</w:t>
+              <w:t>Малиновская Д.В</w:t>
+            </w:r>
+            <w:r>
+              <w:rPr>
+                <w:rFonts w:ascii="Times New Roman" w:hAnsi="Times New Roman"/>
+                <w:sz w:val="28"/>
+                <w:szCs w:val="28"/>
+              </w:rPr>
+              <w:t>.</w:t>
             </w:r>
           </w:p>
         </w:tc>
@@ -938,7 +964,23 @@
           <w:rFonts w:ascii="Times New Roman" w:hAnsi="Times New Roman"/>
           <w:sz w:val="28"/>
         </w:rPr>
-        <w:t>………………………………………………………………..……….7</w:t>
+        <w:t>…………………………………………………………</w:t>
+      </w:r>
+      <w:proofErr w:type="gramStart"/>
+      <w:r>
+        <w:rPr>
+          <w:rFonts w:ascii="Times New Roman" w:hAnsi="Times New Roman"/>
+          <w:sz w:val="28"/>
+        </w:rPr>
+        <w:t>…….</w:t>
+      </w:r>
+      <w:proofErr w:type="gramEnd"/>
+      <w:r>
+        <w:rPr>
+          <w:rFonts w:ascii="Times New Roman" w:hAnsi="Times New Roman"/>
+          <w:sz w:val="28"/>
+        </w:rPr>
+        <w:t>.……….7</w:t>
       </w:r>
     </w:p>
     <w:p>
@@ -979,7 +1021,27 @@
           <w:color w:val="auto"/>
           <w:lang w:eastAsia="ru-RU"/>
         </w:rPr>
-        <w:t>…………………………………………………………….....9</w:t>
+        <w:t>…………………………………………………………</w:t>
+      </w:r>
+      <w:proofErr w:type="gramStart"/>
+      <w:r>
+        <w:rPr>
+          <w:rFonts w:ascii="Times New Roman" w:hAnsi="Times New Roman"/>
+          <w:b w:val="0"/>
+          <w:color w:val="auto"/>
+          <w:lang w:eastAsia="ru-RU"/>
+        </w:rPr>
+        <w:t>…....</w:t>
+      </w:r>
+      <w:proofErr w:type="gramEnd"/>
+      <w:r>
+        <w:rPr>
+          <w:rFonts w:ascii="Times New Roman" w:hAnsi="Times New Roman"/>
+          <w:b w:val="0"/>
+          <w:color w:val="auto"/>
+          <w:lang w:eastAsia="ru-RU"/>
+        </w:rPr>
+        <w:t>.9</w:t>
       </w:r>
     </w:p>
     <w:p>
@@ -1015,7 +1077,25 @@
           <w:sz w:val="28"/>
           <w:szCs w:val="28"/>
         </w:rPr>
-        <w:t>…………………………………..…11</w:t>
+        <w:t>……………………………</w:t>
+      </w:r>
+      <w:proofErr w:type="gramStart"/>
+      <w:r>
+        <w:rPr>
+          <w:rFonts w:ascii="Times New Roman" w:hAnsi="Times New Roman"/>
+          <w:sz w:val="28"/>
+          <w:szCs w:val="28"/>
+        </w:rPr>
+        <w:t>…….</w:t>
+      </w:r>
+      <w:proofErr w:type="gramEnd"/>
+      <w:r>
+        <w:rPr>
+          <w:rFonts w:ascii="Times New Roman" w:hAnsi="Times New Roman"/>
+          <w:sz w:val="28"/>
+          <w:szCs w:val="28"/>
+        </w:rPr>
+        <w:t>.…11</w:t>
       </w:r>
     </w:p>
     <w:p>
@@ -1203,7 +1283,7 @@
           <w:sz w:val="28"/>
           <w:szCs w:val="28"/>
         </w:rPr>
-        <w:t>иаграмма базы данных «Ресторан»</w:t>
+        <w:t>иаграмма базы данных «</w:t>
       </w:r>
       <w:r>
         <w:rPr>
@@ -1211,7 +1291,39 @@
           <w:sz w:val="28"/>
           <w:szCs w:val="28"/>
         </w:rPr>
-        <w:t>……………………19</w:t>
+        <w:t>Банковский учёт</w:t>
+      </w:r>
+      <w:r>
+        <w:rPr>
+          <w:noProof/>
+          <w:sz w:val="28"/>
+          <w:szCs w:val="28"/>
+        </w:rPr>
+        <w:t>»</w:t>
+      </w:r>
+      <w:r>
+        <w:rPr>
+          <w:noProof/>
+          <w:sz w:val="28"/>
+          <w:szCs w:val="28"/>
+        </w:rPr>
+        <w:t>…</w:t>
+      </w:r>
+      <w:r>
+        <w:rPr>
+          <w:noProof/>
+          <w:sz w:val="28"/>
+          <w:szCs w:val="28"/>
+        </w:rPr>
+        <w:t>..</w:t>
+      </w:r>
+      <w:r>
+        <w:rPr>
+          <w:noProof/>
+          <w:sz w:val="28"/>
+          <w:szCs w:val="28"/>
+        </w:rPr>
+        <w:t>………19</w:t>
       </w:r>
     </w:p>
     <w:p>
@@ -1953,43 +2065,99 @@
         <w:rPr>
           <w:lang w:val="ru-RU"/>
         </w:rPr>
-        <w:t>сотрудникам ресторанного бизнеса план работы и</w:t>
-      </w:r>
-      <w:r>
-        <w:t xml:space="preserve"> информацию </w:t>
-      </w:r>
-      <w:r>
+        <w:t>администратору банка отслеживать банковские счета клиентов банка, производить различные операции над счетами</w:t>
+      </w:r>
+      <w:r>
+        <w:t>.</w:t>
+      </w:r>
+      <w:r>
+        <w:rPr>
+          <w:lang w:val="ru-RU"/>
+        </w:rPr>
         <w:t xml:space="preserve"> </w:t>
       </w:r>
       <w:r>
         <w:rPr>
           <w:lang w:val="ru-RU"/>
         </w:rPr>
-        <w:t>работе сотрудников</w:t>
-      </w:r>
-      <w:r>
+        <w:t>Программный продукт должен позволять</w:t>
+      </w:r>
+      <w:r>
+        <w:t xml:space="preserve"> осуществлять</w:t>
+      </w:r>
+      <w:r>
+        <w:rPr>
+          <w:lang w:val="ru-RU"/>
+        </w:rPr>
+        <w:t xml:space="preserve"> добавление и удаление </w:t>
+      </w:r>
+      <w:r>
+        <w:rPr>
+          <w:lang w:val="ru-RU"/>
+        </w:rPr>
+        <w:t xml:space="preserve">клиента. Создание для пользователя </w:t>
+      </w:r>
+      <w:r>
+        <w:rPr>
+          <w:lang w:val="ru-RU"/>
+        </w:rPr>
+        <w:t xml:space="preserve">счёта в разной валюте. </w:t>
+      </w:r>
+      <w:r>
+        <w:rPr>
+          <w:lang w:val="ru-RU"/>
+        </w:rPr>
+        <w:t xml:space="preserve">Пополнение или снятие со счёта любой денежной суммы. </w:t>
+      </w:r>
+      <w:r>
+        <w:rPr>
+          <w:lang w:val="ru-RU"/>
+        </w:rPr>
+        <w:t>Добавление займа и депозита для счёта</w:t>
+      </w:r>
+      <w:r>
+        <w:rPr>
+          <w:lang w:val="ru-RU"/>
+        </w:rPr>
         <w:t>.</w:t>
       </w:r>
       <w:r>
         <w:rPr>
           <w:lang w:val="ru-RU"/>
         </w:rPr>
+        <w:t xml:space="preserve"> Должны производиться транзакции с одного счёта на другой</w:t>
+      </w:r>
+      <w:r>
+        <w:rPr>
+          <w:lang w:val="ru-RU"/>
+        </w:rPr>
+        <w:t>.</w:t>
+      </w:r>
+      <w:r>
+        <w:rPr>
+          <w:lang w:val="ru-RU"/>
+        </w:rPr>
+        <w:t xml:space="preserve"> Подсчёт процентов на </w:t>
+      </w:r>
+      <w:proofErr w:type="spellStart"/>
+      <w:r>
+        <w:rPr>
+          <w:lang w:val="ru-RU"/>
+        </w:rPr>
+        <w:t>займ</w:t>
+      </w:r>
+      <w:proofErr w:type="spellEnd"/>
+      <w:r>
+        <w:rPr>
+          <w:lang w:val="ru-RU"/>
+        </w:rPr>
+        <w:t xml:space="preserve"> и депозит за любой промежуток времени.</w:t>
+      </w:r>
+      <w:r>
+        <w:rPr>
+          <w:lang w:val="ru-RU"/>
+        </w:rPr>
         <w:t xml:space="preserve"> </w:t>
-      </w:r>
-      <w:r>
-        <w:rPr>
-          <w:lang w:val="ru-RU"/>
-        </w:rPr>
-        <w:t>Программный продукт должен позволять</w:t>
-      </w:r>
-      <w:r>
-        <w:t xml:space="preserve"> осуществлять просмотр</w:t>
-      </w:r>
-      <w:r>
-        <w:rPr>
-          <w:lang w:val="ru-RU"/>
-        </w:rPr>
-        <w:t xml:space="preserve"> запланированного меню на определенный день недели, рецепт к каждому блюду и иллюстрацию данного блюда. Пользователь так же имеет возможность составлять меню, вносить изменения, удалять и добавлять наименования блюд. Вести учет отработанных смен сотрудников. </w:t>
       </w:r>
       <w:r>
         <w:t>В программе должны быть реализованы следующие компоненты:</w:t>
@@ -2042,19 +2210,19 @@
         <w:t xml:space="preserve">   </w:t>
       </w:r>
       <w:r>
-        <w:t xml:space="preserve">Возможность просмотра </w:t>
+        <w:t xml:space="preserve">Возможность </w:t>
       </w:r>
       <w:r>
         <w:rPr>
           <w:lang w:val="ru-RU"/>
         </w:rPr>
-        <w:t>запланированных блюд</w:t>
+        <w:t>добавления и удаления пользователя</w:t>
       </w:r>
       <w:r>
         <w:rPr>
           <w:lang w:val="ru-RU"/>
         </w:rPr>
-        <w:t xml:space="preserve"> на определенный       день недели.</w:t>
+        <w:t>.</w:t>
       </w:r>
     </w:p>
     <w:p>
@@ -2094,7 +2262,7 @@
         <w:rPr>
           <w:lang w:val="ru-RU"/>
         </w:rPr>
-        <w:t>составить меню.</w:t>
+        <w:t>поиска счёта по фамилии и № паспорта.</w:t>
       </w:r>
     </w:p>
     <w:p>
@@ -2131,19 +2299,93 @@
         <w:rPr>
           <w:lang w:val="ru-RU"/>
         </w:rPr>
-        <w:t xml:space="preserve"> удаления,</w:t>
-      </w:r>
-      <w:r>
-        <w:t xml:space="preserve"> добавления новой и редактиро</w:t>
-      </w:r>
-      <w:r>
-        <w:t xml:space="preserve">вание существующей информации о </w:t>
+        <w:t xml:space="preserve"> </w:t>
+      </w:r>
+      <w:r>
+        <w:t>добавления нов</w:t>
       </w:r>
       <w:r>
         <w:rPr>
           <w:lang w:val="ru-RU"/>
         </w:rPr>
-        <w:t>блюдах.</w:t>
+        <w:t>ого счёта</w:t>
+      </w:r>
+      <w:r>
+        <w:rPr>
+          <w:lang w:val="ru-RU"/>
+        </w:rPr>
+        <w:t xml:space="preserve"> (в разных валютах)</w:t>
+      </w:r>
+      <w:r>
+        <w:rPr>
+          <w:lang w:val="ru-RU"/>
+        </w:rPr>
+        <w:t>, займа и депозита для клиента</w:t>
+      </w:r>
+      <w:r>
+        <w:rPr>
+          <w:lang w:val="ru-RU"/>
+        </w:rPr>
+        <w:t>.</w:t>
+      </w:r>
+    </w:p>
+    <w:p>
+      <w:pPr>
+        <w:pStyle w:val="af1"/>
+        <w:shd w:val="clear" w:color="auto" w:fill="FFFFFF"/>
+        <w:spacing w:before="0" w:beforeAutospacing="0" w:after="240" w:afterAutospacing="0" w:line="276" w:lineRule="auto"/>
+        <w:ind w:firstLine="708"/>
+        <w:rPr>
+          <w:sz w:val="28"/>
+          <w:szCs w:val="28"/>
+        </w:rPr>
+      </w:pPr>
+      <w:r>
+        <w:rPr>
+          <w:sz w:val="28"/>
+          <w:szCs w:val="28"/>
+        </w:rPr>
+        <w:t>5</w:t>
+      </w:r>
+      <w:r>
+        <w:rPr>
+          <w:sz w:val="28"/>
+          <w:szCs w:val="28"/>
+        </w:rPr>
+        <w:t xml:space="preserve">.   Возможность </w:t>
+      </w:r>
+      <w:r>
+        <w:rPr>
+          <w:sz w:val="28"/>
+          <w:szCs w:val="28"/>
+        </w:rPr>
+        <w:t>добавить или снять деньги со счёта</w:t>
+      </w:r>
+      <w:r>
+        <w:rPr>
+          <w:sz w:val="28"/>
+          <w:szCs w:val="28"/>
+        </w:rPr>
+        <w:t>.</w:t>
+      </w:r>
+    </w:p>
+    <w:p>
+      <w:pPr>
+        <w:pStyle w:val="af1"/>
+        <w:shd w:val="clear" w:color="auto" w:fill="FFFFFF"/>
+        <w:spacing w:before="0" w:beforeAutospacing="0" w:after="240" w:afterAutospacing="0" w:line="276" w:lineRule="auto"/>
+        <w:ind w:firstLine="708"/>
+        <w:rPr>
+          <w:sz w:val="28"/>
+          <w:szCs w:val="28"/>
+        </w:rPr>
+      </w:pPr>
+      <w:r>
+        <w:rPr>
+          <w:sz w:val="28"/>
+          <w:szCs w:val="28"/>
+        </w:rPr>
+        <w:t>6.   Возможность совершить транзакцию с одного счёта на другой.</w:t>
       </w:r>
     </w:p>
     <w:p>
@@ -2171,7 +2413,7 @@
           <w:sz w:val="28"/>
           <w:szCs w:val="28"/>
         </w:rPr>
-        <w:t>5</w:t>
+        <w:t>7</w:t>
       </w:r>
       <w:r>
         <w:rPr>
@@ -2185,7 +2427,21 @@
           <w:sz w:val="28"/>
           <w:szCs w:val="28"/>
         </w:rPr>
-        <w:t xml:space="preserve">   Вести учет отработанных смен сотрудников и выдавать бонусы.</w:t>
+        <w:t xml:space="preserve">   </w:t>
+      </w:r>
+      <w:r>
+        <w:rPr>
+          <w:sz w:val="28"/>
+          <w:szCs w:val="28"/>
+        </w:rPr>
+        <w:t>Возможность подсчёта процентов для займа и депозита за любой промежуток времени</w:t>
+      </w:r>
+      <w:r>
+        <w:rPr>
+          <w:sz w:val="28"/>
+          <w:szCs w:val="28"/>
+        </w:rPr>
+        <w:t>.</w:t>
       </w:r>
     </w:p>
     <w:p>
@@ -2204,7 +2460,14 @@
           <w:sz w:val="28"/>
           <w:szCs w:val="28"/>
         </w:rPr>
-        <w:t xml:space="preserve"> 6. </w:t>
+        <w:t>8</w:t>
+      </w:r>
+      <w:r>
+        <w:rPr>
+          <w:sz w:val="28"/>
+          <w:szCs w:val="28"/>
+        </w:rPr>
+        <w:t xml:space="preserve">. </w:t>
       </w:r>
       <w:r>
         <w:rPr>
@@ -2218,7 +2481,21 @@
           <w:sz w:val="28"/>
           <w:szCs w:val="28"/>
         </w:rPr>
-        <w:t xml:space="preserve">Возможность создания отчётов в формате </w:t>
+        <w:t xml:space="preserve">Возможность </w:t>
+      </w:r>
+      <w:r>
+        <w:rPr>
+          <w:sz w:val="28"/>
+          <w:szCs w:val="28"/>
+        </w:rPr>
+        <w:t>печати информации о займах и депозитах</w:t>
+      </w:r>
+      <w:r>
+        <w:rPr>
+          <w:sz w:val="28"/>
+          <w:szCs w:val="28"/>
+        </w:rPr>
+        <w:t xml:space="preserve"> в формате </w:t>
       </w:r>
       <w:r>
         <w:rPr>
@@ -2264,7 +2541,38 @@
           <w:sz w:val="28"/>
           <w:szCs w:val="28"/>
         </w:rPr>
-        <w:t>Формы базы данных «Ресторан» демонстрируют удобные способы работы с таблицами и запросами. Они созданы для иллюстрации процессов ввода, изменения и просмотра данных, работы диалоговых окон с приглашением на ввод данных с последующей обработкой введенной информации, а также панелей управления, позволяющих открывать другие формы и отчеты базы данных пользователя.</w:t>
+        <w:t>Формы базы данных «</w:t>
+      </w:r>
+      <w:r>
+        <w:rPr>
+          <w:rFonts w:ascii="Times New Roman" w:hAnsi="Times New Roman"/>
+          <w:noProof/>
+          <w:color w:val="000000" w:themeColor="text1"/>
+          <w:sz w:val="28"/>
+          <w:szCs w:val="28"/>
+        </w:rPr>
+        <w:t>Банковский учёт</w:t>
+      </w:r>
+      <w:r>
+        <w:rPr>
+          <w:rFonts w:ascii="Times New Roman" w:hAnsi="Times New Roman"/>
+          <w:noProof/>
+          <w:color w:val="000000" w:themeColor="text1"/>
+          <w:sz w:val="28"/>
+          <w:szCs w:val="28"/>
+        </w:rPr>
+        <w:t xml:space="preserve">» демонстрируют удобные способы работы с таблицами и запросами. Они созданы для иллюстрации процессов ввода, изменения и просмотра данных, работы диалоговых окон с приглашением на ввод данных с последующей обработкой введенной </w:t>
+      </w:r>
+      <w:r>
+        <w:rPr>
+          <w:rFonts w:ascii="Times New Roman" w:hAnsi="Times New Roman"/>
+          <w:noProof/>
+          <w:color w:val="000000" w:themeColor="text1"/>
+          <w:sz w:val="28"/>
+          <w:szCs w:val="28"/>
+        </w:rPr>
+        <w:lastRenderedPageBreak/>
+        <w:t>информации, а также панелей управления, позволяющих открывать другие формы и отчеты базы данных пользователя.</w:t>
       </w:r>
     </w:p>
     <w:p>
@@ -2326,14 +2634,6 @@
           <w:sz w:val="28"/>
         </w:rPr>
       </w:pPr>
-      <w:r>
-        <w:rPr>
-          <w:b/>
-          <w:sz w:val="28"/>
-        </w:rPr>
-        <w:lastRenderedPageBreak/>
-        <w:t>2 ПРОЕКТИРОВАНИЕ СТРУКТУРЫ ИНФОРМАЦИОННОЙ СИСТЕМЫ</w:t>
-      </w:r>
     </w:p>
     <w:p>
       <w:pPr>
@@ -2349,6 +2649,407 @@
     </w:p>
     <w:p>
       <w:pPr>
+        <w:pStyle w:val="af1"/>
+        <w:shd w:val="clear" w:color="auto" w:fill="FFFFFF"/>
+        <w:spacing w:before="0" w:beforeAutospacing="0" w:after="0" w:afterAutospacing="0" w:line="276" w:lineRule="auto"/>
+        <w:ind w:left="709"/>
+        <w:rPr>
+          <w:b/>
+          <w:sz w:val="28"/>
+        </w:rPr>
+      </w:pPr>
+    </w:p>
+    <w:p>
+      <w:pPr>
+        <w:pStyle w:val="af1"/>
+        <w:shd w:val="clear" w:color="auto" w:fill="FFFFFF"/>
+        <w:spacing w:before="0" w:beforeAutospacing="0" w:after="0" w:afterAutospacing="0" w:line="276" w:lineRule="auto"/>
+        <w:ind w:left="709"/>
+        <w:rPr>
+          <w:b/>
+          <w:sz w:val="28"/>
+        </w:rPr>
+      </w:pPr>
+    </w:p>
+    <w:p>
+      <w:pPr>
+        <w:pStyle w:val="af1"/>
+        <w:shd w:val="clear" w:color="auto" w:fill="FFFFFF"/>
+        <w:spacing w:before="0" w:beforeAutospacing="0" w:after="0" w:afterAutospacing="0" w:line="276" w:lineRule="auto"/>
+        <w:ind w:left="709"/>
+        <w:rPr>
+          <w:b/>
+          <w:sz w:val="28"/>
+        </w:rPr>
+      </w:pPr>
+    </w:p>
+    <w:p>
+      <w:pPr>
+        <w:pStyle w:val="af1"/>
+        <w:shd w:val="clear" w:color="auto" w:fill="FFFFFF"/>
+        <w:spacing w:before="0" w:beforeAutospacing="0" w:after="0" w:afterAutospacing="0" w:line="276" w:lineRule="auto"/>
+        <w:ind w:left="709"/>
+        <w:rPr>
+          <w:b/>
+          <w:sz w:val="28"/>
+        </w:rPr>
+      </w:pPr>
+    </w:p>
+    <w:p>
+      <w:pPr>
+        <w:pStyle w:val="af1"/>
+        <w:shd w:val="clear" w:color="auto" w:fill="FFFFFF"/>
+        <w:spacing w:before="0" w:beforeAutospacing="0" w:after="0" w:afterAutospacing="0" w:line="276" w:lineRule="auto"/>
+        <w:ind w:left="709"/>
+        <w:rPr>
+          <w:b/>
+          <w:sz w:val="28"/>
+        </w:rPr>
+      </w:pPr>
+    </w:p>
+    <w:p>
+      <w:pPr>
+        <w:pStyle w:val="af1"/>
+        <w:shd w:val="clear" w:color="auto" w:fill="FFFFFF"/>
+        <w:spacing w:before="0" w:beforeAutospacing="0" w:after="0" w:afterAutospacing="0" w:line="276" w:lineRule="auto"/>
+        <w:ind w:left="709"/>
+        <w:rPr>
+          <w:b/>
+          <w:sz w:val="28"/>
+        </w:rPr>
+      </w:pPr>
+    </w:p>
+    <w:p>
+      <w:pPr>
+        <w:pStyle w:val="af1"/>
+        <w:shd w:val="clear" w:color="auto" w:fill="FFFFFF"/>
+        <w:spacing w:before="0" w:beforeAutospacing="0" w:after="0" w:afterAutospacing="0" w:line="276" w:lineRule="auto"/>
+        <w:ind w:left="709"/>
+        <w:rPr>
+          <w:b/>
+          <w:sz w:val="28"/>
+        </w:rPr>
+      </w:pPr>
+    </w:p>
+    <w:p>
+      <w:pPr>
+        <w:pStyle w:val="af1"/>
+        <w:shd w:val="clear" w:color="auto" w:fill="FFFFFF"/>
+        <w:spacing w:before="0" w:beforeAutospacing="0" w:after="0" w:afterAutospacing="0" w:line="276" w:lineRule="auto"/>
+        <w:ind w:left="709"/>
+        <w:rPr>
+          <w:b/>
+          <w:sz w:val="28"/>
+        </w:rPr>
+      </w:pPr>
+    </w:p>
+    <w:p>
+      <w:pPr>
+        <w:pStyle w:val="af1"/>
+        <w:shd w:val="clear" w:color="auto" w:fill="FFFFFF"/>
+        <w:spacing w:before="0" w:beforeAutospacing="0" w:after="0" w:afterAutospacing="0" w:line="276" w:lineRule="auto"/>
+        <w:ind w:left="709"/>
+        <w:rPr>
+          <w:b/>
+          <w:sz w:val="28"/>
+        </w:rPr>
+      </w:pPr>
+    </w:p>
+    <w:p>
+      <w:pPr>
+        <w:pStyle w:val="af1"/>
+        <w:shd w:val="clear" w:color="auto" w:fill="FFFFFF"/>
+        <w:spacing w:before="0" w:beforeAutospacing="0" w:after="0" w:afterAutospacing="0" w:line="276" w:lineRule="auto"/>
+        <w:ind w:left="709"/>
+        <w:rPr>
+          <w:b/>
+          <w:sz w:val="28"/>
+        </w:rPr>
+      </w:pPr>
+    </w:p>
+    <w:p>
+      <w:pPr>
+        <w:pStyle w:val="af1"/>
+        <w:shd w:val="clear" w:color="auto" w:fill="FFFFFF"/>
+        <w:spacing w:before="0" w:beforeAutospacing="0" w:after="0" w:afterAutospacing="0" w:line="276" w:lineRule="auto"/>
+        <w:ind w:left="709"/>
+        <w:rPr>
+          <w:b/>
+          <w:sz w:val="28"/>
+        </w:rPr>
+      </w:pPr>
+    </w:p>
+    <w:p>
+      <w:pPr>
+        <w:pStyle w:val="af1"/>
+        <w:shd w:val="clear" w:color="auto" w:fill="FFFFFF"/>
+        <w:spacing w:before="0" w:beforeAutospacing="0" w:after="0" w:afterAutospacing="0" w:line="276" w:lineRule="auto"/>
+        <w:ind w:left="709"/>
+        <w:rPr>
+          <w:b/>
+          <w:sz w:val="28"/>
+        </w:rPr>
+      </w:pPr>
+    </w:p>
+    <w:p>
+      <w:pPr>
+        <w:pStyle w:val="af1"/>
+        <w:shd w:val="clear" w:color="auto" w:fill="FFFFFF"/>
+        <w:spacing w:before="0" w:beforeAutospacing="0" w:after="0" w:afterAutospacing="0" w:line="276" w:lineRule="auto"/>
+        <w:ind w:left="709"/>
+        <w:rPr>
+          <w:b/>
+          <w:sz w:val="28"/>
+        </w:rPr>
+      </w:pPr>
+    </w:p>
+    <w:p>
+      <w:pPr>
+        <w:pStyle w:val="af1"/>
+        <w:shd w:val="clear" w:color="auto" w:fill="FFFFFF"/>
+        <w:spacing w:before="0" w:beforeAutospacing="0" w:after="0" w:afterAutospacing="0" w:line="276" w:lineRule="auto"/>
+        <w:ind w:left="709"/>
+        <w:rPr>
+          <w:b/>
+          <w:sz w:val="28"/>
+        </w:rPr>
+      </w:pPr>
+    </w:p>
+    <w:p>
+      <w:pPr>
+        <w:pStyle w:val="af1"/>
+        <w:shd w:val="clear" w:color="auto" w:fill="FFFFFF"/>
+        <w:spacing w:before="0" w:beforeAutospacing="0" w:after="0" w:afterAutospacing="0" w:line="276" w:lineRule="auto"/>
+        <w:ind w:left="709"/>
+        <w:rPr>
+          <w:b/>
+          <w:sz w:val="28"/>
+        </w:rPr>
+      </w:pPr>
+    </w:p>
+    <w:p>
+      <w:pPr>
+        <w:pStyle w:val="af1"/>
+        <w:shd w:val="clear" w:color="auto" w:fill="FFFFFF"/>
+        <w:spacing w:before="0" w:beforeAutospacing="0" w:after="0" w:afterAutospacing="0" w:line="276" w:lineRule="auto"/>
+        <w:ind w:left="709"/>
+        <w:rPr>
+          <w:b/>
+          <w:sz w:val="28"/>
+        </w:rPr>
+      </w:pPr>
+    </w:p>
+    <w:p>
+      <w:pPr>
+        <w:pStyle w:val="af1"/>
+        <w:shd w:val="clear" w:color="auto" w:fill="FFFFFF"/>
+        <w:spacing w:before="0" w:beforeAutospacing="0" w:after="0" w:afterAutospacing="0" w:line="276" w:lineRule="auto"/>
+        <w:ind w:left="709"/>
+        <w:rPr>
+          <w:b/>
+          <w:sz w:val="28"/>
+        </w:rPr>
+      </w:pPr>
+    </w:p>
+    <w:p>
+      <w:pPr>
+        <w:pStyle w:val="af1"/>
+        <w:shd w:val="clear" w:color="auto" w:fill="FFFFFF"/>
+        <w:spacing w:before="0" w:beforeAutospacing="0" w:after="0" w:afterAutospacing="0" w:line="276" w:lineRule="auto"/>
+        <w:ind w:left="709"/>
+        <w:rPr>
+          <w:b/>
+          <w:sz w:val="28"/>
+        </w:rPr>
+      </w:pPr>
+    </w:p>
+    <w:p>
+      <w:pPr>
+        <w:pStyle w:val="af1"/>
+        <w:shd w:val="clear" w:color="auto" w:fill="FFFFFF"/>
+        <w:spacing w:before="0" w:beforeAutospacing="0" w:after="0" w:afterAutospacing="0" w:line="276" w:lineRule="auto"/>
+        <w:ind w:left="709"/>
+        <w:rPr>
+          <w:b/>
+          <w:sz w:val="28"/>
+        </w:rPr>
+      </w:pPr>
+    </w:p>
+    <w:p>
+      <w:pPr>
+        <w:pStyle w:val="af1"/>
+        <w:shd w:val="clear" w:color="auto" w:fill="FFFFFF"/>
+        <w:spacing w:before="0" w:beforeAutospacing="0" w:after="0" w:afterAutospacing="0" w:line="276" w:lineRule="auto"/>
+        <w:ind w:left="709"/>
+        <w:rPr>
+          <w:b/>
+          <w:sz w:val="28"/>
+        </w:rPr>
+      </w:pPr>
+    </w:p>
+    <w:p>
+      <w:pPr>
+        <w:pStyle w:val="af1"/>
+        <w:shd w:val="clear" w:color="auto" w:fill="FFFFFF"/>
+        <w:spacing w:before="0" w:beforeAutospacing="0" w:after="0" w:afterAutospacing="0" w:line="276" w:lineRule="auto"/>
+        <w:ind w:left="709"/>
+        <w:rPr>
+          <w:b/>
+          <w:sz w:val="28"/>
+        </w:rPr>
+      </w:pPr>
+    </w:p>
+    <w:p>
+      <w:pPr>
+        <w:pStyle w:val="af1"/>
+        <w:shd w:val="clear" w:color="auto" w:fill="FFFFFF"/>
+        <w:spacing w:before="0" w:beforeAutospacing="0" w:after="0" w:afterAutospacing="0" w:line="276" w:lineRule="auto"/>
+        <w:ind w:left="709"/>
+        <w:rPr>
+          <w:b/>
+          <w:sz w:val="28"/>
+        </w:rPr>
+      </w:pPr>
+    </w:p>
+    <w:p>
+      <w:pPr>
+        <w:pStyle w:val="af1"/>
+        <w:shd w:val="clear" w:color="auto" w:fill="FFFFFF"/>
+        <w:spacing w:before="0" w:beforeAutospacing="0" w:after="0" w:afterAutospacing="0" w:line="276" w:lineRule="auto"/>
+        <w:ind w:left="709"/>
+        <w:rPr>
+          <w:b/>
+          <w:sz w:val="28"/>
+        </w:rPr>
+      </w:pPr>
+    </w:p>
+    <w:p>
+      <w:pPr>
+        <w:pStyle w:val="af1"/>
+        <w:shd w:val="clear" w:color="auto" w:fill="FFFFFF"/>
+        <w:spacing w:before="0" w:beforeAutospacing="0" w:after="0" w:afterAutospacing="0" w:line="276" w:lineRule="auto"/>
+        <w:ind w:left="709"/>
+        <w:rPr>
+          <w:b/>
+          <w:sz w:val="28"/>
+        </w:rPr>
+      </w:pPr>
+    </w:p>
+    <w:p>
+      <w:pPr>
+        <w:pStyle w:val="af1"/>
+        <w:shd w:val="clear" w:color="auto" w:fill="FFFFFF"/>
+        <w:spacing w:before="0" w:beforeAutospacing="0" w:after="0" w:afterAutospacing="0" w:line="276" w:lineRule="auto"/>
+        <w:ind w:left="709"/>
+        <w:rPr>
+          <w:b/>
+          <w:sz w:val="28"/>
+        </w:rPr>
+      </w:pPr>
+    </w:p>
+    <w:p>
+      <w:pPr>
+        <w:pStyle w:val="af1"/>
+        <w:shd w:val="clear" w:color="auto" w:fill="FFFFFF"/>
+        <w:spacing w:before="0" w:beforeAutospacing="0" w:after="0" w:afterAutospacing="0" w:line="276" w:lineRule="auto"/>
+        <w:ind w:left="709"/>
+        <w:rPr>
+          <w:b/>
+          <w:sz w:val="28"/>
+        </w:rPr>
+      </w:pPr>
+    </w:p>
+    <w:p>
+      <w:pPr>
+        <w:pStyle w:val="af1"/>
+        <w:shd w:val="clear" w:color="auto" w:fill="FFFFFF"/>
+        <w:spacing w:before="0" w:beforeAutospacing="0" w:after="0" w:afterAutospacing="0" w:line="276" w:lineRule="auto"/>
+        <w:ind w:left="709"/>
+        <w:rPr>
+          <w:b/>
+          <w:sz w:val="28"/>
+        </w:rPr>
+      </w:pPr>
+    </w:p>
+    <w:p>
+      <w:pPr>
+        <w:pStyle w:val="af1"/>
+        <w:shd w:val="clear" w:color="auto" w:fill="FFFFFF"/>
+        <w:spacing w:before="0" w:beforeAutospacing="0" w:after="0" w:afterAutospacing="0" w:line="276" w:lineRule="auto"/>
+        <w:ind w:left="709"/>
+        <w:rPr>
+          <w:b/>
+          <w:sz w:val="28"/>
+        </w:rPr>
+      </w:pPr>
+    </w:p>
+    <w:p>
+      <w:pPr>
+        <w:pStyle w:val="af1"/>
+        <w:shd w:val="clear" w:color="auto" w:fill="FFFFFF"/>
+        <w:spacing w:before="0" w:beforeAutospacing="0" w:after="0" w:afterAutospacing="0" w:line="276" w:lineRule="auto"/>
+        <w:ind w:left="709"/>
+        <w:rPr>
+          <w:b/>
+          <w:sz w:val="28"/>
+        </w:rPr>
+      </w:pPr>
+    </w:p>
+    <w:p>
+      <w:pPr>
+        <w:pStyle w:val="af1"/>
+        <w:shd w:val="clear" w:color="auto" w:fill="FFFFFF"/>
+        <w:spacing w:before="0" w:beforeAutospacing="0" w:after="0" w:afterAutospacing="0" w:line="276" w:lineRule="auto"/>
+        <w:ind w:left="709"/>
+        <w:rPr>
+          <w:b/>
+          <w:sz w:val="28"/>
+        </w:rPr>
+      </w:pPr>
+    </w:p>
+    <w:p>
+      <w:pPr>
+        <w:pStyle w:val="af1"/>
+        <w:shd w:val="clear" w:color="auto" w:fill="FFFFFF"/>
+        <w:spacing w:before="0" w:beforeAutospacing="0" w:after="0" w:afterAutospacing="0" w:line="276" w:lineRule="auto"/>
+        <w:ind w:left="709"/>
+        <w:rPr>
+          <w:b/>
+          <w:sz w:val="28"/>
+        </w:rPr>
+      </w:pPr>
+      <w:r>
+        <w:rPr>
+          <w:b/>
+          <w:sz w:val="28"/>
+        </w:rPr>
+        <w:lastRenderedPageBreak/>
+        <w:t>2 ПРОЕКТИРОВА</w:t>
+      </w:r>
+      <w:bookmarkStart w:id="3" w:name="_GoBack"/>
+      <w:bookmarkEnd w:id="3"/>
+      <w:r>
+        <w:rPr>
+          <w:b/>
+          <w:sz w:val="28"/>
+        </w:rPr>
+        <w:t>НИЕ СТРУКТУРЫ ИНФОРМАЦИОННОЙ СИСТЕМЫ</w:t>
+      </w:r>
+    </w:p>
+    <w:p>
+      <w:pPr>
+        <w:pStyle w:val="af1"/>
+        <w:shd w:val="clear" w:color="auto" w:fill="FFFFFF"/>
+        <w:spacing w:before="0" w:beforeAutospacing="0" w:after="0" w:afterAutospacing="0" w:line="276" w:lineRule="auto"/>
+        <w:ind w:left="709"/>
+        <w:rPr>
+          <w:b/>
+          <w:sz w:val="28"/>
+        </w:rPr>
+      </w:pPr>
+    </w:p>
+    <w:p>
+      <w:pPr>
         <w:spacing w:line="276" w:lineRule="auto"/>
         <w:ind w:firstLine="709"/>
         <w:jc w:val="both"/>
@@ -2409,29 +3110,7 @@
           <w:szCs w:val="28"/>
           <w:lang w:eastAsia="ru-RU"/>
         </w:rPr>
-        <w:t>понимают совокупность сре</w:t>
-      </w:r>
-      <w:proofErr w:type="gramStart"/>
-      <w:r>
-        <w:rPr>
-          <w:rFonts w:ascii="Times New Roman" w:eastAsia="Times New Roman" w:hAnsi="Times New Roman"/>
-          <w:color w:val="000000"/>
-          <w:sz w:val="28"/>
-          <w:szCs w:val="28"/>
-          <w:lang w:eastAsia="ru-RU"/>
-        </w:rPr>
-        <w:t>дств сб</w:t>
-      </w:r>
-      <w:proofErr w:type="gramEnd"/>
-      <w:r>
-        <w:rPr>
-          <w:rFonts w:ascii="Times New Roman" w:eastAsia="Times New Roman" w:hAnsi="Times New Roman"/>
-          <w:color w:val="000000"/>
-          <w:sz w:val="28"/>
-          <w:szCs w:val="28"/>
-          <w:lang w:eastAsia="ru-RU"/>
-        </w:rPr>
-        <w:t>ора, передачи, обработки и хранения информации, а также персонал</w:t>
+        <w:t>понимают совокупность средств сбора, передачи, обработки и хранения информации, а также персонал</w:t>
       </w:r>
       <w:r>
         <w:rPr>
@@ -4144,17 +4823,7 @@
           <w:szCs w:val="28"/>
         </w:rPr>
         <w:lastRenderedPageBreak/>
-        <w:t>3 РАЗРАБ</w:t>
-      </w:r>
-      <w:bookmarkStart w:id="3" w:name="_GoBack"/>
-      <w:bookmarkEnd w:id="3"/>
-      <w:r>
-        <w:rPr>
-          <w:b/>
-          <w:sz w:val="28"/>
-          <w:szCs w:val="28"/>
-        </w:rPr>
-        <w:t>ОТКА БД</w:t>
+        <w:t>3 РАЗРАБОТКА БД</w:t>
       </w:r>
     </w:p>
     <w:p>
@@ -4392,7 +5061,6 @@
         </w:rPr>
         <w:t xml:space="preserve">  R2 имеются все основные инструменты для работы с базами данных. </w:t>
       </w:r>
-      <w:proofErr w:type="gramStart"/>
       <w:r>
         <w:rPr>
           <w:rFonts w:ascii="Times New Roman" w:hAnsi="Times New Roman"/>
@@ -4411,7 +5079,6 @@
         </w:rPr>
         <w:t>дополнительные функции или продукты, такие как средства обеспечения высокой доступности, удаленного аварийного восстановления, секционирования, сжатия данных и прозрачного шифрования данных, инструменты для работы с пространственными данными, управления основными данными и обработки сложных событий, технологии ETL и OLAP, службы интеллектуального анализа данных и подготовки отчетности, инструменты бизнес-аналитики (BI) с поддержкой самообслуживания.</w:t>
       </w:r>
-      <w:proofErr w:type="gramEnd"/>
     </w:p>
     <w:p>
       <w:pPr>
@@ -4645,25 +5312,7 @@
           <w:sz w:val="28"/>
           <w:szCs w:val="28"/>
         </w:rPr>
-        <w:t xml:space="preserve">Связи могут быть между двумя (бинарные), тремя (тернарные) и более сущностями. Чаще всего используются </w:t>
-      </w:r>
-      <w:proofErr w:type="gramStart"/>
-      <w:r>
-        <w:rPr>
-          <w:color w:val="000000" w:themeColor="text1"/>
-          <w:sz w:val="28"/>
-          <w:szCs w:val="28"/>
-        </w:rPr>
-        <w:t>бинарные</w:t>
-      </w:r>
-      <w:proofErr w:type="gramEnd"/>
-      <w:r>
-        <w:rPr>
-          <w:color w:val="000000" w:themeColor="text1"/>
-          <w:sz w:val="28"/>
-          <w:szCs w:val="28"/>
-        </w:rPr>
-        <w:t xml:space="preserve">. Они классифицируются </w:t>
+        <w:t xml:space="preserve">Связи могут быть между двумя (бинарные), тремя (тернарные) и более сущностями. Чаще всего используются бинарные. Они классифицируются </w:t>
       </w:r>
       <w:r>
         <w:rPr>
@@ -4688,7 +5337,55 @@
           <w:sz w:val="28"/>
           <w:szCs w:val="28"/>
         </w:rPr>
-        <w:t>Когда каждому экземпляру сущности</w:t>
+        <w:t>Когда каждому экземпляру сущности А соответствует один и только один экземпляр сущности Б, и наоборот. Связь двунаправленная. Связь «один – ко – многим</w:t>
+      </w:r>
+      <w:r>
+        <w:rPr>
+          <w:color w:val="000000" w:themeColor="text1"/>
+          <w:sz w:val="28"/>
+          <w:szCs w:val="28"/>
+        </w:rPr>
+        <w:t>»</w:t>
+      </w:r>
+      <w:r>
+        <w:rPr>
+          <w:color w:val="000000" w:themeColor="text1"/>
+          <w:sz w:val="28"/>
+          <w:szCs w:val="28"/>
+        </w:rPr>
+        <w:t>. Это такой тип связи, когда каждому экземпляру сущности А может соответствовать ни одного, один или несколько экземпляров сущности Б, однако каждому экземпляру сущности Б соответствует один и только один экземпляр сущности А. Связь «многие – к – одному</w:t>
+      </w:r>
+      <w:r>
+        <w:rPr>
+          <w:color w:val="000000" w:themeColor="text1"/>
+          <w:sz w:val="28"/>
+          <w:szCs w:val="28"/>
+        </w:rPr>
+        <w:t>»</w:t>
+      </w:r>
+      <w:r>
+        <w:rPr>
+          <w:color w:val="000000" w:themeColor="text1"/>
+          <w:sz w:val="28"/>
+          <w:szCs w:val="28"/>
+        </w:rPr>
+        <w:t>. Это отображение обратно предыдущему. Связь «многие – ко – многим</w:t>
+      </w:r>
+      <w:r>
+        <w:rPr>
+          <w:color w:val="000000" w:themeColor="text1"/>
+          <w:sz w:val="28"/>
+          <w:szCs w:val="28"/>
+        </w:rPr>
+        <w:t xml:space="preserve">». </w:t>
+      </w:r>
+      <w:r>
+        <w:rPr>
+          <w:color w:val="000000" w:themeColor="text1"/>
+          <w:sz w:val="28"/>
+          <w:szCs w:val="28"/>
+        </w:rPr>
+        <w:t xml:space="preserve">Это такой тип связи, при котором каждому экземпляру сущности А может соответствовать ни одного, один или несколько экземпляров сущности Б, и </w:t>
       </w:r>
       <w:proofErr w:type="gramStart"/>
       <w:r>
@@ -4697,7 +5394,15 @@
           <w:sz w:val="28"/>
           <w:szCs w:val="28"/>
         </w:rPr>
-        <w:t xml:space="preserve"> А</w:t>
+        <w:t>наоборот.</w:t>
+      </w:r>
+      <w:r>
+        <w:rPr>
+          <w:color w:val="000000" w:themeColor="text1"/>
+          <w:sz w:val="28"/>
+          <w:szCs w:val="28"/>
+        </w:rPr>
+        <w:t>[</w:t>
       </w:r>
       <w:proofErr w:type="gramEnd"/>
       <w:r>
@@ -4706,99 +5411,7 @@
           <w:sz w:val="28"/>
           <w:szCs w:val="28"/>
         </w:rPr>
-        <w:t xml:space="preserve"> соответствует один и только один экземпляр сущности Б, и наоборот. Связь двунаправленная. Связь «один – ко – многим</w:t>
-      </w:r>
-      <w:r>
-        <w:rPr>
-          <w:color w:val="000000" w:themeColor="text1"/>
-          <w:sz w:val="28"/>
-          <w:szCs w:val="28"/>
-        </w:rPr>
-        <w:t>»</w:t>
-      </w:r>
-      <w:r>
-        <w:rPr>
-          <w:color w:val="000000" w:themeColor="text1"/>
-          <w:sz w:val="28"/>
-          <w:szCs w:val="28"/>
-        </w:rPr>
-        <w:t>. Это такой тип связи, когда каждому экземпляру сущности</w:t>
-      </w:r>
-      <w:proofErr w:type="gramStart"/>
-      <w:r>
-        <w:rPr>
-          <w:color w:val="000000" w:themeColor="text1"/>
-          <w:sz w:val="28"/>
-          <w:szCs w:val="28"/>
-        </w:rPr>
-        <w:t xml:space="preserve"> А</w:t>
-      </w:r>
-      <w:proofErr w:type="gramEnd"/>
-      <w:r>
-        <w:rPr>
-          <w:color w:val="000000" w:themeColor="text1"/>
-          <w:sz w:val="28"/>
-          <w:szCs w:val="28"/>
-        </w:rPr>
-        <w:t xml:space="preserve"> может соответствовать ни одного, один или несколько экземпляров сущности Б, однако каждому экземпляру сущности Б соответствует один и только один экземпляр сущности А. Связь «многие – к – одному</w:t>
-      </w:r>
-      <w:r>
-        <w:rPr>
-          <w:color w:val="000000" w:themeColor="text1"/>
-          <w:sz w:val="28"/>
-          <w:szCs w:val="28"/>
-        </w:rPr>
-        <w:t>»</w:t>
-      </w:r>
-      <w:r>
-        <w:rPr>
-          <w:color w:val="000000" w:themeColor="text1"/>
-          <w:sz w:val="28"/>
-          <w:szCs w:val="28"/>
-        </w:rPr>
-        <w:t>. Это отображение обратно предыдущему. Связь «многие – ко – многим</w:t>
-      </w:r>
-      <w:r>
-        <w:rPr>
-          <w:color w:val="000000" w:themeColor="text1"/>
-          <w:sz w:val="28"/>
-          <w:szCs w:val="28"/>
-        </w:rPr>
-        <w:t xml:space="preserve">». </w:t>
-      </w:r>
-      <w:r>
-        <w:rPr>
-          <w:color w:val="000000" w:themeColor="text1"/>
-          <w:sz w:val="28"/>
-          <w:szCs w:val="28"/>
-        </w:rPr>
-        <w:t>Это такой тип связи, при котором каждому экземпляру сущности</w:t>
-      </w:r>
-      <w:proofErr w:type="gramStart"/>
-      <w:r>
-        <w:rPr>
-          <w:color w:val="000000" w:themeColor="text1"/>
-          <w:sz w:val="28"/>
-          <w:szCs w:val="28"/>
-        </w:rPr>
-        <w:t xml:space="preserve"> А</w:t>
-      </w:r>
-      <w:proofErr w:type="gramEnd"/>
-      <w:r>
-        <w:rPr>
-          <w:color w:val="000000" w:themeColor="text1"/>
-          <w:sz w:val="28"/>
-          <w:szCs w:val="28"/>
-        </w:rPr>
-        <w:t xml:space="preserve"> может соответствовать ни одного, один или несколько экземпляров сущности Б, и наоборот.</w:t>
-      </w:r>
-      <w:r>
-        <w:rPr>
-          <w:color w:val="000000" w:themeColor="text1"/>
-          <w:sz w:val="28"/>
-          <w:szCs w:val="28"/>
-        </w:rPr>
-        <w:t>[2]</w:t>
+        <w:t>2]</w:t>
       </w:r>
     </w:p>
     <w:p>
@@ -4911,7 +5524,7 @@
           <w:sz w:val="28"/>
           <w:szCs w:val="28"/>
         </w:rPr>
-        <w:t xml:space="preserve">, например такие как Должности &lt;=&gt;&gt; Сотрудники, где на одной должности могут </w:t>
+        <w:t xml:space="preserve">, </w:t>
       </w:r>
       <w:proofErr w:type="gramStart"/>
       <w:r>
@@ -4920,7 +5533,7 @@
           <w:sz w:val="28"/>
           <w:szCs w:val="28"/>
         </w:rPr>
-        <w:t>находится</w:t>
+        <w:t>например</w:t>
       </w:r>
       <w:proofErr w:type="gramEnd"/>
       <w:r>
@@ -4929,7 +5542,7 @@
           <w:sz w:val="28"/>
           <w:szCs w:val="28"/>
         </w:rPr>
-        <w:t xml:space="preserve"> разные люди одновременно</w:t>
+        <w:t xml:space="preserve"> такие как Должности &lt;=&gt;&gt; Сотрудники, где на одной должности могут находится разные люди одновременно</w:t>
       </w:r>
       <w:r>
         <w:rPr>
@@ -5347,7 +5960,7 @@
         </w:rPr>
         <w:t> </w:t>
       </w:r>
-      <w:hyperlink r:id="rId9" w:tooltip="Интегрированная среда разработки" w:history="1">
+      <w:hyperlink r:id="rId8" w:tooltip="Интегрированная среда разработки" w:history="1">
         <w:r>
           <w:rPr>
             <w:rStyle w:val="af0"/>
@@ -5364,17 +5977,9 @@
           <w:sz w:val="28"/>
           <w:szCs w:val="28"/>
         </w:rPr>
-        <w:t xml:space="preserve"> программного обеспечения и ряд других инструментальных средств. </w:t>
-      </w:r>
-      <w:proofErr w:type="gramStart"/>
-      <w:r>
-        <w:rPr>
-          <w:sz w:val="28"/>
-          <w:szCs w:val="28"/>
-        </w:rPr>
-        <w:t xml:space="preserve">Данные продукты позволяют разрабатывать как </w:t>
-      </w:r>
-      <w:hyperlink r:id="rId10" w:tooltip="Текстовый интерфейс пользователя" w:history="1">
+        <w:t xml:space="preserve"> программного обеспечения и ряд других инструментальных средств. Данные продукты позволяют разрабатывать как </w:t>
+      </w:r>
+      <w:hyperlink r:id="rId9" w:tooltip="Текстовый интерфейс пользователя" w:history="1">
         <w:r>
           <w:rPr>
             <w:rStyle w:val="af0"/>
@@ -5394,7 +5999,7 @@
         </w:rPr>
         <w:t> </w:t>
       </w:r>
-      <w:hyperlink r:id="rId11" w:tooltip="Прикладное программное обеспечение" w:history="1">
+      <w:hyperlink r:id="rId10" w:tooltip="Прикладное программное обеспечение" w:history="1">
         <w:r>
           <w:rPr>
             <w:rStyle w:val="af0"/>
@@ -5421,7 +6026,7 @@
         </w:rPr>
         <w:t> </w:t>
       </w:r>
-      <w:hyperlink r:id="rId12" w:tooltip="Графический интерфейс пользователя" w:history="1">
+      <w:hyperlink r:id="rId11" w:tooltip="Графический интерфейс пользователя" w:history="1">
         <w:r>
           <w:rPr>
             <w:rStyle w:val="af0"/>
@@ -5520,7 +6125,7 @@
         </w:rPr>
         <w:t> </w:t>
       </w:r>
-      <w:hyperlink r:id="rId13" w:tooltip="Сайт" w:history="1">
+      <w:hyperlink r:id="rId12" w:tooltip="Сайт" w:history="1">
         <w:r>
           <w:rPr>
             <w:rStyle w:val="af0"/>
@@ -5547,7 +6152,7 @@
         </w:rPr>
         <w:t> </w:t>
       </w:r>
-      <w:hyperlink r:id="rId14" w:tooltip="Веб-приложение" w:history="1">
+      <w:hyperlink r:id="rId13" w:tooltip="Веб-приложение" w:history="1">
         <w:r>
           <w:rPr>
             <w:rStyle w:val="af0"/>
@@ -5574,7 +6179,7 @@
         </w:rPr>
         <w:t> </w:t>
       </w:r>
-      <w:hyperlink r:id="rId15" w:tooltip="Веб-служба" w:history="1">
+      <w:hyperlink r:id="rId14" w:tooltip="Веб-служба" w:history="1">
         <w:r>
           <w:rPr>
             <w:rStyle w:val="af0"/>
@@ -5609,7 +6214,7 @@
         </w:rPr>
         <w:t> </w:t>
       </w:r>
-      <w:hyperlink r:id="rId16" w:tooltip="Машинный код" w:history="1">
+      <w:hyperlink r:id="rId15" w:tooltip="Машинный код" w:history="1">
         <w:r>
           <w:rPr>
             <w:rStyle w:val="af0"/>
@@ -5628,7 +6233,6 @@
         </w:rPr>
         <w:t>, так и в</w:t>
       </w:r>
-      <w:proofErr w:type="gramEnd"/>
       <w:r>
         <w:rPr>
           <w:rStyle w:val="apple-converted-space"/>
@@ -5637,7 +6241,7 @@
         </w:rPr>
         <w:t> </w:t>
       </w:r>
-      <w:hyperlink r:id="rId17" w:tooltip="Управляемый код" w:history="1">
+      <w:hyperlink r:id="rId16" w:tooltip="Управляемый код" w:history="1">
         <w:r>
           <w:rPr>
             <w:rStyle w:val="af0"/>
@@ -5854,7 +6458,7 @@
         </w:rPr>
         <w:t> </w:t>
       </w:r>
-      <w:hyperlink r:id="rId18" w:tooltip=".NET Framework" w:history="1">
+      <w:hyperlink r:id="rId17" w:tooltip=".NET Framework" w:history="1">
         <w:r>
           <w:rPr>
             <w:rStyle w:val="af0"/>
@@ -6008,7 +6612,7 @@
         </w:rPr>
         <w:t> </w:t>
       </w:r>
-      <w:hyperlink r:id="rId19" w:tooltip=".NET Compact Framework" w:history="1">
+      <w:hyperlink r:id="rId18" w:tooltip=".NET Compact Framework" w:history="1">
         <w:r>
           <w:rPr>
             <w:rStyle w:val="af0"/>
@@ -6069,7 +6673,7 @@
         </w:rPr>
         <w:t xml:space="preserve">и </w:t>
       </w:r>
-      <w:hyperlink r:id="rId20" w:tooltip="Silverlight" w:history="1">
+      <w:hyperlink r:id="rId19" w:tooltip="Silverlight" w:history="1">
         <w:proofErr w:type="spellStart"/>
         <w:r>
           <w:rPr>
@@ -6143,7 +6747,7 @@
         </w:rPr>
         <w:t> </w:t>
       </w:r>
-      <w:hyperlink r:id="rId21" w:tooltip="Редактор исходного кода" w:history="1">
+      <w:hyperlink r:id="rId20" w:tooltip="Редактор исходного кода" w:history="1">
         <w:r>
           <w:rPr>
             <w:rStyle w:val="af0"/>
@@ -6228,7 +6832,7 @@
         </w:rPr>
         <w:t xml:space="preserve">и возможностью простейшего </w:t>
       </w:r>
-      <w:hyperlink r:id="rId22" w:tooltip="Рефакторинг" w:history="1">
+      <w:hyperlink r:id="rId21" w:tooltip="Рефакторинг" w:history="1">
         <w:proofErr w:type="spellStart"/>
         <w:r>
           <w:rPr>
@@ -6267,7 +6871,7 @@
         </w:rPr>
         <w:t> </w:t>
       </w:r>
-      <w:hyperlink r:id="rId23" w:tooltip="Microsoft Visual Studio Debugger" w:history="1">
+      <w:hyperlink r:id="rId22" w:tooltip="Microsoft Visual Studio Debugger" w:history="1">
         <w:r>
           <w:rPr>
             <w:rStyle w:val="af0"/>
@@ -6292,15 +6896,7 @@
           <w:sz w:val="28"/>
           <w:szCs w:val="28"/>
         </w:rPr>
-        <w:t xml:space="preserve">может работать как отладчик уровня исходного кода, так и как отладчик машинного уровня. </w:t>
-      </w:r>
-      <w:proofErr w:type="gramStart"/>
-      <w:r>
-        <w:rPr>
-          <w:sz w:val="28"/>
-          <w:szCs w:val="28"/>
-        </w:rPr>
-        <w:t>Остальные встраиваемые инструменты включают в себя редактор форм для упрощения создания графического интерфейса приложения, веб-редактор, дизайнер</w:t>
+        <w:t>может работать как отладчик уровня исходного кода, так и как отладчик машинного уровня. Остальные встраиваемые инструменты включают в себя редактор форм для упрощения создания графического интерфейса приложения, веб-редактор, дизайнер</w:t>
       </w:r>
       <w:r>
         <w:rPr>
@@ -6310,7 +6906,7 @@
         </w:rPr>
         <w:t> </w:t>
       </w:r>
-      <w:hyperlink r:id="rId24" w:tooltip="Класс (программирование)" w:history="1">
+      <w:hyperlink r:id="rId23" w:tooltip="Класс (программирование)" w:history="1">
         <w:r>
           <w:rPr>
             <w:rStyle w:val="af0"/>
@@ -6345,7 +6941,7 @@
         </w:rPr>
         <w:t> </w:t>
       </w:r>
-      <w:hyperlink r:id="rId25" w:tooltip="Схема базы данных" w:history="1">
+      <w:hyperlink r:id="rId24" w:tooltip="Схема базы данных" w:history="1">
         <w:r>
           <w:rPr>
             <w:rStyle w:val="af0"/>
@@ -6396,7 +6992,7 @@
         </w:rPr>
         <w:t xml:space="preserve"> позволяет создавать и подключать сторонние дополнения (</w:t>
       </w:r>
-      <w:hyperlink r:id="rId26" w:tooltip="Плагин" w:history="1">
+      <w:hyperlink r:id="rId25" w:tooltip="Плагин" w:history="1">
         <w:r>
           <w:rPr>
             <w:rStyle w:val="af0"/>
@@ -6423,7 +7019,7 @@
         </w:rPr>
         <w:t> </w:t>
       </w:r>
-      <w:hyperlink r:id="rId27" w:tooltip="Система управления версиями" w:history="1">
+      <w:hyperlink r:id="rId26" w:tooltip="Система управления версиями" w:history="1">
         <w:r>
           <w:rPr>
             <w:rStyle w:val="af0"/>
@@ -6600,15 +7196,7 @@
           <w:sz w:val="28"/>
           <w:szCs w:val="28"/>
         </w:rPr>
-        <w:t>), добавление новых наборов инструментов (например, для редактирования</w:t>
-      </w:r>
-      <w:proofErr w:type="gramEnd"/>
-      <w:r>
-        <w:rPr>
-          <w:sz w:val="28"/>
-          <w:szCs w:val="28"/>
-        </w:rPr>
-        <w:t xml:space="preserve"> и визуального проектирования кода на</w:t>
+        <w:t>), добавление новых наборов инструментов (например, для редактирования и визуального проектирования кода на</w:t>
       </w:r>
       <w:r>
         <w:rPr>
@@ -6618,7 +7206,7 @@
         </w:rPr>
         <w:t> </w:t>
       </w:r>
-      <w:hyperlink r:id="rId28" w:tooltip="Предметно-ориентированный язык" w:history="1">
+      <w:hyperlink r:id="rId27" w:tooltip="Предметно-ориентированный язык" w:history="1">
         <w:r>
           <w:rPr>
             <w:rStyle w:val="af0"/>
@@ -6653,7 +7241,7 @@
         </w:rPr>
         <w:t> </w:t>
       </w:r>
-      <w:hyperlink r:id="rId29" w:tooltip="Процесс разработки программного обеспечения" w:history="1">
+      <w:hyperlink r:id="rId28" w:tooltip="Процесс разработки программного обеспечения" w:history="1">
         <w:r>
           <w:rPr>
             <w:rStyle w:val="af0"/>
@@ -6928,7 +7516,7 @@
           <w:sz w:val="28"/>
           <w:szCs w:val="28"/>
         </w:rPr>
-        <w:t xml:space="preserve">ADO.NET удовлетворяет различные потребности разработчиков, включая создание клиентских приложений баз данных, а также </w:t>
+        <w:t xml:space="preserve">ADO.NET удовлетворяет различные потребности разработчиков, включая создание клиентских приложений баз данных, а также бизнес-объектов среднего уровня, используемых приложениями, средствами, языками и </w:t>
       </w:r>
       <w:proofErr w:type="gramStart"/>
       <w:r>
@@ -6938,7 +7526,16 @@
           <w:sz w:val="28"/>
           <w:szCs w:val="28"/>
         </w:rPr>
-        <w:t>бизнес-объектов</w:t>
+        <w:t>браузерам.</w:t>
+      </w:r>
+      <w:r>
+        <w:rPr>
+          <w:rStyle w:val="sentence"/>
+          <w:rFonts w:ascii="Times New Roman" w:hAnsi="Times New Roman"/>
+          <w:sz w:val="28"/>
+          <w:szCs w:val="28"/>
+        </w:rPr>
+        <w:t>[</w:t>
       </w:r>
       <w:proofErr w:type="gramEnd"/>
       <w:r>
@@ -6948,16 +7545,7 @@
           <w:sz w:val="28"/>
           <w:szCs w:val="28"/>
         </w:rPr>
-        <w:t xml:space="preserve"> среднего уровня, используемых приложениями, средствами, языками и браузерам.</w:t>
-      </w:r>
-      <w:r>
-        <w:rPr>
-          <w:rStyle w:val="sentence"/>
-          <w:rFonts w:ascii="Times New Roman" w:hAnsi="Times New Roman"/>
-          <w:sz w:val="28"/>
-          <w:szCs w:val="28"/>
-        </w:rPr>
-        <w:t>[3]</w:t>
+        <w:t>3]</w:t>
       </w:r>
     </w:p>
     <w:p>
@@ -7017,7 +7605,7 @@
           <w:rFonts w:ascii="Times New Roman" w:hAnsi="Times New Roman"/>
           <w:sz w:val="28"/>
         </w:rPr>
-        <w:t xml:space="preserve">Главная форма для работы с данными. На данной форме пользователь выбирает соответствующий день </w:t>
+        <w:t xml:space="preserve">Главная форма для работы с данными. На данной форме пользователь выбирает </w:t>
       </w:r>
       <w:proofErr w:type="gramStart"/>
       <w:r>
@@ -7025,7 +7613,7 @@
           <w:rFonts w:ascii="Times New Roman" w:hAnsi="Times New Roman"/>
           <w:sz w:val="28"/>
         </w:rPr>
-        <w:t>недели</w:t>
+        <w:t>соответствующий день недели</w:t>
       </w:r>
       <w:proofErr w:type="gramEnd"/>
       <w:r>
@@ -7161,6 +7749,87 @@
             <wp:extent cx="5243516" cy="3495675"/>
             <wp:effectExtent l="0" t="0" r="0" b="0"/>
             <wp:docPr id="2" name="Рисунок 2"/>
+            <wp:cNvGraphicFramePr>
+              <a:graphicFrameLocks xmlns:a="http://schemas.openxmlformats.org/drawingml/2006/main" noChangeAspect="1"/>
+            </wp:cNvGraphicFramePr>
+            <a:graphic xmlns:a="http://schemas.openxmlformats.org/drawingml/2006/main">
+              <a:graphicData uri="http://schemas.openxmlformats.org/drawingml/2006/picture">
+                <pic:pic xmlns:pic="http://schemas.openxmlformats.org/drawingml/2006/picture">
+                  <pic:nvPicPr>
+                    <pic:cNvPr id="0" name=""/>
+                    <pic:cNvPicPr/>
+                  </pic:nvPicPr>
+                  <pic:blipFill>
+                    <a:blip r:embed="rId29"/>
+                    <a:stretch>
+                      <a:fillRect/>
+                    </a:stretch>
+                  </pic:blipFill>
+                  <pic:spPr>
+                    <a:xfrm>
+                      <a:off x="0" y="0"/>
+                      <a:ext cx="5253712" cy="3502472"/>
+                    </a:xfrm>
+                    <a:prstGeom prst="rect">
+                      <a:avLst/>
+                    </a:prstGeom>
+                  </pic:spPr>
+                </pic:pic>
+              </a:graphicData>
+            </a:graphic>
+          </wp:inline>
+        </w:drawing>
+      </w:r>
+    </w:p>
+    <w:p>
+      <w:pPr>
+        <w:spacing w:before="240"/>
+        <w:jc w:val="center"/>
+        <w:rPr>
+          <w:rFonts w:ascii="Times New Roman" w:hAnsi="Times New Roman"/>
+          <w:sz w:val="28"/>
+          <w:szCs w:val="28"/>
+        </w:rPr>
+      </w:pPr>
+      <w:r>
+        <w:rPr>
+          <w:rFonts w:ascii="Times New Roman" w:hAnsi="Times New Roman"/>
+          <w:sz w:val="28"/>
+          <w:szCs w:val="28"/>
+        </w:rPr>
+        <w:t>Рисунок 1 – Главная форма</w:t>
+      </w:r>
+    </w:p>
+    <w:p>
+      <w:pPr>
+        <w:jc w:val="center"/>
+        <w:rPr>
+          <w:rFonts w:ascii="Times New Roman" w:hAnsi="Times New Roman"/>
+          <w:sz w:val="28"/>
+          <w:szCs w:val="28"/>
+        </w:rPr>
+      </w:pPr>
+    </w:p>
+    <w:p>
+      <w:pPr>
+        <w:jc w:val="center"/>
+        <w:rPr>
+          <w:rFonts w:ascii="Times New Roman" w:hAnsi="Times New Roman"/>
+          <w:sz w:val="28"/>
+          <w:szCs w:val="28"/>
+        </w:rPr>
+      </w:pPr>
+      <w:r>
+        <w:rPr>
+          <w:noProof/>
+          <w:lang w:eastAsia="ru-RU"/>
+        </w:rPr>
+        <w:lastRenderedPageBreak/>
+        <w:drawing>
+          <wp:inline distT="0" distB="0" distL="0" distR="0" wp14:anchorId="45520AD2" wp14:editId="7775E3DE">
+            <wp:extent cx="4914900" cy="3276599"/>
+            <wp:effectExtent l="0" t="0" r="0" b="635"/>
+            <wp:docPr id="4" name="Рисунок 4"/>
             <wp:cNvGraphicFramePr>
               <a:graphicFrameLocks xmlns:a="http://schemas.openxmlformats.org/drawingml/2006/main" noChangeAspect="1"/>
             </wp:cNvGraphicFramePr>
@@ -7180,7 +7849,7 @@
                   <pic:spPr>
                     <a:xfrm>
                       <a:off x="0" y="0"/>
-                      <a:ext cx="5253712" cy="3502472"/>
+                      <a:ext cx="4935241" cy="3290160"/>
                     </a:xfrm>
                     <a:prstGeom prst="rect">
                       <a:avLst/>
@@ -7195,38 +7864,64 @@
     </w:p>
     <w:p>
       <w:pPr>
-        <w:spacing w:before="240"/>
+        <w:spacing w:line="276" w:lineRule="auto"/>
+        <w:ind w:firstLine="709"/>
         <w:jc w:val="center"/>
         <w:rPr>
           <w:rFonts w:ascii="Times New Roman" w:hAnsi="Times New Roman"/>
-          <w:sz w:val="28"/>
-          <w:szCs w:val="28"/>
-        </w:rPr>
-      </w:pPr>
-      <w:r>
-        <w:rPr>
-          <w:rFonts w:ascii="Times New Roman" w:hAnsi="Times New Roman"/>
-          <w:sz w:val="28"/>
-          <w:szCs w:val="28"/>
-        </w:rPr>
-        <w:t>Рисунок 1 – Главная форма</w:t>
-      </w:r>
-    </w:p>
-    <w:p>
-      <w:pPr>
+          <w:noProof/>
+          <w:color w:val="000000" w:themeColor="text1"/>
+          <w:sz w:val="28"/>
+          <w:szCs w:val="28"/>
+        </w:rPr>
+      </w:pPr>
+    </w:p>
+    <w:p>
+      <w:pPr>
+        <w:spacing w:line="276" w:lineRule="auto"/>
+        <w:ind w:firstLine="709"/>
         <w:jc w:val="center"/>
         <w:rPr>
           <w:rFonts w:ascii="Times New Roman" w:hAnsi="Times New Roman"/>
-          <w:sz w:val="28"/>
-          <w:szCs w:val="28"/>
-        </w:rPr>
-      </w:pPr>
-    </w:p>
-    <w:p>
-      <w:pPr>
+          <w:noProof/>
+          <w:color w:val="000000" w:themeColor="text1"/>
+          <w:sz w:val="28"/>
+          <w:szCs w:val="28"/>
+        </w:rPr>
+      </w:pPr>
+      <w:r>
+        <w:rPr>
+          <w:rFonts w:ascii="Times New Roman" w:hAnsi="Times New Roman"/>
+          <w:noProof/>
+          <w:color w:val="000000" w:themeColor="text1"/>
+          <w:sz w:val="28"/>
+          <w:szCs w:val="28"/>
+        </w:rPr>
+        <w:t>Рисунок 2 – Форма для составления меню</w:t>
+      </w:r>
+    </w:p>
+    <w:p>
+      <w:pPr>
+        <w:spacing w:line="276" w:lineRule="auto"/>
+        <w:ind w:firstLine="709"/>
         <w:jc w:val="center"/>
         <w:rPr>
           <w:rFonts w:ascii="Times New Roman" w:hAnsi="Times New Roman"/>
+          <w:noProof/>
+          <w:color w:val="000000" w:themeColor="text1"/>
+          <w:sz w:val="28"/>
+          <w:szCs w:val="28"/>
+        </w:rPr>
+      </w:pPr>
+    </w:p>
+    <w:p>
+      <w:pPr>
+        <w:spacing w:after="240" w:line="276" w:lineRule="auto"/>
+        <w:jc w:val="center"/>
+        <w:rPr>
+          <w:rFonts w:ascii="Times New Roman" w:hAnsi="Times New Roman"/>
+          <w:noProof/>
+          <w:color w:val="000000" w:themeColor="text1"/>
           <w:sz w:val="28"/>
           <w:szCs w:val="28"/>
         </w:rPr>
@@ -7236,12 +7931,11 @@
           <w:noProof/>
           <w:lang w:eastAsia="ru-RU"/>
         </w:rPr>
-        <w:lastRenderedPageBreak/>
         <w:drawing>
-          <wp:inline distT="0" distB="0" distL="0" distR="0" wp14:anchorId="45520AD2" wp14:editId="7775E3DE">
-            <wp:extent cx="4914900" cy="3276599"/>
-            <wp:effectExtent l="0" t="0" r="0" b="635"/>
-            <wp:docPr id="4" name="Рисунок 4"/>
+          <wp:inline distT="0" distB="0" distL="0" distR="0" wp14:anchorId="425EB160" wp14:editId="45C77E53">
+            <wp:extent cx="5124450" cy="2967695"/>
+            <wp:effectExtent l="0" t="0" r="0" b="4445"/>
+            <wp:docPr id="5" name="Рисунок 5"/>
             <wp:cNvGraphicFramePr>
               <a:graphicFrameLocks xmlns:a="http://schemas.openxmlformats.org/drawingml/2006/main" noChangeAspect="1"/>
             </wp:cNvGraphicFramePr>
@@ -7261,7 +7955,7 @@
                   <pic:spPr>
                     <a:xfrm>
                       <a:off x="0" y="0"/>
-                      <a:ext cx="4935241" cy="3290160"/>
+                      <a:ext cx="5127668" cy="2969559"/>
                     </a:xfrm>
                     <a:prstGeom prst="rect">
                       <a:avLst/>
@@ -7276,9 +7970,46 @@
     </w:p>
     <w:p>
       <w:pPr>
+        <w:spacing w:after="240" w:line="276" w:lineRule="auto"/>
+        <w:ind w:firstLine="709"/>
+        <w:jc w:val="center"/>
+        <w:rPr>
+          <w:rFonts w:ascii="Times New Roman" w:hAnsi="Times New Roman"/>
+          <w:noProof/>
+          <w:color w:val="000000" w:themeColor="text1"/>
+          <w:sz w:val="28"/>
+          <w:szCs w:val="28"/>
+        </w:rPr>
+      </w:pPr>
+      <w:r>
+        <w:rPr>
+          <w:rFonts w:ascii="Times New Roman" w:hAnsi="Times New Roman"/>
+          <w:noProof/>
+          <w:color w:val="000000" w:themeColor="text1"/>
+          <w:sz w:val="28"/>
+          <w:szCs w:val="28"/>
+        </w:rPr>
+        <w:t>Рисунок 3 – Отчет в печатной форме</w:t>
+      </w:r>
+    </w:p>
+    <w:p>
+      <w:pPr>
+        <w:spacing w:line="276" w:lineRule="auto"/>
+        <w:jc w:val="center"/>
+        <w:rPr>
+          <w:rFonts w:ascii="Times New Roman" w:hAnsi="Times New Roman"/>
+          <w:noProof/>
+          <w:color w:val="000000" w:themeColor="text1"/>
+          <w:sz w:val="28"/>
+          <w:szCs w:val="28"/>
+        </w:rPr>
+      </w:pPr>
+    </w:p>
+    <w:p>
+      <w:pPr>
         <w:spacing w:line="276" w:lineRule="auto"/>
         <w:ind w:firstLine="709"/>
-        <w:jc w:val="center"/>
+        <w:jc w:val="both"/>
         <w:rPr>
           <w:rFonts w:ascii="Times New Roman" w:hAnsi="Times New Roman"/>
           <w:noProof/>
@@ -7287,12 +8018,7 @@
           <w:szCs w:val="28"/>
         </w:rPr>
       </w:pPr>
-    </w:p>
-    <w:p>
-      <w:pPr>
-        <w:spacing w:line="276" w:lineRule="auto"/>
-        <w:ind w:firstLine="709"/>
-        <w:jc w:val="center"/>
+      <w:r>
         <w:rPr>
           <w:rFonts w:ascii="Times New Roman" w:hAnsi="Times New Roman"/>
           <w:noProof/>
@@ -7300,7 +8026,8 @@
           <w:sz w:val="28"/>
           <w:szCs w:val="28"/>
         </w:rPr>
-      </w:pPr>
+        <w:t>Следующая форма предназначена для редактирования информации БД. Пользователь имеет возможность добавлять, изменять, удалять данные из БД.</w:t>
+      </w:r>
       <w:r>
         <w:rPr>
           <w:rFonts w:ascii="Times New Roman" w:hAnsi="Times New Roman"/>
@@ -7309,14 +8036,12 @@
           <w:sz w:val="28"/>
           <w:szCs w:val="28"/>
         </w:rPr>
-        <w:t>Рисунок 2 – Форма для составления меню</w:t>
-      </w:r>
-    </w:p>
-    <w:p>
-      <w:pPr>
-        <w:spacing w:line="276" w:lineRule="auto"/>
-        <w:ind w:firstLine="709"/>
-        <w:jc w:val="center"/>
+        <w:t xml:space="preserve"> (Рис. 4)</w:t>
+      </w:r>
+    </w:p>
+    <w:p>
+      <w:pPr>
+        <w:spacing w:after="240" w:line="276" w:lineRule="auto"/>
         <w:rPr>
           <w:rFonts w:ascii="Times New Roman" w:hAnsi="Times New Roman"/>
           <w:noProof/>
@@ -7325,29 +8050,17 @@
           <w:szCs w:val="28"/>
         </w:rPr>
       </w:pPr>
-    </w:p>
-    <w:p>
-      <w:pPr>
-        <w:spacing w:after="240" w:line="276" w:lineRule="auto"/>
-        <w:jc w:val="center"/>
-        <w:rPr>
-          <w:rFonts w:ascii="Times New Roman" w:hAnsi="Times New Roman"/>
-          <w:noProof/>
-          <w:color w:val="000000" w:themeColor="text1"/>
-          <w:sz w:val="28"/>
-          <w:szCs w:val="28"/>
-        </w:rPr>
-      </w:pPr>
       <w:r>
         <w:rPr>
           <w:noProof/>
           <w:lang w:eastAsia="ru-RU"/>
         </w:rPr>
+        <w:lastRenderedPageBreak/>
         <w:drawing>
-          <wp:inline distT="0" distB="0" distL="0" distR="0" wp14:anchorId="425EB160" wp14:editId="45C77E53">
-            <wp:extent cx="5124450" cy="2967695"/>
-            <wp:effectExtent l="0" t="0" r="0" b="4445"/>
-            <wp:docPr id="5" name="Рисунок 5"/>
+          <wp:inline distT="0" distB="0" distL="0" distR="0" wp14:anchorId="74484166" wp14:editId="1301D759">
+            <wp:extent cx="5940425" cy="3235996"/>
+            <wp:effectExtent l="0" t="0" r="3175" b="2540"/>
+            <wp:docPr id="6" name="Рисунок 6"/>
             <wp:cNvGraphicFramePr>
               <a:graphicFrameLocks xmlns:a="http://schemas.openxmlformats.org/drawingml/2006/main" noChangeAspect="1"/>
             </wp:cNvGraphicFramePr>
@@ -7367,131 +8080,6 @@
                   <pic:spPr>
                     <a:xfrm>
                       <a:off x="0" y="0"/>
-                      <a:ext cx="5127668" cy="2969559"/>
-                    </a:xfrm>
-                    <a:prstGeom prst="rect">
-                      <a:avLst/>
-                    </a:prstGeom>
-                  </pic:spPr>
-                </pic:pic>
-              </a:graphicData>
-            </a:graphic>
-          </wp:inline>
-        </w:drawing>
-      </w:r>
-    </w:p>
-    <w:p>
-      <w:pPr>
-        <w:spacing w:after="240" w:line="276" w:lineRule="auto"/>
-        <w:ind w:firstLine="709"/>
-        <w:jc w:val="center"/>
-        <w:rPr>
-          <w:rFonts w:ascii="Times New Roman" w:hAnsi="Times New Roman"/>
-          <w:noProof/>
-          <w:color w:val="000000" w:themeColor="text1"/>
-          <w:sz w:val="28"/>
-          <w:szCs w:val="28"/>
-        </w:rPr>
-      </w:pPr>
-      <w:r>
-        <w:rPr>
-          <w:rFonts w:ascii="Times New Roman" w:hAnsi="Times New Roman"/>
-          <w:noProof/>
-          <w:color w:val="000000" w:themeColor="text1"/>
-          <w:sz w:val="28"/>
-          <w:szCs w:val="28"/>
-        </w:rPr>
-        <w:t>Рисунок 3 – Отчет в печатной форме</w:t>
-      </w:r>
-    </w:p>
-    <w:p>
-      <w:pPr>
-        <w:spacing w:line="276" w:lineRule="auto"/>
-        <w:jc w:val="center"/>
-        <w:rPr>
-          <w:rFonts w:ascii="Times New Roman" w:hAnsi="Times New Roman"/>
-          <w:noProof/>
-          <w:color w:val="000000" w:themeColor="text1"/>
-          <w:sz w:val="28"/>
-          <w:szCs w:val="28"/>
-        </w:rPr>
-      </w:pPr>
-    </w:p>
-    <w:p>
-      <w:pPr>
-        <w:spacing w:line="276" w:lineRule="auto"/>
-        <w:ind w:firstLine="709"/>
-        <w:jc w:val="both"/>
-        <w:rPr>
-          <w:rFonts w:ascii="Times New Roman" w:hAnsi="Times New Roman"/>
-          <w:noProof/>
-          <w:color w:val="000000" w:themeColor="text1"/>
-          <w:sz w:val="28"/>
-          <w:szCs w:val="28"/>
-        </w:rPr>
-      </w:pPr>
-      <w:r>
-        <w:rPr>
-          <w:rFonts w:ascii="Times New Roman" w:hAnsi="Times New Roman"/>
-          <w:noProof/>
-          <w:color w:val="000000" w:themeColor="text1"/>
-          <w:sz w:val="28"/>
-          <w:szCs w:val="28"/>
-        </w:rPr>
-        <w:t>Следующая форма предназначена для редактирования информации БД. Пользователь имеет возможность добавлять, изменять, удалять данные из БД.</w:t>
-      </w:r>
-      <w:r>
-        <w:rPr>
-          <w:rFonts w:ascii="Times New Roman" w:hAnsi="Times New Roman"/>
-          <w:noProof/>
-          <w:color w:val="000000" w:themeColor="text1"/>
-          <w:sz w:val="28"/>
-          <w:szCs w:val="28"/>
-        </w:rPr>
-        <w:t xml:space="preserve"> (Рис. 4)</w:t>
-      </w:r>
-    </w:p>
-    <w:p>
-      <w:pPr>
-        <w:spacing w:after="240" w:line="276" w:lineRule="auto"/>
-        <w:rPr>
-          <w:rFonts w:ascii="Times New Roman" w:hAnsi="Times New Roman"/>
-          <w:noProof/>
-          <w:color w:val="000000" w:themeColor="text1"/>
-          <w:sz w:val="28"/>
-          <w:szCs w:val="28"/>
-        </w:rPr>
-      </w:pPr>
-      <w:r>
-        <w:rPr>
-          <w:noProof/>
-          <w:lang w:eastAsia="ru-RU"/>
-        </w:rPr>
-        <w:lastRenderedPageBreak/>
-        <w:drawing>
-          <wp:inline distT="0" distB="0" distL="0" distR="0" wp14:anchorId="74484166" wp14:editId="1301D759">
-            <wp:extent cx="5940425" cy="3235996"/>
-            <wp:effectExtent l="0" t="0" r="3175" b="2540"/>
-            <wp:docPr id="6" name="Рисунок 6"/>
-            <wp:cNvGraphicFramePr>
-              <a:graphicFrameLocks xmlns:a="http://schemas.openxmlformats.org/drawingml/2006/main" noChangeAspect="1"/>
-            </wp:cNvGraphicFramePr>
-            <a:graphic xmlns:a="http://schemas.openxmlformats.org/drawingml/2006/main">
-              <a:graphicData uri="http://schemas.openxmlformats.org/drawingml/2006/picture">
-                <pic:pic xmlns:pic="http://schemas.openxmlformats.org/drawingml/2006/picture">
-                  <pic:nvPicPr>
-                    <pic:cNvPr id="0" name=""/>
-                    <pic:cNvPicPr/>
-                  </pic:nvPicPr>
-                  <pic:blipFill>
-                    <a:blip r:embed="rId33"/>
-                    <a:stretch>
-                      <a:fillRect/>
-                    </a:stretch>
-                  </pic:blipFill>
-                  <pic:spPr>
-                    <a:xfrm>
-                      <a:off x="0" y="0"/>
                       <a:ext cx="5940425" cy="3235996"/>
                     </a:xfrm>
                     <a:prstGeom prst="rect">
@@ -7626,7 +8214,7 @@
                     <pic:cNvPicPr/>
                   </pic:nvPicPr>
                   <pic:blipFill>
-                    <a:blip r:embed="rId34"/>
+                    <a:blip r:embed="rId33"/>
                     <a:stretch>
                       <a:fillRect/>
                     </a:stretch>
@@ -10206,7 +10794,7 @@
           <w:sz w:val="28"/>
           <w:szCs w:val="28"/>
         </w:rPr>
-        <w:t>[1] Википедия [Электронный ресурс]. – Режим доступа</w:t>
+        <w:t xml:space="preserve">[1] Википедия [Электронный ресурс]. – Режим </w:t>
       </w:r>
       <w:proofErr w:type="gramStart"/>
       <w:r>
@@ -10216,7 +10804,7 @@
           <w:sz w:val="28"/>
           <w:szCs w:val="28"/>
         </w:rPr>
-        <w:t xml:space="preserve"> :</w:t>
+        <w:t>доступа :</w:t>
       </w:r>
       <w:proofErr w:type="gramEnd"/>
       <w:r>
@@ -10228,7 +10816,7 @@
         </w:rPr>
         <w:t xml:space="preserve"> </w:t>
       </w:r>
-      <w:hyperlink r:id="rId35" w:history="1">
+      <w:hyperlink r:id="rId34" w:history="1">
         <w:r>
           <w:rPr>
             <w:rStyle w:val="af0"/>
@@ -10425,7 +11013,7 @@
           <w:sz w:val="28"/>
           <w:szCs w:val="28"/>
         </w:rPr>
-        <w:t xml:space="preserve"> [Электронный ресурс]. – Режим доступа</w:t>
+        <w:t xml:space="preserve"> [Электронный ресурс]. – Режим </w:t>
       </w:r>
       <w:proofErr w:type="gramStart"/>
       <w:r>
@@ -10435,7 +11023,7 @@
           <w:sz w:val="28"/>
           <w:szCs w:val="28"/>
         </w:rPr>
-        <w:t xml:space="preserve"> :</w:t>
+        <w:t>доступа :</w:t>
       </w:r>
       <w:proofErr w:type="gramEnd"/>
       <w:r>
@@ -10447,7 +11035,7 @@
         </w:rPr>
         <w:t xml:space="preserve"> </w:t>
       </w:r>
-      <w:hyperlink r:id="rId36" w:history="1">
+      <w:hyperlink r:id="rId35" w:history="1">
         <w:r>
           <w:rPr>
             <w:rStyle w:val="af0"/>
@@ -10840,7 +11428,7 @@
                     <pic:cNvPicPr/>
                   </pic:nvPicPr>
                   <pic:blipFill rotWithShape="1">
-                    <a:blip r:embed="rId37"/>
+                    <a:blip r:embed="rId36"/>
                     <a:srcRect l="27452" t="18072" r="10260" b="5120"/>
                     <a:stretch/>
                   </pic:blipFill>
@@ -11534,25 +12122,7 @@
           <w:highlight w:val="white"/>
           <w:lang w:val="en-US"/>
         </w:rPr>
-        <w:t>@"D:\</w:t>
-      </w:r>
-      <w:proofErr w:type="spellStart"/>
-      <w:r>
-        <w:rPr>
-          <w:rFonts w:ascii="Times New Roman" w:eastAsiaTheme="minorHAnsi" w:hAnsi="Times New Roman"/>
-          <w:highlight w:val="white"/>
-          <w:lang w:val="en-US"/>
-        </w:rPr>
-        <w:t>BSUiR</w:t>
-      </w:r>
-      <w:proofErr w:type="spellEnd"/>
-      <w:r>
-        <w:rPr>
-          <w:rFonts w:ascii="Times New Roman" w:eastAsiaTheme="minorHAnsi" w:hAnsi="Times New Roman"/>
-          <w:highlight w:val="white"/>
-          <w:lang w:val="en-US"/>
-        </w:rPr>
-        <w:t>\</w:t>
+        <w:t>@"D:\BSUiR\</w:t>
       </w:r>
       <w:proofErr w:type="spellStart"/>
       <w:r>
@@ -11843,7 +12413,25 @@
           <w:highlight w:val="white"/>
           <w:lang w:val="en-US"/>
         </w:rPr>
-        <w:t xml:space="preserve"> i = 0; i &lt; dataGridView1.RowCount - 1; i++)</w:t>
+        <w:t xml:space="preserve"> </w:t>
+      </w:r>
+      <w:proofErr w:type="spellStart"/>
+      <w:r>
+        <w:rPr>
+          <w:rFonts w:ascii="Times New Roman" w:eastAsiaTheme="minorHAnsi" w:hAnsi="Times New Roman"/>
+          <w:highlight w:val="white"/>
+          <w:lang w:val="en-US"/>
+        </w:rPr>
+        <w:t>i</w:t>
+      </w:r>
+      <w:proofErr w:type="spellEnd"/>
+      <w:r>
+        <w:rPr>
+          <w:rFonts w:ascii="Times New Roman" w:eastAsiaTheme="minorHAnsi" w:hAnsi="Times New Roman"/>
+          <w:highlight w:val="white"/>
+          <w:lang w:val="en-US"/>
+        </w:rPr>
+        <w:t xml:space="preserve"> = 0; i &lt; dataGridView1.RowCount - 1; i++)</w:t>
       </w:r>
     </w:p>
     <w:p>
@@ -11901,7 +12489,25 @@
           <w:highlight w:val="white"/>
           <w:lang w:val="en-US"/>
         </w:rPr>
-        <w:t xml:space="preserve"> name = dataGridView1[2, i].</w:t>
+        <w:t xml:space="preserve"> name = dataGridView1[2, </w:t>
+      </w:r>
+      <w:proofErr w:type="spellStart"/>
+      <w:r>
+        <w:rPr>
+          <w:rFonts w:ascii="Times New Roman" w:eastAsiaTheme="minorHAnsi" w:hAnsi="Times New Roman"/>
+          <w:highlight w:val="white"/>
+          <w:lang w:val="en-US"/>
+        </w:rPr>
+        <w:t>i</w:t>
+      </w:r>
+      <w:proofErr w:type="spellEnd"/>
+      <w:r>
+        <w:rPr>
+          <w:rFonts w:ascii="Times New Roman" w:eastAsiaTheme="minorHAnsi" w:hAnsi="Times New Roman"/>
+          <w:highlight w:val="white"/>
+          <w:lang w:val="en-US"/>
+        </w:rPr>
+        <w:t>].</w:t>
       </w:r>
       <w:proofErr w:type="spellStart"/>
       <w:r>
@@ -11975,7 +12581,25 @@
           <w:highlight w:val="white"/>
           <w:lang w:val="en-US"/>
         </w:rPr>
-        <w:t xml:space="preserve"> = dataGridView1[5, i].</w:t>
+        <w:t xml:space="preserve"> = dataGridView1[5, </w:t>
+      </w:r>
+      <w:proofErr w:type="spellStart"/>
+      <w:r>
+        <w:rPr>
+          <w:rFonts w:ascii="Times New Roman" w:eastAsiaTheme="minorHAnsi" w:hAnsi="Times New Roman"/>
+          <w:highlight w:val="white"/>
+          <w:lang w:val="en-US"/>
+        </w:rPr>
+        <w:t>i</w:t>
+      </w:r>
+      <w:proofErr w:type="spellEnd"/>
+      <w:r>
+        <w:rPr>
+          <w:rFonts w:ascii="Times New Roman" w:eastAsiaTheme="minorHAnsi" w:hAnsi="Times New Roman"/>
+          <w:highlight w:val="white"/>
+          <w:lang w:val="en-US"/>
+        </w:rPr>
+        <w:t>].</w:t>
       </w:r>
       <w:proofErr w:type="spellStart"/>
       <w:r>
@@ -12049,7 +12673,25 @@
           <w:highlight w:val="white"/>
           <w:lang w:val="en-US"/>
         </w:rPr>
-        <w:t xml:space="preserve"> = dataGridView1[7, i].</w:t>
+        <w:t xml:space="preserve"> = dataGridView1[7, </w:t>
+      </w:r>
+      <w:proofErr w:type="spellStart"/>
+      <w:r>
+        <w:rPr>
+          <w:rFonts w:ascii="Times New Roman" w:eastAsiaTheme="minorHAnsi" w:hAnsi="Times New Roman"/>
+          <w:highlight w:val="white"/>
+          <w:lang w:val="en-US"/>
+        </w:rPr>
+        <w:t>i</w:t>
+      </w:r>
+      <w:proofErr w:type="spellEnd"/>
+      <w:r>
+        <w:rPr>
+          <w:rFonts w:ascii="Times New Roman" w:eastAsiaTheme="minorHAnsi" w:hAnsi="Times New Roman"/>
+          <w:highlight w:val="white"/>
+          <w:lang w:val="en-US"/>
+        </w:rPr>
+        <w:t>].</w:t>
       </w:r>
       <w:proofErr w:type="spellStart"/>
       <w:r>
@@ -13566,7 +14208,15 @@
           <w:highlight w:val="white"/>
         </w:rPr>
         <w:lastRenderedPageBreak/>
-        <w:t xml:space="preserve">                "  </w:t>
+        <w:t xml:space="preserve">                </w:t>
+      </w:r>
+      <w:proofErr w:type="gramStart"/>
+      <w:r>
+        <w:rPr>
+          <w:rFonts w:ascii="Times New Roman" w:eastAsiaTheme="minorHAnsi" w:hAnsi="Times New Roman"/>
+          <w:highlight w:val="white"/>
+        </w:rPr>
+        <w:t xml:space="preserve">"  </w:t>
       </w:r>
       <w:proofErr w:type="spellStart"/>
       <w:r>
@@ -13574,24 +14224,23 @@
           <w:rFonts w:ascii="Times New Roman" w:eastAsiaTheme="minorHAnsi" w:hAnsi="Times New Roman"/>
           <w:highlight w:val="white"/>
         </w:rPr>
-        <w:t>Время_приготовления</w:t>
+        <w:t>Время</w:t>
+      </w:r>
+      <w:proofErr w:type="gramEnd"/>
+      <w:r>
+        <w:rPr>
+          <w:rFonts w:ascii="Times New Roman" w:eastAsiaTheme="minorHAnsi" w:hAnsi="Times New Roman"/>
+          <w:highlight w:val="white"/>
+        </w:rPr>
+        <w:t>_приготовления</w:t>
       </w:r>
       <w:proofErr w:type="spellEnd"/>
-      <w:proofErr w:type="gramStart"/>
-      <w:r>
-        <w:rPr>
-          <w:rFonts w:ascii="Times New Roman" w:eastAsiaTheme="minorHAnsi" w:hAnsi="Times New Roman"/>
-          <w:highlight w:val="white"/>
-        </w:rPr>
-        <w:t xml:space="preserve"> ,</w:t>
-      </w:r>
-      <w:proofErr w:type="gramEnd"/>
-      <w:r>
-        <w:rPr>
-          <w:rFonts w:ascii="Times New Roman" w:eastAsiaTheme="minorHAnsi" w:hAnsi="Times New Roman"/>
-          <w:highlight w:val="white"/>
-        </w:rPr>
-        <w:t xml:space="preserve"> Цена , </w:t>
+      <w:r>
+        <w:rPr>
+          <w:rFonts w:ascii="Times New Roman" w:eastAsiaTheme="minorHAnsi" w:hAnsi="Times New Roman"/>
+          <w:highlight w:val="white"/>
+        </w:rPr>
+        <w:t xml:space="preserve"> , Цена , </w:t>
       </w:r>
       <w:proofErr w:type="spellStart"/>
       <w:r>
@@ -14159,6 +14808,7 @@
         <w:rPr>
           <w:rFonts w:ascii="Times New Roman" w:eastAsiaTheme="minorHAnsi" w:hAnsi="Times New Roman"/>
           <w:highlight w:val="white"/>
+          <w:lang w:val="en-US"/>
         </w:rPr>
       </w:pPr>
       <w:r>
@@ -14174,6 +14824,7 @@
         <w:rPr>
           <w:rFonts w:ascii="Times New Roman" w:eastAsiaTheme="minorHAnsi" w:hAnsi="Times New Roman"/>
           <w:highlight w:val="white"/>
+          <w:lang w:val="en-US"/>
         </w:rPr>
         <w:t>cm.CommandText</w:t>
       </w:r>
@@ -14182,233 +14833,578 @@
         <w:rPr>
           <w:rFonts w:ascii="Times New Roman" w:eastAsiaTheme="minorHAnsi" w:hAnsi="Times New Roman"/>
           <w:highlight w:val="white"/>
-        </w:rPr>
-        <w:t xml:space="preserve"> = "</w:t>
+          <w:lang w:val="en-US"/>
+        </w:rPr>
+        <w:t xml:space="preserve"> = "select </w:t>
+      </w:r>
+      <w:r>
+        <w:rPr>
+          <w:rFonts w:ascii="Times New Roman" w:eastAsiaTheme="minorHAnsi" w:hAnsi="Times New Roman"/>
+          <w:highlight w:val="white"/>
+        </w:rPr>
+        <w:t>Пункты</w:t>
+      </w:r>
+      <w:r>
+        <w:rPr>
+          <w:rFonts w:ascii="Times New Roman" w:eastAsiaTheme="minorHAnsi" w:hAnsi="Times New Roman"/>
+          <w:highlight w:val="white"/>
+          <w:lang w:val="en-US"/>
+        </w:rPr>
+        <w:t>_</w:t>
+      </w:r>
+      <w:r>
+        <w:rPr>
+          <w:rFonts w:ascii="Times New Roman" w:eastAsiaTheme="minorHAnsi" w:hAnsi="Times New Roman"/>
+          <w:highlight w:val="white"/>
+        </w:rPr>
+        <w:t>меню</w:t>
+      </w:r>
+      <w:r>
+        <w:rPr>
+          <w:rFonts w:ascii="Times New Roman" w:eastAsiaTheme="minorHAnsi" w:hAnsi="Times New Roman"/>
+          <w:highlight w:val="white"/>
+          <w:lang w:val="en-US"/>
+        </w:rPr>
+        <w:t>.</w:t>
+      </w:r>
+      <w:r>
+        <w:rPr>
+          <w:rFonts w:ascii="Times New Roman" w:eastAsiaTheme="minorHAnsi" w:hAnsi="Times New Roman"/>
+          <w:highlight w:val="white"/>
+        </w:rPr>
+        <w:t>Код</w:t>
+      </w:r>
+      <w:r>
+        <w:rPr>
+          <w:rFonts w:ascii="Times New Roman" w:eastAsiaTheme="minorHAnsi" w:hAnsi="Times New Roman"/>
+          <w:highlight w:val="white"/>
+          <w:lang w:val="en-US"/>
+        </w:rPr>
+        <w:t>_</w:t>
+      </w:r>
+      <w:r>
+        <w:rPr>
+          <w:rFonts w:ascii="Times New Roman" w:eastAsiaTheme="minorHAnsi" w:hAnsi="Times New Roman"/>
+          <w:highlight w:val="white"/>
+        </w:rPr>
+        <w:t>блюда</w:t>
+      </w:r>
+      <w:r>
+        <w:rPr>
+          <w:rFonts w:ascii="Times New Roman" w:eastAsiaTheme="minorHAnsi" w:hAnsi="Times New Roman"/>
+          <w:highlight w:val="white"/>
+          <w:lang w:val="en-US"/>
+        </w:rPr>
+        <w:t xml:space="preserve">, </w:t>
+      </w:r>
+      <w:r>
+        <w:rPr>
+          <w:rFonts w:ascii="Times New Roman" w:eastAsiaTheme="minorHAnsi" w:hAnsi="Times New Roman"/>
+          <w:highlight w:val="white"/>
+        </w:rPr>
+        <w:t>Пункты</w:t>
+      </w:r>
+      <w:r>
+        <w:rPr>
+          <w:rFonts w:ascii="Times New Roman" w:eastAsiaTheme="minorHAnsi" w:hAnsi="Times New Roman"/>
+          <w:highlight w:val="white"/>
+          <w:lang w:val="en-US"/>
+        </w:rPr>
+        <w:t>_</w:t>
+      </w:r>
+      <w:r>
+        <w:rPr>
+          <w:rFonts w:ascii="Times New Roman" w:eastAsiaTheme="minorHAnsi" w:hAnsi="Times New Roman"/>
+          <w:highlight w:val="white"/>
+        </w:rPr>
+        <w:t>меню</w:t>
+      </w:r>
+      <w:r>
+        <w:rPr>
+          <w:rFonts w:ascii="Times New Roman" w:eastAsiaTheme="minorHAnsi" w:hAnsi="Times New Roman"/>
+          <w:highlight w:val="white"/>
+          <w:lang w:val="en-US"/>
+        </w:rPr>
+        <w:t>.</w:t>
+      </w:r>
+      <w:r>
+        <w:rPr>
+          <w:rFonts w:ascii="Times New Roman" w:eastAsiaTheme="minorHAnsi" w:hAnsi="Times New Roman"/>
+          <w:highlight w:val="white"/>
+        </w:rPr>
+        <w:t>Описание</w:t>
+      </w:r>
+      <w:r>
+        <w:rPr>
+          <w:rFonts w:ascii="Times New Roman" w:eastAsiaTheme="minorHAnsi" w:hAnsi="Times New Roman"/>
+          <w:highlight w:val="white"/>
+          <w:lang w:val="en-US"/>
+        </w:rPr>
+        <w:t>_</w:t>
+      </w:r>
+      <w:r>
+        <w:rPr>
+          <w:rFonts w:ascii="Times New Roman" w:eastAsiaTheme="minorHAnsi" w:hAnsi="Times New Roman"/>
+          <w:highlight w:val="white"/>
+        </w:rPr>
+        <w:t>блюда</w:t>
+      </w:r>
+      <w:r>
+        <w:rPr>
+          <w:rFonts w:ascii="Times New Roman" w:eastAsiaTheme="minorHAnsi" w:hAnsi="Times New Roman"/>
+          <w:highlight w:val="white"/>
+          <w:lang w:val="en-US"/>
+        </w:rPr>
+        <w:t xml:space="preserve">, </w:t>
+      </w:r>
+      <w:r>
+        <w:rPr>
+          <w:rFonts w:ascii="Times New Roman" w:eastAsiaTheme="minorHAnsi" w:hAnsi="Times New Roman"/>
+          <w:highlight w:val="white"/>
+        </w:rPr>
+        <w:t>Пункты</w:t>
+      </w:r>
+      <w:r>
+        <w:rPr>
+          <w:rFonts w:ascii="Times New Roman" w:eastAsiaTheme="minorHAnsi" w:hAnsi="Times New Roman"/>
+          <w:highlight w:val="white"/>
+          <w:lang w:val="en-US"/>
+        </w:rPr>
+        <w:t>_</w:t>
+      </w:r>
+      <w:r>
+        <w:rPr>
+          <w:rFonts w:ascii="Times New Roman" w:eastAsiaTheme="minorHAnsi" w:hAnsi="Times New Roman"/>
+          <w:highlight w:val="white"/>
+        </w:rPr>
+        <w:t>меню</w:t>
+      </w:r>
+      <w:r>
+        <w:rPr>
+          <w:rFonts w:ascii="Times New Roman" w:eastAsiaTheme="minorHAnsi" w:hAnsi="Times New Roman"/>
+          <w:highlight w:val="white"/>
+          <w:lang w:val="en-US"/>
+        </w:rPr>
+        <w:t>.</w:t>
       </w:r>
       <w:proofErr w:type="spellStart"/>
       <w:r>
         <w:rPr>
           <w:rFonts w:ascii="Times New Roman" w:eastAsiaTheme="minorHAnsi" w:hAnsi="Times New Roman"/>
           <w:highlight w:val="white"/>
-        </w:rPr>
-        <w:t>select</w:t>
+          <w:lang w:val="en-US"/>
+        </w:rPr>
+        <w:t>Filestream</w:t>
       </w:r>
       <w:proofErr w:type="spellEnd"/>
       <w:r>
         <w:rPr>
           <w:rFonts w:ascii="Times New Roman" w:eastAsiaTheme="minorHAnsi" w:hAnsi="Times New Roman"/>
           <w:highlight w:val="white"/>
-        </w:rPr>
-        <w:t xml:space="preserve"> </w:t>
-      </w:r>
-      <w:proofErr w:type="spellStart"/>
-      <w:r>
-        <w:rPr>
-          <w:rFonts w:ascii="Times New Roman" w:eastAsiaTheme="minorHAnsi" w:hAnsi="Times New Roman"/>
-          <w:highlight w:val="white"/>
-        </w:rPr>
-        <w:t>Пункты_меню</w:t>
+          <w:lang w:val="en-US"/>
+        </w:rPr>
+        <w:t xml:space="preserve">, </w:t>
+      </w:r>
+      <w:r>
+        <w:rPr>
+          <w:rFonts w:ascii="Times New Roman" w:eastAsiaTheme="minorHAnsi" w:hAnsi="Times New Roman"/>
+          <w:highlight w:val="white"/>
+        </w:rPr>
+        <w:t>Пункты</w:t>
+      </w:r>
+      <w:r>
+        <w:rPr>
+          <w:rFonts w:ascii="Times New Roman" w:eastAsiaTheme="minorHAnsi" w:hAnsi="Times New Roman"/>
+          <w:highlight w:val="white"/>
+          <w:lang w:val="en-US"/>
+        </w:rPr>
+        <w:t>_</w:t>
+      </w:r>
+      <w:r>
+        <w:rPr>
+          <w:rFonts w:ascii="Times New Roman" w:eastAsiaTheme="minorHAnsi" w:hAnsi="Times New Roman"/>
+          <w:highlight w:val="white"/>
+        </w:rPr>
+        <w:t>меню</w:t>
+      </w:r>
+      <w:r>
+        <w:rPr>
+          <w:rFonts w:ascii="Times New Roman" w:eastAsiaTheme="minorHAnsi" w:hAnsi="Times New Roman"/>
+          <w:highlight w:val="white"/>
+          <w:lang w:val="en-US"/>
+        </w:rPr>
+        <w:t>.</w:t>
+      </w:r>
+      <w:r>
+        <w:rPr>
+          <w:rFonts w:ascii="Times New Roman" w:eastAsiaTheme="minorHAnsi" w:hAnsi="Times New Roman"/>
+          <w:highlight w:val="white"/>
+        </w:rPr>
+        <w:t>Время</w:t>
+      </w:r>
+      <w:r>
+        <w:rPr>
+          <w:rFonts w:ascii="Times New Roman" w:eastAsiaTheme="minorHAnsi" w:hAnsi="Times New Roman"/>
+          <w:highlight w:val="white"/>
+          <w:lang w:val="en-US"/>
+        </w:rPr>
+        <w:t>_</w:t>
+      </w:r>
+      <w:r>
+        <w:rPr>
+          <w:rFonts w:ascii="Times New Roman" w:eastAsiaTheme="minorHAnsi" w:hAnsi="Times New Roman"/>
+          <w:highlight w:val="white"/>
+        </w:rPr>
+        <w:t>приготовления</w:t>
+      </w:r>
+      <w:r>
+        <w:rPr>
+          <w:rFonts w:ascii="Times New Roman" w:eastAsiaTheme="minorHAnsi" w:hAnsi="Times New Roman"/>
+          <w:highlight w:val="white"/>
+          <w:lang w:val="en-US"/>
+        </w:rPr>
+        <w:t xml:space="preserve">, </w:t>
+      </w:r>
+      <w:r>
+        <w:rPr>
+          <w:rFonts w:ascii="Times New Roman" w:eastAsiaTheme="minorHAnsi" w:hAnsi="Times New Roman"/>
+          <w:highlight w:val="white"/>
+        </w:rPr>
+        <w:t>Пункты</w:t>
+      </w:r>
+      <w:r>
+        <w:rPr>
+          <w:rFonts w:ascii="Times New Roman" w:eastAsiaTheme="minorHAnsi" w:hAnsi="Times New Roman"/>
+          <w:highlight w:val="white"/>
+          <w:lang w:val="en-US"/>
+        </w:rPr>
+        <w:t>_</w:t>
+      </w:r>
+      <w:r>
+        <w:rPr>
+          <w:rFonts w:ascii="Times New Roman" w:eastAsiaTheme="minorHAnsi" w:hAnsi="Times New Roman"/>
+          <w:highlight w:val="white"/>
+        </w:rPr>
+        <w:t>меню</w:t>
+      </w:r>
+      <w:r>
+        <w:rPr>
+          <w:rFonts w:ascii="Times New Roman" w:eastAsiaTheme="minorHAnsi" w:hAnsi="Times New Roman"/>
+          <w:highlight w:val="white"/>
+          <w:lang w:val="en-US"/>
+        </w:rPr>
+        <w:t>.</w:t>
+      </w:r>
+      <w:r>
+        <w:rPr>
+          <w:rFonts w:ascii="Times New Roman" w:eastAsiaTheme="minorHAnsi" w:hAnsi="Times New Roman"/>
+          <w:highlight w:val="white"/>
+        </w:rPr>
+        <w:t>Цена</w:t>
+      </w:r>
+      <w:r>
+        <w:rPr>
+          <w:rFonts w:ascii="Times New Roman" w:eastAsiaTheme="minorHAnsi" w:hAnsi="Times New Roman"/>
+          <w:highlight w:val="white"/>
+          <w:lang w:val="en-US"/>
+        </w:rPr>
+        <w:t xml:space="preserve">, </w:t>
+      </w:r>
+      <w:r>
+        <w:rPr>
+          <w:rFonts w:ascii="Times New Roman" w:eastAsiaTheme="minorHAnsi" w:hAnsi="Times New Roman"/>
+          <w:highlight w:val="white"/>
+        </w:rPr>
+        <w:t>Пункты</w:t>
+      </w:r>
+      <w:r>
+        <w:rPr>
+          <w:rFonts w:ascii="Times New Roman" w:eastAsiaTheme="minorHAnsi" w:hAnsi="Times New Roman"/>
+          <w:highlight w:val="white"/>
+          <w:lang w:val="en-US"/>
+        </w:rPr>
+        <w:t>_</w:t>
+      </w:r>
+      <w:r>
+        <w:rPr>
+          <w:rFonts w:ascii="Times New Roman" w:eastAsiaTheme="minorHAnsi" w:hAnsi="Times New Roman"/>
+          <w:highlight w:val="white"/>
+        </w:rPr>
+        <w:t>меню</w:t>
+      </w:r>
+      <w:r>
+        <w:rPr>
+          <w:rFonts w:ascii="Times New Roman" w:eastAsiaTheme="minorHAnsi" w:hAnsi="Times New Roman"/>
+          <w:highlight w:val="white"/>
+          <w:lang w:val="en-US"/>
+        </w:rPr>
+        <w:t>.</w:t>
+      </w:r>
+      <w:r>
+        <w:rPr>
+          <w:rFonts w:ascii="Times New Roman" w:eastAsiaTheme="minorHAnsi" w:hAnsi="Times New Roman"/>
+          <w:highlight w:val="white"/>
+        </w:rPr>
+        <w:t>Количество</w:t>
+      </w:r>
+      <w:r>
+        <w:rPr>
+          <w:rFonts w:ascii="Times New Roman" w:eastAsiaTheme="minorHAnsi" w:hAnsi="Times New Roman"/>
+          <w:highlight w:val="white"/>
+          <w:lang w:val="en-US"/>
+        </w:rPr>
+        <w:t>_</w:t>
+      </w:r>
+      <w:r>
+        <w:rPr>
+          <w:rFonts w:ascii="Times New Roman" w:eastAsiaTheme="minorHAnsi" w:hAnsi="Times New Roman"/>
+          <w:highlight w:val="white"/>
+        </w:rPr>
+        <w:t>порций</w:t>
+      </w:r>
+      <w:r>
+        <w:rPr>
+          <w:rFonts w:ascii="Times New Roman" w:eastAsiaTheme="minorHAnsi" w:hAnsi="Times New Roman"/>
+          <w:highlight w:val="white"/>
+          <w:lang w:val="en-US"/>
+        </w:rPr>
+        <w:t xml:space="preserve">, </w:t>
+      </w:r>
+      <w:r>
+        <w:rPr>
+          <w:rFonts w:ascii="Times New Roman" w:eastAsiaTheme="minorHAnsi" w:hAnsi="Times New Roman"/>
+          <w:highlight w:val="white"/>
+        </w:rPr>
+        <w:t>Пункты</w:t>
+      </w:r>
+      <w:r>
+        <w:rPr>
+          <w:rFonts w:ascii="Times New Roman" w:eastAsiaTheme="minorHAnsi" w:hAnsi="Times New Roman"/>
+          <w:highlight w:val="white"/>
+          <w:lang w:val="en-US"/>
+        </w:rPr>
+        <w:t>_</w:t>
+      </w:r>
+      <w:r>
+        <w:rPr>
+          <w:rFonts w:ascii="Times New Roman" w:eastAsiaTheme="minorHAnsi" w:hAnsi="Times New Roman"/>
+          <w:highlight w:val="white"/>
+        </w:rPr>
+        <w:t>меню</w:t>
+      </w:r>
+      <w:r>
+        <w:rPr>
+          <w:rFonts w:ascii="Times New Roman" w:eastAsiaTheme="minorHAnsi" w:hAnsi="Times New Roman"/>
+          <w:highlight w:val="white"/>
+          <w:lang w:val="en-US"/>
+        </w:rPr>
+        <w:t>.</w:t>
+      </w:r>
+      <w:r>
+        <w:rPr>
+          <w:rFonts w:ascii="Times New Roman" w:eastAsiaTheme="minorHAnsi" w:hAnsi="Times New Roman"/>
+          <w:highlight w:val="white"/>
+        </w:rPr>
+        <w:t>Комментарии</w:t>
+      </w:r>
+      <w:r>
+        <w:rPr>
+          <w:rFonts w:ascii="Times New Roman" w:eastAsiaTheme="minorHAnsi" w:hAnsi="Times New Roman"/>
+          <w:highlight w:val="white"/>
+          <w:lang w:val="en-US"/>
+        </w:rPr>
+        <w:t xml:space="preserve">, </w:t>
+      </w:r>
+      <w:r>
+        <w:rPr>
+          <w:rFonts w:ascii="Times New Roman" w:eastAsiaTheme="minorHAnsi" w:hAnsi="Times New Roman"/>
+          <w:highlight w:val="white"/>
+        </w:rPr>
+        <w:t>Рецепт</w:t>
+      </w:r>
+      <w:r>
+        <w:rPr>
+          <w:rFonts w:ascii="Times New Roman" w:eastAsiaTheme="minorHAnsi" w:hAnsi="Times New Roman"/>
+          <w:highlight w:val="white"/>
+          <w:lang w:val="en-US"/>
+        </w:rPr>
+        <w:t>.</w:t>
+      </w:r>
+      <w:r>
+        <w:rPr>
+          <w:rFonts w:ascii="Times New Roman" w:eastAsiaTheme="minorHAnsi" w:hAnsi="Times New Roman"/>
+          <w:highlight w:val="white"/>
+        </w:rPr>
+        <w:t>Рецепт</w:t>
+      </w:r>
+      <w:r>
+        <w:rPr>
+          <w:rFonts w:ascii="Times New Roman" w:eastAsiaTheme="minorHAnsi" w:hAnsi="Times New Roman"/>
+          <w:highlight w:val="white"/>
+          <w:lang w:val="en-US"/>
+        </w:rPr>
+        <w:t xml:space="preserve"> from </w:t>
+      </w:r>
+      <w:r>
+        <w:rPr>
+          <w:rFonts w:ascii="Times New Roman" w:eastAsiaTheme="minorHAnsi" w:hAnsi="Times New Roman"/>
+          <w:highlight w:val="white"/>
+        </w:rPr>
+        <w:t>Пункты</w:t>
+      </w:r>
+      <w:r>
+        <w:rPr>
+          <w:rFonts w:ascii="Times New Roman" w:eastAsiaTheme="minorHAnsi" w:hAnsi="Times New Roman"/>
+          <w:highlight w:val="white"/>
+          <w:lang w:val="en-US"/>
+        </w:rPr>
+        <w:t>_</w:t>
+      </w:r>
+      <w:r>
+        <w:rPr>
+          <w:rFonts w:ascii="Times New Roman" w:eastAsiaTheme="minorHAnsi" w:hAnsi="Times New Roman"/>
+          <w:highlight w:val="white"/>
+        </w:rPr>
+        <w:t>меню</w:t>
+      </w:r>
+      <w:r>
+        <w:rPr>
+          <w:rFonts w:ascii="Times New Roman" w:eastAsiaTheme="minorHAnsi" w:hAnsi="Times New Roman"/>
+          <w:highlight w:val="white"/>
+          <w:lang w:val="en-US"/>
+        </w:rPr>
+        <w:t xml:space="preserve"> LEFT OUTER JOIN </w:t>
+      </w:r>
+      <w:r>
+        <w:rPr>
+          <w:rFonts w:ascii="Times New Roman" w:eastAsiaTheme="minorHAnsi" w:hAnsi="Times New Roman"/>
+          <w:highlight w:val="white"/>
+        </w:rPr>
+        <w:t>Рецепт</w:t>
+      </w:r>
+      <w:r>
+        <w:rPr>
+          <w:rFonts w:ascii="Times New Roman" w:eastAsiaTheme="minorHAnsi" w:hAnsi="Times New Roman"/>
+          <w:highlight w:val="white"/>
+          <w:lang w:val="en-US"/>
+        </w:rPr>
+        <w:t xml:space="preserve"> ON </w:t>
+      </w:r>
+      <w:r>
+        <w:rPr>
+          <w:rFonts w:ascii="Times New Roman" w:eastAsiaTheme="minorHAnsi" w:hAnsi="Times New Roman"/>
+          <w:highlight w:val="white"/>
+        </w:rPr>
+        <w:t>Пункты</w:t>
+      </w:r>
+      <w:r>
+        <w:rPr>
+          <w:rFonts w:ascii="Times New Roman" w:eastAsiaTheme="minorHAnsi" w:hAnsi="Times New Roman"/>
+          <w:highlight w:val="white"/>
+          <w:lang w:val="en-US"/>
+        </w:rPr>
+        <w:t>_</w:t>
+      </w:r>
+      <w:r>
+        <w:rPr>
+          <w:rFonts w:ascii="Times New Roman" w:eastAsiaTheme="minorHAnsi" w:hAnsi="Times New Roman"/>
+          <w:highlight w:val="white"/>
+        </w:rPr>
+        <w:t>меню</w:t>
+      </w:r>
+      <w:r>
+        <w:rPr>
+          <w:rFonts w:ascii="Times New Roman" w:eastAsiaTheme="minorHAnsi" w:hAnsi="Times New Roman"/>
+          <w:highlight w:val="white"/>
+          <w:lang w:val="en-US"/>
+        </w:rPr>
+        <w:t>.</w:t>
+      </w:r>
+      <w:r>
+        <w:rPr>
+          <w:rFonts w:ascii="Times New Roman" w:eastAsiaTheme="minorHAnsi" w:hAnsi="Times New Roman"/>
+          <w:highlight w:val="white"/>
+        </w:rPr>
+        <w:t>Код</w:t>
+      </w:r>
+      <w:r>
+        <w:rPr>
+          <w:rFonts w:ascii="Times New Roman" w:eastAsiaTheme="minorHAnsi" w:hAnsi="Times New Roman"/>
+          <w:highlight w:val="white"/>
+          <w:lang w:val="en-US"/>
+        </w:rPr>
+        <w:t>_</w:t>
+      </w:r>
+      <w:r>
+        <w:rPr>
+          <w:rFonts w:ascii="Times New Roman" w:eastAsiaTheme="minorHAnsi" w:hAnsi="Times New Roman"/>
+          <w:highlight w:val="white"/>
+        </w:rPr>
+        <w:t>блюда</w:t>
+      </w:r>
+      <w:r>
+        <w:rPr>
+          <w:rFonts w:ascii="Times New Roman" w:eastAsiaTheme="minorHAnsi" w:hAnsi="Times New Roman"/>
+          <w:highlight w:val="white"/>
+          <w:lang w:val="en-US"/>
+        </w:rPr>
+        <w:t xml:space="preserve"> = </w:t>
+      </w:r>
+      <w:r>
+        <w:rPr>
+          <w:rFonts w:ascii="Times New Roman" w:eastAsiaTheme="minorHAnsi" w:hAnsi="Times New Roman"/>
+          <w:highlight w:val="white"/>
+        </w:rPr>
+        <w:t>Рецепт</w:t>
+      </w:r>
+      <w:r>
+        <w:rPr>
+          <w:rFonts w:ascii="Times New Roman" w:eastAsiaTheme="minorHAnsi" w:hAnsi="Times New Roman"/>
+          <w:highlight w:val="white"/>
+          <w:lang w:val="en-US"/>
+        </w:rPr>
+        <w:t>.</w:t>
+      </w:r>
+      <w:r>
+        <w:rPr>
+          <w:rFonts w:ascii="Times New Roman" w:eastAsiaTheme="minorHAnsi" w:hAnsi="Times New Roman"/>
+          <w:highlight w:val="white"/>
+        </w:rPr>
+        <w:t>Код</w:t>
+      </w:r>
+      <w:r>
+        <w:rPr>
+          <w:rFonts w:ascii="Times New Roman" w:eastAsiaTheme="minorHAnsi" w:hAnsi="Times New Roman"/>
+          <w:highlight w:val="white"/>
+          <w:lang w:val="en-US"/>
+        </w:rPr>
+        <w:t>_</w:t>
+      </w:r>
+      <w:r>
+        <w:rPr>
+          <w:rFonts w:ascii="Times New Roman" w:eastAsiaTheme="minorHAnsi" w:hAnsi="Times New Roman"/>
+          <w:highlight w:val="white"/>
+        </w:rPr>
+        <w:t>блюда</w:t>
+      </w:r>
+      <w:r>
+        <w:rPr>
+          <w:rFonts w:ascii="Times New Roman" w:eastAsiaTheme="minorHAnsi" w:hAnsi="Times New Roman"/>
+          <w:highlight w:val="white"/>
+          <w:lang w:val="en-US"/>
+        </w:rPr>
+        <w:t>;</w:t>
       </w:r>
       <w:proofErr w:type="gramStart"/>
       <w:r>
         <w:rPr>
           <w:rFonts w:ascii="Times New Roman" w:eastAsiaTheme="minorHAnsi" w:hAnsi="Times New Roman"/>
           <w:highlight w:val="white"/>
-        </w:rPr>
-        <w:t>.К</w:t>
+          <w:lang w:val="en-US"/>
+        </w:rPr>
+        <w:t>";</w:t>
       </w:r>
       <w:proofErr w:type="gramEnd"/>
-      <w:r>
-        <w:rPr>
-          <w:rFonts w:ascii="Times New Roman" w:eastAsiaTheme="minorHAnsi" w:hAnsi="Times New Roman"/>
-          <w:highlight w:val="white"/>
-        </w:rPr>
-        <w:t>од_блюда</w:t>
-      </w:r>
-      <w:proofErr w:type="spellEnd"/>
-      <w:r>
-        <w:rPr>
-          <w:rFonts w:ascii="Times New Roman" w:eastAsiaTheme="minorHAnsi" w:hAnsi="Times New Roman"/>
-          <w:highlight w:val="white"/>
-        </w:rPr>
-        <w:t xml:space="preserve">, </w:t>
-      </w:r>
-      <w:proofErr w:type="spellStart"/>
-      <w:r>
-        <w:rPr>
-          <w:rFonts w:ascii="Times New Roman" w:eastAsiaTheme="minorHAnsi" w:hAnsi="Times New Roman"/>
-          <w:highlight w:val="white"/>
-        </w:rPr>
-        <w:t>Пункты_меню.Описание_блюда</w:t>
-      </w:r>
-      <w:proofErr w:type="spellEnd"/>
-      <w:r>
-        <w:rPr>
-          <w:rFonts w:ascii="Times New Roman" w:eastAsiaTheme="minorHAnsi" w:hAnsi="Times New Roman"/>
-          <w:highlight w:val="white"/>
-        </w:rPr>
-        <w:t xml:space="preserve">, </w:t>
-      </w:r>
-      <w:proofErr w:type="spellStart"/>
-      <w:r>
-        <w:rPr>
-          <w:rFonts w:ascii="Times New Roman" w:eastAsiaTheme="minorHAnsi" w:hAnsi="Times New Roman"/>
-          <w:highlight w:val="white"/>
-        </w:rPr>
-        <w:t>Пункты_меню.Filestream</w:t>
-      </w:r>
-      <w:proofErr w:type="spellEnd"/>
-      <w:r>
-        <w:rPr>
-          <w:rFonts w:ascii="Times New Roman" w:eastAsiaTheme="minorHAnsi" w:hAnsi="Times New Roman"/>
-          <w:highlight w:val="white"/>
-        </w:rPr>
-        <w:t xml:space="preserve">, </w:t>
-      </w:r>
-      <w:proofErr w:type="spellStart"/>
-      <w:r>
-        <w:rPr>
-          <w:rFonts w:ascii="Times New Roman" w:eastAsiaTheme="minorHAnsi" w:hAnsi="Times New Roman"/>
-          <w:highlight w:val="white"/>
-        </w:rPr>
-        <w:t>Пункты_меню.Время_приготовления</w:t>
-      </w:r>
-      <w:proofErr w:type="spellEnd"/>
-      <w:r>
-        <w:rPr>
-          <w:rFonts w:ascii="Times New Roman" w:eastAsiaTheme="minorHAnsi" w:hAnsi="Times New Roman"/>
-          <w:highlight w:val="white"/>
-        </w:rPr>
-        <w:t xml:space="preserve">, </w:t>
-      </w:r>
-      <w:proofErr w:type="spellStart"/>
-      <w:r>
-        <w:rPr>
-          <w:rFonts w:ascii="Times New Roman" w:eastAsiaTheme="minorHAnsi" w:hAnsi="Times New Roman"/>
-          <w:highlight w:val="white"/>
-        </w:rPr>
-        <w:t>Пункты_меню.Цена</w:t>
-      </w:r>
-      <w:proofErr w:type="spellEnd"/>
-      <w:r>
-        <w:rPr>
-          <w:rFonts w:ascii="Times New Roman" w:eastAsiaTheme="minorHAnsi" w:hAnsi="Times New Roman"/>
-          <w:highlight w:val="white"/>
-        </w:rPr>
-        <w:t xml:space="preserve">, </w:t>
-      </w:r>
-      <w:proofErr w:type="spellStart"/>
-      <w:r>
-        <w:rPr>
-          <w:rFonts w:ascii="Times New Roman" w:eastAsiaTheme="minorHAnsi" w:hAnsi="Times New Roman"/>
-          <w:highlight w:val="white"/>
-        </w:rPr>
-        <w:t>Пункты_меню.Количество_порций</w:t>
-      </w:r>
-      <w:proofErr w:type="spellEnd"/>
-      <w:r>
-        <w:rPr>
-          <w:rFonts w:ascii="Times New Roman" w:eastAsiaTheme="minorHAnsi" w:hAnsi="Times New Roman"/>
-          <w:highlight w:val="white"/>
-        </w:rPr>
-        <w:t xml:space="preserve">, </w:t>
-      </w:r>
-      <w:proofErr w:type="spellStart"/>
-      <w:r>
-        <w:rPr>
-          <w:rFonts w:ascii="Times New Roman" w:eastAsiaTheme="minorHAnsi" w:hAnsi="Times New Roman"/>
-          <w:highlight w:val="white"/>
-        </w:rPr>
-        <w:t>Пункты_меню.Комментарии</w:t>
-      </w:r>
-      <w:proofErr w:type="spellEnd"/>
-      <w:r>
-        <w:rPr>
-          <w:rFonts w:ascii="Times New Roman" w:eastAsiaTheme="minorHAnsi" w:hAnsi="Times New Roman"/>
-          <w:highlight w:val="white"/>
-        </w:rPr>
-        <w:t xml:space="preserve">, </w:t>
-      </w:r>
-      <w:proofErr w:type="spellStart"/>
-      <w:r>
-        <w:rPr>
-          <w:rFonts w:ascii="Times New Roman" w:eastAsiaTheme="minorHAnsi" w:hAnsi="Times New Roman"/>
-          <w:highlight w:val="white"/>
-        </w:rPr>
-        <w:t>Рецепт.Рецепт</w:t>
-      </w:r>
-      <w:proofErr w:type="spellEnd"/>
-      <w:r>
-        <w:rPr>
-          <w:rFonts w:ascii="Times New Roman" w:eastAsiaTheme="minorHAnsi" w:hAnsi="Times New Roman"/>
-          <w:highlight w:val="white"/>
-        </w:rPr>
-        <w:t xml:space="preserve"> </w:t>
-      </w:r>
-      <w:proofErr w:type="spellStart"/>
-      <w:r>
-        <w:rPr>
-          <w:rFonts w:ascii="Times New Roman" w:eastAsiaTheme="minorHAnsi" w:hAnsi="Times New Roman"/>
-          <w:highlight w:val="white"/>
-        </w:rPr>
-        <w:t>from</w:t>
-      </w:r>
-      <w:proofErr w:type="spellEnd"/>
-      <w:r>
-        <w:rPr>
-          <w:rFonts w:ascii="Times New Roman" w:eastAsiaTheme="minorHAnsi" w:hAnsi="Times New Roman"/>
-          <w:highlight w:val="white"/>
-        </w:rPr>
-        <w:t xml:space="preserve"> </w:t>
-      </w:r>
-      <w:proofErr w:type="spellStart"/>
-      <w:r>
-        <w:rPr>
-          <w:rFonts w:ascii="Times New Roman" w:eastAsiaTheme="minorHAnsi" w:hAnsi="Times New Roman"/>
-          <w:highlight w:val="white"/>
-        </w:rPr>
-        <w:t>Пункты_меню</w:t>
-      </w:r>
-      <w:proofErr w:type="spellEnd"/>
-      <w:r>
-        <w:rPr>
-          <w:rFonts w:ascii="Times New Roman" w:eastAsiaTheme="minorHAnsi" w:hAnsi="Times New Roman"/>
-          <w:highlight w:val="white"/>
-        </w:rPr>
-        <w:t xml:space="preserve"> LEFT OUTER JOIN Рецепт ON </w:t>
-      </w:r>
-      <w:proofErr w:type="spellStart"/>
-      <w:r>
-        <w:rPr>
-          <w:rFonts w:ascii="Times New Roman" w:eastAsiaTheme="minorHAnsi" w:hAnsi="Times New Roman"/>
-          <w:highlight w:val="white"/>
-        </w:rPr>
-        <w:t>Пункты_меню.Код_блюда</w:t>
-      </w:r>
-      <w:proofErr w:type="spellEnd"/>
-      <w:r>
-        <w:rPr>
-          <w:rFonts w:ascii="Times New Roman" w:eastAsiaTheme="minorHAnsi" w:hAnsi="Times New Roman"/>
-          <w:highlight w:val="white"/>
-        </w:rPr>
-        <w:t xml:space="preserve"> = </w:t>
-      </w:r>
-      <w:proofErr w:type="spellStart"/>
-      <w:r>
-        <w:rPr>
-          <w:rFonts w:ascii="Times New Roman" w:eastAsiaTheme="minorHAnsi" w:hAnsi="Times New Roman"/>
-          <w:highlight w:val="white"/>
-        </w:rPr>
-        <w:t>Рецепт.Код_блюда</w:t>
-      </w:r>
-      <w:proofErr w:type="spellEnd"/>
-      <w:r>
-        <w:rPr>
-          <w:rFonts w:ascii="Times New Roman" w:eastAsiaTheme="minorHAnsi" w:hAnsi="Times New Roman"/>
-          <w:highlight w:val="white"/>
-        </w:rPr>
-        <w:t>;";</w:t>
-      </w:r>
     </w:p>
     <w:p>
       <w:pPr>
@@ -14425,6 +15421,7 @@
         <w:rPr>
           <w:rFonts w:ascii="Times New Roman" w:eastAsiaTheme="minorHAnsi" w:hAnsi="Times New Roman"/>
           <w:highlight w:val="white"/>
+          <w:lang w:val="en-US"/>
         </w:rPr>
         <w:t xml:space="preserve">                </w:t>
       </w:r>
@@ -16057,23 +17054,7 @@
           <w:rFonts w:ascii="Times New Roman" w:eastAsiaTheme="minorHAnsi" w:hAnsi="Times New Roman"/>
           <w:highlight w:val="white"/>
         </w:rPr>
-        <w:t>Пункты_меню</w:t>
-      </w:r>
-      <w:proofErr w:type="gramStart"/>
-      <w:r>
-        <w:rPr>
-          <w:rFonts w:ascii="Times New Roman" w:eastAsiaTheme="minorHAnsi" w:hAnsi="Times New Roman"/>
-          <w:highlight w:val="white"/>
-        </w:rPr>
-        <w:t>.К</w:t>
-      </w:r>
-      <w:proofErr w:type="gramEnd"/>
-      <w:r>
-        <w:rPr>
-          <w:rFonts w:ascii="Times New Roman" w:eastAsiaTheme="minorHAnsi" w:hAnsi="Times New Roman"/>
-          <w:highlight w:val="white"/>
-        </w:rPr>
-        <w:t>од_блюда</w:t>
+        <w:t>Пункты_меню.Код_блюда</w:t>
       </w:r>
       <w:proofErr w:type="spellEnd"/>
       <w:r>
@@ -17000,7 +17981,7 @@
     </w:p>
     <w:p/>
     <w:sectPr>
-      <w:footerReference w:type="default" r:id="rId38"/>
+      <w:footerReference w:type="default" r:id="rId37"/>
       <w:pgSz w:w="11906" w:h="16838"/>
       <w:pgMar w:top="1134" w:right="850" w:bottom="1134" w:left="1701" w:header="708" w:footer="708" w:gutter="0"/>
       <w:pgNumType w:start="3"/>
@@ -17013,7 +17994,7 @@
 </file>
 
 <file path=word/endnotes.xml><?xml version="1.0" encoding="utf-8"?>
-<w:endnotes xmlns:wpc="http://schemas.microsoft.com/office/word/2010/wordprocessingCanvas" xmlns:mc="http://schemas.openxmlformats.org/markup-compatibility/2006" xmlns:o="urn:schemas-microsoft-com:office:office" xmlns:r="http://schemas.openxmlformats.org/officeDocument/2006/relationships" xmlns:m="http://schemas.openxmlformats.org/officeDocument/2006/math" xmlns:v="urn:schemas-microsoft-com:vml" xmlns:wp14="http://schemas.microsoft.com/office/word/2010/wordprocessingDrawing" xmlns:wp="http://schemas.openxmlformats.org/drawingml/2006/wordprocessingDrawing" xmlns:w10="urn:schemas-microsoft-com:office:word" xmlns:w="http://schemas.openxmlformats.org/wordprocessingml/2006/main" xmlns:w14="http://schemas.microsoft.com/office/word/2010/wordml" xmlns:wpg="http://schemas.microsoft.com/office/word/2010/wordprocessingGroup" xmlns:wpi="http://schemas.microsoft.com/office/word/2010/wordprocessingInk" xmlns:wne="http://schemas.microsoft.com/office/word/2006/wordml" xmlns:wps="http://schemas.microsoft.com/office/word/2010/wordprocessingShape" mc:Ignorable="w14 wp14">
+<w:endnotes xmlns:wpc="http://schemas.microsoft.com/office/word/2010/wordprocessingCanvas" xmlns:mc="http://schemas.openxmlformats.org/markup-compatibility/2006" xmlns:o="urn:schemas-microsoft-com:office:office" xmlns:r="http://schemas.openxmlformats.org/officeDocument/2006/relationships" xmlns:m="http://schemas.openxmlformats.org/officeDocument/2006/math" xmlns:v="urn:schemas-microsoft-com:vml" xmlns:wp14="http://schemas.microsoft.com/office/word/2010/wordprocessingDrawing" xmlns:wp="http://schemas.openxmlformats.org/drawingml/2006/wordprocessingDrawing" xmlns:w10="urn:schemas-microsoft-com:office:word" xmlns:w="http://schemas.openxmlformats.org/wordprocessingml/2006/main" xmlns:w14="http://schemas.microsoft.com/office/word/2010/wordml" xmlns:w15="http://schemas.microsoft.com/office/word/2012/wordml" xmlns:wpg="http://schemas.microsoft.com/office/word/2010/wordprocessingGroup" xmlns:wpi="http://schemas.microsoft.com/office/word/2010/wordprocessingInk" xmlns:wne="http://schemas.microsoft.com/office/word/2006/wordml" xmlns:wps="http://schemas.microsoft.com/office/word/2010/wordprocessingShape" mc:Ignorable="w14 w15 wp14">
   <w:endnote w:type="separator" w:id="-1">
     <w:p>
       <w:r>
@@ -17032,7 +18013,7 @@
 </file>
 
 <file path=word/footer1.xml><?xml version="1.0" encoding="utf-8"?>
-<w:ftr xmlns:wpc="http://schemas.microsoft.com/office/word/2010/wordprocessingCanvas" xmlns:mc="http://schemas.openxmlformats.org/markup-compatibility/2006" xmlns:o="urn:schemas-microsoft-com:office:office" xmlns:r="http://schemas.openxmlformats.org/officeDocument/2006/relationships" xmlns:m="http://schemas.openxmlformats.org/officeDocument/2006/math" xmlns:v="urn:schemas-microsoft-com:vml" xmlns:wp14="http://schemas.microsoft.com/office/word/2010/wordprocessingDrawing" xmlns:wp="http://schemas.openxmlformats.org/drawingml/2006/wordprocessingDrawing" xmlns:w10="urn:schemas-microsoft-com:office:word" xmlns:w="http://schemas.openxmlformats.org/wordprocessingml/2006/main" xmlns:w14="http://schemas.microsoft.com/office/word/2010/wordml" xmlns:wpg="http://schemas.microsoft.com/office/word/2010/wordprocessingGroup" xmlns:wpi="http://schemas.microsoft.com/office/word/2010/wordprocessingInk" xmlns:wne="http://schemas.microsoft.com/office/word/2006/wordml" xmlns:wps="http://schemas.microsoft.com/office/word/2010/wordprocessingShape" mc:Ignorable="w14 wp14">
+<w:ftr xmlns:wpc="http://schemas.microsoft.com/office/word/2010/wordprocessingCanvas" xmlns:mc="http://schemas.openxmlformats.org/markup-compatibility/2006" xmlns:o="urn:schemas-microsoft-com:office:office" xmlns:r="http://schemas.openxmlformats.org/officeDocument/2006/relationships" xmlns:m="http://schemas.openxmlformats.org/officeDocument/2006/math" xmlns:v="urn:schemas-microsoft-com:vml" xmlns:wp14="http://schemas.microsoft.com/office/word/2010/wordprocessingDrawing" xmlns:wp="http://schemas.openxmlformats.org/drawingml/2006/wordprocessingDrawing" xmlns:w10="urn:schemas-microsoft-com:office:word" xmlns:w="http://schemas.openxmlformats.org/wordprocessingml/2006/main" xmlns:w14="http://schemas.microsoft.com/office/word/2010/wordml" xmlns:w15="http://schemas.microsoft.com/office/word/2012/wordml" xmlns:wpg="http://schemas.microsoft.com/office/word/2010/wordprocessingGroup" xmlns:wpi="http://schemas.microsoft.com/office/word/2010/wordprocessingInk" xmlns:wne="http://schemas.microsoft.com/office/word/2006/wordml" xmlns:wps="http://schemas.microsoft.com/office/word/2010/wordprocessingShape" mc:Ignorable="w14 w15 wp14">
   <w:sdt>
     <w:sdtPr>
       <w:id w:val="1525130615"/>
@@ -17090,7 +18071,7 @@
             <w:sz w:val="28"/>
             <w:szCs w:val="28"/>
           </w:rPr>
-          <w:t>22</w:t>
+          <w:t>4</w:t>
         </w:r>
         <w:r>
           <w:rPr>
@@ -17112,7 +18093,7 @@
 </file>
 
 <file path=word/footnotes.xml><?xml version="1.0" encoding="utf-8"?>
-<w:footnotes xmlns:wpc="http://schemas.microsoft.com/office/word/2010/wordprocessingCanvas" xmlns:mc="http://schemas.openxmlformats.org/markup-compatibility/2006" xmlns:o="urn:schemas-microsoft-com:office:office" xmlns:r="http://schemas.openxmlformats.org/officeDocument/2006/relationships" xmlns:m="http://schemas.openxmlformats.org/officeDocument/2006/math" xmlns:v="urn:schemas-microsoft-com:vml" xmlns:wp14="http://schemas.microsoft.com/office/word/2010/wordprocessingDrawing" xmlns:wp="http://schemas.openxmlformats.org/drawingml/2006/wordprocessingDrawing" xmlns:w10="urn:schemas-microsoft-com:office:word" xmlns:w="http://schemas.openxmlformats.org/wordprocessingml/2006/main" xmlns:w14="http://schemas.microsoft.com/office/word/2010/wordml" xmlns:wpg="http://schemas.microsoft.com/office/word/2010/wordprocessingGroup" xmlns:wpi="http://schemas.microsoft.com/office/word/2010/wordprocessingInk" xmlns:wne="http://schemas.microsoft.com/office/word/2006/wordml" xmlns:wps="http://schemas.microsoft.com/office/word/2010/wordprocessingShape" mc:Ignorable="w14 wp14">
+<w:footnotes xmlns:wpc="http://schemas.microsoft.com/office/word/2010/wordprocessingCanvas" xmlns:mc="http://schemas.openxmlformats.org/markup-compatibility/2006" xmlns:o="urn:schemas-microsoft-com:office:office" xmlns:r="http://schemas.openxmlformats.org/officeDocument/2006/relationships" xmlns:m="http://schemas.openxmlformats.org/officeDocument/2006/math" xmlns:v="urn:schemas-microsoft-com:vml" xmlns:wp14="http://schemas.microsoft.com/office/word/2010/wordprocessingDrawing" xmlns:wp="http://schemas.openxmlformats.org/drawingml/2006/wordprocessingDrawing" xmlns:w10="urn:schemas-microsoft-com:office:word" xmlns:w="http://schemas.openxmlformats.org/wordprocessingml/2006/main" xmlns:w14="http://schemas.microsoft.com/office/word/2010/wordml" xmlns:w15="http://schemas.microsoft.com/office/word/2012/wordml" xmlns:wpg="http://schemas.microsoft.com/office/word/2010/wordprocessingGroup" xmlns:wpi="http://schemas.microsoft.com/office/word/2010/wordprocessingInk" xmlns:wne="http://schemas.microsoft.com/office/word/2006/wordml" xmlns:wps="http://schemas.microsoft.com/office/word/2010/wordprocessingShape" mc:Ignorable="w14 w15 wp14">
   <w:footnote w:type="separator" w:id="-1">
     <w:p>
       <w:r>
@@ -17131,7 +18112,7 @@
 </file>
 
 <file path=word/numbering.xml><?xml version="1.0" encoding="utf-8"?>
-<w:numbering xmlns:wpc="http://schemas.microsoft.com/office/word/2010/wordprocessingCanvas" xmlns:mc="http://schemas.openxmlformats.org/markup-compatibility/2006" xmlns:o="urn:schemas-microsoft-com:office:office" xmlns:r="http://schemas.openxmlformats.org/officeDocument/2006/relationships" xmlns:m="http://schemas.openxmlformats.org/officeDocument/2006/math" xmlns:v="urn:schemas-microsoft-com:vml" xmlns:wp14="http://schemas.microsoft.com/office/word/2010/wordprocessingDrawing" xmlns:wp="http://schemas.openxmlformats.org/drawingml/2006/wordprocessingDrawing" xmlns:w10="urn:schemas-microsoft-com:office:word" xmlns:w="http://schemas.openxmlformats.org/wordprocessingml/2006/main" xmlns:w14="http://schemas.microsoft.com/office/word/2010/wordml" xmlns:wpg="http://schemas.microsoft.com/office/word/2010/wordprocessingGroup" xmlns:wpi="http://schemas.microsoft.com/office/word/2010/wordprocessingInk" xmlns:wne="http://schemas.microsoft.com/office/word/2006/wordml" xmlns:wps="http://schemas.microsoft.com/office/word/2010/wordprocessingShape" mc:Ignorable="w14 wp14">
+<w:numbering xmlns:wpc="http://schemas.microsoft.com/office/word/2010/wordprocessingCanvas" xmlns:mc="http://schemas.openxmlformats.org/markup-compatibility/2006" xmlns:o="urn:schemas-microsoft-com:office:office" xmlns:r="http://schemas.openxmlformats.org/officeDocument/2006/relationships" xmlns:m="http://schemas.openxmlformats.org/officeDocument/2006/math" xmlns:v="urn:schemas-microsoft-com:vml" xmlns:wp14="http://schemas.microsoft.com/office/word/2010/wordprocessingDrawing" xmlns:wp="http://schemas.openxmlformats.org/drawingml/2006/wordprocessingDrawing" xmlns:w10="urn:schemas-microsoft-com:office:word" xmlns:w="http://schemas.openxmlformats.org/wordprocessingml/2006/main" xmlns:w14="http://schemas.microsoft.com/office/word/2010/wordml" xmlns:w15="http://schemas.microsoft.com/office/word/2012/wordml" xmlns:wpg="http://schemas.microsoft.com/office/word/2010/wordprocessingGroup" xmlns:wpi="http://schemas.microsoft.com/office/word/2010/wordprocessingInk" xmlns:wne="http://schemas.microsoft.com/office/word/2006/wordml" xmlns:wps="http://schemas.microsoft.com/office/word/2010/wordprocessingShape" mc:Ignorable="w14 w15 wp14">
   <w:abstractNum w:abstractNumId="0">
     <w:nsid w:val="34FA27D3"/>
     <w:multiLevelType w:val="multilevel"/>
@@ -17252,7 +18233,7 @@
 </file>
 
 <file path=word/styles.xml><?xml version="1.0" encoding="utf-8"?>
-<w:styles xmlns:mc="http://schemas.openxmlformats.org/markup-compatibility/2006" xmlns:r="http://schemas.openxmlformats.org/officeDocument/2006/relationships" xmlns:w="http://schemas.openxmlformats.org/wordprocessingml/2006/main" xmlns:w14="http://schemas.microsoft.com/office/word/2010/wordml" mc:Ignorable="w14">
+<w:styles xmlns:mc="http://schemas.openxmlformats.org/markup-compatibility/2006" xmlns:r="http://schemas.openxmlformats.org/officeDocument/2006/relationships" xmlns:w="http://schemas.openxmlformats.org/wordprocessingml/2006/main" xmlns:w14="http://schemas.microsoft.com/office/word/2010/wordml" xmlns:w15="http://schemas.microsoft.com/office/word/2012/wordml" mc:Ignorable="w14 w15">
   <w:docDefaults>
     <w:rPrDefault>
       <w:rPr>
@@ -17268,144 +18249,378 @@
       </w:pPr>
     </w:pPrDefault>
   </w:docDefaults>
-  <w:latentStyles w:defLockedState="0" w:defUIPriority="99" w:defSemiHidden="1" w:defUnhideWhenUsed="1" w:defQFormat="0" w:count="267">
-    <w:lsdException w:name="Normal" w:semiHidden="0" w:uiPriority="0" w:unhideWhenUsed="0" w:qFormat="1"/>
-    <w:lsdException w:name="heading 1" w:semiHidden="0" w:uiPriority="9" w:unhideWhenUsed="0" w:qFormat="1"/>
-    <w:lsdException w:name="heading 2" w:uiPriority="0" w:qFormat="1"/>
-    <w:lsdException w:name="heading 3" w:uiPriority="9" w:qFormat="1"/>
-    <w:lsdException w:name="heading 4" w:uiPriority="9" w:qFormat="1"/>
-    <w:lsdException w:name="heading 5" w:uiPriority="9" w:qFormat="1"/>
-    <w:lsdException w:name="heading 6" w:uiPriority="9" w:qFormat="1"/>
-    <w:lsdException w:name="heading 7" w:uiPriority="9" w:qFormat="1"/>
-    <w:lsdException w:name="heading 8" w:uiPriority="9" w:qFormat="1"/>
-    <w:lsdException w:name="heading 9" w:uiPriority="9" w:qFormat="1"/>
-    <w:lsdException w:name="toc 1" w:uiPriority="39"/>
-    <w:lsdException w:name="toc 2" w:uiPriority="39"/>
-    <w:lsdException w:name="toc 3" w:uiPriority="39"/>
-    <w:lsdException w:name="toc 4" w:uiPriority="39"/>
-    <w:lsdException w:name="toc 5" w:uiPriority="39"/>
-    <w:lsdException w:name="toc 6" w:uiPriority="39"/>
-    <w:lsdException w:name="toc 7" w:uiPriority="39"/>
-    <w:lsdException w:name="toc 8" w:uiPriority="39"/>
-    <w:lsdException w:name="toc 9" w:uiPriority="39"/>
-    <w:lsdException w:name="caption" w:uiPriority="0" w:qFormat="1"/>
-    <w:lsdException w:name="Title" w:semiHidden="0" w:uiPriority="10" w:unhideWhenUsed="0" w:qFormat="1"/>
-    <w:lsdException w:name="Default Paragraph Font" w:uiPriority="1"/>
-    <w:lsdException w:name="Subtitle" w:semiHidden="0" w:uiPriority="11" w:unhideWhenUsed="0" w:qFormat="1"/>
-    <w:lsdException w:name="Strong" w:semiHidden="0" w:uiPriority="22" w:unhideWhenUsed="0" w:qFormat="1"/>
-    <w:lsdException w:name="Emphasis" w:semiHidden="0" w:uiPriority="20" w:unhideWhenUsed="0" w:qFormat="1"/>
-    <w:lsdException w:name="Table Grid" w:semiHidden="0" w:uiPriority="59" w:unhideWhenUsed="0"/>
-    <w:lsdException w:name="Placeholder Text" w:unhideWhenUsed="0"/>
-    <w:lsdException w:name="No Spacing" w:semiHidden="0" w:uiPriority="1" w:unhideWhenUsed="0" w:qFormat="1"/>
-    <w:lsdException w:name="Light Shading" w:semiHidden="0" w:uiPriority="60" w:unhideWhenUsed="0"/>
-    <w:lsdException w:name="Light List" w:semiHidden="0" w:uiPriority="61" w:unhideWhenUsed="0"/>
-    <w:lsdException w:name="Light Grid" w:semiHidden="0" w:uiPriority="62" w:unhideWhenUsed="0"/>
-    <w:lsdException w:name="Medium Shading 1" w:semiHidden="0" w:uiPriority="63" w:unhideWhenUsed="0"/>
-    <w:lsdException w:name="Medium Shading 2" w:semiHidden="0" w:uiPriority="64" w:unhideWhenUsed="0"/>
-    <w:lsdException w:name="Medium List 1" w:semiHidden="0" w:uiPriority="65" w:unhideWhenUsed="0"/>
-    <w:lsdException w:name="Medium List 2" w:semiHidden="0" w:uiPriority="66" w:unhideWhenUsed="0"/>
-    <w:lsdException w:name="Medium Grid 1" w:semiHidden="0" w:uiPriority="67" w:unhideWhenUsed="0"/>
-    <w:lsdException w:name="Medium Grid 2" w:semiHidden="0" w:uiPriority="68" w:unhideWhenUsed="0"/>
-    <w:lsdException w:name="Medium Grid 3" w:semiHidden="0" w:uiPriority="69" w:unhideWhenUsed="0"/>
-    <w:lsdException w:name="Dark List" w:semiHidden="0" w:uiPriority="70" w:unhideWhenUsed="0"/>
-    <w:lsdException w:name="Colorful Shading" w:semiHidden="0" w:uiPriority="71" w:unhideWhenUsed="0"/>
-    <w:lsdException w:name="Colorful List" w:semiHidden="0" w:uiPriority="72" w:unhideWhenUsed="0"/>
-    <w:lsdException w:name="Colorful Grid" w:semiHidden="0" w:uiPriority="73" w:unhideWhenUsed="0"/>
-    <w:lsdException w:name="Light Shading Accent 1" w:semiHidden="0" w:uiPriority="60" w:unhideWhenUsed="0"/>
-    <w:lsdException w:name="Light List Accent 1" w:semiHidden="0" w:uiPriority="61" w:unhideWhenUsed="0"/>
-    <w:lsdException w:name="Light Grid Accent 1" w:semiHidden="0" w:uiPriority="62" w:unhideWhenUsed="0"/>
-    <w:lsdException w:name="Medium Shading 1 Accent 1" w:semiHidden="0" w:uiPriority="63" w:unhideWhenUsed="0"/>
-    <w:lsdException w:name="Medium Shading 2 Accent 1" w:semiHidden="0" w:uiPriority="64" w:unhideWhenUsed="0"/>
-    <w:lsdException w:name="Medium List 1 Accent 1" w:semiHidden="0" w:uiPriority="65" w:unhideWhenUsed="0"/>
-    <w:lsdException w:name="Revision" w:unhideWhenUsed="0"/>
-    <w:lsdException w:name="List Paragraph" w:semiHidden="0" w:uiPriority="34" w:unhideWhenUsed="0" w:qFormat="1"/>
-    <w:lsdException w:name="Quote" w:semiHidden="0" w:uiPriority="29" w:unhideWhenUsed="0" w:qFormat="1"/>
-    <w:lsdException w:name="Intense Quote" w:semiHidden="0" w:uiPriority="30" w:unhideWhenUsed="0" w:qFormat="1"/>
-    <w:lsdException w:name="Medium List 2 Accent 1" w:semiHidden="0" w:uiPriority="66" w:unhideWhenUsed="0"/>
-    <w:lsdException w:name="Medium Grid 1 Accent 1" w:semiHidden="0" w:uiPriority="67" w:unhideWhenUsed="0"/>
-    <w:lsdException w:name="Medium Grid 2 Accent 1" w:semiHidden="0" w:uiPriority="68" w:unhideWhenUsed="0"/>
-    <w:lsdException w:name="Medium Grid 3 Accent 1" w:semiHidden="0" w:uiPriority="69" w:unhideWhenUsed="0"/>
-    <w:lsdException w:name="Dark List Accent 1" w:semiHidden="0" w:uiPriority="70" w:unhideWhenUsed="0"/>
-    <w:lsdException w:name="Colorful Shading Accent 1" w:semiHidden="0" w:uiPriority="71" w:unhideWhenUsed="0"/>
-    <w:lsdException w:name="Colorful List Accent 1" w:semiHidden="0" w:uiPriority="72" w:unhideWhenUsed="0"/>
-    <w:lsdException w:name="Colorful Grid Accent 1" w:semiHidden="0" w:uiPriority="73" w:unhideWhenUsed="0"/>
-    <w:lsdException w:name="Light Shading Accent 2" w:semiHidden="0" w:uiPriority="60" w:unhideWhenUsed="0"/>
-    <w:lsdException w:name="Light List Accent 2" w:semiHidden="0" w:uiPriority="61" w:unhideWhenUsed="0"/>
-    <w:lsdException w:name="Light Grid Accent 2" w:semiHidden="0" w:uiPriority="62" w:unhideWhenUsed="0"/>
-    <w:lsdException w:name="Medium Shading 1 Accent 2" w:semiHidden="0" w:uiPriority="63" w:unhideWhenUsed="0"/>
-    <w:lsdException w:name="Medium Shading 2 Accent 2" w:semiHidden="0" w:uiPriority="64" w:unhideWhenUsed="0"/>
-    <w:lsdException w:name="Medium List 1 Accent 2" w:semiHidden="0" w:uiPriority="65" w:unhideWhenUsed="0"/>
-    <w:lsdException w:name="Medium List 2 Accent 2" w:semiHidden="0" w:uiPriority="66" w:unhideWhenUsed="0"/>
-    <w:lsdException w:name="Medium Grid 1 Accent 2" w:semiHidden="0" w:uiPriority="67" w:unhideWhenUsed="0"/>
-    <w:lsdException w:name="Medium Grid 2 Accent 2" w:semiHidden="0" w:uiPriority="68" w:unhideWhenUsed="0"/>
-    <w:lsdException w:name="Medium Grid 3 Accent 2" w:semiHidden="0" w:uiPriority="69" w:unhideWhenUsed="0"/>
-    <w:lsdException w:name="Dark List Accent 2" w:semiHidden="0" w:uiPriority="70" w:unhideWhenUsed="0"/>
-    <w:lsdException w:name="Colorful Shading Accent 2" w:semiHidden="0" w:uiPriority="71" w:unhideWhenUsed="0"/>
-    <w:lsdException w:name="Colorful List Accent 2" w:semiHidden="0" w:uiPriority="72" w:unhideWhenUsed="0"/>
-    <w:lsdException w:name="Colorful Grid Accent 2" w:semiHidden="0" w:uiPriority="73" w:unhideWhenUsed="0"/>
-    <w:lsdException w:name="Light Shading Accent 3" w:semiHidden="0" w:uiPriority="60" w:unhideWhenUsed="0"/>
-    <w:lsdException w:name="Light List Accent 3" w:semiHidden="0" w:uiPriority="61" w:unhideWhenUsed="0"/>
-    <w:lsdException w:name="Light Grid Accent 3" w:semiHidden="0" w:uiPriority="62" w:unhideWhenUsed="0"/>
-    <w:lsdException w:name="Medium Shading 1 Accent 3" w:semiHidden="0" w:uiPriority="63" w:unhideWhenUsed="0"/>
-    <w:lsdException w:name="Medium Shading 2 Accent 3" w:semiHidden="0" w:uiPriority="64" w:unhideWhenUsed="0"/>
-    <w:lsdException w:name="Medium List 1 Accent 3" w:semiHidden="0" w:uiPriority="65" w:unhideWhenUsed="0"/>
-    <w:lsdException w:name="Medium List 2 Accent 3" w:semiHidden="0" w:uiPriority="66" w:unhideWhenUsed="0"/>
-    <w:lsdException w:name="Medium Grid 1 Accent 3" w:semiHidden="0" w:uiPriority="67" w:unhideWhenUsed="0"/>
-    <w:lsdException w:name="Medium Grid 2 Accent 3" w:semiHidden="0" w:uiPriority="68" w:unhideWhenUsed="0"/>
-    <w:lsdException w:name="Medium Grid 3 Accent 3" w:semiHidden="0" w:uiPriority="69" w:unhideWhenUsed="0"/>
-    <w:lsdException w:name="Dark List Accent 3" w:semiHidden="0" w:uiPriority="70" w:unhideWhenUsed="0"/>
-    <w:lsdException w:name="Colorful Shading Accent 3" w:semiHidden="0" w:uiPriority="71" w:unhideWhenUsed="0"/>
-    <w:lsdException w:name="Colorful List Accent 3" w:semiHidden="0" w:uiPriority="72" w:unhideWhenUsed="0"/>
-    <w:lsdException w:name="Colorful Grid Accent 3" w:semiHidden="0" w:uiPriority="73" w:unhideWhenUsed="0"/>
-    <w:lsdException w:name="Light Shading Accent 4" w:semiHidden="0" w:uiPriority="60" w:unhideWhenUsed="0"/>
-    <w:lsdException w:name="Light List Accent 4" w:semiHidden="0" w:uiPriority="61" w:unhideWhenUsed="0"/>
-    <w:lsdException w:name="Light Grid Accent 4" w:semiHidden="0" w:uiPriority="62" w:unhideWhenUsed="0"/>
-    <w:lsdException w:name="Medium Shading 1 Accent 4" w:semiHidden="0" w:uiPriority="63" w:unhideWhenUsed="0"/>
-    <w:lsdException w:name="Medium Shading 2 Accent 4" w:semiHidden="0" w:uiPriority="64" w:unhideWhenUsed="0"/>
-    <w:lsdException w:name="Medium List 1 Accent 4" w:semiHidden="0" w:uiPriority="65" w:unhideWhenUsed="0"/>
-    <w:lsdException w:name="Medium List 2 Accent 4" w:semiHidden="0" w:uiPriority="66" w:unhideWhenUsed="0"/>
-    <w:lsdException w:name="Medium Grid 1 Accent 4" w:semiHidden="0" w:uiPriority="67" w:unhideWhenUsed="0"/>
-    <w:lsdException w:name="Medium Grid 2 Accent 4" w:semiHidden="0" w:uiPriority="68" w:unhideWhenUsed="0"/>
-    <w:lsdException w:name="Medium Grid 3 Accent 4" w:semiHidden="0" w:uiPriority="69" w:unhideWhenUsed="0"/>
-    <w:lsdException w:name="Dark List Accent 4" w:semiHidden="0" w:uiPriority="70" w:unhideWhenUsed="0"/>
-    <w:lsdException w:name="Colorful Shading Accent 4" w:semiHidden="0" w:uiPriority="71" w:unhideWhenUsed="0"/>
-    <w:lsdException w:name="Colorful List Accent 4" w:semiHidden="0" w:uiPriority="72" w:unhideWhenUsed="0"/>
-    <w:lsdException w:name="Colorful Grid Accent 4" w:semiHidden="0" w:uiPriority="73" w:unhideWhenUsed="0"/>
-    <w:lsdException w:name="Light Shading Accent 5" w:semiHidden="0" w:uiPriority="60" w:unhideWhenUsed="0"/>
-    <w:lsdException w:name="Light List Accent 5" w:semiHidden="0" w:uiPriority="61" w:unhideWhenUsed="0"/>
-    <w:lsdException w:name="Light Grid Accent 5" w:semiHidden="0" w:uiPriority="62" w:unhideWhenUsed="0"/>
-    <w:lsdException w:name="Medium Shading 1 Accent 5" w:semiHidden="0" w:uiPriority="63" w:unhideWhenUsed="0"/>
-    <w:lsdException w:name="Medium Shading 2 Accent 5" w:semiHidden="0" w:uiPriority="64" w:unhideWhenUsed="0"/>
-    <w:lsdException w:name="Medium List 1 Accent 5" w:semiHidden="0" w:uiPriority="65" w:unhideWhenUsed="0"/>
-    <w:lsdException w:name="Medium List 2 Accent 5" w:semiHidden="0" w:uiPriority="66" w:unhideWhenUsed="0"/>
-    <w:lsdException w:name="Medium Grid 1 Accent 5" w:semiHidden="0" w:uiPriority="67" w:unhideWhenUsed="0"/>
-    <w:lsdException w:name="Medium Grid 2 Accent 5" w:semiHidden="0" w:uiPriority="68" w:unhideWhenUsed="0"/>
-    <w:lsdException w:name="Medium Grid 3 Accent 5" w:semiHidden="0" w:uiPriority="69" w:unhideWhenUsed="0"/>
-    <w:lsdException w:name="Dark List Accent 5" w:semiHidden="0" w:uiPriority="70" w:unhideWhenUsed="0"/>
-    <w:lsdException w:name="Colorful Shading Accent 5" w:semiHidden="0" w:uiPriority="71" w:unhideWhenUsed="0"/>
-    <w:lsdException w:name="Colorful List Accent 5" w:semiHidden="0" w:uiPriority="72" w:unhideWhenUsed="0"/>
-    <w:lsdException w:name="Colorful Grid Accent 5" w:semiHidden="0" w:uiPriority="73" w:unhideWhenUsed="0"/>
-    <w:lsdException w:name="Light Shading Accent 6" w:semiHidden="0" w:uiPriority="60" w:unhideWhenUsed="0"/>
-    <w:lsdException w:name="Light List Accent 6" w:semiHidden="0" w:uiPriority="61" w:unhideWhenUsed="0"/>
-    <w:lsdException w:name="Light Grid Accent 6" w:semiHidden="0" w:uiPriority="62" w:unhideWhenUsed="0"/>
-    <w:lsdException w:name="Medium Shading 1 Accent 6" w:semiHidden="0" w:uiPriority="63" w:unhideWhenUsed="0"/>
-    <w:lsdException w:name="Medium Shading 2 Accent 6" w:semiHidden="0" w:uiPriority="64" w:unhideWhenUsed="0"/>
-    <w:lsdException w:name="Medium List 1 Accent 6" w:semiHidden="0" w:uiPriority="65" w:unhideWhenUsed="0"/>
-    <w:lsdException w:name="Medium List 2 Accent 6" w:semiHidden="0" w:uiPriority="66" w:unhideWhenUsed="0"/>
-    <w:lsdException w:name="Medium Grid 1 Accent 6" w:semiHidden="0" w:uiPriority="67" w:unhideWhenUsed="0"/>
-    <w:lsdException w:name="Medium Grid 2 Accent 6" w:semiHidden="0" w:uiPriority="68" w:unhideWhenUsed="0"/>
-    <w:lsdException w:name="Medium Grid 3 Accent 6" w:semiHidden="0" w:uiPriority="69" w:unhideWhenUsed="0"/>
-    <w:lsdException w:name="Dark List Accent 6" w:semiHidden="0" w:uiPriority="70" w:unhideWhenUsed="0"/>
-    <w:lsdException w:name="Colorful Shading Accent 6" w:semiHidden="0" w:uiPriority="71" w:unhideWhenUsed="0"/>
-    <w:lsdException w:name="Colorful List Accent 6" w:semiHidden="0" w:uiPriority="72" w:unhideWhenUsed="0"/>
-    <w:lsdException w:name="Colorful Grid Accent 6" w:semiHidden="0" w:uiPriority="73" w:unhideWhenUsed="0"/>
-    <w:lsdException w:name="Subtle Emphasis" w:semiHidden="0" w:uiPriority="19" w:unhideWhenUsed="0" w:qFormat="1"/>
-    <w:lsdException w:name="Intense Emphasis" w:semiHidden="0" w:uiPriority="21" w:unhideWhenUsed="0" w:qFormat="1"/>
-    <w:lsdException w:name="Subtle Reference" w:semiHidden="0" w:uiPriority="31" w:unhideWhenUsed="0" w:qFormat="1"/>
-    <w:lsdException w:name="Intense Reference" w:semiHidden="0" w:uiPriority="32" w:unhideWhenUsed="0" w:qFormat="1"/>
-    <w:lsdException w:name="Book Title" w:semiHidden="0" w:uiPriority="33" w:unhideWhenUsed="0" w:qFormat="1"/>
-    <w:lsdException w:name="Bibliography" w:uiPriority="37"/>
-    <w:lsdException w:name="TOC Heading" w:uiPriority="39" w:qFormat="1"/>
+  <w:latentStyles w:defLockedState="0" w:defUIPriority="99" w:defSemiHidden="0" w:defUnhideWhenUsed="0" w:defQFormat="0" w:count="371">
+    <w:lsdException w:name="Normal" w:uiPriority="0" w:qFormat="1"/>
+    <w:lsdException w:name="heading 1" w:uiPriority="9" w:qFormat="1"/>
+    <w:lsdException w:name="heading 2" w:semiHidden="1" w:uiPriority="0" w:unhideWhenUsed="1" w:qFormat="1"/>
+    <w:lsdException w:name="heading 3" w:semiHidden="1" w:uiPriority="9" w:unhideWhenUsed="1" w:qFormat="1"/>
+    <w:lsdException w:name="heading 4" w:semiHidden="1" w:uiPriority="9" w:unhideWhenUsed="1" w:qFormat="1"/>
+    <w:lsdException w:name="heading 5" w:semiHidden="1" w:uiPriority="9" w:unhideWhenUsed="1" w:qFormat="1"/>
+    <w:lsdException w:name="heading 6" w:semiHidden="1" w:uiPriority="9" w:unhideWhenUsed="1" w:qFormat="1"/>
+    <w:lsdException w:name="heading 7" w:semiHidden="1" w:uiPriority="9" w:unhideWhenUsed="1" w:qFormat="1"/>
+    <w:lsdException w:name="heading 8" w:semiHidden="1" w:uiPriority="9" w:unhideWhenUsed="1" w:qFormat="1"/>
+    <w:lsdException w:name="heading 9" w:semiHidden="1" w:uiPriority="9" w:unhideWhenUsed="1" w:qFormat="1"/>
+    <w:lsdException w:name="index 1" w:semiHidden="1" w:unhideWhenUsed="1"/>
+    <w:lsdException w:name="index 2" w:semiHidden="1" w:unhideWhenUsed="1"/>
+    <w:lsdException w:name="index 3" w:semiHidden="1" w:unhideWhenUsed="1"/>
+    <w:lsdException w:name="index 4" w:semiHidden="1" w:unhideWhenUsed="1"/>
+    <w:lsdException w:name="index 5" w:semiHidden="1" w:unhideWhenUsed="1"/>
+    <w:lsdException w:name="index 6" w:semiHidden="1" w:unhideWhenUsed="1"/>
+    <w:lsdException w:name="index 7" w:semiHidden="1" w:unhideWhenUsed="1"/>
+    <w:lsdException w:name="index 8" w:semiHidden="1" w:unhideWhenUsed="1"/>
+    <w:lsdException w:name="index 9" w:semiHidden="1" w:unhideWhenUsed="1"/>
+    <w:lsdException w:name="toc 1" w:semiHidden="1" w:uiPriority="39" w:unhideWhenUsed="1"/>
+    <w:lsdException w:name="toc 2" w:semiHidden="1" w:uiPriority="39" w:unhideWhenUsed="1"/>
+    <w:lsdException w:name="toc 3" w:semiHidden="1" w:uiPriority="39" w:unhideWhenUsed="1"/>
+    <w:lsdException w:name="toc 4" w:semiHidden="1" w:uiPriority="39" w:unhideWhenUsed="1"/>
+    <w:lsdException w:name="toc 5" w:semiHidden="1" w:uiPriority="39" w:unhideWhenUsed="1"/>
+    <w:lsdException w:name="toc 6" w:semiHidden="1" w:uiPriority="39" w:unhideWhenUsed="1"/>
+    <w:lsdException w:name="toc 7" w:semiHidden="1" w:uiPriority="39" w:unhideWhenUsed="1"/>
+    <w:lsdException w:name="toc 8" w:semiHidden="1" w:uiPriority="39" w:unhideWhenUsed="1"/>
+    <w:lsdException w:name="toc 9" w:semiHidden="1" w:uiPriority="39" w:unhideWhenUsed="1"/>
+    <w:lsdException w:name="Normal Indent" w:semiHidden="1" w:unhideWhenUsed="1"/>
+    <w:lsdException w:name="footnote text" w:semiHidden="1" w:unhideWhenUsed="1"/>
+    <w:lsdException w:name="annotation text" w:semiHidden="1" w:unhideWhenUsed="1"/>
+    <w:lsdException w:name="header" w:semiHidden="1" w:unhideWhenUsed="1"/>
+    <w:lsdException w:name="footer" w:semiHidden="1" w:unhideWhenUsed="1"/>
+    <w:lsdException w:name="index heading" w:semiHidden="1" w:unhideWhenUsed="1"/>
+    <w:lsdException w:name="caption" w:semiHidden="1" w:uiPriority="0" w:unhideWhenUsed="1" w:qFormat="1"/>
+    <w:lsdException w:name="table of figures" w:semiHidden="1" w:unhideWhenUsed="1"/>
+    <w:lsdException w:name="envelope address" w:semiHidden="1" w:unhideWhenUsed="1"/>
+    <w:lsdException w:name="envelope return" w:semiHidden="1" w:unhideWhenUsed="1"/>
+    <w:lsdException w:name="footnote reference" w:semiHidden="1" w:unhideWhenUsed="1"/>
+    <w:lsdException w:name="annotation reference" w:semiHidden="1" w:unhideWhenUsed="1"/>
+    <w:lsdException w:name="line number" w:semiHidden="1" w:unhideWhenUsed="1"/>
+    <w:lsdException w:name="page number" w:semiHidden="1" w:unhideWhenUsed="1"/>
+    <w:lsdException w:name="endnote reference" w:semiHidden="1" w:unhideWhenUsed="1"/>
+    <w:lsdException w:name="endnote text" w:semiHidden="1" w:unhideWhenUsed="1"/>
+    <w:lsdException w:name="table of authorities" w:semiHidden="1" w:unhideWhenUsed="1"/>
+    <w:lsdException w:name="macro" w:semiHidden="1" w:unhideWhenUsed="1"/>
+    <w:lsdException w:name="toa heading" w:semiHidden="1" w:unhideWhenUsed="1"/>
+    <w:lsdException w:name="List" w:semiHidden="1" w:unhideWhenUsed="1"/>
+    <w:lsdException w:name="List Bullet" w:semiHidden="1" w:unhideWhenUsed="1"/>
+    <w:lsdException w:name="List Number" w:semiHidden="1" w:unhideWhenUsed="1"/>
+    <w:lsdException w:name="List 2" w:semiHidden="1" w:unhideWhenUsed="1"/>
+    <w:lsdException w:name="List 3" w:semiHidden="1" w:unhideWhenUsed="1"/>
+    <w:lsdException w:name="List 4" w:semiHidden="1" w:unhideWhenUsed="1"/>
+    <w:lsdException w:name="List 5" w:semiHidden="1" w:unhideWhenUsed="1"/>
+    <w:lsdException w:name="List Bullet 2" w:semiHidden="1" w:unhideWhenUsed="1"/>
+    <w:lsdException w:name="List Bullet 3" w:semiHidden="1" w:unhideWhenUsed="1"/>
+    <w:lsdException w:name="List Bullet 4" w:semiHidden="1" w:unhideWhenUsed="1"/>
+    <w:lsdException w:name="List Bullet 5" w:semiHidden="1" w:unhideWhenUsed="1"/>
+    <w:lsdException w:name="List Number 2" w:semiHidden="1" w:unhideWhenUsed="1"/>
+    <w:lsdException w:name="List Number 3" w:semiHidden="1" w:unhideWhenUsed="1"/>
+    <w:lsdException w:name="List Number 4" w:semiHidden="1" w:unhideWhenUsed="1"/>
+    <w:lsdException w:name="List Number 5" w:semiHidden="1" w:unhideWhenUsed="1"/>
+    <w:lsdException w:name="Title" w:uiPriority="10" w:qFormat="1"/>
+    <w:lsdException w:name="Closing" w:semiHidden="1" w:unhideWhenUsed="1"/>
+    <w:lsdException w:name="Signature" w:semiHidden="1" w:unhideWhenUsed="1"/>
+    <w:lsdException w:name="Default Paragraph Font" w:semiHidden="1" w:uiPriority="1" w:unhideWhenUsed="1"/>
+    <w:lsdException w:name="Body Text" w:semiHidden="1" w:unhideWhenUsed="1"/>
+    <w:lsdException w:name="Body Text Indent" w:semiHidden="1" w:unhideWhenUsed="1"/>
+    <w:lsdException w:name="List Continue" w:semiHidden="1" w:unhideWhenUsed="1"/>
+    <w:lsdException w:name="List Continue 2" w:semiHidden="1" w:unhideWhenUsed="1"/>
+    <w:lsdException w:name="List Continue 3" w:semiHidden="1" w:unhideWhenUsed="1"/>
+    <w:lsdException w:name="List Continue 4" w:semiHidden="1" w:unhideWhenUsed="1"/>
+    <w:lsdException w:name="List Continue 5" w:semiHidden="1" w:unhideWhenUsed="1"/>
+    <w:lsdException w:name="Message Header" w:semiHidden="1" w:unhideWhenUsed="1"/>
+    <w:lsdException w:name="Subtitle" w:uiPriority="11" w:qFormat="1"/>
+    <w:lsdException w:name="Salutation" w:semiHidden="1" w:unhideWhenUsed="1"/>
+    <w:lsdException w:name="Date" w:semiHidden="1" w:unhideWhenUsed="1"/>
+    <w:lsdException w:name="Body Text First Indent" w:semiHidden="1" w:unhideWhenUsed="1"/>
+    <w:lsdException w:name="Body Text First Indent 2" w:semiHidden="1" w:unhideWhenUsed="1"/>
+    <w:lsdException w:name="Note Heading" w:semiHidden="1" w:unhideWhenUsed="1"/>
+    <w:lsdException w:name="Body Text 2" w:semiHidden="1" w:unhideWhenUsed="1"/>
+    <w:lsdException w:name="Body Text 3" w:semiHidden="1" w:unhideWhenUsed="1"/>
+    <w:lsdException w:name="Body Text Indent 2" w:semiHidden="1" w:unhideWhenUsed="1"/>
+    <w:lsdException w:name="Body Text Indent 3" w:semiHidden="1" w:unhideWhenUsed="1"/>
+    <w:lsdException w:name="Block Text" w:semiHidden="1" w:unhideWhenUsed="1"/>
+    <w:lsdException w:name="Hyperlink" w:semiHidden="1" w:unhideWhenUsed="1"/>
+    <w:lsdException w:name="FollowedHyperlink" w:semiHidden="1" w:unhideWhenUsed="1"/>
+    <w:lsdException w:name="Strong" w:uiPriority="22" w:qFormat="1"/>
+    <w:lsdException w:name="Emphasis" w:uiPriority="20" w:qFormat="1"/>
+    <w:lsdException w:name="Document Map" w:semiHidden="1" w:unhideWhenUsed="1"/>
+    <w:lsdException w:name="Plain Text" w:semiHidden="1" w:unhideWhenUsed="1"/>
+    <w:lsdException w:name="E-mail Signature" w:semiHidden="1" w:unhideWhenUsed="1"/>
+    <w:lsdException w:name="HTML Top of Form" w:semiHidden="1" w:unhideWhenUsed="1"/>
+    <w:lsdException w:name="HTML Bottom of Form" w:semiHidden="1" w:unhideWhenUsed="1"/>
+    <w:lsdException w:name="Normal (Web)" w:semiHidden="1" w:unhideWhenUsed="1"/>
+    <w:lsdException w:name="HTML Acronym" w:semiHidden="1" w:unhideWhenUsed="1"/>
+    <w:lsdException w:name="HTML Address" w:semiHidden="1" w:unhideWhenUsed="1"/>
+    <w:lsdException w:name="HTML Cite" w:semiHidden="1" w:unhideWhenUsed="1"/>
+    <w:lsdException w:name="HTML Code" w:semiHidden="1" w:unhideWhenUsed="1"/>
+    <w:lsdException w:name="HTML Definition" w:semiHidden="1" w:unhideWhenUsed="1"/>
+    <w:lsdException w:name="HTML Keyboard" w:semiHidden="1" w:unhideWhenUsed="1"/>
+    <w:lsdException w:name="HTML Preformatted" w:semiHidden="1" w:unhideWhenUsed="1"/>
+    <w:lsdException w:name="HTML Sample" w:semiHidden="1" w:unhideWhenUsed="1"/>
+    <w:lsdException w:name="HTML Typewriter" w:semiHidden="1" w:unhideWhenUsed="1"/>
+    <w:lsdException w:name="HTML Variable" w:semiHidden="1" w:unhideWhenUsed="1"/>
+    <w:lsdException w:name="Normal Table" w:semiHidden="1" w:unhideWhenUsed="1"/>
+    <w:lsdException w:name="annotation subject" w:semiHidden="1" w:unhideWhenUsed="1"/>
+    <w:lsdException w:name="No List" w:semiHidden="1" w:unhideWhenUsed="1"/>
+    <w:lsdException w:name="Outline List 1" w:semiHidden="1" w:unhideWhenUsed="1"/>
+    <w:lsdException w:name="Outline List 2" w:semiHidden="1" w:unhideWhenUsed="1"/>
+    <w:lsdException w:name="Outline List 3" w:semiHidden="1" w:unhideWhenUsed="1"/>
+    <w:lsdException w:name="Table Simple 1" w:semiHidden="1" w:unhideWhenUsed="1"/>
+    <w:lsdException w:name="Table Simple 2" w:semiHidden="1" w:unhideWhenUsed="1"/>
+    <w:lsdException w:name="Table Simple 3" w:semiHidden="1" w:unhideWhenUsed="1"/>
+    <w:lsdException w:name="Table Classic 1" w:semiHidden="1" w:unhideWhenUsed="1"/>
+    <w:lsdException w:name="Table Classic 2" w:semiHidden="1" w:unhideWhenUsed="1"/>
+    <w:lsdException w:name="Table Classic 3" w:semiHidden="1" w:unhideWhenUsed="1"/>
+    <w:lsdException w:name="Table Classic 4" w:semiHidden="1" w:unhideWhenUsed="1"/>
+    <w:lsdException w:name="Table Colorful 1" w:semiHidden="1" w:unhideWhenUsed="1"/>
+    <w:lsdException w:name="Table Colorful 2" w:semiHidden="1" w:unhideWhenUsed="1"/>
+    <w:lsdException w:name="Table Colorful 3" w:semiHidden="1" w:unhideWhenUsed="1"/>
+    <w:lsdException w:name="Table Columns 1" w:semiHidden="1" w:unhideWhenUsed="1"/>
+    <w:lsdException w:name="Table Columns 2" w:semiHidden="1" w:unhideWhenUsed="1"/>
+    <w:lsdException w:name="Table Columns 3" w:semiHidden="1" w:unhideWhenUsed="1"/>
+    <w:lsdException w:name="Table Columns 4" w:semiHidden="1" w:unhideWhenUsed="1"/>
+    <w:lsdException w:name="Table Columns 5" w:semiHidden="1" w:unhideWhenUsed="1"/>
+    <w:lsdException w:name="Table Grid 1" w:semiHidden="1" w:unhideWhenUsed="1"/>
+    <w:lsdException w:name="Table Grid 2" w:semiHidden="1" w:unhideWhenUsed="1"/>
+    <w:lsdException w:name="Table Grid 3" w:semiHidden="1" w:unhideWhenUsed="1"/>
+    <w:lsdException w:name="Table Grid 4" w:semiHidden="1" w:unhideWhenUsed="1"/>
+    <w:lsdException w:name="Table Grid 5" w:semiHidden="1" w:unhideWhenUsed="1"/>
+    <w:lsdException w:name="Table Grid 6" w:semiHidden="1" w:unhideWhenUsed="1"/>
+    <w:lsdException w:name="Table Grid 7" w:semiHidden="1" w:unhideWhenUsed="1"/>
+    <w:lsdException w:name="Table Grid 8" w:semiHidden="1" w:unhideWhenUsed="1"/>
+    <w:lsdException w:name="Table List 1" w:semiHidden="1" w:unhideWhenUsed="1"/>
+    <w:lsdException w:name="Table List 2" w:semiHidden="1" w:unhideWhenUsed="1"/>
+    <w:lsdException w:name="Table List 3" w:semiHidden="1" w:unhideWhenUsed="1"/>
+    <w:lsdException w:name="Table List 4" w:semiHidden="1" w:unhideWhenUsed="1"/>
+    <w:lsdException w:name="Table List 5" w:semiHidden="1" w:unhideWhenUsed="1"/>
+    <w:lsdException w:name="Table List 6" w:semiHidden="1" w:unhideWhenUsed="1"/>
+    <w:lsdException w:name="Table List 7" w:semiHidden="1" w:unhideWhenUsed="1"/>
+    <w:lsdException w:name="Table List 8" w:semiHidden="1" w:unhideWhenUsed="1"/>
+    <w:lsdException w:name="Table 3D effects 1" w:semiHidden="1" w:unhideWhenUsed="1"/>
+    <w:lsdException w:name="Table 3D effects 2" w:semiHidden="1" w:unhideWhenUsed="1"/>
+    <w:lsdException w:name="Table 3D effects 3" w:semiHidden="1" w:unhideWhenUsed="1"/>
+    <w:lsdException w:name="Table Contemporary" w:semiHidden="1" w:unhideWhenUsed="1"/>
+    <w:lsdException w:name="Table Elegant" w:semiHidden="1" w:unhideWhenUsed="1"/>
+    <w:lsdException w:name="Table Professional" w:semiHidden="1" w:unhideWhenUsed="1"/>
+    <w:lsdException w:name="Table Subtle 1" w:semiHidden="1" w:unhideWhenUsed="1"/>
+    <w:lsdException w:name="Table Subtle 2" w:semiHidden="1" w:unhideWhenUsed="1"/>
+    <w:lsdException w:name="Table Web 1" w:semiHidden="1" w:unhideWhenUsed="1"/>
+    <w:lsdException w:name="Table Web 2" w:semiHidden="1" w:unhideWhenUsed="1"/>
+    <w:lsdException w:name="Table Web 3" w:semiHidden="1" w:unhideWhenUsed="1"/>
+    <w:lsdException w:name="Balloon Text" w:semiHidden="1" w:unhideWhenUsed="1"/>
+    <w:lsdException w:name="Table Grid" w:uiPriority="59"/>
+    <w:lsdException w:name="Table Theme" w:semiHidden="1" w:unhideWhenUsed="1"/>
+    <w:lsdException w:name="Placeholder Text" w:semiHidden="1"/>
+    <w:lsdException w:name="No Spacing" w:uiPriority="1" w:qFormat="1"/>
+    <w:lsdException w:name="Light Shading" w:uiPriority="60"/>
+    <w:lsdException w:name="Light List" w:uiPriority="61"/>
+    <w:lsdException w:name="Light Grid" w:uiPriority="62"/>
+    <w:lsdException w:name="Medium Shading 1" w:uiPriority="63"/>
+    <w:lsdException w:name="Medium Shading 2" w:uiPriority="64"/>
+    <w:lsdException w:name="Medium List 1" w:uiPriority="65"/>
+    <w:lsdException w:name="Medium List 2" w:uiPriority="66"/>
+    <w:lsdException w:name="Medium Grid 1" w:uiPriority="67"/>
+    <w:lsdException w:name="Medium Grid 2" w:uiPriority="68"/>
+    <w:lsdException w:name="Medium Grid 3" w:uiPriority="69"/>
+    <w:lsdException w:name="Dark List" w:uiPriority="70"/>
+    <w:lsdException w:name="Colorful Shading" w:uiPriority="71"/>
+    <w:lsdException w:name="Colorful List" w:uiPriority="72"/>
+    <w:lsdException w:name="Colorful Grid" w:uiPriority="73"/>
+    <w:lsdException w:name="Light Shading Accent 1" w:uiPriority="60"/>
+    <w:lsdException w:name="Light List Accent 1" w:uiPriority="61"/>
+    <w:lsdException w:name="Light Grid Accent 1" w:uiPriority="62"/>
+    <w:lsdException w:name="Medium Shading 1 Accent 1" w:uiPriority="63"/>
+    <w:lsdException w:name="Medium Shading 2 Accent 1" w:uiPriority="64"/>
+    <w:lsdException w:name="Medium List 1 Accent 1" w:uiPriority="65"/>
+    <w:lsdException w:name="Revision" w:semiHidden="1"/>
+    <w:lsdException w:name="List Paragraph" w:uiPriority="34" w:qFormat="1"/>
+    <w:lsdException w:name="Quote" w:uiPriority="29" w:qFormat="1"/>
+    <w:lsdException w:name="Intense Quote" w:uiPriority="30" w:qFormat="1"/>
+    <w:lsdException w:name="Medium List 2 Accent 1" w:uiPriority="66"/>
+    <w:lsdException w:name="Medium Grid 1 Accent 1" w:uiPriority="67"/>
+    <w:lsdException w:name="Medium Grid 2 Accent 1" w:uiPriority="68"/>
+    <w:lsdException w:name="Medium Grid 3 Accent 1" w:uiPriority="69"/>
+    <w:lsdException w:name="Dark List Accent 1" w:uiPriority="70"/>
+    <w:lsdException w:name="Colorful Shading Accent 1" w:uiPriority="71"/>
+    <w:lsdException w:name="Colorful List Accent 1" w:uiPriority="72"/>
+    <w:lsdException w:name="Colorful Grid Accent 1" w:uiPriority="73"/>
+    <w:lsdException w:name="Light Shading Accent 2" w:uiPriority="60"/>
+    <w:lsdException w:name="Light List Accent 2" w:uiPriority="61"/>
+    <w:lsdException w:name="Light Grid Accent 2" w:uiPriority="62"/>
+    <w:lsdException w:name="Medium Shading 1 Accent 2" w:uiPriority="63"/>
+    <w:lsdException w:name="Medium Shading 2 Accent 2" w:uiPriority="64"/>
+    <w:lsdException w:name="Medium List 1 Accent 2" w:uiPriority="65"/>
+    <w:lsdException w:name="Medium List 2 Accent 2" w:uiPriority="66"/>
+    <w:lsdException w:name="Medium Grid 1 Accent 2" w:uiPriority="67"/>
+    <w:lsdException w:name="Medium Grid 2 Accent 2" w:uiPriority="68"/>
+    <w:lsdException w:name="Medium Grid 3 Accent 2" w:uiPriority="69"/>
+    <w:lsdException w:name="Dark List Accent 2" w:uiPriority="70"/>
+    <w:lsdException w:name="Colorful Shading Accent 2" w:uiPriority="71"/>
+    <w:lsdException w:name="Colorful List Accent 2" w:uiPriority="72"/>
+    <w:lsdException w:name="Colorful Grid Accent 2" w:uiPriority="73"/>
+    <w:lsdException w:name="Light Shading Accent 3" w:uiPriority="60"/>
+    <w:lsdException w:name="Light List Accent 3" w:uiPriority="61"/>
+    <w:lsdException w:name="Light Grid Accent 3" w:uiPriority="62"/>
+    <w:lsdException w:name="Medium Shading 1 Accent 3" w:uiPriority="63"/>
+    <w:lsdException w:name="Medium Shading 2 Accent 3" w:uiPriority="64"/>
+    <w:lsdException w:name="Medium List 1 Accent 3" w:uiPriority="65"/>
+    <w:lsdException w:name="Medium List 2 Accent 3" w:uiPriority="66"/>
+    <w:lsdException w:name="Medium Grid 1 Accent 3" w:uiPriority="67"/>
+    <w:lsdException w:name="Medium Grid 2 Accent 3" w:uiPriority="68"/>
+    <w:lsdException w:name="Medium Grid 3 Accent 3" w:uiPriority="69"/>
+    <w:lsdException w:name="Dark List Accent 3" w:uiPriority="70"/>
+    <w:lsdException w:name="Colorful Shading Accent 3" w:uiPriority="71"/>
+    <w:lsdException w:name="Colorful List Accent 3" w:uiPriority="72"/>
+    <w:lsdException w:name="Colorful Grid Accent 3" w:uiPriority="73"/>
+    <w:lsdException w:name="Light Shading Accent 4" w:uiPriority="60"/>
+    <w:lsdException w:name="Light List Accent 4" w:uiPriority="61"/>
+    <w:lsdException w:name="Light Grid Accent 4" w:uiPriority="62"/>
+    <w:lsdException w:name="Medium Shading 1 Accent 4" w:uiPriority="63"/>
+    <w:lsdException w:name="Medium Shading 2 Accent 4" w:uiPriority="64"/>
+    <w:lsdException w:name="Medium List 1 Accent 4" w:uiPriority="65"/>
+    <w:lsdException w:name="Medium List 2 Accent 4" w:uiPriority="66"/>
+    <w:lsdException w:name="Medium Grid 1 Accent 4" w:uiPriority="67"/>
+    <w:lsdException w:name="Medium Grid 2 Accent 4" w:uiPriority="68"/>
+    <w:lsdException w:name="Medium Grid 3 Accent 4" w:uiPriority="69"/>
+    <w:lsdException w:name="Dark List Accent 4" w:uiPriority="70"/>
+    <w:lsdException w:name="Colorful Shading Accent 4" w:uiPriority="71"/>
+    <w:lsdException w:name="Colorful List Accent 4" w:uiPriority="72"/>
+    <w:lsdException w:name="Colorful Grid Accent 4" w:uiPriority="73"/>
+    <w:lsdException w:name="Light Shading Accent 5" w:uiPriority="60"/>
+    <w:lsdException w:name="Light List Accent 5" w:uiPriority="61"/>
+    <w:lsdException w:name="Light Grid Accent 5" w:uiPriority="62"/>
+    <w:lsdException w:name="Medium Shading 1 Accent 5" w:uiPriority="63"/>
+    <w:lsdException w:name="Medium Shading 2 Accent 5" w:uiPriority="64"/>
+    <w:lsdException w:name="Medium List 1 Accent 5" w:uiPriority="65"/>
+    <w:lsdException w:name="Medium List 2 Accent 5" w:uiPriority="66"/>
+    <w:lsdException w:name="Medium Grid 1 Accent 5" w:uiPriority="67"/>
+    <w:lsdException w:name="Medium Grid 2 Accent 5" w:uiPriority="68"/>
+    <w:lsdException w:name="Medium Grid 3 Accent 5" w:uiPriority="69"/>
+    <w:lsdException w:name="Dark List Accent 5" w:uiPriority="70"/>
+    <w:lsdException w:name="Colorful Shading Accent 5" w:uiPriority="71"/>
+    <w:lsdException w:name="Colorful List Accent 5" w:uiPriority="72"/>
+    <w:lsdException w:name="Colorful Grid Accent 5" w:uiPriority="73"/>
+    <w:lsdException w:name="Light Shading Accent 6" w:uiPriority="60"/>
+    <w:lsdException w:name="Light List Accent 6" w:uiPriority="61"/>
+    <w:lsdException w:name="Light Grid Accent 6" w:uiPriority="62"/>
+    <w:lsdException w:name="Medium Shading 1 Accent 6" w:uiPriority="63"/>
+    <w:lsdException w:name="Medium Shading 2 Accent 6" w:uiPriority="64"/>
+    <w:lsdException w:name="Medium List 1 Accent 6" w:uiPriority="65"/>
+    <w:lsdException w:name="Medium List 2 Accent 6" w:uiPriority="66"/>
+    <w:lsdException w:name="Medium Grid 1 Accent 6" w:uiPriority="67"/>
+    <w:lsdException w:name="Medium Grid 2 Accent 6" w:uiPriority="68"/>
+    <w:lsdException w:name="Medium Grid 3 Accent 6" w:uiPriority="69"/>
+    <w:lsdException w:name="Dark List Accent 6" w:uiPriority="70"/>
+    <w:lsdException w:name="Colorful Shading Accent 6" w:uiPriority="71"/>
+    <w:lsdException w:name="Colorful List Accent 6" w:uiPriority="72"/>
+    <w:lsdException w:name="Colorful Grid Accent 6" w:uiPriority="73"/>
+    <w:lsdException w:name="Subtle Emphasis" w:uiPriority="19" w:qFormat="1"/>
+    <w:lsdException w:name="Intense Emphasis" w:uiPriority="21" w:qFormat="1"/>
+    <w:lsdException w:name="Subtle Reference" w:uiPriority="31" w:qFormat="1"/>
+    <w:lsdException w:name="Intense Reference" w:uiPriority="32" w:qFormat="1"/>
+    <w:lsdException w:name="Book Title" w:uiPriority="33" w:qFormat="1"/>
+    <w:lsdException w:name="Bibliography" w:semiHidden="1" w:uiPriority="37" w:unhideWhenUsed="1"/>
+    <w:lsdException w:name="TOC Heading" w:semiHidden="1" w:uiPriority="39" w:unhideWhenUsed="1" w:qFormat="1"/>
+    <w:lsdException w:name="Plain Table 1" w:uiPriority="41"/>
+    <w:lsdException w:name="Plain Table 2" w:uiPriority="42"/>
+    <w:lsdException w:name="Plain Table 3" w:uiPriority="43"/>
+    <w:lsdException w:name="Plain Table 4" w:uiPriority="44"/>
+    <w:lsdException w:name="Plain Table 5" w:uiPriority="45"/>
+    <w:lsdException w:name="Grid Table Light" w:uiPriority="40"/>
+    <w:lsdException w:name="Grid Table 1 Light" w:uiPriority="46"/>
+    <w:lsdException w:name="Grid Table 2" w:uiPriority="47"/>
+    <w:lsdException w:name="Grid Table 3" w:uiPriority="48"/>
+    <w:lsdException w:name="Grid Table 4" w:uiPriority="49"/>
+    <w:lsdException w:name="Grid Table 5 Dark" w:uiPriority="50"/>
+    <w:lsdException w:name="Grid Table 6 Colorful" w:uiPriority="51"/>
+    <w:lsdException w:name="Grid Table 7 Colorful" w:uiPriority="52"/>
+    <w:lsdException w:name="Grid Table 1 Light Accent 1" w:uiPriority="46"/>
+    <w:lsdException w:name="Grid Table 2 Accent 1" w:uiPriority="47"/>
+    <w:lsdException w:name="Grid Table 3 Accent 1" w:uiPriority="48"/>
+    <w:lsdException w:name="Grid Table 4 Accent 1" w:uiPriority="49"/>
+    <w:lsdException w:name="Grid Table 5 Dark Accent 1" w:uiPriority="50"/>
+    <w:lsdException w:name="Grid Table 6 Colorful Accent 1" w:uiPriority="51"/>
+    <w:lsdException w:name="Grid Table 7 Colorful Accent 1" w:uiPriority="52"/>
+    <w:lsdException w:name="Grid Table 1 Light Accent 2" w:uiPriority="46"/>
+    <w:lsdException w:name="Grid Table 2 Accent 2" w:uiPriority="47"/>
+    <w:lsdException w:name="Grid Table 3 Accent 2" w:uiPriority="48"/>
+    <w:lsdException w:name="Grid Table 4 Accent 2" w:uiPriority="49"/>
+    <w:lsdException w:name="Grid Table 5 Dark Accent 2" w:uiPriority="50"/>
+    <w:lsdException w:name="Grid Table 6 Colorful Accent 2" w:uiPriority="51"/>
+    <w:lsdException w:name="Grid Table 7 Colorful Accent 2" w:uiPriority="52"/>
+    <w:lsdException w:name="Grid Table 1 Light Accent 3" w:uiPriority="46"/>
+    <w:lsdException w:name="Grid Table 2 Accent 3" w:uiPriority="47"/>
+    <w:lsdException w:name="Grid Table 3 Accent 3" w:uiPriority="48"/>
+    <w:lsdException w:name="Grid Table 4 Accent 3" w:uiPriority="49"/>
+    <w:lsdException w:name="Grid Table 5 Dark Accent 3" w:uiPriority="50"/>
+    <w:lsdException w:name="Grid Table 6 Colorful Accent 3" w:uiPriority="51"/>
+    <w:lsdException w:name="Grid Table 7 Colorful Accent 3" w:uiPriority="52"/>
+    <w:lsdException w:name="Grid Table 1 Light Accent 4" w:uiPriority="46"/>
+    <w:lsdException w:name="Grid Table 2 Accent 4" w:uiPriority="47"/>
+    <w:lsdException w:name="Grid Table 3 Accent 4" w:uiPriority="48"/>
+    <w:lsdException w:name="Grid Table 4 Accent 4" w:uiPriority="49"/>
+    <w:lsdException w:name="Grid Table 5 Dark Accent 4" w:uiPriority="50"/>
+    <w:lsdException w:name="Grid Table 6 Colorful Accent 4" w:uiPriority="51"/>
+    <w:lsdException w:name="Grid Table 7 Colorful Accent 4" w:uiPriority="52"/>
+    <w:lsdException w:name="Grid Table 1 Light Accent 5" w:uiPriority="46"/>
+    <w:lsdException w:name="Grid Table 2 Accent 5" w:uiPriority="47"/>
+    <w:lsdException w:name="Grid Table 3 Accent 5" w:uiPriority="48"/>
+    <w:lsdException w:name="Grid Table 4 Accent 5" w:uiPriority="49"/>
+    <w:lsdException w:name="Grid Table 5 Dark Accent 5" w:uiPriority="50"/>
+    <w:lsdException w:name="Grid Table 6 Colorful Accent 5" w:uiPriority="51"/>
+    <w:lsdException w:name="Grid Table 7 Colorful Accent 5" w:uiPriority="52"/>
+    <w:lsdException w:name="Grid Table 1 Light Accent 6" w:uiPriority="46"/>
+    <w:lsdException w:name="Grid Table 2 Accent 6" w:uiPriority="47"/>
+    <w:lsdException w:name="Grid Table 3 Accent 6" w:uiPriority="48"/>
+    <w:lsdException w:name="Grid Table 4 Accent 6" w:uiPriority="49"/>
+    <w:lsdException w:name="Grid Table 5 Dark Accent 6" w:uiPriority="50"/>
+    <w:lsdException w:name="Grid Table 6 Colorful Accent 6" w:uiPriority="51"/>
+    <w:lsdException w:name="Grid Table 7 Colorful Accent 6" w:uiPriority="52"/>
+    <w:lsdException w:name="List Table 1 Light" w:uiPriority="46"/>
+    <w:lsdException w:name="List Table 2" w:uiPriority="47"/>
+    <w:lsdException w:name="List Table 3" w:uiPriority="48"/>
+    <w:lsdException w:name="List Table 4" w:uiPriority="49"/>
+    <w:lsdException w:name="List Table 5 Dark" w:uiPriority="50"/>
+    <w:lsdException w:name="List Table 6 Colorful" w:uiPriority="51"/>
+    <w:lsdException w:name="List Table 7 Colorful" w:uiPriority="52"/>
+    <w:lsdException w:name="List Table 1 Light Accent 1" w:uiPriority="46"/>
+    <w:lsdException w:name="List Table 2 Accent 1" w:uiPriority="47"/>
+    <w:lsdException w:name="List Table 3 Accent 1" w:uiPriority="48"/>
+    <w:lsdException w:name="List Table 4 Accent 1" w:uiPriority="49"/>
+    <w:lsdException w:name="List Table 5 Dark Accent 1" w:uiPriority="50"/>
+    <w:lsdException w:name="List Table 6 Colorful Accent 1" w:uiPriority="51"/>
+    <w:lsdException w:name="List Table 7 Colorful Accent 1" w:uiPriority="52"/>
+    <w:lsdException w:name="List Table 1 Light Accent 2" w:uiPriority="46"/>
+    <w:lsdException w:name="List Table 2 Accent 2" w:uiPriority="47"/>
+    <w:lsdException w:name="List Table 3 Accent 2" w:uiPriority="48"/>
+    <w:lsdException w:name="List Table 4 Accent 2" w:uiPriority="49"/>
+    <w:lsdException w:name="List Table 5 Dark Accent 2" w:uiPriority="50"/>
+    <w:lsdException w:name="List Table 6 Colorful Accent 2" w:uiPriority="51"/>
+    <w:lsdException w:name="List Table 7 Colorful Accent 2" w:uiPriority="52"/>
+    <w:lsdException w:name="List Table 1 Light Accent 3" w:uiPriority="46"/>
+    <w:lsdException w:name="List Table 2 Accent 3" w:uiPriority="47"/>
+    <w:lsdException w:name="List Table 3 Accent 3" w:uiPriority="48"/>
+    <w:lsdException w:name="List Table 4 Accent 3" w:uiPriority="49"/>
+    <w:lsdException w:name="List Table 5 Dark Accent 3" w:uiPriority="50"/>
+    <w:lsdException w:name="List Table 6 Colorful Accent 3" w:uiPriority="51"/>
+    <w:lsdException w:name="List Table 7 Colorful Accent 3" w:uiPriority="52"/>
+    <w:lsdException w:name="List Table 1 Light Accent 4" w:uiPriority="46"/>
+    <w:lsdException w:name="List Table 2 Accent 4" w:uiPriority="47"/>
+    <w:lsdException w:name="List Table 3 Accent 4" w:uiPriority="48"/>
+    <w:lsdException w:name="List Table 4 Accent 4" w:uiPriority="49"/>
+    <w:lsdException w:name="List Table 5 Dark Accent 4" w:uiPriority="50"/>
+    <w:lsdException w:name="List Table 6 Colorful Accent 4" w:uiPriority="51"/>
+    <w:lsdException w:name="List Table 7 Colorful Accent 4" w:uiPriority="52"/>
+    <w:lsdException w:name="List Table 1 Light Accent 5" w:uiPriority="46"/>
+    <w:lsdException w:name="List Table 2 Accent 5" w:uiPriority="47"/>
+    <w:lsdException w:name="List Table 3 Accent 5" w:uiPriority="48"/>
+    <w:lsdException w:name="List Table 4 Accent 5" w:uiPriority="49"/>
+    <w:lsdException w:name="List Table 5 Dark Accent 5" w:uiPriority="50"/>
+    <w:lsdException w:name="List Table 6 Colorful Accent 5" w:uiPriority="51"/>
+    <w:lsdException w:name="List Table 7 Colorful Accent 5" w:uiPriority="52"/>
+    <w:lsdException w:name="List Table 1 Light Accent 6" w:uiPriority="46"/>
+    <w:lsdException w:name="List Table 2 Accent 6" w:uiPriority="47"/>
+    <w:lsdException w:name="List Table 3 Accent 6" w:uiPriority="48"/>
+    <w:lsdException w:name="List Table 4 Accent 6" w:uiPriority="49"/>
+    <w:lsdException w:name="List Table 5 Dark Accent 6" w:uiPriority="50"/>
+    <w:lsdException w:name="List Table 6 Colorful Accent 6" w:uiPriority="51"/>
+    <w:lsdException w:name="List Table 7 Colorful Accent 6" w:uiPriority="52"/>
   </w:latentStyles>
   <w:style w:type="paragraph" w:default="1" w:styleId="a">
     <w:name w:val="Normal"/>
@@ -17776,7 +18991,6 @@
       <w:lang w:val="be-BY"/>
     </w:rPr>
     <w:tblPr>
-      <w:tblInd w:w="0" w:type="dxa"/>
       <w:tblBorders>
         <w:top w:val="single" w:sz="4" w:space="0" w:color="auto"/>
         <w:left w:val="single" w:sz="4" w:space="0" w:color="auto"/>
@@ -17785,616 +18999,6 @@
         <w:insideH w:val="single" w:sz="4" w:space="0" w:color="auto"/>
         <w:insideV w:val="single" w:sz="4" w:space="0" w:color="auto"/>
       </w:tblBorders>
-      <w:tblCellMar>
-        <w:top w:w="0" w:type="dxa"/>
-        <w:left w:w="108" w:type="dxa"/>
-        <w:bottom w:w="0" w:type="dxa"/>
-        <w:right w:w="108" w:type="dxa"/>
-      </w:tblCellMar>
-    </w:tblPr>
-  </w:style>
-  <w:style w:type="paragraph" w:customStyle="1" w:styleId="af3">
-    <w:name w:val="Основной тест"/>
-    <w:basedOn w:val="af4"/>
-    <w:link w:val="af5"/>
-    <w:qFormat/>
-    <w:rsid w:val="00B91091"/>
-    <w:pPr>
-      <w:spacing w:before="120" w:after="0" w:line="360" w:lineRule="auto"/>
-      <w:ind w:left="0" w:firstLine="709"/>
-      <w:jc w:val="both"/>
-    </w:pPr>
-    <w:rPr>
-      <w:rFonts w:ascii="Times New Roman" w:eastAsia="Times New Roman" w:hAnsi="Times New Roman"/>
-      <w:sz w:val="24"/>
-      <w:szCs w:val="24"/>
-      <w:lang w:eastAsia="ru-RU"/>
-    </w:rPr>
-  </w:style>
-  <w:style w:type="character" w:customStyle="1" w:styleId="af5">
-    <w:name w:val="Основной тест Знак"/>
-    <w:link w:val="af3"/>
-    <w:locked/>
-    <w:rsid w:val="00B91091"/>
-    <w:rPr>
-      <w:rFonts w:ascii="Times New Roman" w:eastAsia="Times New Roman" w:hAnsi="Times New Roman" w:cs="Times New Roman"/>
-      <w:sz w:val="24"/>
-      <w:szCs w:val="24"/>
-      <w:lang w:eastAsia="ru-RU"/>
-    </w:rPr>
-  </w:style>
-  <w:style w:type="paragraph" w:styleId="af4">
-    <w:name w:val="Body Text Indent"/>
-    <w:basedOn w:val="a"/>
-    <w:link w:val="af6"/>
-    <w:uiPriority w:val="99"/>
-    <w:semiHidden/>
-    <w:unhideWhenUsed/>
-    <w:rsid w:val="00B91091"/>
-    <w:pPr>
-      <w:spacing w:after="120"/>
-      <w:ind w:left="283"/>
-    </w:pPr>
-  </w:style>
-  <w:style w:type="character" w:customStyle="1" w:styleId="af6">
-    <w:name w:val="Основной текст с отступом Знак"/>
-    <w:basedOn w:val="a0"/>
-    <w:link w:val="af4"/>
-    <w:uiPriority w:val="99"/>
-    <w:semiHidden/>
-    <w:rsid w:val="00B91091"/>
-    <w:rPr>
-      <w:rFonts w:ascii="Calibri" w:eastAsia="Calibri" w:hAnsi="Calibri" w:cs="Times New Roman"/>
-    </w:rPr>
-  </w:style>
-  <w:style w:type="character" w:customStyle="1" w:styleId="sentence">
-    <w:name w:val="sentence"/>
-    <w:basedOn w:val="a0"/>
-    <w:rsid w:val="006C5093"/>
-  </w:style>
-</w:styles>
-</file>
-
-<file path=word/stylesWithEffects.xml><?xml version="1.0" encoding="utf-8"?>
-<w:styles xmlns:wpc="http://schemas.microsoft.com/office/word/2010/wordprocessingCanvas" xmlns:mc="http://schemas.openxmlformats.org/markup-compatibility/2006" xmlns:o="urn:schemas-microsoft-com:office:office" xmlns:r="http://schemas.openxmlformats.org/officeDocument/2006/relationships" xmlns:m="http://schemas.openxmlformats.org/officeDocument/2006/math" xmlns:v="urn:schemas-microsoft-com:vml" xmlns:wp14="http://schemas.microsoft.com/office/word/2010/wordprocessingDrawing" xmlns:wp="http://schemas.openxmlformats.org/drawingml/2006/wordprocessingDrawing" xmlns:w10="urn:schemas-microsoft-com:office:word" xmlns:w="http://schemas.openxmlformats.org/wordprocessingml/2006/main" xmlns:w14="http://schemas.microsoft.com/office/word/2010/wordml" xmlns:wpg="http://schemas.microsoft.com/office/word/2010/wordprocessingGroup" xmlns:wpi="http://schemas.microsoft.com/office/word/2010/wordprocessingInk" xmlns:wne="http://schemas.microsoft.com/office/word/2006/wordml" xmlns:wps="http://schemas.microsoft.com/office/word/2010/wordprocessingShape" mc:Ignorable="w14 wp14">
-  <w:docDefaults>
-    <w:rPrDefault>
-      <w:rPr>
-        <w:rFonts w:asciiTheme="minorHAnsi" w:eastAsiaTheme="minorHAnsi" w:hAnsiTheme="minorHAnsi" w:cstheme="minorBidi"/>
-        <w:sz w:val="22"/>
-        <w:szCs w:val="22"/>
-        <w:lang w:val="ru-RU" w:eastAsia="en-US" w:bidi="ar-SA"/>
-      </w:rPr>
-    </w:rPrDefault>
-    <w:pPrDefault>
-      <w:pPr>
-        <w:spacing w:after="200" w:line="276" w:lineRule="auto"/>
-      </w:pPr>
-    </w:pPrDefault>
-  </w:docDefaults>
-  <w:latentStyles w:defLockedState="0" w:defUIPriority="99" w:defSemiHidden="1" w:defUnhideWhenUsed="1" w:defQFormat="0" w:count="267">
-    <w:lsdException w:name="Normal" w:semiHidden="0" w:uiPriority="0" w:unhideWhenUsed="0" w:qFormat="1"/>
-    <w:lsdException w:name="heading 1" w:semiHidden="0" w:uiPriority="9" w:unhideWhenUsed="0" w:qFormat="1"/>
-    <w:lsdException w:name="heading 2" w:uiPriority="0" w:qFormat="1"/>
-    <w:lsdException w:name="heading 3" w:uiPriority="9" w:qFormat="1"/>
-    <w:lsdException w:name="heading 4" w:uiPriority="9" w:qFormat="1"/>
-    <w:lsdException w:name="heading 5" w:uiPriority="9" w:qFormat="1"/>
-    <w:lsdException w:name="heading 6" w:uiPriority="9" w:qFormat="1"/>
-    <w:lsdException w:name="heading 7" w:uiPriority="9" w:qFormat="1"/>
-    <w:lsdException w:name="heading 8" w:uiPriority="9" w:qFormat="1"/>
-    <w:lsdException w:name="heading 9" w:uiPriority="9" w:qFormat="1"/>
-    <w:lsdException w:name="toc 1" w:uiPriority="39"/>
-    <w:lsdException w:name="toc 2" w:uiPriority="39"/>
-    <w:lsdException w:name="toc 3" w:uiPriority="39"/>
-    <w:lsdException w:name="toc 4" w:uiPriority="39"/>
-    <w:lsdException w:name="toc 5" w:uiPriority="39"/>
-    <w:lsdException w:name="toc 6" w:uiPriority="39"/>
-    <w:lsdException w:name="toc 7" w:uiPriority="39"/>
-    <w:lsdException w:name="toc 8" w:uiPriority="39"/>
-    <w:lsdException w:name="toc 9" w:uiPriority="39"/>
-    <w:lsdException w:name="caption" w:uiPriority="0" w:qFormat="1"/>
-    <w:lsdException w:name="Title" w:semiHidden="0" w:uiPriority="10" w:unhideWhenUsed="0" w:qFormat="1"/>
-    <w:lsdException w:name="Default Paragraph Font" w:uiPriority="1"/>
-    <w:lsdException w:name="Subtitle" w:semiHidden="0" w:uiPriority="11" w:unhideWhenUsed="0" w:qFormat="1"/>
-    <w:lsdException w:name="Strong" w:semiHidden="0" w:uiPriority="22" w:unhideWhenUsed="0" w:qFormat="1"/>
-    <w:lsdException w:name="Emphasis" w:semiHidden="0" w:uiPriority="20" w:unhideWhenUsed="0" w:qFormat="1"/>
-    <w:lsdException w:name="Table Grid" w:semiHidden="0" w:uiPriority="59" w:unhideWhenUsed="0"/>
-    <w:lsdException w:name="Placeholder Text" w:unhideWhenUsed="0"/>
-    <w:lsdException w:name="No Spacing" w:semiHidden="0" w:uiPriority="1" w:unhideWhenUsed="0" w:qFormat="1"/>
-    <w:lsdException w:name="Light Shading" w:semiHidden="0" w:uiPriority="60" w:unhideWhenUsed="0"/>
-    <w:lsdException w:name="Light List" w:semiHidden="0" w:uiPriority="61" w:unhideWhenUsed="0"/>
-    <w:lsdException w:name="Light Grid" w:semiHidden="0" w:uiPriority="62" w:unhideWhenUsed="0"/>
-    <w:lsdException w:name="Medium Shading 1" w:semiHidden="0" w:uiPriority="63" w:unhideWhenUsed="0"/>
-    <w:lsdException w:name="Medium Shading 2" w:semiHidden="0" w:uiPriority="64" w:unhideWhenUsed="0"/>
-    <w:lsdException w:name="Medium List 1" w:semiHidden="0" w:uiPriority="65" w:unhideWhenUsed="0"/>
-    <w:lsdException w:name="Medium List 2" w:semiHidden="0" w:uiPriority="66" w:unhideWhenUsed="0"/>
-    <w:lsdException w:name="Medium Grid 1" w:semiHidden="0" w:uiPriority="67" w:unhideWhenUsed="0"/>
-    <w:lsdException w:name="Medium Grid 2" w:semiHidden="0" w:uiPriority="68" w:unhideWhenUsed="0"/>
-    <w:lsdException w:name="Medium Grid 3" w:semiHidden="0" w:uiPriority="69" w:unhideWhenUsed="0"/>
-    <w:lsdException w:name="Dark List" w:semiHidden="0" w:uiPriority="70" w:unhideWhenUsed="0"/>
-    <w:lsdException w:name="Colorful Shading" w:semiHidden="0" w:uiPriority="71" w:unhideWhenUsed="0"/>
-    <w:lsdException w:name="Colorful List" w:semiHidden="0" w:uiPriority="72" w:unhideWhenUsed="0"/>
-    <w:lsdException w:name="Colorful Grid" w:semiHidden="0" w:uiPriority="73" w:unhideWhenUsed="0"/>
-    <w:lsdException w:name="Light Shading Accent 1" w:semiHidden="0" w:uiPriority="60" w:unhideWhenUsed="0"/>
-    <w:lsdException w:name="Light List Accent 1" w:semiHidden="0" w:uiPriority="61" w:unhideWhenUsed="0"/>
-    <w:lsdException w:name="Light Grid Accent 1" w:semiHidden="0" w:uiPriority="62" w:unhideWhenUsed="0"/>
-    <w:lsdException w:name="Medium Shading 1 Accent 1" w:semiHidden="0" w:uiPriority="63" w:unhideWhenUsed="0"/>
-    <w:lsdException w:name="Medium Shading 2 Accent 1" w:semiHidden="0" w:uiPriority="64" w:unhideWhenUsed="0"/>
-    <w:lsdException w:name="Medium List 1 Accent 1" w:semiHidden="0" w:uiPriority="65" w:unhideWhenUsed="0"/>
-    <w:lsdException w:name="Revision" w:unhideWhenUsed="0"/>
-    <w:lsdException w:name="List Paragraph" w:semiHidden="0" w:uiPriority="34" w:unhideWhenUsed="0" w:qFormat="1"/>
-    <w:lsdException w:name="Quote" w:semiHidden="0" w:uiPriority="29" w:unhideWhenUsed="0" w:qFormat="1"/>
-    <w:lsdException w:name="Intense Quote" w:semiHidden="0" w:uiPriority="30" w:unhideWhenUsed="0" w:qFormat="1"/>
-    <w:lsdException w:name="Medium List 2 Accent 1" w:semiHidden="0" w:uiPriority="66" w:unhideWhenUsed="0"/>
-    <w:lsdException w:name="Medium Grid 1 Accent 1" w:semiHidden="0" w:uiPriority="67" w:unhideWhenUsed="0"/>
-    <w:lsdException w:name="Medium Grid 2 Accent 1" w:semiHidden="0" w:uiPriority="68" w:unhideWhenUsed="0"/>
-    <w:lsdException w:name="Medium Grid 3 Accent 1" w:semiHidden="0" w:uiPriority="69" w:unhideWhenUsed="0"/>
-    <w:lsdException w:name="Dark List Accent 1" w:semiHidden="0" w:uiPriority="70" w:unhideWhenUsed="0"/>
-    <w:lsdException w:name="Colorful Shading Accent 1" w:semiHidden="0" w:uiPriority="71" w:unhideWhenUsed="0"/>
-    <w:lsdException w:name="Colorful List Accent 1" w:semiHidden="0" w:uiPriority="72" w:unhideWhenUsed="0"/>
-    <w:lsdException w:name="Colorful Grid Accent 1" w:semiHidden="0" w:uiPriority="73" w:unhideWhenUsed="0"/>
-    <w:lsdException w:name="Light Shading Accent 2" w:semiHidden="0" w:uiPriority="60" w:unhideWhenUsed="0"/>
-    <w:lsdException w:name="Light List Accent 2" w:semiHidden="0" w:uiPriority="61" w:unhideWhenUsed="0"/>
-    <w:lsdException w:name="Light Grid Accent 2" w:semiHidden="0" w:uiPriority="62" w:unhideWhenUsed="0"/>
-    <w:lsdException w:name="Medium Shading 1 Accent 2" w:semiHidden="0" w:uiPriority="63" w:unhideWhenUsed="0"/>
-    <w:lsdException w:name="Medium Shading 2 Accent 2" w:semiHidden="0" w:uiPriority="64" w:unhideWhenUsed="0"/>
-    <w:lsdException w:name="Medium List 1 Accent 2" w:semiHidden="0" w:uiPriority="65" w:unhideWhenUsed="0"/>
-    <w:lsdException w:name="Medium List 2 Accent 2" w:semiHidden="0" w:uiPriority="66" w:unhideWhenUsed="0"/>
-    <w:lsdException w:name="Medium Grid 1 Accent 2" w:semiHidden="0" w:uiPriority="67" w:unhideWhenUsed="0"/>
-    <w:lsdException w:name="Medium Grid 2 Accent 2" w:semiHidden="0" w:uiPriority="68" w:unhideWhenUsed="0"/>
-    <w:lsdException w:name="Medium Grid 3 Accent 2" w:semiHidden="0" w:uiPriority="69" w:unhideWhenUsed="0"/>
-    <w:lsdException w:name="Dark List Accent 2" w:semiHidden="0" w:uiPriority="70" w:unhideWhenUsed="0"/>
-    <w:lsdException w:name="Colorful Shading Accent 2" w:semiHidden="0" w:uiPriority="71" w:unhideWhenUsed="0"/>
-    <w:lsdException w:name="Colorful List Accent 2" w:semiHidden="0" w:uiPriority="72" w:unhideWhenUsed="0"/>
-    <w:lsdException w:name="Colorful Grid Accent 2" w:semiHidden="0" w:uiPriority="73" w:unhideWhenUsed="0"/>
-    <w:lsdException w:name="Light Shading Accent 3" w:semiHidden="0" w:uiPriority="60" w:unhideWhenUsed="0"/>
-    <w:lsdException w:name="Light List Accent 3" w:semiHidden="0" w:uiPriority="61" w:unhideWhenUsed="0"/>
-    <w:lsdException w:name="Light Grid Accent 3" w:semiHidden="0" w:uiPriority="62" w:unhideWhenUsed="0"/>
-    <w:lsdException w:name="Medium Shading 1 Accent 3" w:semiHidden="0" w:uiPriority="63" w:unhideWhenUsed="0"/>
-    <w:lsdException w:name="Medium Shading 2 Accent 3" w:semiHidden="0" w:uiPriority="64" w:unhideWhenUsed="0"/>
-    <w:lsdException w:name="Medium List 1 Accent 3" w:semiHidden="0" w:uiPriority="65" w:unhideWhenUsed="0"/>
-    <w:lsdException w:name="Medium List 2 Accent 3" w:semiHidden="0" w:uiPriority="66" w:unhideWhenUsed="0"/>
-    <w:lsdException w:name="Medium Grid 1 Accent 3" w:semiHidden="0" w:uiPriority="67" w:unhideWhenUsed="0"/>
-    <w:lsdException w:name="Medium Grid 2 Accent 3" w:semiHidden="0" w:uiPriority="68" w:unhideWhenUsed="0"/>
-    <w:lsdException w:name="Medium Grid 3 Accent 3" w:semiHidden="0" w:uiPriority="69" w:unhideWhenUsed="0"/>
-    <w:lsdException w:name="Dark List Accent 3" w:semiHidden="0" w:uiPriority="70" w:unhideWhenUsed="0"/>
-    <w:lsdException w:name="Colorful Shading Accent 3" w:semiHidden="0" w:uiPriority="71" w:unhideWhenUsed="0"/>
-    <w:lsdException w:name="Colorful List Accent 3" w:semiHidden="0" w:uiPriority="72" w:unhideWhenUsed="0"/>
-    <w:lsdException w:name="Colorful Grid Accent 3" w:semiHidden="0" w:uiPriority="73" w:unhideWhenUsed="0"/>
-    <w:lsdException w:name="Light Shading Accent 4" w:semiHidden="0" w:uiPriority="60" w:unhideWhenUsed="0"/>
-    <w:lsdException w:name="Light List Accent 4" w:semiHidden="0" w:uiPriority="61" w:unhideWhenUsed="0"/>
-    <w:lsdException w:name="Light Grid Accent 4" w:semiHidden="0" w:uiPriority="62" w:unhideWhenUsed="0"/>
-    <w:lsdException w:name="Medium Shading 1 Accent 4" w:semiHidden="0" w:uiPriority="63" w:unhideWhenUsed="0"/>
-    <w:lsdException w:name="Medium Shading 2 Accent 4" w:semiHidden="0" w:uiPriority="64" w:unhideWhenUsed="0"/>
-    <w:lsdException w:name="Medium List 1 Accent 4" w:semiHidden="0" w:uiPriority="65" w:unhideWhenUsed="0"/>
-    <w:lsdException w:name="Medium List 2 Accent 4" w:semiHidden="0" w:uiPriority="66" w:unhideWhenUsed="0"/>
-    <w:lsdException w:name="Medium Grid 1 Accent 4" w:semiHidden="0" w:uiPriority="67" w:unhideWhenUsed="0"/>
-    <w:lsdException w:name="Medium Grid 2 Accent 4" w:semiHidden="0" w:uiPriority="68" w:unhideWhenUsed="0"/>
-    <w:lsdException w:name="Medium Grid 3 Accent 4" w:semiHidden="0" w:uiPriority="69" w:unhideWhenUsed="0"/>
-    <w:lsdException w:name="Dark List Accent 4" w:semiHidden="0" w:uiPriority="70" w:unhideWhenUsed="0"/>
-    <w:lsdException w:name="Colorful Shading Accent 4" w:semiHidden="0" w:uiPriority="71" w:unhideWhenUsed="0"/>
-    <w:lsdException w:name="Colorful List Accent 4" w:semiHidden="0" w:uiPriority="72" w:unhideWhenUsed="0"/>
-    <w:lsdException w:name="Colorful Grid Accent 4" w:semiHidden="0" w:uiPriority="73" w:unhideWhenUsed="0"/>
-    <w:lsdException w:name="Light Shading Accent 5" w:semiHidden="0" w:uiPriority="60" w:unhideWhenUsed="0"/>
-    <w:lsdException w:name="Light List Accent 5" w:semiHidden="0" w:uiPriority="61" w:unhideWhenUsed="0"/>
-    <w:lsdException w:name="Light Grid Accent 5" w:semiHidden="0" w:uiPriority="62" w:unhideWhenUsed="0"/>
-    <w:lsdException w:name="Medium Shading 1 Accent 5" w:semiHidden="0" w:uiPriority="63" w:unhideWhenUsed="0"/>
-    <w:lsdException w:name="Medium Shading 2 Accent 5" w:semiHidden="0" w:uiPriority="64" w:unhideWhenUsed="0"/>
-    <w:lsdException w:name="Medium List 1 Accent 5" w:semiHidden="0" w:uiPriority="65" w:unhideWhenUsed="0"/>
-    <w:lsdException w:name="Medium List 2 Accent 5" w:semiHidden="0" w:uiPriority="66" w:unhideWhenUsed="0"/>
-    <w:lsdException w:name="Medium Grid 1 Accent 5" w:semiHidden="0" w:uiPriority="67" w:unhideWhenUsed="0"/>
-    <w:lsdException w:name="Medium Grid 2 Accent 5" w:semiHidden="0" w:uiPriority="68" w:unhideWhenUsed="0"/>
-    <w:lsdException w:name="Medium Grid 3 Accent 5" w:semiHidden="0" w:uiPriority="69" w:unhideWhenUsed="0"/>
-    <w:lsdException w:name="Dark List Accent 5" w:semiHidden="0" w:uiPriority="70" w:unhideWhenUsed="0"/>
-    <w:lsdException w:name="Colorful Shading Accent 5" w:semiHidden="0" w:uiPriority="71" w:unhideWhenUsed="0"/>
-    <w:lsdException w:name="Colorful List Accent 5" w:semiHidden="0" w:uiPriority="72" w:unhideWhenUsed="0"/>
-    <w:lsdException w:name="Colorful Grid Accent 5" w:semiHidden="0" w:uiPriority="73" w:unhideWhenUsed="0"/>
-    <w:lsdException w:name="Light Shading Accent 6" w:semiHidden="0" w:uiPriority="60" w:unhideWhenUsed="0"/>
-    <w:lsdException w:name="Light List Accent 6" w:semiHidden="0" w:uiPriority="61" w:unhideWhenUsed="0"/>
-    <w:lsdException w:name="Light Grid Accent 6" w:semiHidden="0" w:uiPriority="62" w:unhideWhenUsed="0"/>
-    <w:lsdException w:name="Medium Shading 1 Accent 6" w:semiHidden="0" w:uiPriority="63" w:unhideWhenUsed="0"/>
-    <w:lsdException w:name="Medium Shading 2 Accent 6" w:semiHidden="0" w:uiPriority="64" w:unhideWhenUsed="0"/>
-    <w:lsdException w:name="Medium List 1 Accent 6" w:semiHidden="0" w:uiPriority="65" w:unhideWhenUsed="0"/>
-    <w:lsdException w:name="Medium List 2 Accent 6" w:semiHidden="0" w:uiPriority="66" w:unhideWhenUsed="0"/>
-    <w:lsdException w:name="Medium Grid 1 Accent 6" w:semiHidden="0" w:uiPriority="67" w:unhideWhenUsed="0"/>
-    <w:lsdException w:name="Medium Grid 2 Accent 6" w:semiHidden="0" w:uiPriority="68" w:unhideWhenUsed="0"/>
-    <w:lsdException w:name="Medium Grid 3 Accent 6" w:semiHidden="0" w:uiPriority="69" w:unhideWhenUsed="0"/>
-    <w:lsdException w:name="Dark List Accent 6" w:semiHidden="0" w:uiPriority="70" w:unhideWhenUsed="0"/>
-    <w:lsdException w:name="Colorful Shading Accent 6" w:semiHidden="0" w:uiPriority="71" w:unhideWhenUsed="0"/>
-    <w:lsdException w:name="Colorful List Accent 6" w:semiHidden="0" w:uiPriority="72" w:unhideWhenUsed="0"/>
-    <w:lsdException w:name="Colorful Grid Accent 6" w:semiHidden="0" w:uiPriority="73" w:unhideWhenUsed="0"/>
-    <w:lsdException w:name="Subtle Emphasis" w:semiHidden="0" w:uiPriority="19" w:unhideWhenUsed="0" w:qFormat="1"/>
-    <w:lsdException w:name="Intense Emphasis" w:semiHidden="0" w:uiPriority="21" w:unhideWhenUsed="0" w:qFormat="1"/>
-    <w:lsdException w:name="Subtle Reference" w:semiHidden="0" w:uiPriority="31" w:unhideWhenUsed="0" w:qFormat="1"/>
-    <w:lsdException w:name="Intense Reference" w:semiHidden="0" w:uiPriority="32" w:unhideWhenUsed="0" w:qFormat="1"/>
-    <w:lsdException w:name="Book Title" w:semiHidden="0" w:uiPriority="33" w:unhideWhenUsed="0" w:qFormat="1"/>
-    <w:lsdException w:name="Bibliography" w:uiPriority="37"/>
-    <w:lsdException w:name="TOC Heading" w:uiPriority="39" w:qFormat="1"/>
-  </w:latentStyles>
-  <w:style w:type="paragraph" w:default="1" w:styleId="a">
-    <w:name w:val="Normal"/>
-    <w:qFormat/>
-    <w:rsid w:val="0017338D"/>
-    <w:pPr>
-      <w:spacing w:after="0" w:line="240" w:lineRule="auto"/>
-    </w:pPr>
-    <w:rPr>
-      <w:rFonts w:ascii="Calibri" w:eastAsia="Calibri" w:hAnsi="Calibri" w:cs="Times New Roman"/>
-    </w:rPr>
-  </w:style>
-  <w:style w:type="paragraph" w:styleId="1">
-    <w:name w:val="heading 1"/>
-    <w:basedOn w:val="a"/>
-    <w:next w:val="a"/>
-    <w:link w:val="10"/>
-    <w:uiPriority w:val="9"/>
-    <w:qFormat/>
-    <w:rsid w:val="0017338D"/>
-    <w:pPr>
-      <w:keepNext/>
-      <w:keepLines/>
-      <w:spacing w:before="480"/>
-      <w:outlineLvl w:val="0"/>
-    </w:pPr>
-    <w:rPr>
-      <w:rFonts w:asciiTheme="majorHAnsi" w:eastAsiaTheme="majorEastAsia" w:hAnsiTheme="majorHAnsi" w:cstheme="majorBidi"/>
-      <w:b/>
-      <w:bCs/>
-      <w:color w:val="365F91" w:themeColor="accent1" w:themeShade="BF"/>
-      <w:sz w:val="28"/>
-      <w:szCs w:val="28"/>
-    </w:rPr>
-  </w:style>
-  <w:style w:type="paragraph" w:styleId="2">
-    <w:name w:val="heading 2"/>
-    <w:basedOn w:val="1"/>
-    <w:link w:val="20"/>
-    <w:qFormat/>
-    <w:rsid w:val="0017338D"/>
-    <w:pPr>
-      <w:pBdr>
-        <w:top w:val="none" w:sz="0" w:space="3" w:color="000000"/>
-        <w:left w:val="none" w:sz="0" w:space="3" w:color="000000"/>
-        <w:bottom w:val="none" w:sz="0" w:space="3" w:color="000000"/>
-        <w:right w:val="none" w:sz="0" w:space="3" w:color="000000"/>
-        <w:between w:val="none" w:sz="0" w:space="0" w:color="000000"/>
-      </w:pBdr>
-      <w:spacing w:before="240" w:after="60"/>
-      <w:outlineLvl w:val="1"/>
-    </w:pPr>
-    <w:rPr>
-      <w:rFonts w:ascii="Arial" w:eastAsia="Calibri" w:hAnsi="Arial" w:cs="Arial"/>
-      <w:color w:val="auto"/>
-      <w:sz w:val="32"/>
-      <w:szCs w:val="32"/>
-    </w:rPr>
-  </w:style>
-  <w:style w:type="character" w:default="1" w:styleId="a0">
-    <w:name w:val="Default Paragraph Font"/>
-    <w:uiPriority w:val="1"/>
-    <w:semiHidden/>
-    <w:unhideWhenUsed/>
-  </w:style>
-  <w:style w:type="table" w:default="1" w:styleId="a1">
-    <w:name w:val="Normal Table"/>
-    <w:uiPriority w:val="99"/>
-    <w:semiHidden/>
-    <w:unhideWhenUsed/>
-    <w:tblPr>
-      <w:tblInd w:w="0" w:type="dxa"/>
-      <w:tblCellMar>
-        <w:top w:w="0" w:type="dxa"/>
-        <w:left w:w="108" w:type="dxa"/>
-        <w:bottom w:w="0" w:type="dxa"/>
-        <w:right w:w="108" w:type="dxa"/>
-      </w:tblCellMar>
-    </w:tblPr>
-  </w:style>
-  <w:style w:type="numbering" w:default="1" w:styleId="a2">
-    <w:name w:val="No List"/>
-    <w:uiPriority w:val="99"/>
-    <w:semiHidden/>
-    <w:unhideWhenUsed/>
-  </w:style>
-  <w:style w:type="character" w:customStyle="1" w:styleId="10">
-    <w:name w:val="Заголовок 1 Знак"/>
-    <w:basedOn w:val="a0"/>
-    <w:link w:val="1"/>
-    <w:uiPriority w:val="9"/>
-    <w:rsid w:val="0017338D"/>
-    <w:rPr>
-      <w:rFonts w:asciiTheme="majorHAnsi" w:eastAsiaTheme="majorEastAsia" w:hAnsiTheme="majorHAnsi" w:cstheme="majorBidi"/>
-      <w:b/>
-      <w:bCs/>
-      <w:color w:val="365F91" w:themeColor="accent1" w:themeShade="BF"/>
-      <w:sz w:val="28"/>
-      <w:szCs w:val="28"/>
-    </w:rPr>
-  </w:style>
-  <w:style w:type="character" w:customStyle="1" w:styleId="20">
-    <w:name w:val="Заголовок 2 Знак"/>
-    <w:basedOn w:val="a0"/>
-    <w:link w:val="2"/>
-    <w:rsid w:val="0017338D"/>
-    <w:rPr>
-      <w:rFonts w:ascii="Arial" w:eastAsia="Calibri" w:hAnsi="Arial" w:cs="Arial"/>
-      <w:b/>
-      <w:bCs/>
-      <w:sz w:val="32"/>
-      <w:szCs w:val="32"/>
-    </w:rPr>
-  </w:style>
-  <w:style w:type="paragraph" w:styleId="a3">
-    <w:name w:val="List Paragraph"/>
-    <w:basedOn w:val="a"/>
-    <w:uiPriority w:val="34"/>
-    <w:qFormat/>
-    <w:rsid w:val="0017338D"/>
-    <w:pPr>
-      <w:ind w:left="720"/>
-      <w:contextualSpacing/>
-    </w:pPr>
-  </w:style>
-  <w:style w:type="paragraph" w:styleId="a4">
-    <w:name w:val="caption"/>
-    <w:qFormat/>
-    <w:rsid w:val="0017338D"/>
-    <w:pPr>
-      <w:pBdr>
-        <w:top w:val="none" w:sz="0" w:space="0" w:color="000000"/>
-        <w:left w:val="none" w:sz="0" w:space="0" w:color="000000"/>
-        <w:bottom w:val="none" w:sz="0" w:space="0" w:color="000000"/>
-        <w:right w:val="none" w:sz="0" w:space="0" w:color="000000"/>
-        <w:between w:val="none" w:sz="0" w:space="0" w:color="000000"/>
-      </w:pBdr>
-      <w:spacing w:after="0" w:line="240" w:lineRule="auto"/>
-    </w:pPr>
-    <w:rPr>
-      <w:rFonts w:ascii="Times New Roman" w:eastAsia="Calibri" w:hAnsi="Times New Roman" w:cs="Times New Roman"/>
-      <w:b/>
-      <w:bCs/>
-      <w:sz w:val="28"/>
-      <w:szCs w:val="20"/>
-    </w:rPr>
-  </w:style>
-  <w:style w:type="paragraph" w:customStyle="1" w:styleId="a5">
-    <w:name w:val="обычный"/>
-    <w:qFormat/>
-    <w:rsid w:val="0017338D"/>
-    <w:pPr>
-      <w:pBdr>
-        <w:top w:val="none" w:sz="0" w:space="0" w:color="000000"/>
-        <w:left w:val="none" w:sz="0" w:space="0" w:color="000000"/>
-        <w:bottom w:val="none" w:sz="0" w:space="0" w:color="000000"/>
-        <w:right w:val="none" w:sz="0" w:space="0" w:color="000000"/>
-        <w:between w:val="none" w:sz="0" w:space="0" w:color="000000"/>
-      </w:pBdr>
-      <w:spacing w:after="0" w:line="240" w:lineRule="auto"/>
-    </w:pPr>
-    <w:rPr>
-      <w:rFonts w:ascii="Times New Roman" w:eastAsia="Times New Roman" w:hAnsi="Times New Roman" w:cs="Times New Roman"/>
-      <w:sz w:val="20"/>
-      <w:szCs w:val="20"/>
-      <w:lang w:eastAsia="ru-RU"/>
-    </w:rPr>
-  </w:style>
-  <w:style w:type="paragraph" w:styleId="a6">
-    <w:name w:val="header"/>
-    <w:basedOn w:val="a"/>
-    <w:link w:val="a7"/>
-    <w:uiPriority w:val="99"/>
-    <w:unhideWhenUsed/>
-    <w:rsid w:val="0017338D"/>
-    <w:pPr>
-      <w:tabs>
-        <w:tab w:val="center" w:pos="4677"/>
-        <w:tab w:val="right" w:pos="9355"/>
-      </w:tabs>
-    </w:pPr>
-  </w:style>
-  <w:style w:type="character" w:customStyle="1" w:styleId="a7">
-    <w:name w:val="Верхний колонтитул Знак"/>
-    <w:basedOn w:val="a0"/>
-    <w:link w:val="a6"/>
-    <w:uiPriority w:val="99"/>
-    <w:rsid w:val="0017338D"/>
-    <w:rPr>
-      <w:rFonts w:ascii="Calibri" w:eastAsia="Calibri" w:hAnsi="Calibri" w:cs="Times New Roman"/>
-    </w:rPr>
-  </w:style>
-  <w:style w:type="paragraph" w:styleId="a8">
-    <w:name w:val="footer"/>
-    <w:basedOn w:val="a"/>
-    <w:link w:val="a9"/>
-    <w:uiPriority w:val="99"/>
-    <w:unhideWhenUsed/>
-    <w:rsid w:val="0017338D"/>
-    <w:pPr>
-      <w:tabs>
-        <w:tab w:val="center" w:pos="4677"/>
-        <w:tab w:val="right" w:pos="9355"/>
-      </w:tabs>
-    </w:pPr>
-  </w:style>
-  <w:style w:type="character" w:customStyle="1" w:styleId="a9">
-    <w:name w:val="Нижний колонтитул Знак"/>
-    <w:basedOn w:val="a0"/>
-    <w:link w:val="a8"/>
-    <w:uiPriority w:val="99"/>
-    <w:rsid w:val="0017338D"/>
-    <w:rPr>
-      <w:rFonts w:ascii="Calibri" w:eastAsia="Calibri" w:hAnsi="Calibri" w:cs="Times New Roman"/>
-    </w:rPr>
-  </w:style>
-  <w:style w:type="paragraph" w:styleId="aa">
-    <w:name w:val="TOC Heading"/>
-    <w:basedOn w:val="1"/>
-    <w:next w:val="a"/>
-    <w:uiPriority w:val="39"/>
-    <w:semiHidden/>
-    <w:unhideWhenUsed/>
-    <w:qFormat/>
-    <w:rsid w:val="00B63BAC"/>
-    <w:pPr>
-      <w:spacing w:line="276" w:lineRule="auto"/>
-      <w:outlineLvl w:val="9"/>
-    </w:pPr>
-    <w:rPr>
-      <w:lang w:eastAsia="ru-RU"/>
-    </w:rPr>
-  </w:style>
-  <w:style w:type="paragraph" w:styleId="ab">
-    <w:name w:val="Balloon Text"/>
-    <w:basedOn w:val="a"/>
-    <w:link w:val="ac"/>
-    <w:uiPriority w:val="99"/>
-    <w:semiHidden/>
-    <w:unhideWhenUsed/>
-    <w:rsid w:val="00B63BAC"/>
-    <w:rPr>
-      <w:rFonts w:ascii="Tahoma" w:hAnsi="Tahoma" w:cs="Tahoma"/>
-      <w:sz w:val="16"/>
-      <w:szCs w:val="16"/>
-    </w:rPr>
-  </w:style>
-  <w:style w:type="character" w:customStyle="1" w:styleId="ac">
-    <w:name w:val="Текст выноски Знак"/>
-    <w:basedOn w:val="a0"/>
-    <w:link w:val="ab"/>
-    <w:uiPriority w:val="99"/>
-    <w:semiHidden/>
-    <w:rsid w:val="00B63BAC"/>
-    <w:rPr>
-      <w:rFonts w:ascii="Tahoma" w:eastAsia="Calibri" w:hAnsi="Tahoma" w:cs="Tahoma"/>
-      <w:sz w:val="16"/>
-      <w:szCs w:val="16"/>
-    </w:rPr>
-  </w:style>
-  <w:style w:type="paragraph" w:styleId="ad">
-    <w:name w:val="endnote text"/>
-    <w:basedOn w:val="a"/>
-    <w:link w:val="ae"/>
-    <w:uiPriority w:val="99"/>
-    <w:semiHidden/>
-    <w:unhideWhenUsed/>
-    <w:rsid w:val="00B63BAC"/>
-    <w:rPr>
-      <w:sz w:val="20"/>
-      <w:szCs w:val="20"/>
-    </w:rPr>
-  </w:style>
-  <w:style w:type="character" w:customStyle="1" w:styleId="ae">
-    <w:name w:val="Текст концевой сноски Знак"/>
-    <w:basedOn w:val="a0"/>
-    <w:link w:val="ad"/>
-    <w:uiPriority w:val="99"/>
-    <w:semiHidden/>
-    <w:rsid w:val="00B63BAC"/>
-    <w:rPr>
-      <w:rFonts w:ascii="Calibri" w:eastAsia="Calibri" w:hAnsi="Calibri" w:cs="Times New Roman"/>
-      <w:sz w:val="20"/>
-      <w:szCs w:val="20"/>
-    </w:rPr>
-  </w:style>
-  <w:style w:type="character" w:styleId="af">
-    <w:name w:val="endnote reference"/>
-    <w:basedOn w:val="a0"/>
-    <w:uiPriority w:val="99"/>
-    <w:semiHidden/>
-    <w:unhideWhenUsed/>
-    <w:rsid w:val="00B63BAC"/>
-    <w:rPr>
-      <w:vertAlign w:val="superscript"/>
-    </w:rPr>
-  </w:style>
-  <w:style w:type="paragraph" w:styleId="11">
-    <w:name w:val="toc 1"/>
-    <w:basedOn w:val="a"/>
-    <w:next w:val="a"/>
-    <w:autoRedefine/>
-    <w:uiPriority w:val="39"/>
-    <w:unhideWhenUsed/>
-    <w:rsid w:val="00B63BAC"/>
-    <w:pPr>
-      <w:spacing w:after="100"/>
-    </w:pPr>
-  </w:style>
-  <w:style w:type="character" w:styleId="af0">
-    <w:name w:val="Hyperlink"/>
-    <w:basedOn w:val="a0"/>
-    <w:uiPriority w:val="99"/>
-    <w:unhideWhenUsed/>
-    <w:rsid w:val="00B63BAC"/>
-    <w:rPr>
-      <w:color w:val="0000FF" w:themeColor="hyperlink"/>
-      <w:u w:val="single"/>
-    </w:rPr>
-  </w:style>
-  <w:style w:type="paragraph" w:styleId="af1">
-    <w:name w:val="Normal (Web)"/>
-    <w:basedOn w:val="a"/>
-    <w:uiPriority w:val="99"/>
-    <w:rsid w:val="00224AD2"/>
-    <w:pPr>
-      <w:spacing w:before="100" w:beforeAutospacing="1" w:after="100" w:afterAutospacing="1"/>
-    </w:pPr>
-    <w:rPr>
-      <w:rFonts w:ascii="Times New Roman" w:eastAsia="Times New Roman" w:hAnsi="Times New Roman"/>
-      <w:sz w:val="24"/>
-      <w:szCs w:val="24"/>
-      <w:lang w:eastAsia="ru-RU"/>
-    </w:rPr>
-  </w:style>
-  <w:style w:type="paragraph" w:customStyle="1" w:styleId="Body">
-    <w:name w:val="Body"/>
-    <w:basedOn w:val="af1"/>
-    <w:qFormat/>
-    <w:rsid w:val="00E915AA"/>
-    <w:pPr>
-      <w:keepLines/>
-      <w:shd w:val="clear" w:color="auto" w:fill="FFFFFF"/>
-      <w:spacing w:before="0" w:beforeAutospacing="0" w:after="0" w:afterAutospacing="0"/>
-      <w:ind w:firstLine="709"/>
-      <w:jc w:val="both"/>
-    </w:pPr>
-    <w:rPr>
-      <w:sz w:val="28"/>
-      <w:szCs w:val="28"/>
-      <w:lang w:val="be-BY" w:eastAsia="be-BY"/>
-    </w:rPr>
-  </w:style>
-  <w:style w:type="character" w:customStyle="1" w:styleId="apple-converted-space">
-    <w:name w:val="apple-converted-space"/>
-    <w:basedOn w:val="a0"/>
-    <w:rsid w:val="00DC35A7"/>
-  </w:style>
-  <w:style w:type="table" w:styleId="af2">
-    <w:name w:val="Table Grid"/>
-    <w:basedOn w:val="a1"/>
-    <w:uiPriority w:val="59"/>
-    <w:rsid w:val="00BC367D"/>
-    <w:pPr>
-      <w:spacing w:after="0" w:line="240" w:lineRule="auto"/>
-    </w:pPr>
-    <w:rPr>
-      <w:lang w:val="be-BY"/>
-    </w:rPr>
-    <w:tblPr>
-      <w:tblInd w:w="0" w:type="dxa"/>
-      <w:tblBorders>
-        <w:top w:val="single" w:sz="4" w:space="0" w:color="auto"/>
-        <w:left w:val="single" w:sz="4" w:space="0" w:color="auto"/>
-        <w:bottom w:val="single" w:sz="4" w:space="0" w:color="auto"/>
-        <w:right w:val="single" w:sz="4" w:space="0" w:color="auto"/>
-        <w:insideH w:val="single" w:sz="4" w:space="0" w:color="auto"/>
-        <w:insideV w:val="single" w:sz="4" w:space="0" w:color="auto"/>
-      </w:tblBorders>
-      <w:tblCellMar>
-        <w:top w:w="0" w:type="dxa"/>
-        <w:left w:w="108" w:type="dxa"/>
-        <w:bottom w:w="0" w:type="dxa"/>
-        <w:right w:w="108" w:type="dxa"/>
-      </w:tblCellMar>
     </w:tblPr>
   </w:style>
   <w:style w:type="paragraph" w:customStyle="1" w:styleId="af3">
@@ -18749,7 +19353,7 @@
 </file>
 
 <file path=customXml/itemProps1.xml><?xml version="1.0" encoding="utf-8"?>
-<ds:datastoreItem xmlns:ds="http://schemas.openxmlformats.org/officeDocument/2006/customXml" ds:itemID="{A7776246-30A3-43B2-B71E-F0EB20ADB6BE}">
+<ds:datastoreItem xmlns:ds="http://schemas.openxmlformats.org/officeDocument/2006/customXml" ds:itemID="{C251F289-6732-49AF-B236-AC45B03468E4}">
   <ds:schemaRefs>
     <ds:schemaRef ds:uri="http://schemas.openxmlformats.org/officeDocument/2006/bibliography"/>
   </ds:schemaRefs>

</xml_diff>

<commit_message>
1. Malinovskaya Darina. Paragraph one. (view) 2. Malinovskaya Darina. Paragraph three. (modified)
</commit_message>
<xml_diff>
--- a/Poyasnitelnaya_zapiska_k_kursachu.docx
+++ b/Poyasnitelnaya_zapiska_k_kursachu.docx
@@ -2160,6 +2160,18 @@
         <w:t xml:space="preserve"> </w:t>
       </w:r>
       <w:r>
+        <w:rPr>
+          <w:lang w:val="ru-RU"/>
+        </w:rPr>
+        <w:t>Печать информации о займах и депозитах.</w:t>
+      </w:r>
+      <w:r>
+        <w:rPr>
+          <w:lang w:val="ru-RU"/>
+        </w:rPr>
+        <w:t xml:space="preserve"> </w:t>
+      </w:r>
+      <w:r>
         <w:t>В программе должны быть реализованы следующие компоненты:</w:t>
       </w:r>
     </w:p>
@@ -2352,21 +2364,7 @@
           <w:sz w:val="28"/>
           <w:szCs w:val="28"/>
         </w:rPr>
-        <w:t xml:space="preserve">.   Возможность </w:t>
-      </w:r>
-      <w:r>
-        <w:rPr>
-          <w:sz w:val="28"/>
-          <w:szCs w:val="28"/>
-        </w:rPr>
-        <w:t>добавить или снять деньги со счёта</w:t>
-      </w:r>
-      <w:r>
-        <w:rPr>
-          <w:sz w:val="28"/>
-          <w:szCs w:val="28"/>
-        </w:rPr>
-        <w:t>.</w:t>
+        <w:t>.   Возможность добавить или снять деньги со счёта.</w:t>
       </w:r>
     </w:p>
     <w:p>
@@ -2561,7 +2559,7 @@
           <w:sz w:val="28"/>
           <w:szCs w:val="28"/>
         </w:rPr>
-        <w:t xml:space="preserve">» демонстрируют удобные способы работы с таблицами и запросами. Они созданы для иллюстрации процессов ввода, изменения и просмотра данных, работы диалоговых окон с приглашением на ввод данных с последующей обработкой введенной </w:t>
+        <w:t xml:space="preserve">» демонстрируют удобные способы работы с таблицами и запросами. Они созданы для иллюстрации процессов ввода, изменения и просмотра данных, работы диалоговых окон с </w:t>
       </w:r>
       <w:r>
         <w:rPr>
@@ -2572,7 +2570,7 @@
           <w:szCs w:val="28"/>
         </w:rPr>
         <w:lastRenderedPageBreak/>
-        <w:t>информации, а также панелей управления, позволяющих открывать другие формы и отчеты базы данных пользователя.</w:t>
+        <w:t>приглашением на ввод данных с последующей обработкой введенной информации, а также панелей управления, позволяющих открывать другие формы и отчеты базы данных пользователя.</w:t>
       </w:r>
     </w:p>
     <w:p>
@@ -3024,16 +3022,7 @@
           <w:sz w:val="28"/>
         </w:rPr>
         <w:lastRenderedPageBreak/>
-        <w:t>2 ПРОЕКТИРОВА</w:t>
-      </w:r>
-      <w:bookmarkStart w:id="3" w:name="_GoBack"/>
-      <w:bookmarkEnd w:id="3"/>
-      <w:r>
-        <w:rPr>
-          <w:b/>
-          <w:sz w:val="28"/>
-        </w:rPr>
-        <w:t>НИЕ СТРУКТУРЫ ИНФОРМАЦИОННОЙ СИСТЕМЫ</w:t>
+        <w:t>2 ПРОЕКТИРОВАНИЕ СТРУКТУРЫ ИНФОРМАЦИОННОЙ СИСТЕМЫ</w:t>
       </w:r>
     </w:p>
     <w:p>
@@ -5105,7 +5094,7 @@
           <w:sz w:val="28"/>
           <w:szCs w:val="28"/>
         </w:rPr>
-        <w:t>Ресторан</w:t>
+        <w:t>Банковский учёт</w:t>
       </w:r>
       <w:r>
         <w:rPr>
@@ -5125,26 +5114,18 @@
           <w:rFonts w:ascii="Times New Roman" w:hAnsi="Times New Roman"/>
           <w:sz w:val="28"/>
           <w:szCs w:val="28"/>
-        </w:rPr>
-      </w:pPr>
-      <w:r>
-        <w:rPr>
-          <w:rFonts w:ascii="Times New Roman" w:hAnsi="Times New Roman"/>
-          <w:sz w:val="28"/>
-          <w:szCs w:val="28"/>
-        </w:rPr>
-        <w:t xml:space="preserve">- </w:t>
-      </w:r>
-      <w:proofErr w:type="spellStart"/>
-      <w:r>
-        <w:rPr>
-          <w:rFonts w:ascii="Times New Roman" w:hAnsi="Times New Roman"/>
-          <w:sz w:val="28"/>
-          <w:szCs w:val="28"/>
-        </w:rPr>
-        <w:t>Пункты_меню</w:t>
-      </w:r>
-      <w:proofErr w:type="spellEnd"/>
+          <w:lang w:val="en-US"/>
+        </w:rPr>
+      </w:pPr>
+      <w:r>
+        <w:rPr>
+          <w:rFonts w:ascii="Times New Roman" w:hAnsi="Times New Roman"/>
+          <w:sz w:val="28"/>
+          <w:szCs w:val="28"/>
+          <w:lang w:val="en-US"/>
+        </w:rPr>
+        <w:t>- Customer</w:t>
+      </w:r>
     </w:p>
     <w:p>
       <w:pPr>
@@ -5155,26 +5136,18 @@
           <w:rFonts w:ascii="Times New Roman" w:hAnsi="Times New Roman"/>
           <w:sz w:val="28"/>
           <w:szCs w:val="28"/>
-        </w:rPr>
-      </w:pPr>
-      <w:r>
-        <w:rPr>
-          <w:rFonts w:ascii="Times New Roman" w:hAnsi="Times New Roman"/>
-          <w:sz w:val="28"/>
-          <w:szCs w:val="28"/>
-        </w:rPr>
-        <w:t xml:space="preserve">- </w:t>
-      </w:r>
-      <w:proofErr w:type="spellStart"/>
-      <w:r>
-        <w:rPr>
-          <w:rFonts w:ascii="Times New Roman" w:hAnsi="Times New Roman"/>
-          <w:sz w:val="28"/>
-          <w:szCs w:val="28"/>
-        </w:rPr>
-        <w:t>День_недели</w:t>
-      </w:r>
-      <w:proofErr w:type="spellEnd"/>
+          <w:lang w:val="en-US"/>
+        </w:rPr>
+      </w:pPr>
+      <w:r>
+        <w:rPr>
+          <w:rFonts w:ascii="Times New Roman" w:hAnsi="Times New Roman"/>
+          <w:sz w:val="28"/>
+          <w:szCs w:val="28"/>
+          <w:lang w:val="en-US"/>
+        </w:rPr>
+        <w:t>- Histories</w:t>
+      </w:r>
     </w:p>
     <w:p>
       <w:pPr>
@@ -5185,26 +5158,18 @@
           <w:rFonts w:ascii="Times New Roman" w:hAnsi="Times New Roman"/>
           <w:sz w:val="28"/>
           <w:szCs w:val="28"/>
-        </w:rPr>
-      </w:pPr>
-      <w:r>
-        <w:rPr>
-          <w:rFonts w:ascii="Times New Roman" w:hAnsi="Times New Roman"/>
-          <w:sz w:val="28"/>
-          <w:szCs w:val="28"/>
-        </w:rPr>
-        <w:t xml:space="preserve">- </w:t>
-      </w:r>
-      <w:proofErr w:type="spellStart"/>
-      <w:r>
-        <w:rPr>
-          <w:rFonts w:ascii="Times New Roman" w:hAnsi="Times New Roman"/>
-          <w:sz w:val="28"/>
-          <w:szCs w:val="28"/>
-        </w:rPr>
-        <w:t>Таблица_связей</w:t>
-      </w:r>
-      <w:proofErr w:type="spellEnd"/>
+          <w:lang w:val="en-US"/>
+        </w:rPr>
+      </w:pPr>
+      <w:r>
+        <w:rPr>
+          <w:rFonts w:ascii="Times New Roman" w:hAnsi="Times New Roman"/>
+          <w:sz w:val="28"/>
+          <w:szCs w:val="28"/>
+          <w:lang w:val="en-US"/>
+        </w:rPr>
+        <w:t>- Accounts</w:t>
+      </w:r>
     </w:p>
     <w:p>
       <w:pPr>
@@ -5215,15 +5180,17 @@
           <w:rFonts w:ascii="Times New Roman" w:hAnsi="Times New Roman"/>
           <w:sz w:val="28"/>
           <w:szCs w:val="28"/>
-        </w:rPr>
-      </w:pPr>
-      <w:r>
-        <w:rPr>
-          <w:rFonts w:ascii="Times New Roman" w:hAnsi="Times New Roman"/>
-          <w:sz w:val="28"/>
-          <w:szCs w:val="28"/>
-        </w:rPr>
-        <w:t>- Рецепт</w:t>
+          <w:lang w:val="en-US"/>
+        </w:rPr>
+      </w:pPr>
+      <w:r>
+        <w:rPr>
+          <w:rFonts w:ascii="Times New Roman" w:hAnsi="Times New Roman"/>
+          <w:sz w:val="28"/>
+          <w:szCs w:val="28"/>
+          <w:lang w:val="en-US"/>
+        </w:rPr>
+        <w:t>- Loans</w:t>
       </w:r>
     </w:p>
     <w:p>
@@ -5235,13 +5202,15 @@
           <w:rFonts w:ascii="Times New Roman" w:hAnsi="Times New Roman"/>
           <w:sz w:val="28"/>
           <w:szCs w:val="28"/>
-        </w:rPr>
-      </w:pPr>
-      <w:r>
-        <w:rPr>
-          <w:rFonts w:ascii="Times New Roman" w:hAnsi="Times New Roman"/>
-          <w:sz w:val="28"/>
-          <w:szCs w:val="28"/>
+          <w:lang w:val="en-US"/>
+        </w:rPr>
+      </w:pPr>
+      <w:r>
+        <w:rPr>
+          <w:rFonts w:ascii="Times New Roman" w:hAnsi="Times New Roman"/>
+          <w:sz w:val="28"/>
+          <w:szCs w:val="28"/>
+          <w:lang w:val="en-US"/>
         </w:rPr>
         <w:t xml:space="preserve">- </w:t>
       </w:r>
@@ -5251,8 +5220,9 @@
           <w:rFonts w:ascii="Times New Roman" w:hAnsi="Times New Roman"/>
           <w:sz w:val="28"/>
           <w:szCs w:val="28"/>
-        </w:rPr>
-        <w:t>Инфо_сотрудники</w:t>
+          <w:lang w:val="en-US"/>
+        </w:rPr>
+        <w:t>OptionLoans</w:t>
       </w:r>
       <w:proofErr w:type="spellEnd"/>
     </w:p>
@@ -5265,15 +5235,35 @@
           <w:rFonts w:ascii="Times New Roman" w:hAnsi="Times New Roman"/>
           <w:sz w:val="28"/>
           <w:szCs w:val="28"/>
-        </w:rPr>
-      </w:pPr>
-      <w:r>
-        <w:rPr>
-          <w:rFonts w:ascii="Times New Roman" w:hAnsi="Times New Roman"/>
-          <w:sz w:val="28"/>
-          <w:szCs w:val="28"/>
-        </w:rPr>
-        <w:t>- Должность</w:t>
+          <w:lang w:val="en-US"/>
+        </w:rPr>
+      </w:pPr>
+      <w:r>
+        <w:rPr>
+          <w:rFonts w:ascii="Times New Roman" w:hAnsi="Times New Roman"/>
+          <w:sz w:val="28"/>
+          <w:szCs w:val="28"/>
+          <w:lang w:val="en-US"/>
+        </w:rPr>
+        <w:t>-</w:t>
+      </w:r>
+      <w:r>
+        <w:rPr>
+          <w:rFonts w:ascii="Times New Roman" w:hAnsi="Times New Roman"/>
+          <w:sz w:val="28"/>
+          <w:szCs w:val="28"/>
+          <w:lang w:val="en-US"/>
+        </w:rPr>
+        <w:t xml:space="preserve"> </w:t>
+      </w:r>
+      <w:r>
+        <w:rPr>
+          <w:rFonts w:ascii="Times New Roman" w:hAnsi="Times New Roman"/>
+          <w:sz w:val="28"/>
+          <w:szCs w:val="28"/>
+          <w:lang w:val="en-US"/>
+        </w:rPr>
+        <w:t>Deposits</w:t>
       </w:r>
     </w:p>
     <w:p>
@@ -5285,15 +5275,50 @@
           <w:rFonts w:ascii="Times New Roman" w:hAnsi="Times New Roman"/>
           <w:sz w:val="28"/>
           <w:szCs w:val="28"/>
-        </w:rPr>
-      </w:pPr>
-      <w:r>
-        <w:rPr>
-          <w:rFonts w:ascii="Times New Roman" w:hAnsi="Times New Roman"/>
-          <w:sz w:val="28"/>
-          <w:szCs w:val="28"/>
-        </w:rPr>
-        <w:t>- Наработка</w:t>
+          <w:lang w:val="en-US"/>
+        </w:rPr>
+      </w:pPr>
+      <w:r>
+        <w:rPr>
+          <w:rFonts w:ascii="Times New Roman" w:hAnsi="Times New Roman"/>
+          <w:sz w:val="28"/>
+          <w:szCs w:val="28"/>
+          <w:lang w:val="en-US"/>
+        </w:rPr>
+        <w:t xml:space="preserve">- </w:t>
+      </w:r>
+      <w:proofErr w:type="spellStart"/>
+      <w:r>
+        <w:rPr>
+          <w:rFonts w:ascii="Times New Roman" w:hAnsi="Times New Roman"/>
+          <w:sz w:val="28"/>
+          <w:szCs w:val="28"/>
+          <w:lang w:val="en-US"/>
+        </w:rPr>
+        <w:t>OptionDeposits</w:t>
+      </w:r>
+      <w:proofErr w:type="spellEnd"/>
+    </w:p>
+    <w:p>
+      <w:pPr>
+        <w:spacing w:after="240"/>
+        <w:ind w:firstLine="708"/>
+        <w:jc w:val="both"/>
+        <w:rPr>
+          <w:rFonts w:ascii="Times New Roman" w:hAnsi="Times New Roman"/>
+          <w:sz w:val="28"/>
+          <w:szCs w:val="28"/>
+          <w:lang w:val="en-US"/>
+        </w:rPr>
+      </w:pPr>
+      <w:r>
+        <w:rPr>
+          <w:rFonts w:ascii="Times New Roman" w:hAnsi="Times New Roman"/>
+          <w:sz w:val="28"/>
+          <w:szCs w:val="28"/>
+          <w:lang w:val="en-US"/>
+        </w:rPr>
+        <w:t>- Currencies</w:t>
       </w:r>
     </w:p>
     <w:p>
@@ -5312,7 +5337,8 @@
           <w:sz w:val="28"/>
           <w:szCs w:val="28"/>
         </w:rPr>
-        <w:t xml:space="preserve">Связи могут быть между двумя (бинарные), тремя (тернарные) и более сущностями. Чаще всего используются бинарные. Они классифицируются </w:t>
+        <w:lastRenderedPageBreak/>
+        <w:t>Связи</w:t>
       </w:r>
       <w:r>
         <w:rPr>
@@ -5320,8 +5346,7 @@
           <w:sz w:val="28"/>
           <w:szCs w:val="28"/>
         </w:rPr>
-        <w:lastRenderedPageBreak/>
-        <w:t xml:space="preserve">следующим образом: Связь «один – к – одному» </w:t>
+        <w:t xml:space="preserve"> </w:t>
       </w:r>
       <w:r>
         <w:rPr>
@@ -5329,6 +5354,158 @@
           <w:sz w:val="28"/>
           <w:szCs w:val="28"/>
         </w:rPr>
+        <w:t>могут</w:t>
+      </w:r>
+      <w:r>
+        <w:rPr>
+          <w:color w:val="000000" w:themeColor="text1"/>
+          <w:sz w:val="28"/>
+          <w:szCs w:val="28"/>
+        </w:rPr>
+        <w:t xml:space="preserve"> </w:t>
+      </w:r>
+      <w:r>
+        <w:rPr>
+          <w:color w:val="000000" w:themeColor="text1"/>
+          <w:sz w:val="28"/>
+          <w:szCs w:val="28"/>
+        </w:rPr>
+        <w:t>быть</w:t>
+      </w:r>
+      <w:r>
+        <w:rPr>
+          <w:color w:val="000000" w:themeColor="text1"/>
+          <w:sz w:val="28"/>
+          <w:szCs w:val="28"/>
+        </w:rPr>
+        <w:t xml:space="preserve"> </w:t>
+      </w:r>
+      <w:r>
+        <w:rPr>
+          <w:color w:val="000000" w:themeColor="text1"/>
+          <w:sz w:val="28"/>
+          <w:szCs w:val="28"/>
+        </w:rPr>
+        <w:t>между</w:t>
+      </w:r>
+      <w:r>
+        <w:rPr>
+          <w:color w:val="000000" w:themeColor="text1"/>
+          <w:sz w:val="28"/>
+          <w:szCs w:val="28"/>
+        </w:rPr>
+        <w:t xml:space="preserve"> </w:t>
+      </w:r>
+      <w:r>
+        <w:rPr>
+          <w:color w:val="000000" w:themeColor="text1"/>
+          <w:sz w:val="28"/>
+          <w:szCs w:val="28"/>
+        </w:rPr>
+        <w:t>двумя</w:t>
+      </w:r>
+      <w:r>
+        <w:rPr>
+          <w:color w:val="000000" w:themeColor="text1"/>
+          <w:sz w:val="28"/>
+          <w:szCs w:val="28"/>
+        </w:rPr>
+        <w:t xml:space="preserve"> (</w:t>
+      </w:r>
+      <w:r>
+        <w:rPr>
+          <w:color w:val="000000" w:themeColor="text1"/>
+          <w:sz w:val="28"/>
+          <w:szCs w:val="28"/>
+        </w:rPr>
+        <w:t>бинарные</w:t>
+      </w:r>
+      <w:r>
+        <w:rPr>
+          <w:color w:val="000000" w:themeColor="text1"/>
+          <w:sz w:val="28"/>
+          <w:szCs w:val="28"/>
+        </w:rPr>
+        <w:t xml:space="preserve">), </w:t>
+      </w:r>
+      <w:r>
+        <w:rPr>
+          <w:color w:val="000000" w:themeColor="text1"/>
+          <w:sz w:val="28"/>
+          <w:szCs w:val="28"/>
+        </w:rPr>
+        <w:t>тремя</w:t>
+      </w:r>
+      <w:r>
+        <w:rPr>
+          <w:color w:val="000000" w:themeColor="text1"/>
+          <w:sz w:val="28"/>
+          <w:szCs w:val="28"/>
+        </w:rPr>
+        <w:t xml:space="preserve"> (</w:t>
+      </w:r>
+      <w:r>
+        <w:rPr>
+          <w:color w:val="000000" w:themeColor="text1"/>
+          <w:sz w:val="28"/>
+          <w:szCs w:val="28"/>
+        </w:rPr>
+        <w:t>тернарные</w:t>
+      </w:r>
+      <w:r>
+        <w:rPr>
+          <w:color w:val="000000" w:themeColor="text1"/>
+          <w:sz w:val="28"/>
+          <w:szCs w:val="28"/>
+        </w:rPr>
+        <w:t xml:space="preserve">) </w:t>
+      </w:r>
+      <w:r>
+        <w:rPr>
+          <w:color w:val="000000" w:themeColor="text1"/>
+          <w:sz w:val="28"/>
+          <w:szCs w:val="28"/>
+        </w:rPr>
+        <w:t>и</w:t>
+      </w:r>
+      <w:r>
+        <w:rPr>
+          <w:color w:val="000000" w:themeColor="text1"/>
+          <w:sz w:val="28"/>
+          <w:szCs w:val="28"/>
+        </w:rPr>
+        <w:t xml:space="preserve"> </w:t>
+      </w:r>
+      <w:r>
+        <w:rPr>
+          <w:color w:val="000000" w:themeColor="text1"/>
+          <w:sz w:val="28"/>
+          <w:szCs w:val="28"/>
+        </w:rPr>
+        <w:t>более</w:t>
+      </w:r>
+      <w:r>
+        <w:rPr>
+          <w:color w:val="000000" w:themeColor="text1"/>
+          <w:sz w:val="28"/>
+          <w:szCs w:val="28"/>
+        </w:rPr>
+        <w:t xml:space="preserve"> </w:t>
+      </w:r>
+      <w:r>
+        <w:rPr>
+          <w:color w:val="000000" w:themeColor="text1"/>
+          <w:sz w:val="28"/>
+          <w:szCs w:val="28"/>
+        </w:rPr>
+        <w:t>сущностями</w:t>
+      </w:r>
+      <w:r>
+        <w:rPr>
+          <w:color w:val="000000" w:themeColor="text1"/>
+          <w:sz w:val="28"/>
+          <w:szCs w:val="28"/>
+        </w:rPr>
         <w:t xml:space="preserve">. </w:t>
       </w:r>
       <w:r>
@@ -5337,6 +5514,22 @@
           <w:sz w:val="28"/>
           <w:szCs w:val="28"/>
         </w:rPr>
+        <w:t xml:space="preserve">Чаще всего используются бинарные. Они классифицируются следующим образом: Связь «один – к – одному» </w:t>
+      </w:r>
+      <w:r>
+        <w:rPr>
+          <w:color w:val="000000" w:themeColor="text1"/>
+          <w:sz w:val="28"/>
+          <w:szCs w:val="28"/>
+        </w:rPr>
+        <w:t xml:space="preserve">. </w:t>
+      </w:r>
+      <w:r>
+        <w:rPr>
+          <w:color w:val="000000" w:themeColor="text1"/>
+          <w:sz w:val="28"/>
+          <w:szCs w:val="28"/>
+        </w:rPr>
         <w:t>Когда каждому экземпляру сущности А соответствует один и только один экземпляр сущности Б, и наоборот. Связь двунаправленная. Связь «один – ко – многим</w:t>
       </w:r>
       <w:r>
@@ -5385,16 +5578,15 @@
           <w:sz w:val="28"/>
           <w:szCs w:val="28"/>
         </w:rPr>
-        <w:t xml:space="preserve">Это такой тип связи, при котором каждому экземпляру сущности А может соответствовать ни одного, один или несколько экземпляров сущности Б, и </w:t>
-      </w:r>
-      <w:proofErr w:type="gramStart"/>
+        <w:t>Это такой тип связи, при котором каждому экземпляру сущности А может соответствовать ни одного, один или несколько экземпляров сущности Б, и наоборот.</w:t>
+      </w:r>
       <w:r>
         <w:rPr>
           <w:color w:val="000000" w:themeColor="text1"/>
           <w:sz w:val="28"/>
           <w:szCs w:val="28"/>
         </w:rPr>
-        <w:t>наоборот.</w:t>
+        <w:t xml:space="preserve"> </w:t>
       </w:r>
       <w:r>
         <w:rPr>
@@ -5402,16 +5594,7 @@
           <w:sz w:val="28"/>
           <w:szCs w:val="28"/>
         </w:rPr>
-        <w:t>[</w:t>
-      </w:r>
-      <w:proofErr w:type="gramEnd"/>
-      <w:r>
-        <w:rPr>
-          <w:color w:val="000000" w:themeColor="text1"/>
-          <w:sz w:val="28"/>
-          <w:szCs w:val="28"/>
-        </w:rPr>
-        <w:t>2]</w:t>
+        <w:t>[2]</w:t>
       </w:r>
     </w:p>
     <w:p>
@@ -5762,7 +5945,6 @@
       <w:pPr>
         <w:pStyle w:val="af1"/>
         <w:spacing w:before="0" w:beforeAutospacing="0" w:after="0" w:afterAutospacing="0" w:line="360" w:lineRule="auto"/>
-        <w:ind w:firstLine="709"/>
         <w:jc w:val="both"/>
         <w:rPr>
           <w:color w:val="000000" w:themeColor="text1"/>
@@ -5770,31 +5952,8 @@
           <w:szCs w:val="28"/>
         </w:rPr>
       </w:pPr>
-    </w:p>
-    <w:p>
-      <w:pPr>
-        <w:pStyle w:val="af1"/>
-        <w:spacing w:before="0" w:beforeAutospacing="0" w:after="0" w:afterAutospacing="0" w:line="360" w:lineRule="auto"/>
-        <w:ind w:firstLine="709"/>
-        <w:jc w:val="both"/>
-        <w:rPr>
-          <w:color w:val="000000" w:themeColor="text1"/>
-          <w:sz w:val="28"/>
-          <w:szCs w:val="28"/>
-        </w:rPr>
-      </w:pPr>
-    </w:p>
-    <w:p>
-      <w:pPr>
-        <w:pStyle w:val="af1"/>
-        <w:spacing w:before="0" w:beforeAutospacing="0" w:after="0" w:afterAutospacing="0" w:line="360" w:lineRule="auto"/>
-        <w:jc w:val="both"/>
-        <w:rPr>
-          <w:color w:val="000000" w:themeColor="text1"/>
-          <w:sz w:val="28"/>
-          <w:szCs w:val="28"/>
-        </w:rPr>
-      </w:pPr>
+      <w:bookmarkStart w:id="3" w:name="_GoBack"/>
+      <w:bookmarkEnd w:id="3"/>
     </w:p>
     <w:p>
       <w:pPr>
@@ -6398,51 +6557,30 @@
         </w:rPr>
         <w:t> </w:t>
       </w:r>
-      <w:proofErr w:type="spellStart"/>
-      <w:r>
-        <w:fldChar w:fldCharType="begin"/>
-      </w:r>
-      <w:r>
-        <w:rPr>
-          <w:sz w:val="28"/>
-          <w:szCs w:val="28"/>
-        </w:rPr>
-        <w:instrText xml:space="preserve"> HYPERLINK "https://ru.wikipedia.org/wiki/Windows_CE" \o "Windows CE" </w:instrText>
-      </w:r>
-      <w:r>
-        <w:fldChar w:fldCharType="separate"/>
-      </w:r>
-      <w:r>
-        <w:rPr>
-          <w:rStyle w:val="af0"/>
-          <w:color w:val="auto"/>
-          <w:sz w:val="28"/>
-          <w:szCs w:val="28"/>
-          <w:u w:val="none"/>
-        </w:rPr>
-        <w:t>Windows</w:t>
-      </w:r>
-      <w:proofErr w:type="spellEnd"/>
-      <w:r>
-        <w:rPr>
-          <w:rStyle w:val="af0"/>
-          <w:color w:val="auto"/>
-          <w:sz w:val="28"/>
-          <w:szCs w:val="28"/>
-          <w:u w:val="none"/>
-        </w:rPr>
-        <w:t xml:space="preserve"> CE</w:t>
-      </w:r>
-      <w:r>
-        <w:rPr>
-          <w:rStyle w:val="af0"/>
-          <w:color w:val="auto"/>
-          <w:sz w:val="28"/>
-          <w:szCs w:val="28"/>
-          <w:u w:val="none"/>
-        </w:rPr>
-        <w:fldChar w:fldCharType="end"/>
-      </w:r>
+      <w:hyperlink r:id="rId17" w:tooltip="Windows CE" w:history="1">
+        <w:proofErr w:type="spellStart"/>
+        <w:r>
+          <w:rPr>
+            <w:rStyle w:val="af0"/>
+            <w:color w:val="auto"/>
+            <w:sz w:val="28"/>
+            <w:szCs w:val="28"/>
+            <w:u w:val="none"/>
+          </w:rPr>
+          <w:t>Windows</w:t>
+        </w:r>
+        <w:proofErr w:type="spellEnd"/>
+        <w:r>
+          <w:rPr>
+            <w:rStyle w:val="af0"/>
+            <w:color w:val="auto"/>
+            <w:sz w:val="28"/>
+            <w:szCs w:val="28"/>
+            <w:u w:val="none"/>
+          </w:rPr>
+          <w:t xml:space="preserve"> CE</w:t>
+        </w:r>
+      </w:hyperlink>
       <w:r>
         <w:rPr>
           <w:sz w:val="28"/>
@@ -6458,7 +6596,7 @@
         </w:rPr>
         <w:t> </w:t>
       </w:r>
-      <w:hyperlink r:id="rId17" w:tooltip=".NET Framework" w:history="1">
+      <w:hyperlink r:id="rId18" w:tooltip=".NET Framework" w:history="1">
         <w:r>
           <w:rPr>
             <w:rStyle w:val="af0"/>
@@ -6612,7 +6750,7 @@
         </w:rPr>
         <w:t> </w:t>
       </w:r>
-      <w:hyperlink r:id="rId18" w:tooltip=".NET Compact Framework" w:history="1">
+      <w:hyperlink r:id="rId19" w:tooltip=".NET Compact Framework" w:history="1">
         <w:r>
           <w:rPr>
             <w:rStyle w:val="af0"/>
@@ -6673,7 +6811,7 @@
         </w:rPr>
         <w:t xml:space="preserve">и </w:t>
       </w:r>
-      <w:hyperlink r:id="rId19" w:tooltip="Silverlight" w:history="1">
+      <w:hyperlink r:id="rId20" w:tooltip="Silverlight" w:history="1">
         <w:proofErr w:type="spellStart"/>
         <w:r>
           <w:rPr>
@@ -6747,7 +6885,7 @@
         </w:rPr>
         <w:t> </w:t>
       </w:r>
-      <w:hyperlink r:id="rId20" w:tooltip="Редактор исходного кода" w:history="1">
+      <w:hyperlink r:id="rId21" w:tooltip="Редактор исходного кода" w:history="1">
         <w:r>
           <w:rPr>
             <w:rStyle w:val="af0"/>
@@ -6832,7 +6970,7 @@
         </w:rPr>
         <w:t xml:space="preserve">и возможностью простейшего </w:t>
       </w:r>
-      <w:hyperlink r:id="rId21" w:tooltip="Рефакторинг" w:history="1">
+      <w:hyperlink r:id="rId22" w:tooltip="Рефакторинг" w:history="1">
         <w:proofErr w:type="spellStart"/>
         <w:r>
           <w:rPr>
@@ -6871,7 +7009,7 @@
         </w:rPr>
         <w:t> </w:t>
       </w:r>
-      <w:hyperlink r:id="rId22" w:tooltip="Microsoft Visual Studio Debugger" w:history="1">
+      <w:hyperlink r:id="rId23" w:tooltip="Microsoft Visual Studio Debugger" w:history="1">
         <w:r>
           <w:rPr>
             <w:rStyle w:val="af0"/>
@@ -6906,7 +7044,7 @@
         </w:rPr>
         <w:t> </w:t>
       </w:r>
-      <w:hyperlink r:id="rId23" w:tooltip="Класс (программирование)" w:history="1">
+      <w:hyperlink r:id="rId24" w:tooltip="Класс (программирование)" w:history="1">
         <w:r>
           <w:rPr>
             <w:rStyle w:val="af0"/>
@@ -6941,7 +7079,7 @@
         </w:rPr>
         <w:t> </w:t>
       </w:r>
-      <w:hyperlink r:id="rId24" w:tooltip="Схема базы данных" w:history="1">
+      <w:hyperlink r:id="rId25" w:tooltip="Схема базы данных" w:history="1">
         <w:r>
           <w:rPr>
             <w:rStyle w:val="af0"/>
@@ -6992,7 +7130,7 @@
         </w:rPr>
         <w:t xml:space="preserve"> позволяет создавать и подключать сторонние дополнения (</w:t>
       </w:r>
-      <w:hyperlink r:id="rId25" w:tooltip="Плагин" w:history="1">
+      <w:hyperlink r:id="rId26" w:tooltip="Плагин" w:history="1">
         <w:r>
           <w:rPr>
             <w:rStyle w:val="af0"/>
@@ -7019,7 +7157,7 @@
         </w:rPr>
         <w:t> </w:t>
       </w:r>
-      <w:hyperlink r:id="rId26" w:tooltip="Система управления версиями" w:history="1">
+      <w:hyperlink r:id="rId27" w:tooltip="Система управления версиями" w:history="1">
         <w:r>
           <w:rPr>
             <w:rStyle w:val="af0"/>
@@ -7112,85 +7250,64 @@
         </w:rPr>
         <w:t> </w:t>
       </w:r>
-      <w:proofErr w:type="spellStart"/>
-      <w:r>
-        <w:fldChar w:fldCharType="begin"/>
-      </w:r>
-      <w:r>
-        <w:rPr>
-          <w:sz w:val="28"/>
-          <w:szCs w:val="28"/>
-        </w:rPr>
-        <w:instrText xml:space="preserve"> HYPERLINK "https://ru.wikipedia.org/wiki/Microsoft_Visual_SourceSafe" \o "Microsoft Visual SourceSafe" </w:instrText>
-      </w:r>
-      <w:r>
-        <w:fldChar w:fldCharType="separate"/>
-      </w:r>
-      <w:r>
-        <w:rPr>
-          <w:rStyle w:val="af0"/>
-          <w:color w:val="auto"/>
-          <w:sz w:val="28"/>
-          <w:szCs w:val="28"/>
-          <w:u w:val="none"/>
-        </w:rPr>
-        <w:t>Visual</w:t>
-      </w:r>
-      <w:proofErr w:type="spellEnd"/>
-      <w:r>
-        <w:rPr>
-          <w:rStyle w:val="af0"/>
-          <w:color w:val="auto"/>
-          <w:sz w:val="28"/>
-          <w:szCs w:val="28"/>
-          <w:u w:val="none"/>
-        </w:rPr>
-        <w:t xml:space="preserve"> </w:t>
-      </w:r>
-      <w:proofErr w:type="spellStart"/>
-      <w:r>
-        <w:rPr>
-          <w:rStyle w:val="af0"/>
-          <w:color w:val="auto"/>
-          <w:sz w:val="28"/>
-          <w:szCs w:val="28"/>
-          <w:u w:val="none"/>
-        </w:rPr>
-        <w:t>Source</w:t>
-      </w:r>
-      <w:proofErr w:type="spellEnd"/>
-      <w:r>
-        <w:rPr>
-          <w:rStyle w:val="af0"/>
-          <w:color w:val="auto"/>
-          <w:sz w:val="28"/>
-          <w:szCs w:val="28"/>
-          <w:u w:val="none"/>
-        </w:rPr>
-        <w:t xml:space="preserve"> </w:t>
-      </w:r>
-      <w:proofErr w:type="spellStart"/>
-      <w:r>
-        <w:rPr>
-          <w:rStyle w:val="af0"/>
-          <w:color w:val="auto"/>
-          <w:sz w:val="28"/>
-          <w:szCs w:val="28"/>
-          <w:u w:val="none"/>
-        </w:rPr>
-        <w:t>Safe</w:t>
-      </w:r>
-      <w:proofErr w:type="spellEnd"/>
-      <w:r>
-        <w:rPr>
-          <w:rStyle w:val="af0"/>
-          <w:color w:val="auto"/>
-          <w:sz w:val="28"/>
-          <w:szCs w:val="28"/>
-          <w:u w:val="none"/>
-        </w:rPr>
-        <w:fldChar w:fldCharType="end"/>
-      </w:r>
+      <w:hyperlink r:id="rId28" w:tooltip="Microsoft Visual SourceSafe" w:history="1">
+        <w:proofErr w:type="spellStart"/>
+        <w:r>
+          <w:rPr>
+            <w:rStyle w:val="af0"/>
+            <w:color w:val="auto"/>
+            <w:sz w:val="28"/>
+            <w:szCs w:val="28"/>
+            <w:u w:val="none"/>
+          </w:rPr>
+          <w:t>Visual</w:t>
+        </w:r>
+        <w:proofErr w:type="spellEnd"/>
+        <w:r>
+          <w:rPr>
+            <w:rStyle w:val="af0"/>
+            <w:color w:val="auto"/>
+            <w:sz w:val="28"/>
+            <w:szCs w:val="28"/>
+            <w:u w:val="none"/>
+          </w:rPr>
+          <w:t xml:space="preserve"> </w:t>
+        </w:r>
+        <w:proofErr w:type="spellStart"/>
+        <w:r>
+          <w:rPr>
+            <w:rStyle w:val="af0"/>
+            <w:color w:val="auto"/>
+            <w:sz w:val="28"/>
+            <w:szCs w:val="28"/>
+            <w:u w:val="none"/>
+          </w:rPr>
+          <w:t>Source</w:t>
+        </w:r>
+        <w:proofErr w:type="spellEnd"/>
+        <w:r>
+          <w:rPr>
+            <w:rStyle w:val="af0"/>
+            <w:color w:val="auto"/>
+            <w:sz w:val="28"/>
+            <w:szCs w:val="28"/>
+            <w:u w:val="none"/>
+          </w:rPr>
+          <w:t xml:space="preserve"> </w:t>
+        </w:r>
+        <w:proofErr w:type="spellStart"/>
+        <w:r>
+          <w:rPr>
+            <w:rStyle w:val="af0"/>
+            <w:color w:val="auto"/>
+            <w:sz w:val="28"/>
+            <w:szCs w:val="28"/>
+            <w:u w:val="none"/>
+          </w:rPr>
+          <w:t>Safe</w:t>
+        </w:r>
+        <w:proofErr w:type="spellEnd"/>
+      </w:hyperlink>
       <w:r>
         <w:rPr>
           <w:sz w:val="28"/>
@@ -7206,7 +7323,7 @@
         </w:rPr>
         <w:t> </w:t>
       </w:r>
-      <w:hyperlink r:id="rId27" w:tooltip="Предметно-ориентированный язык" w:history="1">
+      <w:hyperlink r:id="rId29" w:tooltip="Предметно-ориентированный язык" w:history="1">
         <w:r>
           <w:rPr>
             <w:rStyle w:val="af0"/>
@@ -7241,7 +7358,7 @@
         </w:rPr>
         <w:t> </w:t>
       </w:r>
-      <w:hyperlink r:id="rId28" w:tooltip="Процесс разработки программного обеспечения" w:history="1">
+      <w:hyperlink r:id="rId30" w:tooltip="Процесс разработки программного обеспечения" w:history="1">
         <w:r>
           <w:rPr>
             <w:rStyle w:val="af0"/>
@@ -7749,193 +7866,6 @@
             <wp:extent cx="5243516" cy="3495675"/>
             <wp:effectExtent l="0" t="0" r="0" b="0"/>
             <wp:docPr id="2" name="Рисунок 2"/>
-            <wp:cNvGraphicFramePr>
-              <a:graphicFrameLocks xmlns:a="http://schemas.openxmlformats.org/drawingml/2006/main" noChangeAspect="1"/>
-            </wp:cNvGraphicFramePr>
-            <a:graphic xmlns:a="http://schemas.openxmlformats.org/drawingml/2006/main">
-              <a:graphicData uri="http://schemas.openxmlformats.org/drawingml/2006/picture">
-                <pic:pic xmlns:pic="http://schemas.openxmlformats.org/drawingml/2006/picture">
-                  <pic:nvPicPr>
-                    <pic:cNvPr id="0" name=""/>
-                    <pic:cNvPicPr/>
-                  </pic:nvPicPr>
-                  <pic:blipFill>
-                    <a:blip r:embed="rId29"/>
-                    <a:stretch>
-                      <a:fillRect/>
-                    </a:stretch>
-                  </pic:blipFill>
-                  <pic:spPr>
-                    <a:xfrm>
-                      <a:off x="0" y="0"/>
-                      <a:ext cx="5253712" cy="3502472"/>
-                    </a:xfrm>
-                    <a:prstGeom prst="rect">
-                      <a:avLst/>
-                    </a:prstGeom>
-                  </pic:spPr>
-                </pic:pic>
-              </a:graphicData>
-            </a:graphic>
-          </wp:inline>
-        </w:drawing>
-      </w:r>
-    </w:p>
-    <w:p>
-      <w:pPr>
-        <w:spacing w:before="240"/>
-        <w:jc w:val="center"/>
-        <w:rPr>
-          <w:rFonts w:ascii="Times New Roman" w:hAnsi="Times New Roman"/>
-          <w:sz w:val="28"/>
-          <w:szCs w:val="28"/>
-        </w:rPr>
-      </w:pPr>
-      <w:r>
-        <w:rPr>
-          <w:rFonts w:ascii="Times New Roman" w:hAnsi="Times New Roman"/>
-          <w:sz w:val="28"/>
-          <w:szCs w:val="28"/>
-        </w:rPr>
-        <w:t>Рисунок 1 – Главная форма</w:t>
-      </w:r>
-    </w:p>
-    <w:p>
-      <w:pPr>
-        <w:jc w:val="center"/>
-        <w:rPr>
-          <w:rFonts w:ascii="Times New Roman" w:hAnsi="Times New Roman"/>
-          <w:sz w:val="28"/>
-          <w:szCs w:val="28"/>
-        </w:rPr>
-      </w:pPr>
-    </w:p>
-    <w:p>
-      <w:pPr>
-        <w:jc w:val="center"/>
-        <w:rPr>
-          <w:rFonts w:ascii="Times New Roman" w:hAnsi="Times New Roman"/>
-          <w:sz w:val="28"/>
-          <w:szCs w:val="28"/>
-        </w:rPr>
-      </w:pPr>
-      <w:r>
-        <w:rPr>
-          <w:noProof/>
-          <w:lang w:eastAsia="ru-RU"/>
-        </w:rPr>
-        <w:lastRenderedPageBreak/>
-        <w:drawing>
-          <wp:inline distT="0" distB="0" distL="0" distR="0" wp14:anchorId="45520AD2" wp14:editId="7775E3DE">
-            <wp:extent cx="4914900" cy="3276599"/>
-            <wp:effectExtent l="0" t="0" r="0" b="635"/>
-            <wp:docPr id="4" name="Рисунок 4"/>
-            <wp:cNvGraphicFramePr>
-              <a:graphicFrameLocks xmlns:a="http://schemas.openxmlformats.org/drawingml/2006/main" noChangeAspect="1"/>
-            </wp:cNvGraphicFramePr>
-            <a:graphic xmlns:a="http://schemas.openxmlformats.org/drawingml/2006/main">
-              <a:graphicData uri="http://schemas.openxmlformats.org/drawingml/2006/picture">
-                <pic:pic xmlns:pic="http://schemas.openxmlformats.org/drawingml/2006/picture">
-                  <pic:nvPicPr>
-                    <pic:cNvPr id="0" name=""/>
-                    <pic:cNvPicPr/>
-                  </pic:nvPicPr>
-                  <pic:blipFill>
-                    <a:blip r:embed="rId30"/>
-                    <a:stretch>
-                      <a:fillRect/>
-                    </a:stretch>
-                  </pic:blipFill>
-                  <pic:spPr>
-                    <a:xfrm>
-                      <a:off x="0" y="0"/>
-                      <a:ext cx="4935241" cy="3290160"/>
-                    </a:xfrm>
-                    <a:prstGeom prst="rect">
-                      <a:avLst/>
-                    </a:prstGeom>
-                  </pic:spPr>
-                </pic:pic>
-              </a:graphicData>
-            </a:graphic>
-          </wp:inline>
-        </w:drawing>
-      </w:r>
-    </w:p>
-    <w:p>
-      <w:pPr>
-        <w:spacing w:line="276" w:lineRule="auto"/>
-        <w:ind w:firstLine="709"/>
-        <w:jc w:val="center"/>
-        <w:rPr>
-          <w:rFonts w:ascii="Times New Roman" w:hAnsi="Times New Roman"/>
-          <w:noProof/>
-          <w:color w:val="000000" w:themeColor="text1"/>
-          <w:sz w:val="28"/>
-          <w:szCs w:val="28"/>
-        </w:rPr>
-      </w:pPr>
-    </w:p>
-    <w:p>
-      <w:pPr>
-        <w:spacing w:line="276" w:lineRule="auto"/>
-        <w:ind w:firstLine="709"/>
-        <w:jc w:val="center"/>
-        <w:rPr>
-          <w:rFonts w:ascii="Times New Roman" w:hAnsi="Times New Roman"/>
-          <w:noProof/>
-          <w:color w:val="000000" w:themeColor="text1"/>
-          <w:sz w:val="28"/>
-          <w:szCs w:val="28"/>
-        </w:rPr>
-      </w:pPr>
-      <w:r>
-        <w:rPr>
-          <w:rFonts w:ascii="Times New Roman" w:hAnsi="Times New Roman"/>
-          <w:noProof/>
-          <w:color w:val="000000" w:themeColor="text1"/>
-          <w:sz w:val="28"/>
-          <w:szCs w:val="28"/>
-        </w:rPr>
-        <w:t>Рисунок 2 – Форма для составления меню</w:t>
-      </w:r>
-    </w:p>
-    <w:p>
-      <w:pPr>
-        <w:spacing w:line="276" w:lineRule="auto"/>
-        <w:ind w:firstLine="709"/>
-        <w:jc w:val="center"/>
-        <w:rPr>
-          <w:rFonts w:ascii="Times New Roman" w:hAnsi="Times New Roman"/>
-          <w:noProof/>
-          <w:color w:val="000000" w:themeColor="text1"/>
-          <w:sz w:val="28"/>
-          <w:szCs w:val="28"/>
-        </w:rPr>
-      </w:pPr>
-    </w:p>
-    <w:p>
-      <w:pPr>
-        <w:spacing w:after="240" w:line="276" w:lineRule="auto"/>
-        <w:jc w:val="center"/>
-        <w:rPr>
-          <w:rFonts w:ascii="Times New Roman" w:hAnsi="Times New Roman"/>
-          <w:noProof/>
-          <w:color w:val="000000" w:themeColor="text1"/>
-          <w:sz w:val="28"/>
-          <w:szCs w:val="28"/>
-        </w:rPr>
-      </w:pPr>
-      <w:r>
-        <w:rPr>
-          <w:noProof/>
-          <w:lang w:eastAsia="ru-RU"/>
-        </w:rPr>
-        <w:drawing>
-          <wp:inline distT="0" distB="0" distL="0" distR="0" wp14:anchorId="425EB160" wp14:editId="45C77E53">
-            <wp:extent cx="5124450" cy="2967695"/>
-            <wp:effectExtent l="0" t="0" r="0" b="4445"/>
-            <wp:docPr id="5" name="Рисунок 5"/>
             <wp:cNvGraphicFramePr>
               <a:graphicFrameLocks xmlns:a="http://schemas.openxmlformats.org/drawingml/2006/main" noChangeAspect="1"/>
             </wp:cNvGraphicFramePr>
@@ -7955,7 +7885,7 @@
                   <pic:spPr>
                     <a:xfrm>
                       <a:off x="0" y="0"/>
-                      <a:ext cx="5127668" cy="2969559"/>
+                      <a:ext cx="5253712" cy="3502472"/>
                     </a:xfrm>
                     <a:prstGeom prst="rect">
                       <a:avLst/>
@@ -7970,82 +7900,38 @@
     </w:p>
     <w:p>
       <w:pPr>
-        <w:spacing w:after="240" w:line="276" w:lineRule="auto"/>
-        <w:ind w:firstLine="709"/>
+        <w:spacing w:before="240"/>
         <w:jc w:val="center"/>
         <w:rPr>
           <w:rFonts w:ascii="Times New Roman" w:hAnsi="Times New Roman"/>
-          <w:noProof/>
-          <w:color w:val="000000" w:themeColor="text1"/>
-          <w:sz w:val="28"/>
-          <w:szCs w:val="28"/>
-        </w:rPr>
-      </w:pPr>
-      <w:r>
-        <w:rPr>
-          <w:rFonts w:ascii="Times New Roman" w:hAnsi="Times New Roman"/>
-          <w:noProof/>
-          <w:color w:val="000000" w:themeColor="text1"/>
-          <w:sz w:val="28"/>
-          <w:szCs w:val="28"/>
-        </w:rPr>
-        <w:t>Рисунок 3 – Отчет в печатной форме</w:t>
-      </w:r>
-    </w:p>
-    <w:p>
-      <w:pPr>
-        <w:spacing w:line="276" w:lineRule="auto"/>
+          <w:sz w:val="28"/>
+          <w:szCs w:val="28"/>
+        </w:rPr>
+      </w:pPr>
+      <w:r>
+        <w:rPr>
+          <w:rFonts w:ascii="Times New Roman" w:hAnsi="Times New Roman"/>
+          <w:sz w:val="28"/>
+          <w:szCs w:val="28"/>
+        </w:rPr>
+        <w:t>Рисунок 1 – Главная форма</w:t>
+      </w:r>
+    </w:p>
+    <w:p>
+      <w:pPr>
         <w:jc w:val="center"/>
         <w:rPr>
           <w:rFonts w:ascii="Times New Roman" w:hAnsi="Times New Roman"/>
-          <w:noProof/>
-          <w:color w:val="000000" w:themeColor="text1"/>
-          <w:sz w:val="28"/>
-          <w:szCs w:val="28"/>
-        </w:rPr>
-      </w:pPr>
-    </w:p>
-    <w:p>
-      <w:pPr>
-        <w:spacing w:line="276" w:lineRule="auto"/>
-        <w:ind w:firstLine="709"/>
-        <w:jc w:val="both"/>
-        <w:rPr>
-          <w:rFonts w:ascii="Times New Roman" w:hAnsi="Times New Roman"/>
-          <w:noProof/>
-          <w:color w:val="000000" w:themeColor="text1"/>
-          <w:sz w:val="28"/>
-          <w:szCs w:val="28"/>
-        </w:rPr>
-      </w:pPr>
-      <w:r>
-        <w:rPr>
-          <w:rFonts w:ascii="Times New Roman" w:hAnsi="Times New Roman"/>
-          <w:noProof/>
-          <w:color w:val="000000" w:themeColor="text1"/>
-          <w:sz w:val="28"/>
-          <w:szCs w:val="28"/>
-        </w:rPr>
-        <w:t>Следующая форма предназначена для редактирования информации БД. Пользователь имеет возможность добавлять, изменять, удалять данные из БД.</w:t>
-      </w:r>
-      <w:r>
-        <w:rPr>
-          <w:rFonts w:ascii="Times New Roman" w:hAnsi="Times New Roman"/>
-          <w:noProof/>
-          <w:color w:val="000000" w:themeColor="text1"/>
-          <w:sz w:val="28"/>
-          <w:szCs w:val="28"/>
-        </w:rPr>
-        <w:t xml:space="preserve"> (Рис. 4)</w:t>
-      </w:r>
-    </w:p>
-    <w:p>
-      <w:pPr>
-        <w:spacing w:after="240" w:line="276" w:lineRule="auto"/>
-        <w:rPr>
-          <w:rFonts w:ascii="Times New Roman" w:hAnsi="Times New Roman"/>
-          <w:noProof/>
-          <w:color w:val="000000" w:themeColor="text1"/>
+          <w:sz w:val="28"/>
+          <w:szCs w:val="28"/>
+        </w:rPr>
+      </w:pPr>
+    </w:p>
+    <w:p>
+      <w:pPr>
+        <w:jc w:val="center"/>
+        <w:rPr>
+          <w:rFonts w:ascii="Times New Roman" w:hAnsi="Times New Roman"/>
           <w:sz w:val="28"/>
           <w:szCs w:val="28"/>
         </w:rPr>
@@ -8057,10 +7943,10 @@
         </w:rPr>
         <w:lastRenderedPageBreak/>
         <w:drawing>
-          <wp:inline distT="0" distB="0" distL="0" distR="0" wp14:anchorId="74484166" wp14:editId="1301D759">
-            <wp:extent cx="5940425" cy="3235996"/>
-            <wp:effectExtent l="0" t="0" r="3175" b="2540"/>
-            <wp:docPr id="6" name="Рисунок 6"/>
+          <wp:inline distT="0" distB="0" distL="0" distR="0" wp14:anchorId="45520AD2" wp14:editId="7775E3DE">
+            <wp:extent cx="4914900" cy="3276599"/>
+            <wp:effectExtent l="0" t="0" r="0" b="635"/>
+            <wp:docPr id="4" name="Рисунок 4"/>
             <wp:cNvGraphicFramePr>
               <a:graphicFrameLocks xmlns:a="http://schemas.openxmlformats.org/drawingml/2006/main" noChangeAspect="1"/>
             </wp:cNvGraphicFramePr>
@@ -8080,6 +7966,237 @@
                   <pic:spPr>
                     <a:xfrm>
                       <a:off x="0" y="0"/>
+                      <a:ext cx="4935241" cy="3290160"/>
+                    </a:xfrm>
+                    <a:prstGeom prst="rect">
+                      <a:avLst/>
+                    </a:prstGeom>
+                  </pic:spPr>
+                </pic:pic>
+              </a:graphicData>
+            </a:graphic>
+          </wp:inline>
+        </w:drawing>
+      </w:r>
+    </w:p>
+    <w:p>
+      <w:pPr>
+        <w:spacing w:line="276" w:lineRule="auto"/>
+        <w:ind w:firstLine="709"/>
+        <w:jc w:val="center"/>
+        <w:rPr>
+          <w:rFonts w:ascii="Times New Roman" w:hAnsi="Times New Roman"/>
+          <w:noProof/>
+          <w:color w:val="000000" w:themeColor="text1"/>
+          <w:sz w:val="28"/>
+          <w:szCs w:val="28"/>
+        </w:rPr>
+      </w:pPr>
+    </w:p>
+    <w:p>
+      <w:pPr>
+        <w:spacing w:line="276" w:lineRule="auto"/>
+        <w:ind w:firstLine="709"/>
+        <w:jc w:val="center"/>
+        <w:rPr>
+          <w:rFonts w:ascii="Times New Roman" w:hAnsi="Times New Roman"/>
+          <w:noProof/>
+          <w:color w:val="000000" w:themeColor="text1"/>
+          <w:sz w:val="28"/>
+          <w:szCs w:val="28"/>
+        </w:rPr>
+      </w:pPr>
+      <w:r>
+        <w:rPr>
+          <w:rFonts w:ascii="Times New Roman" w:hAnsi="Times New Roman"/>
+          <w:noProof/>
+          <w:color w:val="000000" w:themeColor="text1"/>
+          <w:sz w:val="28"/>
+          <w:szCs w:val="28"/>
+        </w:rPr>
+        <w:t>Рисунок 2 – Форма для составления меню</w:t>
+      </w:r>
+    </w:p>
+    <w:p>
+      <w:pPr>
+        <w:spacing w:line="276" w:lineRule="auto"/>
+        <w:ind w:firstLine="709"/>
+        <w:jc w:val="center"/>
+        <w:rPr>
+          <w:rFonts w:ascii="Times New Roman" w:hAnsi="Times New Roman"/>
+          <w:noProof/>
+          <w:color w:val="000000" w:themeColor="text1"/>
+          <w:sz w:val="28"/>
+          <w:szCs w:val="28"/>
+        </w:rPr>
+      </w:pPr>
+    </w:p>
+    <w:p>
+      <w:pPr>
+        <w:spacing w:after="240" w:line="276" w:lineRule="auto"/>
+        <w:jc w:val="center"/>
+        <w:rPr>
+          <w:rFonts w:ascii="Times New Roman" w:hAnsi="Times New Roman"/>
+          <w:noProof/>
+          <w:color w:val="000000" w:themeColor="text1"/>
+          <w:sz w:val="28"/>
+          <w:szCs w:val="28"/>
+        </w:rPr>
+      </w:pPr>
+      <w:r>
+        <w:rPr>
+          <w:noProof/>
+          <w:lang w:eastAsia="ru-RU"/>
+        </w:rPr>
+        <w:drawing>
+          <wp:inline distT="0" distB="0" distL="0" distR="0" wp14:anchorId="425EB160" wp14:editId="45C77E53">
+            <wp:extent cx="5124450" cy="2967695"/>
+            <wp:effectExtent l="0" t="0" r="0" b="4445"/>
+            <wp:docPr id="5" name="Рисунок 5"/>
+            <wp:cNvGraphicFramePr>
+              <a:graphicFrameLocks xmlns:a="http://schemas.openxmlformats.org/drawingml/2006/main" noChangeAspect="1"/>
+            </wp:cNvGraphicFramePr>
+            <a:graphic xmlns:a="http://schemas.openxmlformats.org/drawingml/2006/main">
+              <a:graphicData uri="http://schemas.openxmlformats.org/drawingml/2006/picture">
+                <pic:pic xmlns:pic="http://schemas.openxmlformats.org/drawingml/2006/picture">
+                  <pic:nvPicPr>
+                    <pic:cNvPr id="0" name=""/>
+                    <pic:cNvPicPr/>
+                  </pic:nvPicPr>
+                  <pic:blipFill>
+                    <a:blip r:embed="rId33"/>
+                    <a:stretch>
+                      <a:fillRect/>
+                    </a:stretch>
+                  </pic:blipFill>
+                  <pic:spPr>
+                    <a:xfrm>
+                      <a:off x="0" y="0"/>
+                      <a:ext cx="5127668" cy="2969559"/>
+                    </a:xfrm>
+                    <a:prstGeom prst="rect">
+                      <a:avLst/>
+                    </a:prstGeom>
+                  </pic:spPr>
+                </pic:pic>
+              </a:graphicData>
+            </a:graphic>
+          </wp:inline>
+        </w:drawing>
+      </w:r>
+    </w:p>
+    <w:p>
+      <w:pPr>
+        <w:spacing w:after="240" w:line="276" w:lineRule="auto"/>
+        <w:ind w:firstLine="709"/>
+        <w:jc w:val="center"/>
+        <w:rPr>
+          <w:rFonts w:ascii="Times New Roman" w:hAnsi="Times New Roman"/>
+          <w:noProof/>
+          <w:color w:val="000000" w:themeColor="text1"/>
+          <w:sz w:val="28"/>
+          <w:szCs w:val="28"/>
+        </w:rPr>
+      </w:pPr>
+      <w:r>
+        <w:rPr>
+          <w:rFonts w:ascii="Times New Roman" w:hAnsi="Times New Roman"/>
+          <w:noProof/>
+          <w:color w:val="000000" w:themeColor="text1"/>
+          <w:sz w:val="28"/>
+          <w:szCs w:val="28"/>
+        </w:rPr>
+        <w:t>Рисунок 3 – Отчет в печатной форме</w:t>
+      </w:r>
+    </w:p>
+    <w:p>
+      <w:pPr>
+        <w:spacing w:line="276" w:lineRule="auto"/>
+        <w:jc w:val="center"/>
+        <w:rPr>
+          <w:rFonts w:ascii="Times New Roman" w:hAnsi="Times New Roman"/>
+          <w:noProof/>
+          <w:color w:val="000000" w:themeColor="text1"/>
+          <w:sz w:val="28"/>
+          <w:szCs w:val="28"/>
+        </w:rPr>
+      </w:pPr>
+    </w:p>
+    <w:p>
+      <w:pPr>
+        <w:spacing w:line="276" w:lineRule="auto"/>
+        <w:ind w:firstLine="709"/>
+        <w:jc w:val="both"/>
+        <w:rPr>
+          <w:rFonts w:ascii="Times New Roman" w:hAnsi="Times New Roman"/>
+          <w:noProof/>
+          <w:color w:val="000000" w:themeColor="text1"/>
+          <w:sz w:val="28"/>
+          <w:szCs w:val="28"/>
+        </w:rPr>
+      </w:pPr>
+      <w:r>
+        <w:rPr>
+          <w:rFonts w:ascii="Times New Roman" w:hAnsi="Times New Roman"/>
+          <w:noProof/>
+          <w:color w:val="000000" w:themeColor="text1"/>
+          <w:sz w:val="28"/>
+          <w:szCs w:val="28"/>
+        </w:rPr>
+        <w:t>Следующая форма предназначена для редактирования информации БД. Пользователь имеет возможность добавлять, изменять, удалять данные из БД.</w:t>
+      </w:r>
+      <w:r>
+        <w:rPr>
+          <w:rFonts w:ascii="Times New Roman" w:hAnsi="Times New Roman"/>
+          <w:noProof/>
+          <w:color w:val="000000" w:themeColor="text1"/>
+          <w:sz w:val="28"/>
+          <w:szCs w:val="28"/>
+        </w:rPr>
+        <w:t xml:space="preserve"> (Рис. 4)</w:t>
+      </w:r>
+    </w:p>
+    <w:p>
+      <w:pPr>
+        <w:spacing w:after="240" w:line="276" w:lineRule="auto"/>
+        <w:rPr>
+          <w:rFonts w:ascii="Times New Roman" w:hAnsi="Times New Roman"/>
+          <w:noProof/>
+          <w:color w:val="000000" w:themeColor="text1"/>
+          <w:sz w:val="28"/>
+          <w:szCs w:val="28"/>
+        </w:rPr>
+      </w:pPr>
+      <w:r>
+        <w:rPr>
+          <w:noProof/>
+          <w:lang w:eastAsia="ru-RU"/>
+        </w:rPr>
+        <w:lastRenderedPageBreak/>
+        <w:drawing>
+          <wp:inline distT="0" distB="0" distL="0" distR="0" wp14:anchorId="74484166" wp14:editId="1301D759">
+            <wp:extent cx="5940425" cy="3235996"/>
+            <wp:effectExtent l="0" t="0" r="3175" b="2540"/>
+            <wp:docPr id="6" name="Рисунок 6"/>
+            <wp:cNvGraphicFramePr>
+              <a:graphicFrameLocks xmlns:a="http://schemas.openxmlformats.org/drawingml/2006/main" noChangeAspect="1"/>
+            </wp:cNvGraphicFramePr>
+            <a:graphic xmlns:a="http://schemas.openxmlformats.org/drawingml/2006/main">
+              <a:graphicData uri="http://schemas.openxmlformats.org/drawingml/2006/picture">
+                <pic:pic xmlns:pic="http://schemas.openxmlformats.org/drawingml/2006/picture">
+                  <pic:nvPicPr>
+                    <pic:cNvPr id="0" name=""/>
+                    <pic:cNvPicPr/>
+                  </pic:nvPicPr>
+                  <pic:blipFill>
+                    <a:blip r:embed="rId34"/>
+                    <a:stretch>
+                      <a:fillRect/>
+                    </a:stretch>
+                  </pic:blipFill>
+                  <pic:spPr>
+                    <a:xfrm>
+                      <a:off x="0" y="0"/>
                       <a:ext cx="5940425" cy="3235996"/>
                     </a:xfrm>
                     <a:prstGeom prst="rect">
@@ -8214,7 +8331,7 @@
                     <pic:cNvPicPr/>
                   </pic:nvPicPr>
                   <pic:blipFill>
-                    <a:blip r:embed="rId33"/>
+                    <a:blip r:embed="rId35"/>
                     <a:stretch>
                       <a:fillRect/>
                     </a:stretch>
@@ -10816,7 +10933,7 @@
         </w:rPr>
         <w:t xml:space="preserve"> </w:t>
       </w:r>
-      <w:hyperlink r:id="rId34" w:history="1">
+      <w:hyperlink r:id="rId36" w:history="1">
         <w:r>
           <w:rPr>
             <w:rStyle w:val="af0"/>
@@ -11035,7 +11152,7 @@
         </w:rPr>
         <w:t xml:space="preserve"> </w:t>
       </w:r>
-      <w:hyperlink r:id="rId35" w:history="1">
+      <w:hyperlink r:id="rId37" w:history="1">
         <w:r>
           <w:rPr>
             <w:rStyle w:val="af0"/>
@@ -11428,7 +11545,7 @@
                     <pic:cNvPicPr/>
                   </pic:nvPicPr>
                   <pic:blipFill rotWithShape="1">
-                    <a:blip r:embed="rId36"/>
+                    <a:blip r:embed="rId38"/>
                     <a:srcRect l="27452" t="18072" r="10260" b="5120"/>
                     <a:stretch/>
                   </pic:blipFill>
@@ -16972,6 +17089,7 @@
         <w:rPr>
           <w:rFonts w:ascii="Times New Roman" w:eastAsiaTheme="minorHAnsi" w:hAnsi="Times New Roman"/>
           <w:highlight w:val="white"/>
+          <w:lang w:val="en-US"/>
         </w:rPr>
       </w:pPr>
       <w:r>
@@ -16983,10 +17101,12 @@
         <w:t xml:space="preserve">            </w:t>
       </w:r>
       <w:proofErr w:type="spellStart"/>
-      <w:r>
-        <w:rPr>
-          <w:rFonts w:ascii="Times New Roman" w:eastAsiaTheme="minorHAnsi" w:hAnsi="Times New Roman"/>
-          <w:highlight w:val="white"/>
+      <w:proofErr w:type="gramStart"/>
+      <w:r>
+        <w:rPr>
+          <w:rFonts w:ascii="Times New Roman" w:eastAsiaTheme="minorHAnsi" w:hAnsi="Times New Roman"/>
+          <w:highlight w:val="white"/>
+          <w:lang w:val="en-US"/>
         </w:rPr>
         <w:t>cmd.ExecuteNonQuery</w:t>
       </w:r>
@@ -16995,8 +17115,18 @@
         <w:rPr>
           <w:rFonts w:ascii="Times New Roman" w:eastAsiaTheme="minorHAnsi" w:hAnsi="Times New Roman"/>
           <w:highlight w:val="white"/>
-        </w:rPr>
-        <w:t>();</w:t>
+          <w:lang w:val="en-US"/>
+        </w:rPr>
+        <w:t>(</w:t>
+      </w:r>
+      <w:proofErr w:type="gramEnd"/>
+      <w:r>
+        <w:rPr>
+          <w:rFonts w:ascii="Times New Roman" w:eastAsiaTheme="minorHAnsi" w:hAnsi="Times New Roman"/>
+          <w:highlight w:val="white"/>
+          <w:lang w:val="en-US"/>
+        </w:rPr>
+        <w:t>);</w:t>
       </w:r>
     </w:p>
     <w:p>
@@ -17007,12 +17137,14 @@
         <w:rPr>
           <w:rFonts w:ascii="Times New Roman" w:eastAsiaTheme="minorHAnsi" w:hAnsi="Times New Roman"/>
           <w:highlight w:val="white"/>
-        </w:rPr>
-      </w:pPr>
-      <w:r>
-        <w:rPr>
-          <w:rFonts w:ascii="Times New Roman" w:eastAsiaTheme="minorHAnsi" w:hAnsi="Times New Roman"/>
-          <w:highlight w:val="white"/>
+          <w:lang w:val="en-US"/>
+        </w:rPr>
+      </w:pPr>
+      <w:r>
+        <w:rPr>
+          <w:rFonts w:ascii="Times New Roman" w:eastAsiaTheme="minorHAnsi" w:hAnsi="Times New Roman"/>
+          <w:highlight w:val="white"/>
+          <w:lang w:val="en-US"/>
         </w:rPr>
         <w:t xml:space="preserve">            </w:t>
       </w:r>
@@ -17021,6 +17153,7 @@
         <w:rPr>
           <w:rFonts w:ascii="Times New Roman" w:eastAsiaTheme="minorHAnsi" w:hAnsi="Times New Roman"/>
           <w:highlight w:val="white"/>
+          <w:lang w:val="en-US"/>
         </w:rPr>
         <w:t>cmd.CommandText</w:t>
       </w:r>
@@ -17029,214 +17162,565 @@
         <w:rPr>
           <w:rFonts w:ascii="Times New Roman" w:eastAsiaTheme="minorHAnsi" w:hAnsi="Times New Roman"/>
           <w:highlight w:val="white"/>
-        </w:rPr>
-        <w:t xml:space="preserve"> = "</w:t>
+          <w:lang w:val="en-US"/>
+        </w:rPr>
+        <w:t xml:space="preserve"> = "select </w:t>
+      </w:r>
+      <w:r>
+        <w:rPr>
+          <w:rFonts w:ascii="Times New Roman" w:eastAsiaTheme="minorHAnsi" w:hAnsi="Times New Roman"/>
+          <w:highlight w:val="white"/>
+        </w:rPr>
+        <w:t>Пункты</w:t>
+      </w:r>
+      <w:r>
+        <w:rPr>
+          <w:rFonts w:ascii="Times New Roman" w:eastAsiaTheme="minorHAnsi" w:hAnsi="Times New Roman"/>
+          <w:highlight w:val="white"/>
+          <w:lang w:val="en-US"/>
+        </w:rPr>
+        <w:t>_</w:t>
+      </w:r>
+      <w:r>
+        <w:rPr>
+          <w:rFonts w:ascii="Times New Roman" w:eastAsiaTheme="minorHAnsi" w:hAnsi="Times New Roman"/>
+          <w:highlight w:val="white"/>
+        </w:rPr>
+        <w:t>меню</w:t>
+      </w:r>
+      <w:r>
+        <w:rPr>
+          <w:rFonts w:ascii="Times New Roman" w:eastAsiaTheme="minorHAnsi" w:hAnsi="Times New Roman"/>
+          <w:highlight w:val="white"/>
+          <w:lang w:val="en-US"/>
+        </w:rPr>
+        <w:t>.</w:t>
+      </w:r>
+      <w:r>
+        <w:rPr>
+          <w:rFonts w:ascii="Times New Roman" w:eastAsiaTheme="minorHAnsi" w:hAnsi="Times New Roman"/>
+          <w:highlight w:val="white"/>
+        </w:rPr>
+        <w:t>Код</w:t>
+      </w:r>
+      <w:r>
+        <w:rPr>
+          <w:rFonts w:ascii="Times New Roman" w:eastAsiaTheme="minorHAnsi" w:hAnsi="Times New Roman"/>
+          <w:highlight w:val="white"/>
+          <w:lang w:val="en-US"/>
+        </w:rPr>
+        <w:t>_</w:t>
+      </w:r>
+      <w:r>
+        <w:rPr>
+          <w:rFonts w:ascii="Times New Roman" w:eastAsiaTheme="minorHAnsi" w:hAnsi="Times New Roman"/>
+          <w:highlight w:val="white"/>
+        </w:rPr>
+        <w:t>блюда</w:t>
+      </w:r>
+      <w:r>
+        <w:rPr>
+          <w:rFonts w:ascii="Times New Roman" w:eastAsiaTheme="minorHAnsi" w:hAnsi="Times New Roman"/>
+          <w:highlight w:val="white"/>
+          <w:lang w:val="en-US"/>
+        </w:rPr>
+        <w:t xml:space="preserve">, </w:t>
+      </w:r>
+      <w:r>
+        <w:rPr>
+          <w:rFonts w:ascii="Times New Roman" w:eastAsiaTheme="minorHAnsi" w:hAnsi="Times New Roman"/>
+          <w:highlight w:val="white"/>
+        </w:rPr>
+        <w:t>Пункты</w:t>
+      </w:r>
+      <w:r>
+        <w:rPr>
+          <w:rFonts w:ascii="Times New Roman" w:eastAsiaTheme="minorHAnsi" w:hAnsi="Times New Roman"/>
+          <w:highlight w:val="white"/>
+          <w:lang w:val="en-US"/>
+        </w:rPr>
+        <w:t>_</w:t>
+      </w:r>
+      <w:r>
+        <w:rPr>
+          <w:rFonts w:ascii="Times New Roman" w:eastAsiaTheme="minorHAnsi" w:hAnsi="Times New Roman"/>
+          <w:highlight w:val="white"/>
+        </w:rPr>
+        <w:t>меню</w:t>
+      </w:r>
+      <w:r>
+        <w:rPr>
+          <w:rFonts w:ascii="Times New Roman" w:eastAsiaTheme="minorHAnsi" w:hAnsi="Times New Roman"/>
+          <w:highlight w:val="white"/>
+          <w:lang w:val="en-US"/>
+        </w:rPr>
+        <w:t>.</w:t>
+      </w:r>
+      <w:r>
+        <w:rPr>
+          <w:rFonts w:ascii="Times New Roman" w:eastAsiaTheme="minorHAnsi" w:hAnsi="Times New Roman"/>
+          <w:highlight w:val="white"/>
+        </w:rPr>
+        <w:t>Описание</w:t>
+      </w:r>
+      <w:r>
+        <w:rPr>
+          <w:rFonts w:ascii="Times New Roman" w:eastAsiaTheme="minorHAnsi" w:hAnsi="Times New Roman"/>
+          <w:highlight w:val="white"/>
+          <w:lang w:val="en-US"/>
+        </w:rPr>
+        <w:t>_</w:t>
+      </w:r>
+      <w:r>
+        <w:rPr>
+          <w:rFonts w:ascii="Times New Roman" w:eastAsiaTheme="minorHAnsi" w:hAnsi="Times New Roman"/>
+          <w:highlight w:val="white"/>
+        </w:rPr>
+        <w:t>блюда</w:t>
+      </w:r>
+      <w:r>
+        <w:rPr>
+          <w:rFonts w:ascii="Times New Roman" w:eastAsiaTheme="minorHAnsi" w:hAnsi="Times New Roman"/>
+          <w:highlight w:val="white"/>
+          <w:lang w:val="en-US"/>
+        </w:rPr>
+        <w:t xml:space="preserve">, </w:t>
+      </w:r>
+      <w:r>
+        <w:rPr>
+          <w:rFonts w:ascii="Times New Roman" w:eastAsiaTheme="minorHAnsi" w:hAnsi="Times New Roman"/>
+          <w:highlight w:val="white"/>
+        </w:rPr>
+        <w:t>Пункты</w:t>
+      </w:r>
+      <w:r>
+        <w:rPr>
+          <w:rFonts w:ascii="Times New Roman" w:eastAsiaTheme="minorHAnsi" w:hAnsi="Times New Roman"/>
+          <w:highlight w:val="white"/>
+          <w:lang w:val="en-US"/>
+        </w:rPr>
+        <w:t>_</w:t>
+      </w:r>
+      <w:r>
+        <w:rPr>
+          <w:rFonts w:ascii="Times New Roman" w:eastAsiaTheme="minorHAnsi" w:hAnsi="Times New Roman"/>
+          <w:highlight w:val="white"/>
+        </w:rPr>
+        <w:t>меню</w:t>
+      </w:r>
+      <w:r>
+        <w:rPr>
+          <w:rFonts w:ascii="Times New Roman" w:eastAsiaTheme="minorHAnsi" w:hAnsi="Times New Roman"/>
+          <w:highlight w:val="white"/>
+          <w:lang w:val="en-US"/>
+        </w:rPr>
+        <w:t>.</w:t>
       </w:r>
       <w:proofErr w:type="spellStart"/>
       <w:r>
         <w:rPr>
           <w:rFonts w:ascii="Times New Roman" w:eastAsiaTheme="minorHAnsi" w:hAnsi="Times New Roman"/>
           <w:highlight w:val="white"/>
-        </w:rPr>
-        <w:t>select</w:t>
+          <w:lang w:val="en-US"/>
+        </w:rPr>
+        <w:t>Filestream</w:t>
       </w:r>
       <w:proofErr w:type="spellEnd"/>
       <w:r>
         <w:rPr>
           <w:rFonts w:ascii="Times New Roman" w:eastAsiaTheme="minorHAnsi" w:hAnsi="Times New Roman"/>
           <w:highlight w:val="white"/>
-        </w:rPr>
-        <w:t xml:space="preserve"> </w:t>
-      </w:r>
-      <w:proofErr w:type="spellStart"/>
-      <w:r>
-        <w:rPr>
-          <w:rFonts w:ascii="Times New Roman" w:eastAsiaTheme="minorHAnsi" w:hAnsi="Times New Roman"/>
-          <w:highlight w:val="white"/>
-        </w:rPr>
-        <w:t>Пункты_меню.Код_блюда</w:t>
-      </w:r>
-      <w:proofErr w:type="spellEnd"/>
-      <w:r>
-        <w:rPr>
-          <w:rFonts w:ascii="Times New Roman" w:eastAsiaTheme="minorHAnsi" w:hAnsi="Times New Roman"/>
-          <w:highlight w:val="white"/>
+          <w:lang w:val="en-US"/>
         </w:rPr>
         <w:t xml:space="preserve">, </w:t>
       </w:r>
-      <w:proofErr w:type="spellStart"/>
-      <w:r>
-        <w:rPr>
-          <w:rFonts w:ascii="Times New Roman" w:eastAsiaTheme="minorHAnsi" w:hAnsi="Times New Roman"/>
-          <w:highlight w:val="white"/>
-        </w:rPr>
-        <w:t>Пункты_меню.Описание_блюда</w:t>
-      </w:r>
-      <w:proofErr w:type="spellEnd"/>
-      <w:r>
-        <w:rPr>
-          <w:rFonts w:ascii="Times New Roman" w:eastAsiaTheme="minorHAnsi" w:hAnsi="Times New Roman"/>
-          <w:highlight w:val="white"/>
+      <w:r>
+        <w:rPr>
+          <w:rFonts w:ascii="Times New Roman" w:eastAsiaTheme="minorHAnsi" w:hAnsi="Times New Roman"/>
+          <w:highlight w:val="white"/>
+        </w:rPr>
+        <w:t>Пункты</w:t>
+      </w:r>
+      <w:r>
+        <w:rPr>
+          <w:rFonts w:ascii="Times New Roman" w:eastAsiaTheme="minorHAnsi" w:hAnsi="Times New Roman"/>
+          <w:highlight w:val="white"/>
+          <w:lang w:val="en-US"/>
+        </w:rPr>
+        <w:t>_</w:t>
+      </w:r>
+      <w:r>
+        <w:rPr>
+          <w:rFonts w:ascii="Times New Roman" w:eastAsiaTheme="minorHAnsi" w:hAnsi="Times New Roman"/>
+          <w:highlight w:val="white"/>
+        </w:rPr>
+        <w:t>меню</w:t>
+      </w:r>
+      <w:r>
+        <w:rPr>
+          <w:rFonts w:ascii="Times New Roman" w:eastAsiaTheme="minorHAnsi" w:hAnsi="Times New Roman"/>
+          <w:highlight w:val="white"/>
+          <w:lang w:val="en-US"/>
+        </w:rPr>
+        <w:t>.</w:t>
+      </w:r>
+      <w:r>
+        <w:rPr>
+          <w:rFonts w:ascii="Times New Roman" w:eastAsiaTheme="minorHAnsi" w:hAnsi="Times New Roman"/>
+          <w:highlight w:val="white"/>
+        </w:rPr>
+        <w:t>Время</w:t>
+      </w:r>
+      <w:r>
+        <w:rPr>
+          <w:rFonts w:ascii="Times New Roman" w:eastAsiaTheme="minorHAnsi" w:hAnsi="Times New Roman"/>
+          <w:highlight w:val="white"/>
+          <w:lang w:val="en-US"/>
+        </w:rPr>
+        <w:t>_</w:t>
+      </w:r>
+      <w:r>
+        <w:rPr>
+          <w:rFonts w:ascii="Times New Roman" w:eastAsiaTheme="minorHAnsi" w:hAnsi="Times New Roman"/>
+          <w:highlight w:val="white"/>
+        </w:rPr>
+        <w:t>приготовления</w:t>
+      </w:r>
+      <w:r>
+        <w:rPr>
+          <w:rFonts w:ascii="Times New Roman" w:eastAsiaTheme="minorHAnsi" w:hAnsi="Times New Roman"/>
+          <w:highlight w:val="white"/>
+          <w:lang w:val="en-US"/>
         </w:rPr>
         <w:t xml:space="preserve">, </w:t>
       </w:r>
-      <w:proofErr w:type="spellStart"/>
-      <w:r>
-        <w:rPr>
-          <w:rFonts w:ascii="Times New Roman" w:eastAsiaTheme="minorHAnsi" w:hAnsi="Times New Roman"/>
-          <w:highlight w:val="white"/>
-        </w:rPr>
-        <w:t>Пункты_меню.Filestream</w:t>
-      </w:r>
-      <w:proofErr w:type="spellEnd"/>
-      <w:r>
-        <w:rPr>
-          <w:rFonts w:ascii="Times New Roman" w:eastAsiaTheme="minorHAnsi" w:hAnsi="Times New Roman"/>
-          <w:highlight w:val="white"/>
+      <w:r>
+        <w:rPr>
+          <w:rFonts w:ascii="Times New Roman" w:eastAsiaTheme="minorHAnsi" w:hAnsi="Times New Roman"/>
+          <w:highlight w:val="white"/>
+        </w:rPr>
+        <w:t>Пункты</w:t>
+      </w:r>
+      <w:r>
+        <w:rPr>
+          <w:rFonts w:ascii="Times New Roman" w:eastAsiaTheme="minorHAnsi" w:hAnsi="Times New Roman"/>
+          <w:highlight w:val="white"/>
+          <w:lang w:val="en-US"/>
+        </w:rPr>
+        <w:t>_</w:t>
+      </w:r>
+      <w:r>
+        <w:rPr>
+          <w:rFonts w:ascii="Times New Roman" w:eastAsiaTheme="minorHAnsi" w:hAnsi="Times New Roman"/>
+          <w:highlight w:val="white"/>
+        </w:rPr>
+        <w:t>меню</w:t>
+      </w:r>
+      <w:r>
+        <w:rPr>
+          <w:rFonts w:ascii="Times New Roman" w:eastAsiaTheme="minorHAnsi" w:hAnsi="Times New Roman"/>
+          <w:highlight w:val="white"/>
+          <w:lang w:val="en-US"/>
+        </w:rPr>
+        <w:t>.</w:t>
+      </w:r>
+      <w:r>
+        <w:rPr>
+          <w:rFonts w:ascii="Times New Roman" w:eastAsiaTheme="minorHAnsi" w:hAnsi="Times New Roman"/>
+          <w:highlight w:val="white"/>
+        </w:rPr>
+        <w:t>Цена</w:t>
+      </w:r>
+      <w:r>
+        <w:rPr>
+          <w:rFonts w:ascii="Times New Roman" w:eastAsiaTheme="minorHAnsi" w:hAnsi="Times New Roman"/>
+          <w:highlight w:val="white"/>
+          <w:lang w:val="en-US"/>
         </w:rPr>
         <w:t xml:space="preserve">, </w:t>
       </w:r>
-      <w:proofErr w:type="spellStart"/>
-      <w:r>
-        <w:rPr>
-          <w:rFonts w:ascii="Times New Roman" w:eastAsiaTheme="minorHAnsi" w:hAnsi="Times New Roman"/>
-          <w:highlight w:val="white"/>
-        </w:rPr>
-        <w:t>Пункты_меню.Время_приготовления</w:t>
-      </w:r>
-      <w:proofErr w:type="spellEnd"/>
-      <w:r>
-        <w:rPr>
-          <w:rFonts w:ascii="Times New Roman" w:eastAsiaTheme="minorHAnsi" w:hAnsi="Times New Roman"/>
-          <w:highlight w:val="white"/>
+      <w:r>
+        <w:rPr>
+          <w:rFonts w:ascii="Times New Roman" w:eastAsiaTheme="minorHAnsi" w:hAnsi="Times New Roman"/>
+          <w:highlight w:val="white"/>
+        </w:rPr>
+        <w:t>Пункты</w:t>
+      </w:r>
+      <w:r>
+        <w:rPr>
+          <w:rFonts w:ascii="Times New Roman" w:eastAsiaTheme="minorHAnsi" w:hAnsi="Times New Roman"/>
+          <w:highlight w:val="white"/>
+          <w:lang w:val="en-US"/>
+        </w:rPr>
+        <w:t>_</w:t>
+      </w:r>
+      <w:r>
+        <w:rPr>
+          <w:rFonts w:ascii="Times New Roman" w:eastAsiaTheme="minorHAnsi" w:hAnsi="Times New Roman"/>
+          <w:highlight w:val="white"/>
+        </w:rPr>
+        <w:t>меню</w:t>
+      </w:r>
+      <w:r>
+        <w:rPr>
+          <w:rFonts w:ascii="Times New Roman" w:eastAsiaTheme="minorHAnsi" w:hAnsi="Times New Roman"/>
+          <w:highlight w:val="white"/>
+          <w:lang w:val="en-US"/>
+        </w:rPr>
+        <w:t>.</w:t>
+      </w:r>
+      <w:r>
+        <w:rPr>
+          <w:rFonts w:ascii="Times New Roman" w:eastAsiaTheme="minorHAnsi" w:hAnsi="Times New Roman"/>
+          <w:highlight w:val="white"/>
+        </w:rPr>
+        <w:t>Количество</w:t>
+      </w:r>
+      <w:r>
+        <w:rPr>
+          <w:rFonts w:ascii="Times New Roman" w:eastAsiaTheme="minorHAnsi" w:hAnsi="Times New Roman"/>
+          <w:highlight w:val="white"/>
+          <w:lang w:val="en-US"/>
+        </w:rPr>
+        <w:t>_</w:t>
+      </w:r>
+      <w:r>
+        <w:rPr>
+          <w:rFonts w:ascii="Times New Roman" w:eastAsiaTheme="minorHAnsi" w:hAnsi="Times New Roman"/>
+          <w:highlight w:val="white"/>
+        </w:rPr>
+        <w:t>порций</w:t>
+      </w:r>
+      <w:r>
+        <w:rPr>
+          <w:rFonts w:ascii="Times New Roman" w:eastAsiaTheme="minorHAnsi" w:hAnsi="Times New Roman"/>
+          <w:highlight w:val="white"/>
+          <w:lang w:val="en-US"/>
         </w:rPr>
         <w:t xml:space="preserve">, </w:t>
       </w:r>
-      <w:proofErr w:type="spellStart"/>
-      <w:r>
-        <w:rPr>
-          <w:rFonts w:ascii="Times New Roman" w:eastAsiaTheme="minorHAnsi" w:hAnsi="Times New Roman"/>
-          <w:highlight w:val="white"/>
-        </w:rPr>
-        <w:t>Пункты_меню.Цена</w:t>
-      </w:r>
-      <w:proofErr w:type="spellEnd"/>
-      <w:r>
-        <w:rPr>
-          <w:rFonts w:ascii="Times New Roman" w:eastAsiaTheme="minorHAnsi" w:hAnsi="Times New Roman"/>
-          <w:highlight w:val="white"/>
+      <w:r>
+        <w:rPr>
+          <w:rFonts w:ascii="Times New Roman" w:eastAsiaTheme="minorHAnsi" w:hAnsi="Times New Roman"/>
+          <w:highlight w:val="white"/>
+        </w:rPr>
+        <w:t>Пункты</w:t>
+      </w:r>
+      <w:r>
+        <w:rPr>
+          <w:rFonts w:ascii="Times New Roman" w:eastAsiaTheme="minorHAnsi" w:hAnsi="Times New Roman"/>
+          <w:highlight w:val="white"/>
+          <w:lang w:val="en-US"/>
+        </w:rPr>
+        <w:t>_</w:t>
+      </w:r>
+      <w:r>
+        <w:rPr>
+          <w:rFonts w:ascii="Times New Roman" w:eastAsiaTheme="minorHAnsi" w:hAnsi="Times New Roman"/>
+          <w:highlight w:val="white"/>
+        </w:rPr>
+        <w:t>меню</w:t>
+      </w:r>
+      <w:r>
+        <w:rPr>
+          <w:rFonts w:ascii="Times New Roman" w:eastAsiaTheme="minorHAnsi" w:hAnsi="Times New Roman"/>
+          <w:highlight w:val="white"/>
+          <w:lang w:val="en-US"/>
+        </w:rPr>
+        <w:t>.</w:t>
+      </w:r>
+      <w:r>
+        <w:rPr>
+          <w:rFonts w:ascii="Times New Roman" w:eastAsiaTheme="minorHAnsi" w:hAnsi="Times New Roman"/>
+          <w:highlight w:val="white"/>
+        </w:rPr>
+        <w:t>Комментарии</w:t>
+      </w:r>
+      <w:r>
+        <w:rPr>
+          <w:rFonts w:ascii="Times New Roman" w:eastAsiaTheme="minorHAnsi" w:hAnsi="Times New Roman"/>
+          <w:highlight w:val="white"/>
+          <w:lang w:val="en-US"/>
         </w:rPr>
         <w:t xml:space="preserve">, </w:t>
       </w:r>
-      <w:proofErr w:type="spellStart"/>
-      <w:r>
-        <w:rPr>
-          <w:rFonts w:ascii="Times New Roman" w:eastAsiaTheme="minorHAnsi" w:hAnsi="Times New Roman"/>
-          <w:highlight w:val="white"/>
-        </w:rPr>
-        <w:t>Пункты_меню.Количество_порций</w:t>
-      </w:r>
-      <w:proofErr w:type="spellEnd"/>
-      <w:r>
-        <w:rPr>
-          <w:rFonts w:ascii="Times New Roman" w:eastAsiaTheme="minorHAnsi" w:hAnsi="Times New Roman"/>
-          <w:highlight w:val="white"/>
-        </w:rPr>
-        <w:t xml:space="preserve">, </w:t>
-      </w:r>
-      <w:proofErr w:type="spellStart"/>
-      <w:r>
-        <w:rPr>
-          <w:rFonts w:ascii="Times New Roman" w:eastAsiaTheme="minorHAnsi" w:hAnsi="Times New Roman"/>
-          <w:highlight w:val="white"/>
-        </w:rPr>
-        <w:t>Пункты_меню.Комментарии</w:t>
-      </w:r>
-      <w:proofErr w:type="spellEnd"/>
-      <w:r>
-        <w:rPr>
-          <w:rFonts w:ascii="Times New Roman" w:eastAsiaTheme="minorHAnsi" w:hAnsi="Times New Roman"/>
-          <w:highlight w:val="white"/>
-        </w:rPr>
-        <w:t xml:space="preserve">, </w:t>
-      </w:r>
-      <w:proofErr w:type="spellStart"/>
-      <w:r>
-        <w:rPr>
-          <w:rFonts w:ascii="Times New Roman" w:eastAsiaTheme="minorHAnsi" w:hAnsi="Times New Roman"/>
-          <w:highlight w:val="white"/>
-        </w:rPr>
-        <w:t>Рецепт.Рецепт</w:t>
-      </w:r>
-      <w:proofErr w:type="spellEnd"/>
-      <w:r>
-        <w:rPr>
-          <w:rFonts w:ascii="Times New Roman" w:eastAsiaTheme="minorHAnsi" w:hAnsi="Times New Roman"/>
-          <w:highlight w:val="white"/>
-        </w:rPr>
-        <w:t xml:space="preserve"> </w:t>
-      </w:r>
-      <w:proofErr w:type="spellStart"/>
-      <w:r>
-        <w:rPr>
-          <w:rFonts w:ascii="Times New Roman" w:eastAsiaTheme="minorHAnsi" w:hAnsi="Times New Roman"/>
-          <w:highlight w:val="white"/>
-        </w:rPr>
-        <w:t>from</w:t>
-      </w:r>
-      <w:proofErr w:type="spellEnd"/>
-      <w:r>
-        <w:rPr>
-          <w:rFonts w:ascii="Times New Roman" w:eastAsiaTheme="minorHAnsi" w:hAnsi="Times New Roman"/>
-          <w:highlight w:val="white"/>
-        </w:rPr>
-        <w:t xml:space="preserve"> </w:t>
-      </w:r>
-      <w:proofErr w:type="spellStart"/>
-      <w:r>
-        <w:rPr>
-          <w:rFonts w:ascii="Times New Roman" w:eastAsiaTheme="minorHAnsi" w:hAnsi="Times New Roman"/>
-          <w:highlight w:val="white"/>
-        </w:rPr>
-        <w:t>Пункты_меню</w:t>
-      </w:r>
-      <w:proofErr w:type="spellEnd"/>
-      <w:r>
-        <w:rPr>
-          <w:rFonts w:ascii="Times New Roman" w:eastAsiaTheme="minorHAnsi" w:hAnsi="Times New Roman"/>
-          <w:highlight w:val="white"/>
-        </w:rPr>
-        <w:t xml:space="preserve"> LEFT OUTER JOIN Рецепт ON </w:t>
-      </w:r>
-      <w:proofErr w:type="spellStart"/>
-      <w:r>
-        <w:rPr>
-          <w:rFonts w:ascii="Times New Roman" w:eastAsiaTheme="minorHAnsi" w:hAnsi="Times New Roman"/>
-          <w:highlight w:val="white"/>
-        </w:rPr>
-        <w:t>Пункты_меню.Код_блюда</w:t>
-      </w:r>
-      <w:proofErr w:type="spellEnd"/>
-      <w:r>
-        <w:rPr>
-          <w:rFonts w:ascii="Times New Roman" w:eastAsiaTheme="minorHAnsi" w:hAnsi="Times New Roman"/>
-          <w:highlight w:val="white"/>
+      <w:r>
+        <w:rPr>
+          <w:rFonts w:ascii="Times New Roman" w:eastAsiaTheme="minorHAnsi" w:hAnsi="Times New Roman"/>
+          <w:highlight w:val="white"/>
+        </w:rPr>
+        <w:t>Рецепт</w:t>
+      </w:r>
+      <w:r>
+        <w:rPr>
+          <w:rFonts w:ascii="Times New Roman" w:eastAsiaTheme="minorHAnsi" w:hAnsi="Times New Roman"/>
+          <w:highlight w:val="white"/>
+          <w:lang w:val="en-US"/>
+        </w:rPr>
+        <w:t>.</w:t>
+      </w:r>
+      <w:r>
+        <w:rPr>
+          <w:rFonts w:ascii="Times New Roman" w:eastAsiaTheme="minorHAnsi" w:hAnsi="Times New Roman"/>
+          <w:highlight w:val="white"/>
+        </w:rPr>
+        <w:t>Рецепт</w:t>
+      </w:r>
+      <w:r>
+        <w:rPr>
+          <w:rFonts w:ascii="Times New Roman" w:eastAsiaTheme="minorHAnsi" w:hAnsi="Times New Roman"/>
+          <w:highlight w:val="white"/>
+          <w:lang w:val="en-US"/>
+        </w:rPr>
+        <w:t xml:space="preserve"> from </w:t>
+      </w:r>
+      <w:r>
+        <w:rPr>
+          <w:rFonts w:ascii="Times New Roman" w:eastAsiaTheme="minorHAnsi" w:hAnsi="Times New Roman"/>
+          <w:highlight w:val="white"/>
+        </w:rPr>
+        <w:t>Пункты</w:t>
+      </w:r>
+      <w:r>
+        <w:rPr>
+          <w:rFonts w:ascii="Times New Roman" w:eastAsiaTheme="minorHAnsi" w:hAnsi="Times New Roman"/>
+          <w:highlight w:val="white"/>
+          <w:lang w:val="en-US"/>
+        </w:rPr>
+        <w:t>_</w:t>
+      </w:r>
+      <w:r>
+        <w:rPr>
+          <w:rFonts w:ascii="Times New Roman" w:eastAsiaTheme="minorHAnsi" w:hAnsi="Times New Roman"/>
+          <w:highlight w:val="white"/>
+        </w:rPr>
+        <w:t>меню</w:t>
+      </w:r>
+      <w:r>
+        <w:rPr>
+          <w:rFonts w:ascii="Times New Roman" w:eastAsiaTheme="minorHAnsi" w:hAnsi="Times New Roman"/>
+          <w:highlight w:val="white"/>
+          <w:lang w:val="en-US"/>
+        </w:rPr>
+        <w:t xml:space="preserve"> LEFT OUTER JOIN </w:t>
+      </w:r>
+      <w:r>
+        <w:rPr>
+          <w:rFonts w:ascii="Times New Roman" w:eastAsiaTheme="minorHAnsi" w:hAnsi="Times New Roman"/>
+          <w:highlight w:val="white"/>
+        </w:rPr>
+        <w:t>Рецепт</w:t>
+      </w:r>
+      <w:r>
+        <w:rPr>
+          <w:rFonts w:ascii="Times New Roman" w:eastAsiaTheme="minorHAnsi" w:hAnsi="Times New Roman"/>
+          <w:highlight w:val="white"/>
+          <w:lang w:val="en-US"/>
+        </w:rPr>
+        <w:t xml:space="preserve"> ON </w:t>
+      </w:r>
+      <w:r>
+        <w:rPr>
+          <w:rFonts w:ascii="Times New Roman" w:eastAsiaTheme="minorHAnsi" w:hAnsi="Times New Roman"/>
+          <w:highlight w:val="white"/>
+        </w:rPr>
+        <w:t>Пункты</w:t>
+      </w:r>
+      <w:r>
+        <w:rPr>
+          <w:rFonts w:ascii="Times New Roman" w:eastAsiaTheme="minorHAnsi" w:hAnsi="Times New Roman"/>
+          <w:highlight w:val="white"/>
+          <w:lang w:val="en-US"/>
+        </w:rPr>
+        <w:t>_</w:t>
+      </w:r>
+      <w:r>
+        <w:rPr>
+          <w:rFonts w:ascii="Times New Roman" w:eastAsiaTheme="minorHAnsi" w:hAnsi="Times New Roman"/>
+          <w:highlight w:val="white"/>
+        </w:rPr>
+        <w:t>меню</w:t>
+      </w:r>
+      <w:r>
+        <w:rPr>
+          <w:rFonts w:ascii="Times New Roman" w:eastAsiaTheme="minorHAnsi" w:hAnsi="Times New Roman"/>
+          <w:highlight w:val="white"/>
+          <w:lang w:val="en-US"/>
+        </w:rPr>
+        <w:t>.</w:t>
+      </w:r>
+      <w:r>
+        <w:rPr>
+          <w:rFonts w:ascii="Times New Roman" w:eastAsiaTheme="minorHAnsi" w:hAnsi="Times New Roman"/>
+          <w:highlight w:val="white"/>
+        </w:rPr>
+        <w:t>Код</w:t>
+      </w:r>
+      <w:r>
+        <w:rPr>
+          <w:rFonts w:ascii="Times New Roman" w:eastAsiaTheme="minorHAnsi" w:hAnsi="Times New Roman"/>
+          <w:highlight w:val="white"/>
+          <w:lang w:val="en-US"/>
+        </w:rPr>
+        <w:t>_</w:t>
+      </w:r>
+      <w:r>
+        <w:rPr>
+          <w:rFonts w:ascii="Times New Roman" w:eastAsiaTheme="minorHAnsi" w:hAnsi="Times New Roman"/>
+          <w:highlight w:val="white"/>
+        </w:rPr>
+        <w:t>блюда</w:t>
+      </w:r>
+      <w:r>
+        <w:rPr>
+          <w:rFonts w:ascii="Times New Roman" w:eastAsiaTheme="minorHAnsi" w:hAnsi="Times New Roman"/>
+          <w:highlight w:val="white"/>
+          <w:lang w:val="en-US"/>
         </w:rPr>
         <w:t xml:space="preserve"> = </w:t>
       </w:r>
-      <w:proofErr w:type="spellStart"/>
-      <w:r>
-        <w:rPr>
-          <w:rFonts w:ascii="Times New Roman" w:eastAsiaTheme="minorHAnsi" w:hAnsi="Times New Roman"/>
-          <w:highlight w:val="white"/>
-        </w:rPr>
-        <w:t>Рецепт.Код_блюда</w:t>
-      </w:r>
-      <w:proofErr w:type="spellEnd"/>
-      <w:r>
-        <w:rPr>
-          <w:rFonts w:ascii="Times New Roman" w:eastAsiaTheme="minorHAnsi" w:hAnsi="Times New Roman"/>
-          <w:highlight w:val="white"/>
+      <w:r>
+        <w:rPr>
+          <w:rFonts w:ascii="Times New Roman" w:eastAsiaTheme="minorHAnsi" w:hAnsi="Times New Roman"/>
+          <w:highlight w:val="white"/>
+        </w:rPr>
+        <w:t>Рецепт</w:t>
+      </w:r>
+      <w:r>
+        <w:rPr>
+          <w:rFonts w:ascii="Times New Roman" w:eastAsiaTheme="minorHAnsi" w:hAnsi="Times New Roman"/>
+          <w:highlight w:val="white"/>
+          <w:lang w:val="en-US"/>
+        </w:rPr>
+        <w:t>.</w:t>
+      </w:r>
+      <w:r>
+        <w:rPr>
+          <w:rFonts w:ascii="Times New Roman" w:eastAsiaTheme="minorHAnsi" w:hAnsi="Times New Roman"/>
+          <w:highlight w:val="white"/>
+        </w:rPr>
+        <w:t>Код</w:t>
+      </w:r>
+      <w:r>
+        <w:rPr>
+          <w:rFonts w:ascii="Times New Roman" w:eastAsiaTheme="minorHAnsi" w:hAnsi="Times New Roman"/>
+          <w:highlight w:val="white"/>
+          <w:lang w:val="en-US"/>
+        </w:rPr>
+        <w:t>_</w:t>
+      </w:r>
+      <w:r>
+        <w:rPr>
+          <w:rFonts w:ascii="Times New Roman" w:eastAsiaTheme="minorHAnsi" w:hAnsi="Times New Roman"/>
+          <w:highlight w:val="white"/>
+        </w:rPr>
+        <w:t>блюда</w:t>
+      </w:r>
+      <w:r>
+        <w:rPr>
+          <w:rFonts w:ascii="Times New Roman" w:eastAsiaTheme="minorHAnsi" w:hAnsi="Times New Roman"/>
+          <w:highlight w:val="white"/>
+          <w:lang w:val="en-US"/>
         </w:rPr>
         <w:t>";</w:t>
       </w:r>
@@ -17256,6 +17740,7 @@
         <w:rPr>
           <w:rFonts w:ascii="Times New Roman" w:eastAsiaTheme="minorHAnsi" w:hAnsi="Times New Roman"/>
           <w:highlight w:val="white"/>
+          <w:lang w:val="en-US"/>
         </w:rPr>
         <w:t xml:space="preserve">            </w:t>
       </w:r>
@@ -17981,7 +18466,7 @@
     </w:p>
     <w:p/>
     <w:sectPr>
-      <w:footerReference w:type="default" r:id="rId37"/>
+      <w:footerReference w:type="default" r:id="rId39"/>
       <w:pgSz w:w="11906" w:h="16838"/>
       <w:pgMar w:top="1134" w:right="850" w:bottom="1134" w:left="1701" w:header="708" w:footer="708" w:gutter="0"/>
       <w:pgNumType w:start="3"/>
@@ -18071,7 +18556,7 @@
             <w:sz w:val="28"/>
             <w:szCs w:val="28"/>
           </w:rPr>
-          <w:t>4</w:t>
+          <w:t>12</w:t>
         </w:r>
         <w:r>
           <w:rPr>
@@ -19353,7 +19838,7 @@
 </file>
 
 <file path=customXml/itemProps1.xml><?xml version="1.0" encoding="utf-8"?>
-<ds:datastoreItem xmlns:ds="http://schemas.openxmlformats.org/officeDocument/2006/customXml" ds:itemID="{C251F289-6732-49AF-B236-AC45B03468E4}">
+<ds:datastoreItem xmlns:ds="http://schemas.openxmlformats.org/officeDocument/2006/customXml" ds:itemID="{2E8FF65E-A39F-44DF-91B0-3B7A1AE2E9B8}">
   <ds:schemaRefs>
     <ds:schemaRef ds:uri="http://schemas.openxmlformats.org/officeDocument/2006/bibliography"/>
   </ds:schemaRefs>

</xml_diff>

<commit_message>
Darina Malinovskaya. Paragraph four (view, modified Print)
</commit_message>
<xml_diff>
--- a/Poyasnitelnaya_zapiska_k_kursachu.docx
+++ b/Poyasnitelnaya_zapiska_k_kursachu.docx
@@ -5275,15 +5275,13 @@
           <w:rFonts w:ascii="Times New Roman" w:hAnsi="Times New Roman"/>
           <w:sz w:val="28"/>
           <w:szCs w:val="28"/>
-          <w:lang w:val="en-US"/>
-        </w:rPr>
-      </w:pPr>
-      <w:r>
-        <w:rPr>
-          <w:rFonts w:ascii="Times New Roman" w:hAnsi="Times New Roman"/>
-          <w:sz w:val="28"/>
-          <w:szCs w:val="28"/>
-          <w:lang w:val="en-US"/>
+        </w:rPr>
+      </w:pPr>
+      <w:r>
+        <w:rPr>
+          <w:rFonts w:ascii="Times New Roman" w:hAnsi="Times New Roman"/>
+          <w:sz w:val="28"/>
+          <w:szCs w:val="28"/>
         </w:rPr>
         <w:t xml:space="preserve">- </w:t>
       </w:r>
@@ -5308,17 +5306,24 @@
           <w:rFonts w:ascii="Times New Roman" w:hAnsi="Times New Roman"/>
           <w:sz w:val="28"/>
           <w:szCs w:val="28"/>
-          <w:lang w:val="en-US"/>
-        </w:rPr>
-      </w:pPr>
-      <w:r>
-        <w:rPr>
-          <w:rFonts w:ascii="Times New Roman" w:hAnsi="Times New Roman"/>
-          <w:sz w:val="28"/>
-          <w:szCs w:val="28"/>
-          <w:lang w:val="en-US"/>
-        </w:rPr>
-        <w:t>- Currencies</w:t>
+        </w:rPr>
+      </w:pPr>
+      <w:r>
+        <w:rPr>
+          <w:rFonts w:ascii="Times New Roman" w:hAnsi="Times New Roman"/>
+          <w:sz w:val="28"/>
+          <w:szCs w:val="28"/>
+        </w:rPr>
+        <w:t xml:space="preserve">- </w:t>
+      </w:r>
+      <w:r>
+        <w:rPr>
+          <w:rFonts w:ascii="Times New Roman" w:hAnsi="Times New Roman"/>
+          <w:sz w:val="28"/>
+          <w:szCs w:val="28"/>
+          <w:lang w:val="en-US"/>
+        </w:rPr>
+        <w:t>Currencies</w:t>
       </w:r>
     </w:p>
     <w:p>
@@ -5952,29 +5957,38 @@
           <w:szCs w:val="28"/>
         </w:rPr>
       </w:pPr>
+    </w:p>
+    <w:p>
+      <w:pPr>
+        <w:spacing w:line="276" w:lineRule="auto"/>
+        <w:ind w:left="964"/>
+        <w:rPr>
+          <w:rFonts w:ascii="Times New Roman" w:hAnsi="Times New Roman"/>
+          <w:b/>
+          <w:sz w:val="28"/>
+          <w:szCs w:val="28"/>
+        </w:rPr>
+      </w:pPr>
+      <w:r>
+        <w:rPr>
+          <w:rFonts w:ascii="Times New Roman" w:hAnsi="Times New Roman"/>
+          <w:b/>
+          <w:sz w:val="28"/>
+          <w:szCs w:val="28"/>
+        </w:rPr>
+        <w:lastRenderedPageBreak/>
+        <w:t>4 РАЗРАБОТК</w:t>
+      </w:r>
       <w:bookmarkStart w:id="3" w:name="_GoBack"/>
       <w:bookmarkEnd w:id="3"/>
-    </w:p>
-    <w:p>
-      <w:pPr>
-        <w:spacing w:line="276" w:lineRule="auto"/>
-        <w:ind w:left="964"/>
+      <w:r>
         <w:rPr>
           <w:rFonts w:ascii="Times New Roman" w:hAnsi="Times New Roman"/>
           <w:b/>
           <w:sz w:val="28"/>
           <w:szCs w:val="28"/>
         </w:rPr>
-      </w:pPr>
-      <w:r>
-        <w:rPr>
-          <w:rFonts w:ascii="Times New Roman" w:hAnsi="Times New Roman"/>
-          <w:b/>
-          <w:sz w:val="28"/>
-          <w:szCs w:val="28"/>
-        </w:rPr>
-        <w:lastRenderedPageBreak/>
-        <w:t>4 РАЗРАБОТКА КЛИЕНТСКОЙ ЧАСТИ</w:t>
+        <w:t>А КЛИЕНТСКОЙ ЧАСТИ</w:t>
       </w:r>
     </w:p>
     <w:p>
@@ -6557,30 +6571,47 @@
         </w:rPr>
         <w:t> </w:t>
       </w:r>
-      <w:hyperlink r:id="rId17" w:tooltip="Windows CE" w:history="1">
-        <w:proofErr w:type="spellStart"/>
-        <w:r>
-          <w:rPr>
-            <w:rStyle w:val="af0"/>
-            <w:color w:val="auto"/>
-            <w:sz w:val="28"/>
-            <w:szCs w:val="28"/>
-            <w:u w:val="none"/>
-          </w:rPr>
-          <w:t>Windows</w:t>
-        </w:r>
-        <w:proofErr w:type="spellEnd"/>
-        <w:r>
-          <w:rPr>
-            <w:rStyle w:val="af0"/>
-            <w:color w:val="auto"/>
-            <w:sz w:val="28"/>
-            <w:szCs w:val="28"/>
-            <w:u w:val="none"/>
-          </w:rPr>
-          <w:t xml:space="preserve"> CE</w:t>
-        </w:r>
-      </w:hyperlink>
+      <w:proofErr w:type="spellStart"/>
+      <w:r>
+        <w:fldChar w:fldCharType="begin"/>
+      </w:r>
+      <w:r>
+        <w:instrText xml:space="preserve"> HYPERLINK "https://ru.wikipedia.org/wiki/Windows_CE" \o "Windows CE" </w:instrText>
+      </w:r>
+      <w:r>
+        <w:fldChar w:fldCharType="separate"/>
+      </w:r>
+      <w:r>
+        <w:rPr>
+          <w:rStyle w:val="af0"/>
+          <w:color w:val="auto"/>
+          <w:sz w:val="28"/>
+          <w:szCs w:val="28"/>
+          <w:u w:val="none"/>
+        </w:rPr>
+        <w:t>Windows</w:t>
+      </w:r>
+      <w:proofErr w:type="spellEnd"/>
+      <w:r>
+        <w:rPr>
+          <w:rStyle w:val="af0"/>
+          <w:color w:val="auto"/>
+          <w:sz w:val="28"/>
+          <w:szCs w:val="28"/>
+          <w:u w:val="none"/>
+        </w:rPr>
+        <w:t xml:space="preserve"> CE</w:t>
+      </w:r>
+      <w:r>
+        <w:rPr>
+          <w:rStyle w:val="af0"/>
+          <w:color w:val="auto"/>
+          <w:sz w:val="28"/>
+          <w:szCs w:val="28"/>
+          <w:u w:val="none"/>
+        </w:rPr>
+        <w:fldChar w:fldCharType="end"/>
+      </w:r>
       <w:r>
         <w:rPr>
           <w:sz w:val="28"/>
@@ -6596,7 +6627,7 @@
         </w:rPr>
         <w:t> </w:t>
       </w:r>
-      <w:hyperlink r:id="rId18" w:tooltip=".NET Framework" w:history="1">
+      <w:hyperlink r:id="rId17" w:tooltip=".NET Framework" w:history="1">
         <w:r>
           <w:rPr>
             <w:rStyle w:val="af0"/>
@@ -6750,7 +6781,7 @@
         </w:rPr>
         <w:t> </w:t>
       </w:r>
-      <w:hyperlink r:id="rId19" w:tooltip=".NET Compact Framework" w:history="1">
+      <w:hyperlink r:id="rId18" w:tooltip=".NET Compact Framework" w:history="1">
         <w:r>
           <w:rPr>
             <w:rStyle w:val="af0"/>
@@ -6811,7 +6842,7 @@
         </w:rPr>
         <w:t xml:space="preserve">и </w:t>
       </w:r>
-      <w:hyperlink r:id="rId20" w:tooltip="Silverlight" w:history="1">
+      <w:hyperlink r:id="rId19" w:tooltip="Silverlight" w:history="1">
         <w:proofErr w:type="spellStart"/>
         <w:r>
           <w:rPr>
@@ -6885,7 +6916,7 @@
         </w:rPr>
         <w:t> </w:t>
       </w:r>
-      <w:hyperlink r:id="rId21" w:tooltip="Редактор исходного кода" w:history="1">
+      <w:hyperlink r:id="rId20" w:tooltip="Редактор исходного кода" w:history="1">
         <w:r>
           <w:rPr>
             <w:rStyle w:val="af0"/>
@@ -6970,7 +7001,7 @@
         </w:rPr>
         <w:t xml:space="preserve">и возможностью простейшего </w:t>
       </w:r>
-      <w:hyperlink r:id="rId22" w:tooltip="Рефакторинг" w:history="1">
+      <w:hyperlink r:id="rId21" w:tooltip="Рефакторинг" w:history="1">
         <w:proofErr w:type="spellStart"/>
         <w:r>
           <w:rPr>
@@ -7009,7 +7040,7 @@
         </w:rPr>
         <w:t> </w:t>
       </w:r>
-      <w:hyperlink r:id="rId23" w:tooltip="Microsoft Visual Studio Debugger" w:history="1">
+      <w:hyperlink r:id="rId22" w:tooltip="Microsoft Visual Studio Debugger" w:history="1">
         <w:r>
           <w:rPr>
             <w:rStyle w:val="af0"/>
@@ -7044,7 +7075,7 @@
         </w:rPr>
         <w:t> </w:t>
       </w:r>
-      <w:hyperlink r:id="rId24" w:tooltip="Класс (программирование)" w:history="1">
+      <w:hyperlink r:id="rId23" w:tooltip="Класс (программирование)" w:history="1">
         <w:r>
           <w:rPr>
             <w:rStyle w:val="af0"/>
@@ -7079,7 +7110,7 @@
         </w:rPr>
         <w:t> </w:t>
       </w:r>
-      <w:hyperlink r:id="rId25" w:tooltip="Схема базы данных" w:history="1">
+      <w:hyperlink r:id="rId24" w:tooltip="Схема базы данных" w:history="1">
         <w:r>
           <w:rPr>
             <w:rStyle w:val="af0"/>
@@ -7130,7 +7161,7 @@
         </w:rPr>
         <w:t xml:space="preserve"> позволяет создавать и подключать сторонние дополнения (</w:t>
       </w:r>
-      <w:hyperlink r:id="rId26" w:tooltip="Плагин" w:history="1">
+      <w:hyperlink r:id="rId25" w:tooltip="Плагин" w:history="1">
         <w:r>
           <w:rPr>
             <w:rStyle w:val="af0"/>
@@ -7157,7 +7188,7 @@
         </w:rPr>
         <w:t> </w:t>
       </w:r>
-      <w:hyperlink r:id="rId27" w:tooltip="Система управления версиями" w:history="1">
+      <w:hyperlink r:id="rId26" w:tooltip="Система управления версиями" w:history="1">
         <w:r>
           <w:rPr>
             <w:rStyle w:val="af0"/>
@@ -7192,41 +7223,20 @@
         </w:rPr>
         <w:t> </w:t>
       </w:r>
-      <w:proofErr w:type="spellStart"/>
-      <w:r>
-        <w:fldChar w:fldCharType="begin"/>
-      </w:r>
-      <w:r>
-        <w:rPr>
-          <w:sz w:val="28"/>
-          <w:szCs w:val="28"/>
-        </w:rPr>
-        <w:instrText xml:space="preserve"> HYPERLINK "https://ru.wikipedia.org/wiki/Subversion" \o "Subversion" </w:instrText>
-      </w:r>
-      <w:r>
-        <w:fldChar w:fldCharType="separate"/>
-      </w:r>
-      <w:r>
-        <w:rPr>
-          <w:rStyle w:val="af0"/>
-          <w:color w:val="auto"/>
-          <w:sz w:val="28"/>
-          <w:szCs w:val="28"/>
-          <w:u w:val="none"/>
-        </w:rPr>
-        <w:t>Subversion</w:t>
-      </w:r>
-      <w:proofErr w:type="spellEnd"/>
-      <w:r>
-        <w:rPr>
-          <w:rStyle w:val="af0"/>
-          <w:color w:val="auto"/>
-          <w:sz w:val="28"/>
-          <w:szCs w:val="28"/>
-          <w:u w:val="none"/>
-        </w:rPr>
-        <w:fldChar w:fldCharType="end"/>
-      </w:r>
+      <w:hyperlink r:id="rId27" w:tooltip="Subversion" w:history="1">
+        <w:proofErr w:type="spellStart"/>
+        <w:r>
+          <w:rPr>
+            <w:rStyle w:val="af0"/>
+            <w:color w:val="auto"/>
+            <w:sz w:val="28"/>
+            <w:szCs w:val="28"/>
+            <w:u w:val="none"/>
+          </w:rPr>
+          <w:t>Subversion</w:t>
+        </w:r>
+        <w:proofErr w:type="spellEnd"/>
+      </w:hyperlink>
       <w:r>
         <w:rPr>
           <w:rStyle w:val="apple-converted-space"/>
@@ -7633,9 +7643,8 @@
           <w:sz w:val="28"/>
           <w:szCs w:val="28"/>
         </w:rPr>
-        <w:t xml:space="preserve">ADO.NET удовлетворяет различные потребности разработчиков, включая создание клиентских приложений баз данных, а также бизнес-объектов среднего уровня, используемых приложениями, средствами, языками и </w:t>
-      </w:r>
-      <w:proofErr w:type="gramStart"/>
+        <w:t>ADO.NET удовлетворяет различные потребности разработчиков, включая создание клиентских приложений баз данных, а также бизнес-объектов среднего уровня, используемых приложениями, средствами, языками и браузерам.</w:t>
+      </w:r>
       <w:r>
         <w:rPr>
           <w:rStyle w:val="sentence"/>
@@ -7643,7 +7652,7 @@
           <w:sz w:val="28"/>
           <w:szCs w:val="28"/>
         </w:rPr>
-        <w:t>браузерам.</w:t>
+        <w:t xml:space="preserve"> </w:t>
       </w:r>
       <w:r>
         <w:rPr>
@@ -7652,17 +7661,7 @@
           <w:sz w:val="28"/>
           <w:szCs w:val="28"/>
         </w:rPr>
-        <w:t>[</w:t>
-      </w:r>
-      <w:proofErr w:type="gramEnd"/>
-      <w:r>
-        <w:rPr>
-          <w:rStyle w:val="sentence"/>
-          <w:rFonts w:ascii="Times New Roman" w:hAnsi="Times New Roman"/>
-          <w:sz w:val="28"/>
-          <w:szCs w:val="28"/>
-        </w:rPr>
-        <w:t>3]</w:t>
+        <w:t>[3]</w:t>
       </w:r>
     </w:p>
     <w:p>
@@ -7722,23 +7721,14 @@
           <w:rFonts w:ascii="Times New Roman" w:hAnsi="Times New Roman"/>
           <w:sz w:val="28"/>
         </w:rPr>
-        <w:t xml:space="preserve">Главная форма для работы с данными. На данной форме пользователь выбирает </w:t>
-      </w:r>
-      <w:proofErr w:type="gramStart"/>
-      <w:r>
-        <w:rPr>
-          <w:rFonts w:ascii="Times New Roman" w:hAnsi="Times New Roman"/>
-          <w:sz w:val="28"/>
-        </w:rPr>
-        <w:t>соответствующий день недели</w:t>
-      </w:r>
-      <w:proofErr w:type="gramEnd"/>
-      <w:r>
-        <w:rPr>
-          <w:rFonts w:ascii="Times New Roman" w:hAnsi="Times New Roman"/>
-          <w:sz w:val="28"/>
-        </w:rPr>
-        <w:t xml:space="preserve"> и программа генерирует для этого дня меню ресторана. Пользователь может посмотреть изображение понравившегося блюда и рецепт</w:t>
+        <w:t xml:space="preserve">Главная форма для работы с данными. На данной форме </w:t>
+      </w:r>
+      <w:r>
+        <w:rPr>
+          <w:rFonts w:ascii="Times New Roman" w:hAnsi="Times New Roman"/>
+          <w:sz w:val="28"/>
+        </w:rPr>
+        <w:t>администратор</w:t>
       </w:r>
       <w:r>
         <w:rPr>
@@ -7752,14 +7742,65 @@
           <w:rFonts w:ascii="Times New Roman" w:hAnsi="Times New Roman"/>
           <w:sz w:val="28"/>
         </w:rPr>
-        <w:t>(рис</w:t>
-      </w:r>
-      <w:r>
-        <w:rPr>
-          <w:rFonts w:ascii="Times New Roman" w:hAnsi="Times New Roman"/>
-          <w:sz w:val="28"/>
-        </w:rPr>
-        <w:t>унок 1</w:t>
+        <w:t xml:space="preserve">может создать пользователя, счёт, </w:t>
+      </w:r>
+      <w:proofErr w:type="spellStart"/>
+      <w:r>
+        <w:rPr>
+          <w:rFonts w:ascii="Times New Roman" w:hAnsi="Times New Roman"/>
+          <w:sz w:val="28"/>
+        </w:rPr>
+        <w:t>займ</w:t>
+      </w:r>
+      <w:proofErr w:type="spellEnd"/>
+      <w:r>
+        <w:rPr>
+          <w:rFonts w:ascii="Times New Roman" w:hAnsi="Times New Roman"/>
+          <w:sz w:val="28"/>
+        </w:rPr>
+        <w:t xml:space="preserve"> или депозит</w:t>
+      </w:r>
+      <w:r>
+        <w:rPr>
+          <w:rFonts w:ascii="Times New Roman" w:hAnsi="Times New Roman"/>
+          <w:sz w:val="28"/>
+        </w:rPr>
+        <w:t xml:space="preserve">. </w:t>
+      </w:r>
+      <w:r>
+        <w:rPr>
+          <w:rFonts w:ascii="Times New Roman" w:hAnsi="Times New Roman"/>
+          <w:sz w:val="28"/>
+        </w:rPr>
+        <w:t>Посмотреть общее количество созданных клиентов, счетов, займов и депозитов</w:t>
+      </w:r>
+      <w:r>
+        <w:rPr>
+          <w:rFonts w:ascii="Times New Roman" w:hAnsi="Times New Roman"/>
+          <w:sz w:val="28"/>
+        </w:rPr>
+        <w:t xml:space="preserve"> </w:t>
+      </w:r>
+      <w:r>
+        <w:rPr>
+          <w:rFonts w:ascii="Times New Roman" w:hAnsi="Times New Roman"/>
+          <w:sz w:val="28"/>
+        </w:rPr>
+        <w:t>(рисунок 1). Также может осуществить поиск клиента по фамилии или № паспорта</w:t>
+      </w:r>
+      <w:r>
+        <w:rPr>
+          <w:rFonts w:ascii="Times New Roman" w:hAnsi="Times New Roman"/>
+          <w:sz w:val="28"/>
+        </w:rPr>
+        <w:t xml:space="preserve"> (</w:t>
+      </w:r>
+      <w:r>
+        <w:rPr>
+          <w:rFonts w:ascii="Times New Roman" w:hAnsi="Times New Roman"/>
+          <w:sz w:val="28"/>
+        </w:rPr>
+        <w:t>рисунок 2</w:t>
       </w:r>
       <w:r>
         <w:rPr>
@@ -7778,6 +7819,13 @@
       <w:r>
         <w:rPr>
           <w:rFonts w:ascii="Times New Roman" w:hAnsi="Times New Roman"/>
+          <w:sz w:val="28"/>
+        </w:rPr>
+        <w:t>[</w:t>
+      </w:r>
+      <w:r>
+        <w:rPr>
+          <w:rFonts w:ascii="Times New Roman" w:hAnsi="Times New Roman"/>
           <w:noProof/>
           <w:color w:val="000000" w:themeColor="text1"/>
           <w:sz w:val="28"/>
@@ -7811,37 +7859,16 @@
           <w:sz w:val="28"/>
           <w:szCs w:val="28"/>
         </w:rPr>
-        <w:t xml:space="preserve"> 3). </w:t>
-      </w:r>
-      <w:r>
-        <w:rPr>
-          <w:rFonts w:ascii="Times New Roman" w:hAnsi="Times New Roman"/>
-          <w:noProof/>
-          <w:color w:val="000000" w:themeColor="text1"/>
-          <w:sz w:val="28"/>
-          <w:szCs w:val="28"/>
-        </w:rPr>
-        <w:t>Перейдя на вторую вкладку данной формы, пользователю возможно осуществлять различные операции по со</w:t>
-      </w:r>
-      <w:r>
-        <w:rPr>
-          <w:rFonts w:ascii="Times New Roman" w:hAnsi="Times New Roman"/>
-          <w:noProof/>
-          <w:color w:val="000000" w:themeColor="text1"/>
-          <w:sz w:val="28"/>
-          <w:szCs w:val="28"/>
-        </w:rPr>
-        <w:t>ставлению меню ресторана (рисунок 2</w:t>
-      </w:r>
-      <w:r>
-        <w:rPr>
-          <w:rFonts w:ascii="Times New Roman" w:hAnsi="Times New Roman"/>
-          <w:noProof/>
-          <w:color w:val="000000" w:themeColor="text1"/>
-          <w:sz w:val="28"/>
-          <w:szCs w:val="28"/>
-        </w:rPr>
-        <w:t>).</w:t>
+        <w:t xml:space="preserve"> 3).</w:t>
+      </w:r>
+      <w:r>
+        <w:rPr>
+          <w:rFonts w:ascii="Times New Roman" w:hAnsi="Times New Roman"/>
+          <w:noProof/>
+          <w:sz w:val="28"/>
+          <w:szCs w:val="28"/>
+        </w:rPr>
+        <w:t>]</w:t>
       </w:r>
     </w:p>
     <w:p>
@@ -7858,14 +7885,18 @@
       </w:pPr>
       <w:r>
         <w:rPr>
-          <w:noProof/>
+          <w:rFonts w:ascii="Times New Roman" w:hAnsi="Times New Roman"/>
+          <w:noProof/>
+          <w:color w:val="000000" w:themeColor="text1"/>
+          <w:sz w:val="28"/>
+          <w:szCs w:val="28"/>
           <w:lang w:eastAsia="ru-RU"/>
         </w:rPr>
         <w:drawing>
-          <wp:inline distT="0" distB="0" distL="0" distR="0" wp14:anchorId="3E522A34" wp14:editId="7129D4AB">
-            <wp:extent cx="5243516" cy="3495675"/>
-            <wp:effectExtent l="0" t="0" r="0" b="0"/>
-            <wp:docPr id="2" name="Рисунок 2"/>
+          <wp:inline distT="0" distB="0" distL="0" distR="0">
+            <wp:extent cx="5940425" cy="3990975"/>
+            <wp:effectExtent l="0" t="0" r="3175" b="9525"/>
+            <wp:docPr id="9" name="Рисунок 9"/>
             <wp:cNvGraphicFramePr>
               <a:graphicFrameLocks xmlns:a="http://schemas.openxmlformats.org/drawingml/2006/main" noChangeAspect="1"/>
             </wp:cNvGraphicFramePr>
@@ -7873,11 +7904,17 @@
               <a:graphicData uri="http://schemas.openxmlformats.org/drawingml/2006/picture">
                 <pic:pic xmlns:pic="http://schemas.openxmlformats.org/drawingml/2006/picture">
                   <pic:nvPicPr>
-                    <pic:cNvPr id="0" name=""/>
+                    <pic:cNvPr id="9" name="1.PNG"/>
                     <pic:cNvPicPr/>
                   </pic:nvPicPr>
                   <pic:blipFill>
-                    <a:blip r:embed="rId31"/>
+                    <a:blip r:embed="rId31">
+                      <a:extLst>
+                        <a:ext uri="{28A0092B-C50C-407E-A947-70E740481C1C}">
+                          <a14:useLocalDpi xmlns:a14="http://schemas.microsoft.com/office/drawing/2010/main" val="0"/>
+                        </a:ext>
+                      </a:extLst>
+                    </a:blip>
                     <a:stretch>
                       <a:fillRect/>
                     </a:stretch>
@@ -7885,7 +7922,7 @@
                   <pic:spPr>
                     <a:xfrm>
                       <a:off x="0" y="0"/>
-                      <a:ext cx="5253712" cy="3502472"/>
+                      <a:ext cx="5940425" cy="3990975"/>
                     </a:xfrm>
                     <a:prstGeom prst="rect">
                       <a:avLst/>
@@ -7934,19 +7971,23 @@
           <w:rFonts w:ascii="Times New Roman" w:hAnsi="Times New Roman"/>
           <w:sz w:val="28"/>
           <w:szCs w:val="28"/>
-        </w:rPr>
-      </w:pPr>
-      <w:r>
-        <w:rPr>
-          <w:noProof/>
+          <w:lang w:val="en-US"/>
+        </w:rPr>
+      </w:pPr>
+      <w:r>
+        <w:rPr>
+          <w:rFonts w:ascii="Times New Roman" w:hAnsi="Times New Roman"/>
+          <w:noProof/>
+          <w:sz w:val="28"/>
+          <w:szCs w:val="28"/>
           <w:lang w:eastAsia="ru-RU"/>
         </w:rPr>
         <w:lastRenderedPageBreak/>
         <w:drawing>
-          <wp:inline distT="0" distB="0" distL="0" distR="0" wp14:anchorId="45520AD2" wp14:editId="7775E3DE">
-            <wp:extent cx="4914900" cy="3276599"/>
-            <wp:effectExtent l="0" t="0" r="0" b="635"/>
-            <wp:docPr id="4" name="Рисунок 4"/>
+          <wp:inline distT="0" distB="0" distL="0" distR="0">
+            <wp:extent cx="5940425" cy="3989070"/>
+            <wp:effectExtent l="0" t="0" r="3175" b="0"/>
+            <wp:docPr id="10" name="Рисунок 10"/>
             <wp:cNvGraphicFramePr>
               <a:graphicFrameLocks xmlns:a="http://schemas.openxmlformats.org/drawingml/2006/main" noChangeAspect="1"/>
             </wp:cNvGraphicFramePr>
@@ -7954,11 +7995,17 @@
               <a:graphicData uri="http://schemas.openxmlformats.org/drawingml/2006/picture">
                 <pic:pic xmlns:pic="http://schemas.openxmlformats.org/drawingml/2006/picture">
                   <pic:nvPicPr>
-                    <pic:cNvPr id="0" name=""/>
+                    <pic:cNvPr id="10" name="2.PNG"/>
                     <pic:cNvPicPr/>
                   </pic:nvPicPr>
                   <pic:blipFill>
-                    <a:blip r:embed="rId32"/>
+                    <a:blip r:embed="rId32">
+                      <a:extLst>
+                        <a:ext uri="{28A0092B-C50C-407E-A947-70E740481C1C}">
+                          <a14:useLocalDpi xmlns:a14="http://schemas.microsoft.com/office/drawing/2010/main" val="0"/>
+                        </a:ext>
+                      </a:extLst>
+                    </a:blip>
                     <a:stretch>
                       <a:fillRect/>
                     </a:stretch>
@@ -7966,7 +8013,7 @@
                   <pic:spPr>
                     <a:xfrm>
                       <a:off x="0" y="0"/>
-                      <a:ext cx="4935241" cy="3290160"/>
+                      <a:ext cx="5940425" cy="3989070"/>
                     </a:xfrm>
                     <a:prstGeom prst="rect">
                       <a:avLst/>
@@ -8014,7 +8061,17 @@
           <w:sz w:val="28"/>
           <w:szCs w:val="28"/>
         </w:rPr>
-        <w:t>Рисунок 2 – Форма для составления меню</w:t>
+        <w:t xml:space="preserve">Рисунок 2 – </w:t>
+      </w:r>
+      <w:r>
+        <w:rPr>
+          <w:rFonts w:ascii="Times New Roman" w:hAnsi="Times New Roman"/>
+          <w:noProof/>
+          <w:color w:val="000000" w:themeColor="text1"/>
+          <w:sz w:val="28"/>
+          <w:szCs w:val="28"/>
+        </w:rPr>
+        <w:t>Поиск клиента</w:t>
       </w:r>
     </w:p>
     <w:p>
@@ -8112,19 +8169,6 @@
     <w:p>
       <w:pPr>
         <w:spacing w:line="276" w:lineRule="auto"/>
-        <w:jc w:val="center"/>
-        <w:rPr>
-          <w:rFonts w:ascii="Times New Roman" w:hAnsi="Times New Roman"/>
-          <w:noProof/>
-          <w:color w:val="000000" w:themeColor="text1"/>
-          <w:sz w:val="28"/>
-          <w:szCs w:val="28"/>
-        </w:rPr>
-      </w:pPr>
-    </w:p>
-    <w:p>
-      <w:pPr>
-        <w:spacing w:line="276" w:lineRule="auto"/>
         <w:ind w:firstLine="709"/>
         <w:jc w:val="both"/>
         <w:rPr>
@@ -8143,41 +8187,146 @@
           <w:sz w:val="28"/>
           <w:szCs w:val="28"/>
         </w:rPr>
-        <w:t>Следующая форма предназначена для редактирования информации БД. Пользователь имеет возможность добавлять, изменять, удалять данные из БД.</w:t>
-      </w:r>
-      <w:r>
-        <w:rPr>
-          <w:rFonts w:ascii="Times New Roman" w:hAnsi="Times New Roman"/>
-          <w:noProof/>
-          <w:color w:val="000000" w:themeColor="text1"/>
-          <w:sz w:val="28"/>
-          <w:szCs w:val="28"/>
-        </w:rPr>
-        <w:t xml:space="preserve"> (Рис. 4)</w:t>
+        <w:t>Следующие формы предназначены</w:t>
+      </w:r>
+      <w:r>
+        <w:rPr>
+          <w:rFonts w:ascii="Times New Roman" w:hAnsi="Times New Roman"/>
+          <w:noProof/>
+          <w:color w:val="000000" w:themeColor="text1"/>
+          <w:sz w:val="28"/>
+          <w:szCs w:val="28"/>
+        </w:rPr>
+        <w:t xml:space="preserve"> для </w:t>
+      </w:r>
+      <w:r>
+        <w:rPr>
+          <w:rFonts w:ascii="Times New Roman" w:hAnsi="Times New Roman"/>
+          <w:noProof/>
+          <w:color w:val="000000" w:themeColor="text1"/>
+          <w:sz w:val="28"/>
+          <w:szCs w:val="28"/>
+        </w:rPr>
+        <w:t>создания</w:t>
+      </w:r>
+      <w:r>
+        <w:rPr>
+          <w:rFonts w:ascii="Times New Roman" w:hAnsi="Times New Roman"/>
+          <w:noProof/>
+          <w:color w:val="000000" w:themeColor="text1"/>
+          <w:sz w:val="28"/>
+          <w:szCs w:val="28"/>
+        </w:rPr>
+        <w:t xml:space="preserve"> информации БД. </w:t>
+      </w:r>
+      <w:r>
+        <w:rPr>
+          <w:rFonts w:ascii="Times New Roman" w:hAnsi="Times New Roman"/>
+          <w:noProof/>
+          <w:color w:val="000000" w:themeColor="text1"/>
+          <w:sz w:val="28"/>
+          <w:szCs w:val="28"/>
+        </w:rPr>
+        <w:t>Администратор имеет возможность добавлять данные в</w:t>
+      </w:r>
+      <w:r>
+        <w:rPr>
+          <w:rFonts w:ascii="Times New Roman" w:hAnsi="Times New Roman"/>
+          <w:noProof/>
+          <w:color w:val="000000" w:themeColor="text1"/>
+          <w:sz w:val="28"/>
+          <w:szCs w:val="28"/>
+        </w:rPr>
+        <w:t xml:space="preserve"> БД.</w:t>
+      </w:r>
+      <w:r>
+        <w:rPr>
+          <w:rFonts w:ascii="Times New Roman" w:hAnsi="Times New Roman"/>
+          <w:noProof/>
+          <w:color w:val="000000" w:themeColor="text1"/>
+          <w:sz w:val="28"/>
+          <w:szCs w:val="28"/>
+        </w:rPr>
+        <w:t xml:space="preserve"> (</w:t>
+      </w:r>
+      <w:r>
+        <w:rPr>
+          <w:rFonts w:ascii="Times New Roman" w:hAnsi="Times New Roman"/>
+          <w:noProof/>
+          <w:color w:val="000000" w:themeColor="text1"/>
+          <w:sz w:val="28"/>
+          <w:szCs w:val="28"/>
+        </w:rPr>
+        <w:t>рисунок</w:t>
+      </w:r>
+      <w:r>
+        <w:rPr>
+          <w:rFonts w:ascii="Times New Roman" w:hAnsi="Times New Roman"/>
+          <w:noProof/>
+          <w:color w:val="000000" w:themeColor="text1"/>
+          <w:sz w:val="28"/>
+          <w:szCs w:val="28"/>
+        </w:rPr>
+        <w:t xml:space="preserve"> 4</w:t>
+      </w:r>
+      <w:r>
+        <w:rPr>
+          <w:rFonts w:ascii="Times New Roman" w:hAnsi="Times New Roman"/>
+          <w:noProof/>
+          <w:color w:val="000000" w:themeColor="text1"/>
+          <w:sz w:val="28"/>
+          <w:szCs w:val="28"/>
+        </w:rPr>
+        <w:t>, 5, 6, 7</w:t>
+      </w:r>
+      <w:r>
+        <w:rPr>
+          <w:rFonts w:ascii="Times New Roman" w:hAnsi="Times New Roman"/>
+          <w:noProof/>
+          <w:color w:val="000000" w:themeColor="text1"/>
+          <w:sz w:val="28"/>
+          <w:szCs w:val="28"/>
+        </w:rPr>
+        <w:t>)</w:t>
+      </w:r>
+      <w:r>
+        <w:rPr>
+          <w:rFonts w:ascii="Times New Roman" w:hAnsi="Times New Roman"/>
+          <w:noProof/>
+          <w:color w:val="000000" w:themeColor="text1"/>
+          <w:sz w:val="28"/>
+          <w:szCs w:val="28"/>
+        </w:rPr>
+        <w:t>.</w:t>
       </w:r>
     </w:p>
     <w:p>
       <w:pPr>
         <w:spacing w:after="240" w:line="276" w:lineRule="auto"/>
-        <w:rPr>
-          <w:rFonts w:ascii="Times New Roman" w:hAnsi="Times New Roman"/>
-          <w:noProof/>
-          <w:color w:val="000000" w:themeColor="text1"/>
-          <w:sz w:val="28"/>
-          <w:szCs w:val="28"/>
-        </w:rPr>
-      </w:pPr>
-      <w:r>
-        <w:rPr>
-          <w:noProof/>
+        <w:jc w:val="center"/>
+        <w:rPr>
+          <w:rFonts w:ascii="Times New Roman" w:hAnsi="Times New Roman"/>
+          <w:noProof/>
+          <w:color w:val="000000" w:themeColor="text1"/>
+          <w:sz w:val="28"/>
+          <w:szCs w:val="28"/>
+        </w:rPr>
+      </w:pPr>
+      <w:r>
+        <w:rPr>
+          <w:rFonts w:ascii="Times New Roman" w:hAnsi="Times New Roman"/>
+          <w:noProof/>
+          <w:color w:val="000000" w:themeColor="text1"/>
+          <w:sz w:val="28"/>
+          <w:szCs w:val="28"/>
           <w:lang w:eastAsia="ru-RU"/>
         </w:rPr>
         <w:lastRenderedPageBreak/>
         <w:drawing>
-          <wp:inline distT="0" distB="0" distL="0" distR="0" wp14:anchorId="74484166" wp14:editId="1301D759">
-            <wp:extent cx="5940425" cy="3235996"/>
+          <wp:inline distT="0" distB="0" distL="0" distR="0">
+            <wp:extent cx="5940425" cy="2569210"/>
             <wp:effectExtent l="0" t="0" r="3175" b="2540"/>
-            <wp:docPr id="6" name="Рисунок 6"/>
+            <wp:docPr id="11" name="Рисунок 11"/>
             <wp:cNvGraphicFramePr>
               <a:graphicFrameLocks xmlns:a="http://schemas.openxmlformats.org/drawingml/2006/main" noChangeAspect="1"/>
             </wp:cNvGraphicFramePr>
@@ -8185,11 +8334,17 @@
               <a:graphicData uri="http://schemas.openxmlformats.org/drawingml/2006/picture">
                 <pic:pic xmlns:pic="http://schemas.openxmlformats.org/drawingml/2006/picture">
                   <pic:nvPicPr>
-                    <pic:cNvPr id="0" name=""/>
+                    <pic:cNvPr id="11" name="3.PNG"/>
                     <pic:cNvPicPr/>
                   </pic:nvPicPr>
                   <pic:blipFill>
-                    <a:blip r:embed="rId34"/>
+                    <a:blip r:embed="rId34">
+                      <a:extLst>
+                        <a:ext uri="{28A0092B-C50C-407E-A947-70E740481C1C}">
+                          <a14:useLocalDpi xmlns:a14="http://schemas.microsoft.com/office/drawing/2010/main" val="0"/>
+                        </a:ext>
+                      </a:extLst>
+                    </a:blip>
                     <a:stretch>
                       <a:fillRect/>
                     </a:stretch>
@@ -8197,7 +8352,7 @@
                   <pic:spPr>
                     <a:xfrm>
                       <a:off x="0" y="0"/>
-                      <a:ext cx="5940425" cy="3235996"/>
+                      <a:ext cx="5940425" cy="2569210"/>
                     </a:xfrm>
                     <a:prstGeom prst="rect">
                       <a:avLst/>
@@ -8230,96 +8385,21 @@
           <w:color w:val="000000" w:themeColor="text1"/>
           <w:sz w:val="28"/>
           <w:szCs w:val="28"/>
-        </w:rPr>
-        <w:t>Рисунок 4</w:t>
-      </w:r>
-      <w:r>
-        <w:rPr>
-          <w:rFonts w:ascii="Times New Roman" w:hAnsi="Times New Roman"/>
-          <w:noProof/>
-          <w:color w:val="000000" w:themeColor="text1"/>
-          <w:sz w:val="28"/>
-          <w:szCs w:val="28"/>
-        </w:rPr>
-        <w:t xml:space="preserve"> </w:t>
-      </w:r>
-      <w:r>
-        <w:rPr>
-          <w:rFonts w:ascii="Times New Roman" w:hAnsi="Times New Roman"/>
-          <w:noProof/>
-          <w:color w:val="000000" w:themeColor="text1"/>
-          <w:sz w:val="28"/>
-          <w:szCs w:val="28"/>
-        </w:rPr>
-        <w:t>– Форма для редактирования информации</w:t>
-      </w:r>
-    </w:p>
-    <w:p>
-      <w:pPr>
-        <w:spacing w:line="276" w:lineRule="auto"/>
-        <w:ind w:firstLine="709"/>
-        <w:jc w:val="both"/>
-        <w:rPr>
-          <w:rFonts w:ascii="Times New Roman" w:hAnsi="Times New Roman"/>
-          <w:noProof/>
-          <w:color w:val="000000" w:themeColor="text1"/>
-          <w:sz w:val="28"/>
-          <w:szCs w:val="28"/>
-        </w:rPr>
-      </w:pPr>
-      <w:r>
-        <w:rPr>
-          <w:rFonts w:ascii="Times New Roman" w:hAnsi="Times New Roman"/>
-          <w:noProof/>
-          <w:color w:val="000000" w:themeColor="text1"/>
-          <w:sz w:val="28"/>
-          <w:szCs w:val="28"/>
-        </w:rPr>
-        <w:t>Третья форма для учета отработтаного времени и вознаграждения сотрудников</w:t>
-      </w:r>
-      <w:r>
-        <w:rPr>
-          <w:rFonts w:ascii="Times New Roman" w:hAnsi="Times New Roman"/>
-          <w:noProof/>
-          <w:color w:val="000000" w:themeColor="text1"/>
-          <w:sz w:val="28"/>
-          <w:szCs w:val="28"/>
-        </w:rPr>
-        <w:t>.</w:t>
-      </w:r>
-    </w:p>
-    <w:p>
-      <w:pPr>
-        <w:spacing w:line="276" w:lineRule="auto"/>
-        <w:ind w:firstLine="709"/>
-        <w:rPr>
-          <w:rFonts w:ascii="Times New Roman" w:hAnsi="Times New Roman"/>
-          <w:noProof/>
-          <w:color w:val="000000" w:themeColor="text1"/>
-          <w:sz w:val="28"/>
-          <w:szCs w:val="28"/>
-        </w:rPr>
-      </w:pPr>
-      <w:r>
-        <w:rPr>
-          <w:rFonts w:ascii="Times New Roman" w:hAnsi="Times New Roman"/>
-          <w:noProof/>
-          <w:color w:val="000000" w:themeColor="text1"/>
-          <w:sz w:val="28"/>
-          <w:szCs w:val="28"/>
-        </w:rPr>
-        <w:t xml:space="preserve">       </w:t>
-      </w:r>
-      <w:r>
-        <w:rPr>
-          <w:noProof/>
           <w:lang w:eastAsia="ru-RU"/>
         </w:rPr>
         <w:drawing>
-          <wp:inline distT="0" distB="0" distL="0" distR="0" wp14:anchorId="09CCDA49" wp14:editId="07D5FF8E">
-            <wp:extent cx="4200525" cy="4556638"/>
+          <wp:anchor distT="0" distB="0" distL="114300" distR="114300" simplePos="0" relativeHeight="251653120" behindDoc="1" locked="0" layoutInCell="1" allowOverlap="1" wp14:anchorId="7E66B5C3" wp14:editId="4557FE63">
+            <wp:simplePos x="0" y="0"/>
+            <wp:positionH relativeFrom="column">
+              <wp:posOffset>339090</wp:posOffset>
+            </wp:positionH>
+            <wp:positionV relativeFrom="page">
+              <wp:posOffset>3733800</wp:posOffset>
+            </wp:positionV>
+            <wp:extent cx="5258435" cy="2381250"/>
             <wp:effectExtent l="0" t="0" r="0" b="0"/>
-            <wp:docPr id="8" name="Рисунок 8"/>
+            <wp:wrapNone/>
+            <wp:docPr id="12" name="Рисунок 12"/>
             <wp:cNvGraphicFramePr>
               <a:graphicFrameLocks xmlns:a="http://schemas.openxmlformats.org/drawingml/2006/main" noChangeAspect="1"/>
             </wp:cNvGraphicFramePr>
@@ -8327,11 +8407,17 @@
               <a:graphicData uri="http://schemas.openxmlformats.org/drawingml/2006/picture">
                 <pic:pic xmlns:pic="http://schemas.openxmlformats.org/drawingml/2006/picture">
                   <pic:nvPicPr>
-                    <pic:cNvPr id="0" name=""/>
+                    <pic:cNvPr id="12" name="4.PNG"/>
                     <pic:cNvPicPr/>
                   </pic:nvPicPr>
                   <pic:blipFill>
-                    <a:blip r:embed="rId35"/>
+                    <a:blip r:embed="rId35">
+                      <a:extLst>
+                        <a:ext uri="{28A0092B-C50C-407E-A947-70E740481C1C}">
+                          <a14:useLocalDpi xmlns:a14="http://schemas.microsoft.com/office/drawing/2010/main" val="0"/>
+                        </a:ext>
+                      </a:extLst>
+                    </a:blip>
                     <a:stretch>
                       <a:fillRect/>
                     </a:stretch>
@@ -8339,7 +8425,994 @@
                   <pic:spPr>
                     <a:xfrm>
                       <a:off x="0" y="0"/>
-                      <a:ext cx="4200525" cy="4556638"/>
+                      <a:ext cx="5258435" cy="2381250"/>
+                    </a:xfrm>
+                    <a:prstGeom prst="rect">
+                      <a:avLst/>
+                    </a:prstGeom>
+                  </pic:spPr>
+                </pic:pic>
+              </a:graphicData>
+            </a:graphic>
+          </wp:anchor>
+        </w:drawing>
+      </w:r>
+      <w:r>
+        <w:rPr>
+          <w:rFonts w:ascii="Times New Roman" w:hAnsi="Times New Roman"/>
+          <w:noProof/>
+          <w:color w:val="000000" w:themeColor="text1"/>
+          <w:sz w:val="28"/>
+          <w:szCs w:val="28"/>
+        </w:rPr>
+        <w:t>Рисунок 4</w:t>
+      </w:r>
+      <w:r>
+        <w:rPr>
+          <w:rFonts w:ascii="Times New Roman" w:hAnsi="Times New Roman"/>
+          <w:noProof/>
+          <w:color w:val="000000" w:themeColor="text1"/>
+          <w:sz w:val="28"/>
+          <w:szCs w:val="28"/>
+        </w:rPr>
+        <w:t xml:space="preserve"> </w:t>
+      </w:r>
+      <w:r>
+        <w:rPr>
+          <w:rFonts w:ascii="Times New Roman" w:hAnsi="Times New Roman"/>
+          <w:noProof/>
+          <w:color w:val="000000" w:themeColor="text1"/>
+          <w:sz w:val="28"/>
+          <w:szCs w:val="28"/>
+        </w:rPr>
+        <w:t xml:space="preserve">– Форма для </w:t>
+      </w:r>
+      <w:r>
+        <w:rPr>
+          <w:rFonts w:ascii="Times New Roman" w:hAnsi="Times New Roman"/>
+          <w:noProof/>
+          <w:color w:val="000000" w:themeColor="text1"/>
+          <w:sz w:val="28"/>
+          <w:szCs w:val="28"/>
+        </w:rPr>
+        <w:t>добавления клиента</w:t>
+      </w:r>
+    </w:p>
+    <w:p>
+      <w:pPr>
+        <w:spacing w:after="240" w:line="276" w:lineRule="auto"/>
+        <w:ind w:firstLine="709"/>
+        <w:jc w:val="center"/>
+        <w:rPr>
+          <w:rFonts w:ascii="Times New Roman" w:hAnsi="Times New Roman"/>
+          <w:noProof/>
+          <w:color w:val="000000" w:themeColor="text1"/>
+          <w:sz w:val="28"/>
+          <w:szCs w:val="28"/>
+        </w:rPr>
+      </w:pPr>
+    </w:p>
+    <w:p>
+      <w:pPr>
+        <w:spacing w:after="240" w:line="276" w:lineRule="auto"/>
+        <w:ind w:firstLine="709"/>
+        <w:jc w:val="center"/>
+        <w:rPr>
+          <w:rFonts w:ascii="Times New Roman" w:hAnsi="Times New Roman"/>
+          <w:noProof/>
+          <w:color w:val="000000" w:themeColor="text1"/>
+          <w:sz w:val="28"/>
+          <w:szCs w:val="28"/>
+        </w:rPr>
+      </w:pPr>
+    </w:p>
+    <w:p>
+      <w:pPr>
+        <w:spacing w:after="240" w:line="276" w:lineRule="auto"/>
+        <w:ind w:firstLine="709"/>
+        <w:jc w:val="center"/>
+        <w:rPr>
+          <w:rFonts w:ascii="Times New Roman" w:hAnsi="Times New Roman"/>
+          <w:noProof/>
+          <w:color w:val="000000" w:themeColor="text1"/>
+          <w:sz w:val="28"/>
+          <w:szCs w:val="28"/>
+        </w:rPr>
+      </w:pPr>
+    </w:p>
+    <w:p>
+      <w:pPr>
+        <w:spacing w:after="240" w:line="276" w:lineRule="auto"/>
+        <w:ind w:firstLine="709"/>
+        <w:jc w:val="center"/>
+        <w:rPr>
+          <w:rFonts w:ascii="Times New Roman" w:hAnsi="Times New Roman"/>
+          <w:noProof/>
+          <w:color w:val="000000" w:themeColor="text1"/>
+          <w:sz w:val="28"/>
+          <w:szCs w:val="28"/>
+        </w:rPr>
+      </w:pPr>
+    </w:p>
+    <w:p>
+      <w:pPr>
+        <w:spacing w:after="240" w:line="276" w:lineRule="auto"/>
+        <w:ind w:firstLine="709"/>
+        <w:jc w:val="center"/>
+        <w:rPr>
+          <w:rFonts w:ascii="Times New Roman" w:hAnsi="Times New Roman"/>
+          <w:noProof/>
+          <w:color w:val="000000" w:themeColor="text1"/>
+          <w:sz w:val="28"/>
+          <w:szCs w:val="28"/>
+        </w:rPr>
+      </w:pPr>
+    </w:p>
+    <w:p>
+      <w:pPr>
+        <w:spacing w:after="240" w:line="276" w:lineRule="auto"/>
+        <w:ind w:firstLine="709"/>
+        <w:jc w:val="center"/>
+        <w:rPr>
+          <w:rFonts w:ascii="Times New Roman" w:hAnsi="Times New Roman"/>
+          <w:noProof/>
+          <w:color w:val="000000" w:themeColor="text1"/>
+          <w:sz w:val="28"/>
+          <w:szCs w:val="28"/>
+        </w:rPr>
+      </w:pPr>
+    </w:p>
+    <w:p>
+      <w:pPr>
+        <w:spacing w:after="240" w:line="276" w:lineRule="auto"/>
+        <w:ind w:firstLine="709"/>
+        <w:jc w:val="center"/>
+        <w:rPr>
+          <w:rFonts w:ascii="Times New Roman" w:hAnsi="Times New Roman"/>
+          <w:noProof/>
+          <w:color w:val="000000" w:themeColor="text1"/>
+          <w:sz w:val="28"/>
+          <w:szCs w:val="28"/>
+        </w:rPr>
+      </w:pPr>
+      <w:r>
+        <w:rPr>
+          <w:rFonts w:ascii="Times New Roman" w:hAnsi="Times New Roman"/>
+          <w:noProof/>
+          <w:color w:val="000000" w:themeColor="text1"/>
+          <w:sz w:val="28"/>
+          <w:szCs w:val="28"/>
+          <w:lang w:eastAsia="ru-RU"/>
+        </w:rPr>
+        <w:drawing>
+          <wp:anchor distT="0" distB="0" distL="114300" distR="114300" simplePos="0" relativeHeight="251652096" behindDoc="1" locked="0" layoutInCell="1" allowOverlap="1" wp14:anchorId="5D6461D9" wp14:editId="6F0AA004">
+            <wp:simplePos x="0" y="0"/>
+            <wp:positionH relativeFrom="column">
+              <wp:posOffset>-3810</wp:posOffset>
+            </wp:positionH>
+            <wp:positionV relativeFrom="page">
+              <wp:posOffset>6477000</wp:posOffset>
+            </wp:positionV>
+            <wp:extent cx="5940425" cy="1915795"/>
+            <wp:effectExtent l="0" t="0" r="3175" b="8255"/>
+            <wp:wrapNone/>
+            <wp:docPr id="14" name="Рисунок 14"/>
+            <wp:cNvGraphicFramePr>
+              <a:graphicFrameLocks xmlns:a="http://schemas.openxmlformats.org/drawingml/2006/main" noChangeAspect="1"/>
+            </wp:cNvGraphicFramePr>
+            <a:graphic xmlns:a="http://schemas.openxmlformats.org/drawingml/2006/main">
+              <a:graphicData uri="http://schemas.openxmlformats.org/drawingml/2006/picture">
+                <pic:pic xmlns:pic="http://schemas.openxmlformats.org/drawingml/2006/picture">
+                  <pic:nvPicPr>
+                    <pic:cNvPr id="14" name="5.PNG"/>
+                    <pic:cNvPicPr/>
+                  </pic:nvPicPr>
+                  <pic:blipFill>
+                    <a:blip r:embed="rId36">
+                      <a:extLst>
+                        <a:ext uri="{28A0092B-C50C-407E-A947-70E740481C1C}">
+                          <a14:useLocalDpi xmlns:a14="http://schemas.microsoft.com/office/drawing/2010/main" val="0"/>
+                        </a:ext>
+                      </a:extLst>
+                    </a:blip>
+                    <a:stretch>
+                      <a:fillRect/>
+                    </a:stretch>
+                  </pic:blipFill>
+                  <pic:spPr>
+                    <a:xfrm>
+                      <a:off x="0" y="0"/>
+                      <a:ext cx="5940425" cy="1915795"/>
+                    </a:xfrm>
+                    <a:prstGeom prst="rect">
+                      <a:avLst/>
+                    </a:prstGeom>
+                  </pic:spPr>
+                </pic:pic>
+              </a:graphicData>
+            </a:graphic>
+          </wp:anchor>
+        </w:drawing>
+      </w:r>
+      <w:r>
+        <w:rPr>
+          <w:rFonts w:ascii="Times New Roman" w:hAnsi="Times New Roman"/>
+          <w:noProof/>
+          <w:color w:val="000000" w:themeColor="text1"/>
+          <w:sz w:val="28"/>
+          <w:szCs w:val="28"/>
+        </w:rPr>
+        <w:t>Рисунок 5 – Форма для добавления счёта</w:t>
+      </w:r>
+    </w:p>
+    <w:p>
+      <w:pPr>
+        <w:spacing w:after="240" w:line="276" w:lineRule="auto"/>
+        <w:ind w:firstLine="709"/>
+        <w:rPr>
+          <w:rFonts w:ascii="Times New Roman" w:hAnsi="Times New Roman"/>
+          <w:noProof/>
+          <w:color w:val="000000" w:themeColor="text1"/>
+          <w:sz w:val="28"/>
+          <w:szCs w:val="28"/>
+        </w:rPr>
+      </w:pPr>
+    </w:p>
+    <w:p>
+      <w:pPr>
+        <w:spacing w:after="240" w:line="276" w:lineRule="auto"/>
+        <w:ind w:firstLine="709"/>
+        <w:jc w:val="center"/>
+        <w:rPr>
+          <w:rFonts w:ascii="Times New Roman" w:hAnsi="Times New Roman"/>
+          <w:noProof/>
+          <w:color w:val="000000" w:themeColor="text1"/>
+          <w:sz w:val="28"/>
+          <w:szCs w:val="28"/>
+        </w:rPr>
+      </w:pPr>
+    </w:p>
+    <w:p>
+      <w:pPr>
+        <w:spacing w:after="240" w:line="276" w:lineRule="auto"/>
+        <w:ind w:firstLine="709"/>
+        <w:jc w:val="center"/>
+        <w:rPr>
+          <w:rFonts w:ascii="Times New Roman" w:hAnsi="Times New Roman"/>
+          <w:noProof/>
+          <w:color w:val="000000" w:themeColor="text1"/>
+          <w:sz w:val="28"/>
+          <w:szCs w:val="28"/>
+        </w:rPr>
+      </w:pPr>
+    </w:p>
+    <w:p>
+      <w:pPr>
+        <w:spacing w:after="240" w:line="276" w:lineRule="auto"/>
+        <w:ind w:firstLine="709"/>
+        <w:jc w:val="center"/>
+        <w:rPr>
+          <w:rFonts w:ascii="Times New Roman" w:hAnsi="Times New Roman"/>
+          <w:noProof/>
+          <w:color w:val="000000" w:themeColor="text1"/>
+          <w:sz w:val="28"/>
+          <w:szCs w:val="28"/>
+        </w:rPr>
+      </w:pPr>
+    </w:p>
+    <w:p>
+      <w:pPr>
+        <w:spacing w:after="240" w:line="276" w:lineRule="auto"/>
+        <w:ind w:firstLine="709"/>
+        <w:jc w:val="center"/>
+        <w:rPr>
+          <w:rFonts w:ascii="Times New Roman" w:hAnsi="Times New Roman"/>
+          <w:noProof/>
+          <w:color w:val="000000" w:themeColor="text1"/>
+          <w:sz w:val="28"/>
+          <w:szCs w:val="28"/>
+        </w:rPr>
+      </w:pPr>
+    </w:p>
+    <w:p>
+      <w:pPr>
+        <w:spacing w:after="240" w:line="276" w:lineRule="auto"/>
+        <w:ind w:firstLine="709"/>
+        <w:jc w:val="center"/>
+        <w:rPr>
+          <w:rFonts w:ascii="Times New Roman" w:hAnsi="Times New Roman"/>
+          <w:noProof/>
+          <w:color w:val="000000" w:themeColor="text1"/>
+          <w:sz w:val="28"/>
+          <w:szCs w:val="28"/>
+        </w:rPr>
+      </w:pPr>
+      <w:r>
+        <w:rPr>
+          <w:rFonts w:ascii="Times New Roman" w:hAnsi="Times New Roman"/>
+          <w:noProof/>
+          <w:color w:val="000000" w:themeColor="text1"/>
+          <w:sz w:val="28"/>
+          <w:szCs w:val="28"/>
+        </w:rPr>
+        <w:t>Рисунок 6 – Форма для добавления депозита</w:t>
+      </w:r>
+    </w:p>
+    <w:p>
+      <w:pPr>
+        <w:spacing w:after="240" w:line="276" w:lineRule="auto"/>
+        <w:ind w:firstLine="709"/>
+        <w:jc w:val="center"/>
+        <w:rPr>
+          <w:rFonts w:ascii="Times New Roman" w:hAnsi="Times New Roman"/>
+          <w:noProof/>
+          <w:color w:val="000000" w:themeColor="text1"/>
+          <w:sz w:val="28"/>
+          <w:szCs w:val="28"/>
+        </w:rPr>
+      </w:pPr>
+    </w:p>
+    <w:p>
+      <w:pPr>
+        <w:spacing w:after="240" w:line="276" w:lineRule="auto"/>
+        <w:ind w:firstLine="709"/>
+        <w:jc w:val="center"/>
+        <w:rPr>
+          <w:rFonts w:ascii="Times New Roman" w:hAnsi="Times New Roman"/>
+          <w:noProof/>
+          <w:color w:val="000000" w:themeColor="text1"/>
+          <w:sz w:val="28"/>
+          <w:szCs w:val="28"/>
+        </w:rPr>
+      </w:pPr>
+    </w:p>
+    <w:p>
+      <w:pPr>
+        <w:spacing w:after="240" w:line="276" w:lineRule="auto"/>
+        <w:ind w:firstLine="709"/>
+        <w:jc w:val="center"/>
+        <w:rPr>
+          <w:rFonts w:ascii="Times New Roman" w:hAnsi="Times New Roman"/>
+          <w:noProof/>
+          <w:color w:val="000000" w:themeColor="text1"/>
+          <w:sz w:val="28"/>
+          <w:szCs w:val="28"/>
+        </w:rPr>
+      </w:pPr>
+      <w:r>
+        <w:rPr>
+          <w:rFonts w:ascii="Times New Roman" w:hAnsi="Times New Roman"/>
+          <w:noProof/>
+          <w:color w:val="000000" w:themeColor="text1"/>
+          <w:sz w:val="28"/>
+          <w:szCs w:val="28"/>
+          <w:lang w:eastAsia="ru-RU"/>
+        </w:rPr>
+        <w:lastRenderedPageBreak/>
+        <w:drawing>
+          <wp:anchor distT="0" distB="0" distL="114300" distR="114300" simplePos="0" relativeHeight="251660288" behindDoc="1" locked="0" layoutInCell="1" allowOverlap="1">
+            <wp:simplePos x="0" y="0"/>
+            <wp:positionH relativeFrom="column">
+              <wp:posOffset>-3810</wp:posOffset>
+            </wp:positionH>
+            <wp:positionV relativeFrom="page">
+              <wp:posOffset>733425</wp:posOffset>
+            </wp:positionV>
+            <wp:extent cx="5940425" cy="1849755"/>
+            <wp:effectExtent l="0" t="0" r="3175" b="0"/>
+            <wp:wrapNone/>
+            <wp:docPr id="15" name="Рисунок 15"/>
+            <wp:cNvGraphicFramePr>
+              <a:graphicFrameLocks xmlns:a="http://schemas.openxmlformats.org/drawingml/2006/main" noChangeAspect="1"/>
+            </wp:cNvGraphicFramePr>
+            <a:graphic xmlns:a="http://schemas.openxmlformats.org/drawingml/2006/main">
+              <a:graphicData uri="http://schemas.openxmlformats.org/drawingml/2006/picture">
+                <pic:pic xmlns:pic="http://schemas.openxmlformats.org/drawingml/2006/picture">
+                  <pic:nvPicPr>
+                    <pic:cNvPr id="15" name="6.PNG"/>
+                    <pic:cNvPicPr/>
+                  </pic:nvPicPr>
+                  <pic:blipFill>
+                    <a:blip r:embed="rId37">
+                      <a:extLst>
+                        <a:ext uri="{28A0092B-C50C-407E-A947-70E740481C1C}">
+                          <a14:useLocalDpi xmlns:a14="http://schemas.microsoft.com/office/drawing/2010/main" val="0"/>
+                        </a:ext>
+                      </a:extLst>
+                    </a:blip>
+                    <a:stretch>
+                      <a:fillRect/>
+                    </a:stretch>
+                  </pic:blipFill>
+                  <pic:spPr>
+                    <a:xfrm>
+                      <a:off x="0" y="0"/>
+                      <a:ext cx="5940425" cy="1849755"/>
+                    </a:xfrm>
+                    <a:prstGeom prst="rect">
+                      <a:avLst/>
+                    </a:prstGeom>
+                  </pic:spPr>
+                </pic:pic>
+              </a:graphicData>
+            </a:graphic>
+          </wp:anchor>
+        </w:drawing>
+      </w:r>
+    </w:p>
+    <w:p>
+      <w:pPr>
+        <w:spacing w:after="240" w:line="276" w:lineRule="auto"/>
+        <w:ind w:firstLine="709"/>
+        <w:rPr>
+          <w:rFonts w:ascii="Times New Roman" w:hAnsi="Times New Roman"/>
+          <w:noProof/>
+          <w:color w:val="000000" w:themeColor="text1"/>
+          <w:sz w:val="28"/>
+          <w:szCs w:val="28"/>
+        </w:rPr>
+      </w:pPr>
+    </w:p>
+    <w:p>
+      <w:pPr>
+        <w:spacing w:after="240" w:line="276" w:lineRule="auto"/>
+        <w:ind w:firstLine="709"/>
+        <w:jc w:val="center"/>
+        <w:rPr>
+          <w:rFonts w:ascii="Times New Roman" w:hAnsi="Times New Roman"/>
+          <w:noProof/>
+          <w:color w:val="000000" w:themeColor="text1"/>
+          <w:sz w:val="28"/>
+          <w:szCs w:val="28"/>
+        </w:rPr>
+      </w:pPr>
+    </w:p>
+    <w:p>
+      <w:pPr>
+        <w:spacing w:line="276" w:lineRule="auto"/>
+        <w:ind w:firstLine="709"/>
+        <w:jc w:val="both"/>
+        <w:rPr>
+          <w:rFonts w:ascii="Times New Roman" w:hAnsi="Times New Roman"/>
+          <w:noProof/>
+          <w:color w:val="000000" w:themeColor="text1"/>
+          <w:sz w:val="28"/>
+          <w:szCs w:val="28"/>
+        </w:rPr>
+      </w:pPr>
+    </w:p>
+    <w:p>
+      <w:pPr>
+        <w:spacing w:line="276" w:lineRule="auto"/>
+        <w:ind w:firstLine="709"/>
+        <w:jc w:val="both"/>
+        <w:rPr>
+          <w:rFonts w:ascii="Times New Roman" w:hAnsi="Times New Roman"/>
+          <w:noProof/>
+          <w:color w:val="000000" w:themeColor="text1"/>
+          <w:sz w:val="28"/>
+          <w:szCs w:val="28"/>
+        </w:rPr>
+      </w:pPr>
+    </w:p>
+    <w:p>
+      <w:pPr>
+        <w:spacing w:line="276" w:lineRule="auto"/>
+        <w:ind w:firstLine="709"/>
+        <w:jc w:val="both"/>
+        <w:rPr>
+          <w:rFonts w:ascii="Times New Roman" w:hAnsi="Times New Roman"/>
+          <w:noProof/>
+          <w:color w:val="000000" w:themeColor="text1"/>
+          <w:sz w:val="28"/>
+          <w:szCs w:val="28"/>
+        </w:rPr>
+      </w:pPr>
+    </w:p>
+    <w:p>
+      <w:pPr>
+        <w:spacing w:line="276" w:lineRule="auto"/>
+        <w:ind w:firstLine="709"/>
+        <w:jc w:val="both"/>
+        <w:rPr>
+          <w:rFonts w:ascii="Times New Roman" w:hAnsi="Times New Roman"/>
+          <w:noProof/>
+          <w:color w:val="000000" w:themeColor="text1"/>
+          <w:sz w:val="28"/>
+          <w:szCs w:val="28"/>
+        </w:rPr>
+      </w:pPr>
+    </w:p>
+    <w:p>
+      <w:pPr>
+        <w:spacing w:after="240" w:line="276" w:lineRule="auto"/>
+        <w:ind w:firstLine="709"/>
+        <w:jc w:val="center"/>
+        <w:rPr>
+          <w:rFonts w:ascii="Times New Roman" w:hAnsi="Times New Roman"/>
+          <w:noProof/>
+          <w:color w:val="000000" w:themeColor="text1"/>
+          <w:sz w:val="28"/>
+          <w:szCs w:val="28"/>
+        </w:rPr>
+      </w:pPr>
+      <w:r>
+        <w:rPr>
+          <w:rFonts w:ascii="Times New Roman" w:hAnsi="Times New Roman"/>
+          <w:noProof/>
+          <w:color w:val="000000" w:themeColor="text1"/>
+          <w:sz w:val="28"/>
+          <w:szCs w:val="28"/>
+        </w:rPr>
+        <w:t>Рисунок 7 – Форма для добавления займа</w:t>
+      </w:r>
+    </w:p>
+    <w:p>
+      <w:pPr>
+        <w:spacing w:line="276" w:lineRule="auto"/>
+        <w:ind w:firstLine="709"/>
+        <w:jc w:val="both"/>
+        <w:rPr>
+          <w:rFonts w:ascii="Times New Roman" w:hAnsi="Times New Roman"/>
+          <w:noProof/>
+          <w:color w:val="000000" w:themeColor="text1"/>
+          <w:sz w:val="28"/>
+          <w:szCs w:val="28"/>
+        </w:rPr>
+      </w:pPr>
+      <w:r>
+        <w:rPr>
+          <w:rFonts w:ascii="Times New Roman" w:hAnsi="Times New Roman"/>
+          <w:noProof/>
+          <w:color w:val="000000" w:themeColor="text1"/>
+          <w:sz w:val="28"/>
+          <w:szCs w:val="28"/>
+        </w:rPr>
+        <w:t>Ф</w:t>
+      </w:r>
+      <w:r>
+        <w:rPr>
+          <w:rFonts w:ascii="Times New Roman" w:hAnsi="Times New Roman"/>
+          <w:noProof/>
+          <w:color w:val="000000" w:themeColor="text1"/>
+          <w:sz w:val="28"/>
+          <w:szCs w:val="28"/>
+        </w:rPr>
+        <w:t>орма</w:t>
+      </w:r>
+      <w:r>
+        <w:rPr>
+          <w:rFonts w:ascii="Times New Roman" w:hAnsi="Times New Roman"/>
+          <w:noProof/>
+          <w:color w:val="000000" w:themeColor="text1"/>
+          <w:sz w:val="28"/>
+          <w:szCs w:val="28"/>
+        </w:rPr>
+        <w:t xml:space="preserve"> «</w:t>
+      </w:r>
+      <w:r>
+        <w:rPr>
+          <w:rFonts w:ascii="Times New Roman" w:hAnsi="Times New Roman"/>
+          <w:noProof/>
+          <w:color w:val="000000" w:themeColor="text1"/>
+          <w:sz w:val="28"/>
+          <w:szCs w:val="28"/>
+          <w:lang w:val="en-US"/>
+        </w:rPr>
+        <w:t>Customer</w:t>
+      </w:r>
+      <w:r>
+        <w:rPr>
+          <w:rFonts w:ascii="Times New Roman" w:hAnsi="Times New Roman"/>
+          <w:noProof/>
+          <w:color w:val="000000" w:themeColor="text1"/>
+          <w:sz w:val="28"/>
+          <w:szCs w:val="28"/>
+        </w:rPr>
+        <w:t>»</w:t>
+      </w:r>
+      <w:r>
+        <w:rPr>
+          <w:rFonts w:ascii="Times New Roman" w:hAnsi="Times New Roman"/>
+          <w:noProof/>
+          <w:color w:val="000000" w:themeColor="text1"/>
+          <w:sz w:val="28"/>
+          <w:szCs w:val="28"/>
+        </w:rPr>
+        <w:t xml:space="preserve"> </w:t>
+      </w:r>
+      <w:r>
+        <w:rPr>
+          <w:rFonts w:ascii="Times New Roman" w:hAnsi="Times New Roman"/>
+          <w:noProof/>
+          <w:color w:val="000000" w:themeColor="text1"/>
+          <w:sz w:val="28"/>
+          <w:szCs w:val="28"/>
+        </w:rPr>
+        <w:t>вызывается 2 кликом по клиенту в поиске (рисунок 8)</w:t>
+      </w:r>
+      <w:r>
+        <w:rPr>
+          <w:rFonts w:ascii="Times New Roman" w:hAnsi="Times New Roman"/>
+          <w:noProof/>
+          <w:color w:val="000000" w:themeColor="text1"/>
+          <w:sz w:val="28"/>
+          <w:szCs w:val="28"/>
+        </w:rPr>
+        <w:t>.</w:t>
+      </w:r>
+      <w:r>
+        <w:rPr>
+          <w:rFonts w:ascii="Times New Roman" w:hAnsi="Times New Roman"/>
+          <w:noProof/>
+          <w:color w:val="000000" w:themeColor="text1"/>
+          <w:sz w:val="28"/>
+          <w:szCs w:val="28"/>
+        </w:rPr>
+        <w:t xml:space="preserve"> Имеет возможность удалить клиента. Также администратор может добавить счёт (рисунок 9), займ (рисунок 10) и депозит (рисунок 11).</w:t>
+      </w:r>
+    </w:p>
+    <w:p>
+      <w:pPr>
+        <w:spacing w:line="276" w:lineRule="auto"/>
+        <w:ind w:firstLine="709"/>
+        <w:jc w:val="both"/>
+        <w:rPr>
+          <w:rFonts w:ascii="Times New Roman" w:hAnsi="Times New Roman"/>
+          <w:noProof/>
+          <w:color w:val="000000" w:themeColor="text1"/>
+          <w:sz w:val="28"/>
+          <w:szCs w:val="28"/>
+        </w:rPr>
+      </w:pPr>
+      <w:r>
+        <w:rPr>
+          <w:rFonts w:ascii="Times New Roman" w:hAnsi="Times New Roman"/>
+          <w:noProof/>
+          <w:color w:val="000000" w:themeColor="text1"/>
+          <w:sz w:val="28"/>
+          <w:szCs w:val="28"/>
+          <w:lang w:eastAsia="ru-RU"/>
+        </w:rPr>
+        <w:drawing>
+          <wp:anchor distT="0" distB="0" distL="114300" distR="114300" simplePos="0" relativeHeight="251668480" behindDoc="1" locked="0" layoutInCell="1" allowOverlap="1" wp14:anchorId="3B829C0C" wp14:editId="1CA946BD">
+            <wp:simplePos x="0" y="0"/>
+            <wp:positionH relativeFrom="column">
+              <wp:posOffset>-3810</wp:posOffset>
+            </wp:positionH>
+            <wp:positionV relativeFrom="page">
+              <wp:posOffset>4105275</wp:posOffset>
+            </wp:positionV>
+            <wp:extent cx="5940425" cy="4672965"/>
+            <wp:effectExtent l="0" t="0" r="3175" b="0"/>
+            <wp:wrapNone/>
+            <wp:docPr id="16" name="Рисунок 16"/>
+            <wp:cNvGraphicFramePr>
+              <a:graphicFrameLocks xmlns:a="http://schemas.openxmlformats.org/drawingml/2006/main" noChangeAspect="1"/>
+            </wp:cNvGraphicFramePr>
+            <a:graphic xmlns:a="http://schemas.openxmlformats.org/drawingml/2006/main">
+              <a:graphicData uri="http://schemas.openxmlformats.org/drawingml/2006/picture">
+                <pic:pic xmlns:pic="http://schemas.openxmlformats.org/drawingml/2006/picture">
+                  <pic:nvPicPr>
+                    <pic:cNvPr id="16" name="7.PNG"/>
+                    <pic:cNvPicPr/>
+                  </pic:nvPicPr>
+                  <pic:blipFill>
+                    <a:blip r:embed="rId38">
+                      <a:extLst>
+                        <a:ext uri="{28A0092B-C50C-407E-A947-70E740481C1C}">
+                          <a14:useLocalDpi xmlns:a14="http://schemas.microsoft.com/office/drawing/2010/main" val="0"/>
+                        </a:ext>
+                      </a:extLst>
+                    </a:blip>
+                    <a:stretch>
+                      <a:fillRect/>
+                    </a:stretch>
+                  </pic:blipFill>
+                  <pic:spPr>
+                    <a:xfrm>
+                      <a:off x="0" y="0"/>
+                      <a:ext cx="5940425" cy="4672965"/>
+                    </a:xfrm>
+                    <a:prstGeom prst="rect">
+                      <a:avLst/>
+                    </a:prstGeom>
+                  </pic:spPr>
+                </pic:pic>
+              </a:graphicData>
+            </a:graphic>
+          </wp:anchor>
+        </w:drawing>
+      </w:r>
+    </w:p>
+    <w:p>
+      <w:pPr>
+        <w:spacing w:line="276" w:lineRule="auto"/>
+        <w:ind w:firstLine="709"/>
+        <w:jc w:val="center"/>
+        <w:rPr>
+          <w:rFonts w:ascii="Times New Roman" w:hAnsi="Times New Roman"/>
+          <w:noProof/>
+          <w:color w:val="000000" w:themeColor="text1"/>
+          <w:sz w:val="28"/>
+          <w:szCs w:val="28"/>
+        </w:rPr>
+      </w:pPr>
+      <w:r>
+        <w:rPr>
+          <w:rFonts w:ascii="Times New Roman" w:hAnsi="Times New Roman"/>
+          <w:noProof/>
+          <w:color w:val="000000" w:themeColor="text1"/>
+          <w:sz w:val="28"/>
+          <w:szCs w:val="28"/>
+        </w:rPr>
+        <w:t xml:space="preserve">                      </w:t>
+      </w:r>
+    </w:p>
+    <w:p>
+      <w:pPr>
+        <w:spacing w:after="240" w:line="276" w:lineRule="auto"/>
+        <w:rPr>
+          <w:rFonts w:ascii="Times New Roman" w:hAnsi="Times New Roman"/>
+          <w:noProof/>
+          <w:color w:val="000000" w:themeColor="text1"/>
+          <w:sz w:val="28"/>
+          <w:szCs w:val="28"/>
+        </w:rPr>
+      </w:pPr>
+    </w:p>
+    <w:p>
+      <w:pPr>
+        <w:spacing w:after="240" w:line="276" w:lineRule="auto"/>
+        <w:rPr>
+          <w:rFonts w:ascii="Times New Roman" w:hAnsi="Times New Roman"/>
+          <w:noProof/>
+          <w:color w:val="000000" w:themeColor="text1"/>
+          <w:sz w:val="28"/>
+          <w:szCs w:val="28"/>
+        </w:rPr>
+      </w:pPr>
+    </w:p>
+    <w:p>
+      <w:pPr>
+        <w:spacing w:after="240" w:line="276" w:lineRule="auto"/>
+        <w:rPr>
+          <w:rFonts w:ascii="Times New Roman" w:hAnsi="Times New Roman"/>
+          <w:noProof/>
+          <w:color w:val="000000" w:themeColor="text1"/>
+          <w:sz w:val="28"/>
+          <w:szCs w:val="28"/>
+        </w:rPr>
+      </w:pPr>
+    </w:p>
+    <w:p>
+      <w:pPr>
+        <w:spacing w:after="240" w:line="276" w:lineRule="auto"/>
+        <w:rPr>
+          <w:rFonts w:ascii="Times New Roman" w:hAnsi="Times New Roman"/>
+          <w:noProof/>
+          <w:color w:val="000000" w:themeColor="text1"/>
+          <w:sz w:val="28"/>
+          <w:szCs w:val="28"/>
+        </w:rPr>
+      </w:pPr>
+    </w:p>
+    <w:p>
+      <w:pPr>
+        <w:spacing w:after="240" w:line="276" w:lineRule="auto"/>
+        <w:rPr>
+          <w:rFonts w:ascii="Times New Roman" w:hAnsi="Times New Roman"/>
+          <w:noProof/>
+          <w:color w:val="000000" w:themeColor="text1"/>
+          <w:sz w:val="28"/>
+          <w:szCs w:val="28"/>
+        </w:rPr>
+      </w:pPr>
+    </w:p>
+    <w:p>
+      <w:pPr>
+        <w:spacing w:after="240" w:line="276" w:lineRule="auto"/>
+        <w:rPr>
+          <w:rFonts w:ascii="Times New Roman" w:hAnsi="Times New Roman"/>
+          <w:noProof/>
+          <w:color w:val="000000" w:themeColor="text1"/>
+          <w:sz w:val="28"/>
+          <w:szCs w:val="28"/>
+        </w:rPr>
+      </w:pPr>
+    </w:p>
+    <w:p>
+      <w:pPr>
+        <w:spacing w:after="240" w:line="276" w:lineRule="auto"/>
+        <w:rPr>
+          <w:rFonts w:ascii="Times New Roman" w:hAnsi="Times New Roman"/>
+          <w:noProof/>
+          <w:color w:val="000000" w:themeColor="text1"/>
+          <w:sz w:val="28"/>
+          <w:szCs w:val="28"/>
+        </w:rPr>
+      </w:pPr>
+    </w:p>
+    <w:p>
+      <w:pPr>
+        <w:spacing w:after="240" w:line="276" w:lineRule="auto"/>
+        <w:rPr>
+          <w:rFonts w:ascii="Times New Roman" w:hAnsi="Times New Roman"/>
+          <w:noProof/>
+          <w:color w:val="000000" w:themeColor="text1"/>
+          <w:sz w:val="28"/>
+          <w:szCs w:val="28"/>
+        </w:rPr>
+      </w:pPr>
+    </w:p>
+    <w:p>
+      <w:pPr>
+        <w:spacing w:after="240" w:line="276" w:lineRule="auto"/>
+        <w:rPr>
+          <w:rFonts w:ascii="Times New Roman" w:hAnsi="Times New Roman"/>
+          <w:noProof/>
+          <w:color w:val="000000" w:themeColor="text1"/>
+          <w:sz w:val="28"/>
+          <w:szCs w:val="28"/>
+        </w:rPr>
+      </w:pPr>
+    </w:p>
+    <w:p>
+      <w:pPr>
+        <w:spacing w:after="240" w:line="276" w:lineRule="auto"/>
+        <w:rPr>
+          <w:rFonts w:ascii="Times New Roman" w:hAnsi="Times New Roman"/>
+          <w:noProof/>
+          <w:color w:val="000000" w:themeColor="text1"/>
+          <w:sz w:val="28"/>
+          <w:szCs w:val="28"/>
+        </w:rPr>
+      </w:pPr>
+    </w:p>
+    <w:p>
+      <w:pPr>
+        <w:spacing w:after="240" w:line="276" w:lineRule="auto"/>
+        <w:rPr>
+          <w:rFonts w:ascii="Times New Roman" w:hAnsi="Times New Roman"/>
+          <w:noProof/>
+          <w:color w:val="000000" w:themeColor="text1"/>
+          <w:sz w:val="28"/>
+          <w:szCs w:val="28"/>
+        </w:rPr>
+      </w:pPr>
+    </w:p>
+    <w:p>
+      <w:pPr>
+        <w:spacing w:after="240" w:line="276" w:lineRule="auto"/>
+        <w:jc w:val="center"/>
+        <w:rPr>
+          <w:rFonts w:ascii="Times New Roman" w:hAnsi="Times New Roman"/>
+          <w:noProof/>
+          <w:color w:val="000000" w:themeColor="text1"/>
+          <w:sz w:val="28"/>
+          <w:szCs w:val="28"/>
+        </w:rPr>
+      </w:pPr>
+    </w:p>
+    <w:p>
+      <w:pPr>
+        <w:spacing w:after="240" w:line="276" w:lineRule="auto"/>
+        <w:jc w:val="center"/>
+        <w:rPr>
+          <w:rFonts w:ascii="Times New Roman" w:hAnsi="Times New Roman"/>
+          <w:noProof/>
+          <w:color w:val="000000" w:themeColor="text1"/>
+          <w:sz w:val="28"/>
+          <w:szCs w:val="28"/>
+        </w:rPr>
+      </w:pPr>
+      <w:r>
+        <w:rPr>
+          <w:rFonts w:ascii="Times New Roman" w:hAnsi="Times New Roman"/>
+          <w:noProof/>
+          <w:color w:val="000000" w:themeColor="text1"/>
+          <w:sz w:val="28"/>
+          <w:szCs w:val="28"/>
+        </w:rPr>
+        <w:t>Рисунок 8</w:t>
+      </w:r>
+      <w:r>
+        <w:rPr>
+          <w:rFonts w:ascii="Times New Roman" w:hAnsi="Times New Roman"/>
+          <w:noProof/>
+          <w:color w:val="000000" w:themeColor="text1"/>
+          <w:sz w:val="28"/>
+          <w:szCs w:val="28"/>
+        </w:rPr>
+        <w:t xml:space="preserve"> </w:t>
+      </w:r>
+      <w:r>
+        <w:rPr>
+          <w:rFonts w:ascii="Times New Roman" w:hAnsi="Times New Roman"/>
+          <w:noProof/>
+          <w:color w:val="000000" w:themeColor="text1"/>
+          <w:sz w:val="28"/>
+          <w:szCs w:val="28"/>
+        </w:rPr>
+        <w:t>– Фо</w:t>
+      </w:r>
+      <w:r>
+        <w:rPr>
+          <w:rFonts w:ascii="Times New Roman" w:hAnsi="Times New Roman"/>
+          <w:noProof/>
+          <w:color w:val="000000" w:themeColor="text1"/>
+          <w:sz w:val="28"/>
+          <w:szCs w:val="28"/>
+        </w:rPr>
+        <w:t>рма для учета клиента</w:t>
+      </w:r>
+    </w:p>
+    <w:p>
+      <w:pPr>
+        <w:spacing w:after="240" w:line="276" w:lineRule="auto"/>
+        <w:jc w:val="center"/>
+        <w:rPr>
+          <w:rFonts w:ascii="Times New Roman" w:hAnsi="Times New Roman"/>
+          <w:noProof/>
+          <w:color w:val="000000" w:themeColor="text1"/>
+          <w:sz w:val="28"/>
+          <w:szCs w:val="28"/>
+        </w:rPr>
+      </w:pPr>
+    </w:p>
+    <w:p>
+      <w:pPr>
+        <w:spacing w:after="240" w:line="276" w:lineRule="auto"/>
+        <w:jc w:val="center"/>
+        <w:rPr>
+          <w:rFonts w:ascii="Times New Roman" w:hAnsi="Times New Roman"/>
+          <w:noProof/>
+          <w:color w:val="000000" w:themeColor="text1"/>
+          <w:sz w:val="28"/>
+          <w:szCs w:val="28"/>
+        </w:rPr>
+      </w:pPr>
+      <w:r>
+        <w:rPr>
+          <w:rFonts w:ascii="Times New Roman" w:hAnsi="Times New Roman"/>
+          <w:noProof/>
+          <w:color w:val="000000" w:themeColor="text1"/>
+          <w:sz w:val="28"/>
+          <w:szCs w:val="28"/>
+          <w:lang w:eastAsia="ru-RU"/>
+        </w:rPr>
+        <w:lastRenderedPageBreak/>
+        <w:drawing>
+          <wp:inline distT="0" distB="0" distL="0" distR="0">
+            <wp:extent cx="5229955" cy="2381582"/>
+            <wp:effectExtent l="0" t="0" r="8890" b="0"/>
+            <wp:docPr id="17" name="Рисунок 17"/>
+            <wp:cNvGraphicFramePr>
+              <a:graphicFrameLocks xmlns:a="http://schemas.openxmlformats.org/drawingml/2006/main" noChangeAspect="1"/>
+            </wp:cNvGraphicFramePr>
+            <a:graphic xmlns:a="http://schemas.openxmlformats.org/drawingml/2006/main">
+              <a:graphicData uri="http://schemas.openxmlformats.org/drawingml/2006/picture">
+                <pic:pic xmlns:pic="http://schemas.openxmlformats.org/drawingml/2006/picture">
+                  <pic:nvPicPr>
+                    <pic:cNvPr id="17" name="8.PNG"/>
+                    <pic:cNvPicPr/>
+                  </pic:nvPicPr>
+                  <pic:blipFill>
+                    <a:blip r:embed="rId39">
+                      <a:extLst>
+                        <a:ext uri="{28A0092B-C50C-407E-A947-70E740481C1C}">
+                          <a14:useLocalDpi xmlns:a14="http://schemas.microsoft.com/office/drawing/2010/main" val="0"/>
+                        </a:ext>
+                      </a:extLst>
+                    </a:blip>
+                    <a:stretch>
+                      <a:fillRect/>
+                    </a:stretch>
+                  </pic:blipFill>
+                  <pic:spPr>
+                    <a:xfrm>
+                      <a:off x="0" y="0"/>
+                      <a:ext cx="5229955" cy="2381582"/>
                     </a:xfrm>
                     <a:prstGeom prst="rect">
                       <a:avLst/>
@@ -8355,33 +9428,291 @@
     <w:p>
       <w:pPr>
         <w:spacing w:after="240" w:line="276" w:lineRule="auto"/>
-        <w:rPr>
-          <w:rFonts w:ascii="Times New Roman" w:hAnsi="Times New Roman"/>
-          <w:noProof/>
-          <w:color w:val="000000" w:themeColor="text1"/>
-          <w:sz w:val="28"/>
-          <w:szCs w:val="28"/>
-        </w:rPr>
-      </w:pPr>
-      <w:r>
-        <w:rPr>
-          <w:rFonts w:ascii="Times New Roman" w:hAnsi="Times New Roman"/>
-          <w:noProof/>
-          <w:color w:val="000000" w:themeColor="text1"/>
-          <w:sz w:val="28"/>
-          <w:szCs w:val="28"/>
-        </w:rPr>
-        <w:t xml:space="preserve">                      </w:t>
-      </w:r>
-      <w:r>
-        <w:rPr>
-          <w:rFonts w:ascii="Times New Roman" w:hAnsi="Times New Roman"/>
-          <w:noProof/>
-          <w:color w:val="000000" w:themeColor="text1"/>
-          <w:sz w:val="28"/>
-          <w:szCs w:val="28"/>
-        </w:rPr>
-        <w:t>Рисунок 5</w:t>
+        <w:jc w:val="center"/>
+        <w:rPr>
+          <w:rFonts w:ascii="Times New Roman" w:hAnsi="Times New Roman"/>
+          <w:noProof/>
+          <w:color w:val="000000" w:themeColor="text1"/>
+          <w:sz w:val="28"/>
+          <w:szCs w:val="28"/>
+        </w:rPr>
+      </w:pPr>
+      <w:r>
+        <w:rPr>
+          <w:rFonts w:ascii="Times New Roman" w:hAnsi="Times New Roman"/>
+          <w:noProof/>
+          <w:color w:val="000000" w:themeColor="text1"/>
+          <w:sz w:val="28"/>
+          <w:szCs w:val="28"/>
+        </w:rPr>
+        <w:t>Рисунок 9</w:t>
+      </w:r>
+      <w:r>
+        <w:rPr>
+          <w:rFonts w:ascii="Times New Roman" w:hAnsi="Times New Roman"/>
+          <w:noProof/>
+          <w:color w:val="000000" w:themeColor="text1"/>
+          <w:sz w:val="28"/>
+          <w:szCs w:val="28"/>
+        </w:rPr>
+        <w:t xml:space="preserve"> – Форма для </w:t>
+      </w:r>
+      <w:r>
+        <w:rPr>
+          <w:rFonts w:ascii="Times New Roman" w:hAnsi="Times New Roman"/>
+          <w:noProof/>
+          <w:color w:val="000000" w:themeColor="text1"/>
+          <w:sz w:val="28"/>
+          <w:szCs w:val="28"/>
+        </w:rPr>
+        <w:t>создания счёта</w:t>
+      </w:r>
+    </w:p>
+    <w:p>
+      <w:pPr>
+        <w:spacing w:after="240" w:line="276" w:lineRule="auto"/>
+        <w:jc w:val="center"/>
+        <w:rPr>
+          <w:rFonts w:ascii="Times New Roman" w:hAnsi="Times New Roman"/>
+          <w:noProof/>
+          <w:color w:val="000000" w:themeColor="text1"/>
+          <w:sz w:val="28"/>
+          <w:szCs w:val="28"/>
+        </w:rPr>
+      </w:pPr>
+      <w:r>
+        <w:rPr>
+          <w:rFonts w:ascii="Times New Roman" w:hAnsi="Times New Roman"/>
+          <w:noProof/>
+          <w:color w:val="000000" w:themeColor="text1"/>
+          <w:sz w:val="28"/>
+          <w:szCs w:val="28"/>
+          <w:lang w:eastAsia="ru-RU"/>
+        </w:rPr>
+        <w:drawing>
+          <wp:inline distT="0" distB="0" distL="0" distR="0">
+            <wp:extent cx="5940425" cy="1863725"/>
+            <wp:effectExtent l="0" t="0" r="3175" b="3175"/>
+            <wp:docPr id="18" name="Рисунок 18"/>
+            <wp:cNvGraphicFramePr>
+              <a:graphicFrameLocks xmlns:a="http://schemas.openxmlformats.org/drawingml/2006/main" noChangeAspect="1"/>
+            </wp:cNvGraphicFramePr>
+            <a:graphic xmlns:a="http://schemas.openxmlformats.org/drawingml/2006/main">
+              <a:graphicData uri="http://schemas.openxmlformats.org/drawingml/2006/picture">
+                <pic:pic xmlns:pic="http://schemas.openxmlformats.org/drawingml/2006/picture">
+                  <pic:nvPicPr>
+                    <pic:cNvPr id="18" name="10.PNG"/>
+                    <pic:cNvPicPr/>
+                  </pic:nvPicPr>
+                  <pic:blipFill>
+                    <a:blip r:embed="rId40">
+                      <a:extLst>
+                        <a:ext uri="{28A0092B-C50C-407E-A947-70E740481C1C}">
+                          <a14:useLocalDpi xmlns:a14="http://schemas.microsoft.com/office/drawing/2010/main" val="0"/>
+                        </a:ext>
+                      </a:extLst>
+                    </a:blip>
+                    <a:stretch>
+                      <a:fillRect/>
+                    </a:stretch>
+                  </pic:blipFill>
+                  <pic:spPr>
+                    <a:xfrm>
+                      <a:off x="0" y="0"/>
+                      <a:ext cx="5940425" cy="1863725"/>
+                    </a:xfrm>
+                    <a:prstGeom prst="rect">
+                      <a:avLst/>
+                    </a:prstGeom>
+                  </pic:spPr>
+                </pic:pic>
+              </a:graphicData>
+            </a:graphic>
+          </wp:inline>
+        </w:drawing>
+      </w:r>
+    </w:p>
+    <w:p>
+      <w:pPr>
+        <w:spacing w:after="240" w:line="276" w:lineRule="auto"/>
+        <w:jc w:val="center"/>
+        <w:rPr>
+          <w:rFonts w:ascii="Times New Roman" w:hAnsi="Times New Roman"/>
+          <w:noProof/>
+          <w:color w:val="000000" w:themeColor="text1"/>
+          <w:sz w:val="28"/>
+          <w:szCs w:val="28"/>
+        </w:rPr>
+      </w:pPr>
+      <w:r>
+        <w:rPr>
+          <w:rFonts w:ascii="Times New Roman" w:hAnsi="Times New Roman"/>
+          <w:noProof/>
+          <w:color w:val="000000" w:themeColor="text1"/>
+          <w:sz w:val="28"/>
+          <w:szCs w:val="28"/>
+        </w:rPr>
+        <w:t>Рисунок 10</w:t>
+      </w:r>
+      <w:r>
+        <w:rPr>
+          <w:rFonts w:ascii="Times New Roman" w:hAnsi="Times New Roman"/>
+          <w:noProof/>
+          <w:color w:val="000000" w:themeColor="text1"/>
+          <w:sz w:val="28"/>
+          <w:szCs w:val="28"/>
+        </w:rPr>
+        <w:t xml:space="preserve"> – Форма для </w:t>
+      </w:r>
+      <w:r>
+        <w:rPr>
+          <w:rFonts w:ascii="Times New Roman" w:hAnsi="Times New Roman"/>
+          <w:noProof/>
+          <w:color w:val="000000" w:themeColor="text1"/>
+          <w:sz w:val="28"/>
+          <w:szCs w:val="28"/>
+        </w:rPr>
+        <w:t>создания займа</w:t>
+      </w:r>
+    </w:p>
+    <w:p>
+      <w:pPr>
+        <w:spacing w:after="240" w:line="276" w:lineRule="auto"/>
+        <w:jc w:val="center"/>
+        <w:rPr>
+          <w:rFonts w:ascii="Times New Roman" w:hAnsi="Times New Roman"/>
+          <w:noProof/>
+          <w:color w:val="000000" w:themeColor="text1"/>
+          <w:sz w:val="28"/>
+          <w:szCs w:val="28"/>
+        </w:rPr>
+      </w:pPr>
+      <w:r>
+        <w:rPr>
+          <w:rFonts w:ascii="Times New Roman" w:hAnsi="Times New Roman"/>
+          <w:noProof/>
+          <w:color w:val="000000" w:themeColor="text1"/>
+          <w:sz w:val="28"/>
+          <w:szCs w:val="28"/>
+          <w:lang w:eastAsia="ru-RU"/>
+        </w:rPr>
+        <w:drawing>
+          <wp:inline distT="0" distB="0" distL="0" distR="0">
+            <wp:extent cx="5940425" cy="1920875"/>
+            <wp:effectExtent l="0" t="0" r="3175" b="3175"/>
+            <wp:docPr id="19" name="Рисунок 19"/>
+            <wp:cNvGraphicFramePr>
+              <a:graphicFrameLocks xmlns:a="http://schemas.openxmlformats.org/drawingml/2006/main" noChangeAspect="1"/>
+            </wp:cNvGraphicFramePr>
+            <a:graphic xmlns:a="http://schemas.openxmlformats.org/drawingml/2006/main">
+              <a:graphicData uri="http://schemas.openxmlformats.org/drawingml/2006/picture">
+                <pic:pic xmlns:pic="http://schemas.openxmlformats.org/drawingml/2006/picture">
+                  <pic:nvPicPr>
+                    <pic:cNvPr id="19" name="9.PNG"/>
+                    <pic:cNvPicPr/>
+                  </pic:nvPicPr>
+                  <pic:blipFill>
+                    <a:blip r:embed="rId41">
+                      <a:extLst>
+                        <a:ext uri="{28A0092B-C50C-407E-A947-70E740481C1C}">
+                          <a14:useLocalDpi xmlns:a14="http://schemas.microsoft.com/office/drawing/2010/main" val="0"/>
+                        </a:ext>
+                      </a:extLst>
+                    </a:blip>
+                    <a:stretch>
+                      <a:fillRect/>
+                    </a:stretch>
+                  </pic:blipFill>
+                  <pic:spPr>
+                    <a:xfrm>
+                      <a:off x="0" y="0"/>
+                      <a:ext cx="5940425" cy="1920875"/>
+                    </a:xfrm>
+                    <a:prstGeom prst="rect">
+                      <a:avLst/>
+                    </a:prstGeom>
+                  </pic:spPr>
+                </pic:pic>
+              </a:graphicData>
+            </a:graphic>
+          </wp:inline>
+        </w:drawing>
+      </w:r>
+    </w:p>
+    <w:p>
+      <w:pPr>
+        <w:spacing w:after="240" w:line="276" w:lineRule="auto"/>
+        <w:jc w:val="center"/>
+        <w:rPr>
+          <w:rFonts w:ascii="Times New Roman" w:hAnsi="Times New Roman"/>
+          <w:noProof/>
+          <w:color w:val="000000" w:themeColor="text1"/>
+          <w:sz w:val="28"/>
+          <w:szCs w:val="28"/>
+        </w:rPr>
+      </w:pPr>
+      <w:r>
+        <w:rPr>
+          <w:rFonts w:ascii="Times New Roman" w:hAnsi="Times New Roman"/>
+          <w:noProof/>
+          <w:color w:val="000000" w:themeColor="text1"/>
+          <w:sz w:val="28"/>
+          <w:szCs w:val="28"/>
+        </w:rPr>
+        <w:t>Рисунок 11</w:t>
+      </w:r>
+      <w:r>
+        <w:rPr>
+          <w:rFonts w:ascii="Times New Roman" w:hAnsi="Times New Roman"/>
+          <w:noProof/>
+          <w:color w:val="000000" w:themeColor="text1"/>
+          <w:sz w:val="28"/>
+          <w:szCs w:val="28"/>
+        </w:rPr>
+        <w:t xml:space="preserve"> – Форма для создания </w:t>
+      </w:r>
+      <w:r>
+        <w:rPr>
+          <w:rFonts w:ascii="Times New Roman" w:hAnsi="Times New Roman"/>
+          <w:noProof/>
+          <w:color w:val="000000" w:themeColor="text1"/>
+          <w:sz w:val="28"/>
+          <w:szCs w:val="28"/>
+        </w:rPr>
+        <w:t>депозита</w:t>
+      </w:r>
+    </w:p>
+    <w:p>
+      <w:pPr>
+        <w:spacing w:after="240" w:line="276" w:lineRule="auto"/>
+        <w:rPr>
+          <w:rFonts w:ascii="Times New Roman" w:hAnsi="Times New Roman"/>
+          <w:noProof/>
+          <w:color w:val="000000" w:themeColor="text1"/>
+          <w:sz w:val="28"/>
+          <w:szCs w:val="28"/>
+        </w:rPr>
+      </w:pPr>
+      <w:r>
+        <w:rPr>
+          <w:rFonts w:ascii="Times New Roman" w:hAnsi="Times New Roman"/>
+          <w:noProof/>
+          <w:color w:val="000000" w:themeColor="text1"/>
+          <w:sz w:val="28"/>
+          <w:szCs w:val="28"/>
+        </w:rPr>
+        <w:t>Форма «</w:t>
+      </w:r>
+      <w:r>
+        <w:rPr>
+          <w:rFonts w:ascii="Times New Roman" w:hAnsi="Times New Roman"/>
+          <w:noProof/>
+          <w:color w:val="000000" w:themeColor="text1"/>
+          <w:sz w:val="28"/>
+          <w:szCs w:val="28"/>
+          <w:lang w:val="en-US"/>
+        </w:rPr>
+        <w:t>Editing</w:t>
       </w:r>
       <w:r>
         <w:rPr>
@@ -8400,9 +9731,937 @@
           <w:color w:val="000000" w:themeColor="text1"/>
           <w:sz w:val="28"/>
           <w:szCs w:val="28"/>
-        </w:rPr>
-        <w:t>– Форма для учета отработанных часов</w:t>
-      </w:r>
+          <w:lang w:val="en-US"/>
+        </w:rPr>
+        <w:t>account</w:t>
+      </w:r>
+      <w:r>
+        <w:rPr>
+          <w:rFonts w:ascii="Times New Roman" w:hAnsi="Times New Roman"/>
+          <w:noProof/>
+          <w:color w:val="000000" w:themeColor="text1"/>
+          <w:sz w:val="28"/>
+          <w:szCs w:val="28"/>
+        </w:rPr>
+        <w:t xml:space="preserve">» предназначена для </w:t>
+      </w:r>
+      <w:r>
+        <w:rPr>
+          <w:rFonts w:ascii="Times New Roman" w:hAnsi="Times New Roman"/>
+          <w:noProof/>
+          <w:color w:val="000000" w:themeColor="text1"/>
+          <w:sz w:val="28"/>
+          <w:szCs w:val="28"/>
+        </w:rPr>
+        <w:t>начисления или снятия денежной суммы. Возможна функция обнуления счёта. Реализована функция транзакции денежной суммы с данного счёта на другой. Возможен поиск другого счёта (рисунок 12). Для вызова данной формы необхадимо 2 раза кликнуть на любой счёт из рисунка 8</w:t>
+      </w:r>
+    </w:p>
+    <w:p>
+      <w:pPr>
+        <w:spacing w:after="240" w:line="276" w:lineRule="auto"/>
+        <w:jc w:val="center"/>
+        <w:rPr>
+          <w:rFonts w:ascii="Times New Roman" w:hAnsi="Times New Roman"/>
+          <w:noProof/>
+          <w:color w:val="000000" w:themeColor="text1"/>
+          <w:sz w:val="28"/>
+          <w:szCs w:val="28"/>
+        </w:rPr>
+      </w:pPr>
+      <w:r>
+        <w:rPr>
+          <w:rFonts w:ascii="Times New Roman" w:hAnsi="Times New Roman"/>
+          <w:noProof/>
+          <w:color w:val="000000" w:themeColor="text1"/>
+          <w:sz w:val="28"/>
+          <w:szCs w:val="28"/>
+          <w:lang w:eastAsia="ru-RU"/>
+        </w:rPr>
+        <w:lastRenderedPageBreak/>
+        <w:drawing>
+          <wp:inline distT="0" distB="0" distL="0" distR="0">
+            <wp:extent cx="5940425" cy="3409950"/>
+            <wp:effectExtent l="0" t="0" r="3175" b="0"/>
+            <wp:docPr id="20" name="Рисунок 20"/>
+            <wp:cNvGraphicFramePr>
+              <a:graphicFrameLocks xmlns:a="http://schemas.openxmlformats.org/drawingml/2006/main" noChangeAspect="1"/>
+            </wp:cNvGraphicFramePr>
+            <a:graphic xmlns:a="http://schemas.openxmlformats.org/drawingml/2006/main">
+              <a:graphicData uri="http://schemas.openxmlformats.org/drawingml/2006/picture">
+                <pic:pic xmlns:pic="http://schemas.openxmlformats.org/drawingml/2006/picture">
+                  <pic:nvPicPr>
+                    <pic:cNvPr id="20" name="11.PNG"/>
+                    <pic:cNvPicPr/>
+                  </pic:nvPicPr>
+                  <pic:blipFill>
+                    <a:blip r:embed="rId42">
+                      <a:extLst>
+                        <a:ext uri="{28A0092B-C50C-407E-A947-70E740481C1C}">
+                          <a14:useLocalDpi xmlns:a14="http://schemas.microsoft.com/office/drawing/2010/main" val="0"/>
+                        </a:ext>
+                      </a:extLst>
+                    </a:blip>
+                    <a:stretch>
+                      <a:fillRect/>
+                    </a:stretch>
+                  </pic:blipFill>
+                  <pic:spPr>
+                    <a:xfrm>
+                      <a:off x="0" y="0"/>
+                      <a:ext cx="5940425" cy="3409950"/>
+                    </a:xfrm>
+                    <a:prstGeom prst="rect">
+                      <a:avLst/>
+                    </a:prstGeom>
+                  </pic:spPr>
+                </pic:pic>
+              </a:graphicData>
+            </a:graphic>
+          </wp:inline>
+        </w:drawing>
+      </w:r>
+    </w:p>
+    <w:p>
+      <w:pPr>
+        <w:spacing w:after="240" w:line="276" w:lineRule="auto"/>
+        <w:jc w:val="center"/>
+        <w:rPr>
+          <w:rFonts w:ascii="Times New Roman" w:hAnsi="Times New Roman"/>
+          <w:noProof/>
+          <w:color w:val="000000" w:themeColor="text1"/>
+          <w:sz w:val="28"/>
+          <w:szCs w:val="28"/>
+        </w:rPr>
+      </w:pPr>
+      <w:r>
+        <w:rPr>
+          <w:rFonts w:ascii="Times New Roman" w:hAnsi="Times New Roman"/>
+          <w:noProof/>
+          <w:color w:val="000000" w:themeColor="text1"/>
+          <w:sz w:val="28"/>
+          <w:szCs w:val="28"/>
+        </w:rPr>
+        <w:t>Рисунок 12</w:t>
+      </w:r>
+      <w:r>
+        <w:rPr>
+          <w:rFonts w:ascii="Times New Roman" w:hAnsi="Times New Roman"/>
+          <w:noProof/>
+          <w:color w:val="000000" w:themeColor="text1"/>
+          <w:sz w:val="28"/>
+          <w:szCs w:val="28"/>
+        </w:rPr>
+        <w:t xml:space="preserve"> – Форма для создания депозита</w:t>
+      </w:r>
+    </w:p>
+    <w:p>
+      <w:pPr>
+        <w:spacing w:line="276" w:lineRule="auto"/>
+        <w:ind w:firstLine="709"/>
+        <w:jc w:val="both"/>
+        <w:rPr>
+          <w:rFonts w:ascii="Times New Roman" w:hAnsi="Times New Roman"/>
+          <w:noProof/>
+          <w:color w:val="000000" w:themeColor="text1"/>
+          <w:sz w:val="28"/>
+          <w:szCs w:val="28"/>
+        </w:rPr>
+      </w:pPr>
+      <w:r>
+        <w:rPr>
+          <w:rFonts w:ascii="Times New Roman" w:hAnsi="Times New Roman"/>
+          <w:noProof/>
+          <w:color w:val="000000" w:themeColor="text1"/>
+          <w:sz w:val="28"/>
+          <w:szCs w:val="28"/>
+        </w:rPr>
+        <w:t>Последующие формы реализуют задачу подсчёта продентов</w:t>
+      </w:r>
+      <w:r>
+        <w:rPr>
+          <w:rFonts w:ascii="Times New Roman" w:hAnsi="Times New Roman"/>
+          <w:noProof/>
+          <w:color w:val="000000" w:themeColor="text1"/>
+          <w:sz w:val="28"/>
+          <w:szCs w:val="28"/>
+        </w:rPr>
+        <w:t xml:space="preserve"> на займ и депо</w:t>
+      </w:r>
+      <w:r>
+        <w:rPr>
+          <w:rFonts w:ascii="Times New Roman" w:hAnsi="Times New Roman"/>
+          <w:noProof/>
+          <w:color w:val="000000" w:themeColor="text1"/>
+          <w:sz w:val="28"/>
+          <w:szCs w:val="28"/>
+        </w:rPr>
+        <w:t>зит за любой промежуток времени. Чтобы вызвать эти формы нужно</w:t>
+      </w:r>
+      <w:r>
+        <w:rPr>
+          <w:rFonts w:ascii="Times New Roman" w:hAnsi="Times New Roman"/>
+          <w:noProof/>
+          <w:color w:val="000000" w:themeColor="text1"/>
+          <w:sz w:val="28"/>
+          <w:szCs w:val="28"/>
+        </w:rPr>
+        <w:t xml:space="preserve"> </w:t>
+      </w:r>
+      <w:r>
+        <w:rPr>
+          <w:rFonts w:ascii="Times New Roman" w:hAnsi="Times New Roman"/>
+          <w:noProof/>
+          <w:color w:val="000000" w:themeColor="text1"/>
+          <w:sz w:val="28"/>
+          <w:szCs w:val="28"/>
+        </w:rPr>
+        <w:t>2 раза кликнуть</w:t>
+      </w:r>
+      <w:r>
+        <w:rPr>
+          <w:rFonts w:ascii="Times New Roman" w:hAnsi="Times New Roman"/>
+          <w:noProof/>
+          <w:color w:val="000000" w:themeColor="text1"/>
+          <w:sz w:val="28"/>
+          <w:szCs w:val="28"/>
+        </w:rPr>
+        <w:t xml:space="preserve"> на какой-либо займ или депозит </w:t>
+      </w:r>
+      <w:r>
+        <w:rPr>
+          <w:rFonts w:ascii="Times New Roman" w:hAnsi="Times New Roman"/>
+          <w:noProof/>
+          <w:color w:val="000000" w:themeColor="text1"/>
+          <w:sz w:val="28"/>
+          <w:szCs w:val="28"/>
+        </w:rPr>
+        <w:t xml:space="preserve">из рисунка 8 </w:t>
+      </w:r>
+      <w:r>
+        <w:rPr>
+          <w:rFonts w:ascii="Times New Roman" w:hAnsi="Times New Roman"/>
+          <w:noProof/>
+          <w:color w:val="000000" w:themeColor="text1"/>
+          <w:sz w:val="28"/>
+          <w:szCs w:val="28"/>
+        </w:rPr>
+        <w:t>(</w:t>
+      </w:r>
+      <w:r>
+        <w:rPr>
+          <w:rFonts w:ascii="Times New Roman" w:hAnsi="Times New Roman"/>
+          <w:noProof/>
+          <w:color w:val="000000" w:themeColor="text1"/>
+          <w:sz w:val="28"/>
+          <w:szCs w:val="28"/>
+        </w:rPr>
+        <w:t>рисунок 13,14</w:t>
+      </w:r>
+      <w:r>
+        <w:rPr>
+          <w:rFonts w:ascii="Times New Roman" w:hAnsi="Times New Roman"/>
+          <w:noProof/>
+          <w:color w:val="000000" w:themeColor="text1"/>
+          <w:sz w:val="28"/>
+          <w:szCs w:val="28"/>
+        </w:rPr>
+        <w:t>).</w:t>
+      </w:r>
+    </w:p>
+    <w:p>
+      <w:pPr>
+        <w:spacing w:line="276" w:lineRule="auto"/>
+        <w:ind w:firstLine="709"/>
+        <w:jc w:val="center"/>
+        <w:rPr>
+          <w:rFonts w:ascii="Times New Roman" w:hAnsi="Times New Roman"/>
+          <w:noProof/>
+          <w:color w:val="000000" w:themeColor="text1"/>
+          <w:sz w:val="28"/>
+          <w:szCs w:val="28"/>
+        </w:rPr>
+      </w:pPr>
+      <w:r>
+        <w:rPr>
+          <w:rFonts w:ascii="Times New Roman" w:hAnsi="Times New Roman"/>
+          <w:noProof/>
+          <w:color w:val="000000" w:themeColor="text1"/>
+          <w:sz w:val="28"/>
+          <w:szCs w:val="28"/>
+          <w:lang w:eastAsia="ru-RU"/>
+        </w:rPr>
+        <w:drawing>
+          <wp:anchor distT="0" distB="0" distL="114300" distR="114300" simplePos="0" relativeHeight="251662336" behindDoc="1" locked="0" layoutInCell="1" allowOverlap="1">
+            <wp:simplePos x="0" y="0"/>
+            <wp:positionH relativeFrom="column">
+              <wp:posOffset>386715</wp:posOffset>
+            </wp:positionH>
+            <wp:positionV relativeFrom="page">
+              <wp:posOffset>5524500</wp:posOffset>
+            </wp:positionV>
+            <wp:extent cx="5163185" cy="2733675"/>
+            <wp:effectExtent l="0" t="0" r="0" b="9525"/>
+            <wp:wrapNone/>
+            <wp:docPr id="21" name="Рисунок 21"/>
+            <wp:cNvGraphicFramePr>
+              <a:graphicFrameLocks xmlns:a="http://schemas.openxmlformats.org/drawingml/2006/main" noChangeAspect="1"/>
+            </wp:cNvGraphicFramePr>
+            <a:graphic xmlns:a="http://schemas.openxmlformats.org/drawingml/2006/main">
+              <a:graphicData uri="http://schemas.openxmlformats.org/drawingml/2006/picture">
+                <pic:pic xmlns:pic="http://schemas.openxmlformats.org/drawingml/2006/picture">
+                  <pic:nvPicPr>
+                    <pic:cNvPr id="21" name="12.PNG"/>
+                    <pic:cNvPicPr/>
+                  </pic:nvPicPr>
+                  <pic:blipFill>
+                    <a:blip r:embed="rId43">
+                      <a:extLst>
+                        <a:ext uri="{28A0092B-C50C-407E-A947-70E740481C1C}">
+                          <a14:useLocalDpi xmlns:a14="http://schemas.microsoft.com/office/drawing/2010/main" val="0"/>
+                        </a:ext>
+                      </a:extLst>
+                    </a:blip>
+                    <a:stretch>
+                      <a:fillRect/>
+                    </a:stretch>
+                  </pic:blipFill>
+                  <pic:spPr>
+                    <a:xfrm>
+                      <a:off x="0" y="0"/>
+                      <a:ext cx="5163185" cy="2733675"/>
+                    </a:xfrm>
+                    <a:prstGeom prst="rect">
+                      <a:avLst/>
+                    </a:prstGeom>
+                  </pic:spPr>
+                </pic:pic>
+              </a:graphicData>
+            </a:graphic>
+          </wp:anchor>
+        </w:drawing>
+      </w:r>
+    </w:p>
+    <w:p>
+      <w:pPr>
+        <w:spacing w:after="240" w:line="276" w:lineRule="auto"/>
+        <w:jc w:val="center"/>
+        <w:rPr>
+          <w:rFonts w:ascii="Times New Roman" w:hAnsi="Times New Roman"/>
+          <w:noProof/>
+          <w:color w:val="000000" w:themeColor="text1"/>
+          <w:sz w:val="28"/>
+          <w:szCs w:val="28"/>
+        </w:rPr>
+      </w:pPr>
+    </w:p>
+    <w:p>
+      <w:pPr>
+        <w:spacing w:after="240" w:line="276" w:lineRule="auto"/>
+        <w:jc w:val="center"/>
+        <w:rPr>
+          <w:rFonts w:ascii="Times New Roman" w:hAnsi="Times New Roman"/>
+          <w:noProof/>
+          <w:color w:val="000000" w:themeColor="text1"/>
+          <w:sz w:val="28"/>
+          <w:szCs w:val="28"/>
+        </w:rPr>
+      </w:pPr>
+    </w:p>
+    <w:p>
+      <w:pPr>
+        <w:spacing w:after="240" w:line="276" w:lineRule="auto"/>
+        <w:jc w:val="center"/>
+        <w:rPr>
+          <w:rFonts w:ascii="Times New Roman" w:hAnsi="Times New Roman"/>
+          <w:noProof/>
+          <w:color w:val="000000" w:themeColor="text1"/>
+          <w:sz w:val="28"/>
+          <w:szCs w:val="28"/>
+        </w:rPr>
+      </w:pPr>
+    </w:p>
+    <w:p>
+      <w:pPr>
+        <w:spacing w:after="240" w:line="276" w:lineRule="auto"/>
+        <w:jc w:val="center"/>
+        <w:rPr>
+          <w:rFonts w:ascii="Times New Roman" w:hAnsi="Times New Roman"/>
+          <w:noProof/>
+          <w:color w:val="000000" w:themeColor="text1"/>
+          <w:sz w:val="28"/>
+          <w:szCs w:val="28"/>
+        </w:rPr>
+      </w:pPr>
+    </w:p>
+    <w:p>
+      <w:pPr>
+        <w:spacing w:after="240" w:line="276" w:lineRule="auto"/>
+        <w:jc w:val="center"/>
+        <w:rPr>
+          <w:rFonts w:ascii="Times New Roman" w:hAnsi="Times New Roman"/>
+          <w:noProof/>
+          <w:color w:val="000000" w:themeColor="text1"/>
+          <w:sz w:val="28"/>
+          <w:szCs w:val="28"/>
+        </w:rPr>
+      </w:pPr>
+    </w:p>
+    <w:p>
+      <w:pPr>
+        <w:spacing w:after="240" w:line="276" w:lineRule="auto"/>
+        <w:jc w:val="center"/>
+        <w:rPr>
+          <w:rFonts w:ascii="Times New Roman" w:hAnsi="Times New Roman"/>
+          <w:noProof/>
+          <w:color w:val="000000" w:themeColor="text1"/>
+          <w:sz w:val="28"/>
+          <w:szCs w:val="28"/>
+        </w:rPr>
+      </w:pPr>
+    </w:p>
+    <w:p>
+      <w:pPr>
+        <w:spacing w:after="240" w:line="276" w:lineRule="auto"/>
+        <w:jc w:val="center"/>
+        <w:rPr>
+          <w:rFonts w:ascii="Times New Roman" w:hAnsi="Times New Roman"/>
+          <w:noProof/>
+          <w:color w:val="000000" w:themeColor="text1"/>
+          <w:sz w:val="28"/>
+          <w:szCs w:val="28"/>
+        </w:rPr>
+      </w:pPr>
+    </w:p>
+    <w:p>
+      <w:pPr>
+        <w:spacing w:after="240" w:line="276" w:lineRule="auto"/>
+        <w:jc w:val="center"/>
+        <w:rPr>
+          <w:rFonts w:ascii="Times New Roman" w:hAnsi="Times New Roman"/>
+          <w:noProof/>
+          <w:color w:val="000000" w:themeColor="text1"/>
+          <w:sz w:val="28"/>
+          <w:szCs w:val="28"/>
+        </w:rPr>
+      </w:pPr>
+      <w:r>
+        <w:rPr>
+          <w:rFonts w:ascii="Times New Roman" w:hAnsi="Times New Roman"/>
+          <w:noProof/>
+          <w:color w:val="000000" w:themeColor="text1"/>
+          <w:sz w:val="28"/>
+          <w:szCs w:val="28"/>
+        </w:rPr>
+        <w:t>Рисунок 13</w:t>
+      </w:r>
+      <w:r>
+        <w:rPr>
+          <w:rFonts w:ascii="Times New Roman" w:hAnsi="Times New Roman"/>
+          <w:noProof/>
+          <w:color w:val="000000" w:themeColor="text1"/>
+          <w:sz w:val="28"/>
+          <w:szCs w:val="28"/>
+        </w:rPr>
+        <w:t xml:space="preserve"> – Форма для </w:t>
+      </w:r>
+      <w:r>
+        <w:rPr>
+          <w:rFonts w:ascii="Times New Roman" w:hAnsi="Times New Roman"/>
+          <w:noProof/>
+          <w:color w:val="000000" w:themeColor="text1"/>
+          <w:sz w:val="28"/>
+          <w:szCs w:val="28"/>
+        </w:rPr>
+        <w:t>подсчёта процентов для займа</w:t>
+      </w:r>
+    </w:p>
+    <w:p>
+      <w:pPr>
+        <w:spacing w:line="276" w:lineRule="auto"/>
+        <w:ind w:firstLine="709"/>
+        <w:jc w:val="center"/>
+        <w:rPr>
+          <w:rFonts w:ascii="Times New Roman" w:hAnsi="Times New Roman"/>
+          <w:noProof/>
+          <w:color w:val="000000" w:themeColor="text1"/>
+          <w:sz w:val="28"/>
+          <w:szCs w:val="28"/>
+        </w:rPr>
+      </w:pPr>
+    </w:p>
+    <w:p>
+      <w:pPr>
+        <w:spacing w:line="276" w:lineRule="auto"/>
+        <w:ind w:firstLine="709"/>
+        <w:jc w:val="center"/>
+        <w:rPr>
+          <w:rFonts w:ascii="Times New Roman" w:hAnsi="Times New Roman"/>
+          <w:noProof/>
+          <w:color w:val="000000" w:themeColor="text1"/>
+          <w:sz w:val="28"/>
+          <w:szCs w:val="28"/>
+        </w:rPr>
+      </w:pPr>
+    </w:p>
+    <w:p>
+      <w:pPr>
+        <w:spacing w:line="276" w:lineRule="auto"/>
+        <w:ind w:firstLine="709"/>
+        <w:jc w:val="center"/>
+        <w:rPr>
+          <w:rFonts w:ascii="Times New Roman" w:hAnsi="Times New Roman"/>
+          <w:noProof/>
+          <w:color w:val="000000" w:themeColor="text1"/>
+          <w:sz w:val="28"/>
+          <w:szCs w:val="28"/>
+        </w:rPr>
+      </w:pPr>
+    </w:p>
+    <w:p>
+      <w:pPr>
+        <w:spacing w:line="276" w:lineRule="auto"/>
+        <w:ind w:firstLine="709"/>
+        <w:jc w:val="center"/>
+        <w:rPr>
+          <w:rFonts w:ascii="Times New Roman" w:hAnsi="Times New Roman"/>
+          <w:noProof/>
+          <w:color w:val="000000" w:themeColor="text1"/>
+          <w:sz w:val="28"/>
+          <w:szCs w:val="28"/>
+        </w:rPr>
+      </w:pPr>
+    </w:p>
+    <w:p>
+      <w:pPr>
+        <w:spacing w:line="276" w:lineRule="auto"/>
+        <w:ind w:firstLine="709"/>
+        <w:jc w:val="center"/>
+        <w:rPr>
+          <w:rFonts w:ascii="Times New Roman" w:hAnsi="Times New Roman"/>
+          <w:noProof/>
+          <w:color w:val="000000" w:themeColor="text1"/>
+          <w:sz w:val="28"/>
+          <w:szCs w:val="28"/>
+        </w:rPr>
+      </w:pPr>
+      <w:r>
+        <w:rPr>
+          <w:rFonts w:ascii="Times New Roman" w:hAnsi="Times New Roman"/>
+          <w:noProof/>
+          <w:color w:val="000000" w:themeColor="text1"/>
+          <w:sz w:val="28"/>
+          <w:szCs w:val="28"/>
+          <w:lang w:eastAsia="ru-RU"/>
+        </w:rPr>
+        <w:lastRenderedPageBreak/>
+        <w:drawing>
+          <wp:anchor distT="0" distB="0" distL="114300" distR="114300" simplePos="0" relativeHeight="251663360" behindDoc="1" locked="0" layoutInCell="1" allowOverlap="1">
+            <wp:simplePos x="0" y="0"/>
+            <wp:positionH relativeFrom="column">
+              <wp:posOffset>205740</wp:posOffset>
+            </wp:positionH>
+            <wp:positionV relativeFrom="page">
+              <wp:posOffset>733425</wp:posOffset>
+            </wp:positionV>
+            <wp:extent cx="5515610" cy="2619375"/>
+            <wp:effectExtent l="0" t="0" r="8890" b="9525"/>
+            <wp:wrapNone/>
+            <wp:docPr id="22" name="Рисунок 22"/>
+            <wp:cNvGraphicFramePr>
+              <a:graphicFrameLocks xmlns:a="http://schemas.openxmlformats.org/drawingml/2006/main" noChangeAspect="1"/>
+            </wp:cNvGraphicFramePr>
+            <a:graphic xmlns:a="http://schemas.openxmlformats.org/drawingml/2006/main">
+              <a:graphicData uri="http://schemas.openxmlformats.org/drawingml/2006/picture">
+                <pic:pic xmlns:pic="http://schemas.openxmlformats.org/drawingml/2006/picture">
+                  <pic:nvPicPr>
+                    <pic:cNvPr id="22" name="13.PNG"/>
+                    <pic:cNvPicPr/>
+                  </pic:nvPicPr>
+                  <pic:blipFill>
+                    <a:blip r:embed="rId44">
+                      <a:extLst>
+                        <a:ext uri="{28A0092B-C50C-407E-A947-70E740481C1C}">
+                          <a14:useLocalDpi xmlns:a14="http://schemas.microsoft.com/office/drawing/2010/main" val="0"/>
+                        </a:ext>
+                      </a:extLst>
+                    </a:blip>
+                    <a:stretch>
+                      <a:fillRect/>
+                    </a:stretch>
+                  </pic:blipFill>
+                  <pic:spPr>
+                    <a:xfrm>
+                      <a:off x="0" y="0"/>
+                      <a:ext cx="5515610" cy="2619375"/>
+                    </a:xfrm>
+                    <a:prstGeom prst="rect">
+                      <a:avLst/>
+                    </a:prstGeom>
+                  </pic:spPr>
+                </pic:pic>
+              </a:graphicData>
+            </a:graphic>
+          </wp:anchor>
+        </w:drawing>
+      </w:r>
+    </w:p>
+    <w:p>
+      <w:pPr>
+        <w:spacing w:line="276" w:lineRule="auto"/>
+        <w:ind w:firstLine="709"/>
+        <w:jc w:val="center"/>
+        <w:rPr>
+          <w:rFonts w:ascii="Times New Roman" w:hAnsi="Times New Roman"/>
+          <w:noProof/>
+          <w:color w:val="000000" w:themeColor="text1"/>
+          <w:sz w:val="28"/>
+          <w:szCs w:val="28"/>
+        </w:rPr>
+      </w:pPr>
+    </w:p>
+    <w:p>
+      <w:pPr>
+        <w:spacing w:line="276" w:lineRule="auto"/>
+        <w:ind w:firstLine="709"/>
+        <w:jc w:val="center"/>
+        <w:rPr>
+          <w:rFonts w:ascii="Times New Roman" w:hAnsi="Times New Roman"/>
+          <w:noProof/>
+          <w:color w:val="000000" w:themeColor="text1"/>
+          <w:sz w:val="28"/>
+          <w:szCs w:val="28"/>
+        </w:rPr>
+      </w:pPr>
+    </w:p>
+    <w:p>
+      <w:pPr>
+        <w:spacing w:after="240" w:line="276" w:lineRule="auto"/>
+        <w:jc w:val="center"/>
+        <w:rPr>
+          <w:rFonts w:ascii="Times New Roman" w:hAnsi="Times New Roman"/>
+          <w:noProof/>
+          <w:color w:val="000000" w:themeColor="text1"/>
+          <w:sz w:val="28"/>
+          <w:szCs w:val="28"/>
+        </w:rPr>
+      </w:pPr>
+    </w:p>
+    <w:p>
+      <w:pPr>
+        <w:spacing w:after="240" w:line="276" w:lineRule="auto"/>
+        <w:jc w:val="center"/>
+        <w:rPr>
+          <w:rFonts w:ascii="Times New Roman" w:hAnsi="Times New Roman"/>
+          <w:noProof/>
+          <w:color w:val="000000" w:themeColor="text1"/>
+          <w:sz w:val="28"/>
+          <w:szCs w:val="28"/>
+        </w:rPr>
+      </w:pPr>
+    </w:p>
+    <w:p>
+      <w:pPr>
+        <w:spacing w:after="240" w:line="276" w:lineRule="auto"/>
+        <w:jc w:val="center"/>
+        <w:rPr>
+          <w:rFonts w:ascii="Times New Roman" w:hAnsi="Times New Roman"/>
+          <w:noProof/>
+          <w:color w:val="000000" w:themeColor="text1"/>
+          <w:sz w:val="28"/>
+          <w:szCs w:val="28"/>
+        </w:rPr>
+      </w:pPr>
+    </w:p>
+    <w:p>
+      <w:pPr>
+        <w:spacing w:after="240" w:line="276" w:lineRule="auto"/>
+        <w:jc w:val="center"/>
+        <w:rPr>
+          <w:rFonts w:ascii="Times New Roman" w:hAnsi="Times New Roman"/>
+          <w:noProof/>
+          <w:color w:val="000000" w:themeColor="text1"/>
+          <w:sz w:val="28"/>
+          <w:szCs w:val="28"/>
+        </w:rPr>
+      </w:pPr>
+    </w:p>
+    <w:p>
+      <w:pPr>
+        <w:spacing w:after="240" w:line="276" w:lineRule="auto"/>
+        <w:jc w:val="center"/>
+        <w:rPr>
+          <w:rFonts w:ascii="Times New Roman" w:hAnsi="Times New Roman"/>
+          <w:noProof/>
+          <w:color w:val="000000" w:themeColor="text1"/>
+          <w:sz w:val="28"/>
+          <w:szCs w:val="28"/>
+        </w:rPr>
+      </w:pPr>
+    </w:p>
+    <w:p>
+      <w:pPr>
+        <w:spacing w:after="240" w:line="276" w:lineRule="auto"/>
+        <w:jc w:val="center"/>
+        <w:rPr>
+          <w:rFonts w:ascii="Times New Roman" w:hAnsi="Times New Roman"/>
+          <w:noProof/>
+          <w:color w:val="000000" w:themeColor="text1"/>
+          <w:sz w:val="28"/>
+          <w:szCs w:val="28"/>
+        </w:rPr>
+      </w:pPr>
+      <w:r>
+        <w:rPr>
+          <w:rFonts w:ascii="Times New Roman" w:hAnsi="Times New Roman"/>
+          <w:noProof/>
+          <w:color w:val="000000" w:themeColor="text1"/>
+          <w:sz w:val="28"/>
+          <w:szCs w:val="28"/>
+        </w:rPr>
+        <w:t>Рисунок</w:t>
+      </w:r>
+      <w:r>
+        <w:rPr>
+          <w:rFonts w:ascii="Times New Roman" w:hAnsi="Times New Roman"/>
+          <w:noProof/>
+          <w:color w:val="000000" w:themeColor="text1"/>
+          <w:sz w:val="28"/>
+          <w:szCs w:val="28"/>
+        </w:rPr>
+        <w:t xml:space="preserve"> 14</w:t>
+      </w:r>
+      <w:r>
+        <w:rPr>
+          <w:rFonts w:ascii="Times New Roman" w:hAnsi="Times New Roman"/>
+          <w:noProof/>
+          <w:color w:val="000000" w:themeColor="text1"/>
+          <w:sz w:val="28"/>
+          <w:szCs w:val="28"/>
+        </w:rPr>
+        <w:t xml:space="preserve"> – Форма для </w:t>
+      </w:r>
+      <w:r>
+        <w:rPr>
+          <w:rFonts w:ascii="Times New Roman" w:hAnsi="Times New Roman"/>
+          <w:noProof/>
+          <w:color w:val="000000" w:themeColor="text1"/>
+          <w:sz w:val="28"/>
+          <w:szCs w:val="28"/>
+        </w:rPr>
+        <w:t>подсчёта процентов для депозита</w:t>
+      </w:r>
+    </w:p>
+    <w:p>
+      <w:pPr>
+        <w:spacing w:line="276" w:lineRule="auto"/>
+        <w:ind w:firstLine="709"/>
+        <w:jc w:val="center"/>
+        <w:rPr>
+          <w:rFonts w:ascii="Times New Roman" w:hAnsi="Times New Roman"/>
+          <w:noProof/>
+          <w:color w:val="000000" w:themeColor="text1"/>
+          <w:sz w:val="28"/>
+          <w:szCs w:val="28"/>
+        </w:rPr>
+      </w:pPr>
+    </w:p>
+    <w:p>
+      <w:pPr>
+        <w:spacing w:line="276" w:lineRule="auto"/>
+        <w:ind w:firstLine="709"/>
+        <w:jc w:val="both"/>
+        <w:rPr>
+          <w:rFonts w:ascii="Times New Roman" w:hAnsi="Times New Roman"/>
+          <w:noProof/>
+          <w:color w:val="000000" w:themeColor="text1"/>
+          <w:sz w:val="28"/>
+          <w:szCs w:val="28"/>
+        </w:rPr>
+      </w:pPr>
+    </w:p>
+    <w:p>
+      <w:pPr>
+        <w:spacing w:line="276" w:lineRule="auto"/>
+        <w:ind w:firstLine="709"/>
+        <w:jc w:val="both"/>
+        <w:rPr>
+          <w:rFonts w:ascii="Times New Roman" w:hAnsi="Times New Roman"/>
+          <w:noProof/>
+          <w:color w:val="000000" w:themeColor="text1"/>
+          <w:sz w:val="28"/>
+          <w:szCs w:val="28"/>
+        </w:rPr>
+      </w:pPr>
+    </w:p>
+    <w:p>
+      <w:pPr>
+        <w:spacing w:line="276" w:lineRule="auto"/>
+        <w:ind w:firstLine="709"/>
+        <w:jc w:val="center"/>
+        <w:rPr>
+          <w:rFonts w:ascii="Times New Roman" w:hAnsi="Times New Roman"/>
+          <w:noProof/>
+          <w:color w:val="000000" w:themeColor="text1"/>
+          <w:sz w:val="28"/>
+          <w:szCs w:val="28"/>
+        </w:rPr>
+      </w:pPr>
+    </w:p>
+    <w:p>
+      <w:pPr>
+        <w:spacing w:after="240" w:line="276" w:lineRule="auto"/>
+        <w:rPr>
+          <w:rFonts w:ascii="Times New Roman" w:hAnsi="Times New Roman"/>
+          <w:noProof/>
+          <w:color w:val="000000" w:themeColor="text1"/>
+          <w:sz w:val="28"/>
+          <w:szCs w:val="28"/>
+        </w:rPr>
+      </w:pPr>
+    </w:p>
+    <w:p>
+      <w:pPr>
+        <w:spacing w:after="240" w:line="276" w:lineRule="auto"/>
+        <w:rPr>
+          <w:rFonts w:ascii="Times New Roman" w:hAnsi="Times New Roman"/>
+          <w:noProof/>
+          <w:color w:val="000000" w:themeColor="text1"/>
+          <w:sz w:val="28"/>
+          <w:szCs w:val="28"/>
+        </w:rPr>
+      </w:pPr>
+    </w:p>
+    <w:p>
+      <w:pPr>
+        <w:spacing w:after="240" w:line="276" w:lineRule="auto"/>
+        <w:rPr>
+          <w:rFonts w:ascii="Times New Roman" w:hAnsi="Times New Roman"/>
+          <w:noProof/>
+          <w:color w:val="000000" w:themeColor="text1"/>
+          <w:sz w:val="28"/>
+          <w:szCs w:val="28"/>
+        </w:rPr>
+      </w:pPr>
+    </w:p>
+    <w:p>
+      <w:pPr>
+        <w:spacing w:after="240" w:line="276" w:lineRule="auto"/>
+        <w:rPr>
+          <w:rFonts w:ascii="Times New Roman" w:hAnsi="Times New Roman"/>
+          <w:noProof/>
+          <w:color w:val="000000" w:themeColor="text1"/>
+          <w:sz w:val="28"/>
+          <w:szCs w:val="28"/>
+        </w:rPr>
+      </w:pPr>
+    </w:p>
+    <w:p>
+      <w:pPr>
+        <w:spacing w:after="240" w:line="276" w:lineRule="auto"/>
+        <w:rPr>
+          <w:rFonts w:ascii="Times New Roman" w:hAnsi="Times New Roman"/>
+          <w:noProof/>
+          <w:color w:val="000000" w:themeColor="text1"/>
+          <w:sz w:val="28"/>
+          <w:szCs w:val="28"/>
+        </w:rPr>
+      </w:pPr>
+    </w:p>
+    <w:p>
+      <w:pPr>
+        <w:spacing w:after="240" w:line="276" w:lineRule="auto"/>
+        <w:rPr>
+          <w:rFonts w:ascii="Times New Roman" w:hAnsi="Times New Roman"/>
+          <w:noProof/>
+          <w:color w:val="000000" w:themeColor="text1"/>
+          <w:sz w:val="28"/>
+          <w:szCs w:val="28"/>
+        </w:rPr>
+      </w:pPr>
+    </w:p>
+    <w:p>
+      <w:pPr>
+        <w:spacing w:after="240" w:line="276" w:lineRule="auto"/>
+        <w:rPr>
+          <w:rFonts w:ascii="Times New Roman" w:hAnsi="Times New Roman"/>
+          <w:noProof/>
+          <w:color w:val="000000" w:themeColor="text1"/>
+          <w:sz w:val="28"/>
+          <w:szCs w:val="28"/>
+        </w:rPr>
+      </w:pPr>
+    </w:p>
+    <w:p>
+      <w:pPr>
+        <w:spacing w:after="240" w:line="276" w:lineRule="auto"/>
+        <w:rPr>
+          <w:rFonts w:ascii="Times New Roman" w:hAnsi="Times New Roman"/>
+          <w:noProof/>
+          <w:color w:val="000000" w:themeColor="text1"/>
+          <w:sz w:val="28"/>
+          <w:szCs w:val="28"/>
+        </w:rPr>
+      </w:pPr>
+    </w:p>
+    <w:p>
+      <w:pPr>
+        <w:spacing w:after="240" w:line="276" w:lineRule="auto"/>
+        <w:rPr>
+          <w:rFonts w:ascii="Times New Roman" w:hAnsi="Times New Roman"/>
+          <w:noProof/>
+          <w:color w:val="000000" w:themeColor="text1"/>
+          <w:sz w:val="28"/>
+          <w:szCs w:val="28"/>
+        </w:rPr>
+      </w:pPr>
+    </w:p>
+    <w:p>
+      <w:pPr>
+        <w:spacing w:after="240" w:line="276" w:lineRule="auto"/>
+        <w:rPr>
+          <w:rFonts w:ascii="Times New Roman" w:hAnsi="Times New Roman"/>
+          <w:noProof/>
+          <w:color w:val="000000" w:themeColor="text1"/>
+          <w:sz w:val="28"/>
+          <w:szCs w:val="28"/>
+        </w:rPr>
+      </w:pPr>
+    </w:p>
+    <w:p>
+      <w:pPr>
+        <w:spacing w:after="240" w:line="276" w:lineRule="auto"/>
+        <w:rPr>
+          <w:rFonts w:ascii="Times New Roman" w:hAnsi="Times New Roman"/>
+          <w:noProof/>
+          <w:color w:val="000000" w:themeColor="text1"/>
+          <w:sz w:val="28"/>
+          <w:szCs w:val="28"/>
+        </w:rPr>
+      </w:pPr>
+    </w:p>
+    <w:p>
+      <w:pPr>
+        <w:spacing w:after="240" w:line="276" w:lineRule="auto"/>
+        <w:rPr>
+          <w:rFonts w:ascii="Times New Roman" w:hAnsi="Times New Roman"/>
+          <w:noProof/>
+          <w:color w:val="000000" w:themeColor="text1"/>
+          <w:sz w:val="28"/>
+          <w:szCs w:val="28"/>
+        </w:rPr>
+      </w:pPr>
+    </w:p>
+    <w:p>
+      <w:pPr>
+        <w:spacing w:after="240" w:line="276" w:lineRule="auto"/>
+        <w:rPr>
+          <w:rFonts w:ascii="Times New Roman" w:hAnsi="Times New Roman"/>
+          <w:noProof/>
+          <w:color w:val="000000" w:themeColor="text1"/>
+          <w:sz w:val="28"/>
+          <w:szCs w:val="28"/>
+        </w:rPr>
+      </w:pPr>
     </w:p>
     <w:p>
       <w:pPr>
@@ -8418,9 +10677,11 @@
       <w:r>
         <w:t xml:space="preserve">РАБОТОСПОСОБНОСТИ РАЗРАБОТАННОЙ </w:t>
       </w:r>
+      <w:proofErr w:type="gramStart"/>
       <w:r>
         <w:t>ИНФОРМАЦИОННОЙ  СИСТЕМЫ</w:t>
       </w:r>
+      <w:proofErr w:type="gramEnd"/>
     </w:p>
     <w:p>
       <w:pPr>
@@ -10933,7 +13194,7 @@
         </w:rPr>
         <w:t xml:space="preserve"> </w:t>
       </w:r>
-      <w:hyperlink r:id="rId36" w:history="1">
+      <w:hyperlink r:id="rId45" w:history="1">
         <w:r>
           <w:rPr>
             <w:rStyle w:val="af0"/>
@@ -11152,7 +13413,7 @@
         </w:rPr>
         <w:t xml:space="preserve"> </w:t>
       </w:r>
-      <w:hyperlink r:id="rId37" w:history="1">
+      <w:hyperlink r:id="rId46" w:history="1">
         <w:r>
           <w:rPr>
             <w:rStyle w:val="af0"/>
@@ -11545,7 +13806,7 @@
                     <pic:cNvPicPr/>
                   </pic:nvPicPr>
                   <pic:blipFill rotWithShape="1">
-                    <a:blip r:embed="rId38"/>
+                    <a:blip r:embed="rId47"/>
                     <a:srcRect l="27452" t="18072" r="10260" b="5120"/>
                     <a:stretch/>
                   </pic:blipFill>
@@ -18466,7 +20727,7 @@
     </w:p>
     <w:p/>
     <w:sectPr>
-      <w:footerReference w:type="default" r:id="rId39"/>
+      <w:footerReference w:type="default" r:id="rId48"/>
       <w:pgSz w:w="11906" w:h="16838"/>
       <w:pgMar w:top="1134" w:right="850" w:bottom="1134" w:left="1701" w:header="708" w:footer="708" w:gutter="0"/>
       <w:pgNumType w:start="3"/>
@@ -18556,7 +20817,7 @@
             <w:sz w:val="28"/>
             <w:szCs w:val="28"/>
           </w:rPr>
-          <w:t>12</w:t>
+          <w:t>23</w:t>
         </w:r>
         <w:r>
           <w:rPr>
@@ -19838,7 +22099,7 @@
 </file>
 
 <file path=customXml/itemProps1.xml><?xml version="1.0" encoding="utf-8"?>
-<ds:datastoreItem xmlns:ds="http://schemas.openxmlformats.org/officeDocument/2006/customXml" ds:itemID="{2E8FF65E-A39F-44DF-91B0-3B7A1AE2E9B8}">
+<ds:datastoreItem xmlns:ds="http://schemas.openxmlformats.org/officeDocument/2006/customXml" ds:itemID="{7BA4832B-1F38-420D-B918-D0F1729DFDBF}">
   <ds:schemaRefs>
     <ds:schemaRef ds:uri="http://schemas.openxmlformats.org/officeDocument/2006/bibliography"/>
   </ds:schemaRefs>

</xml_diff>